<commit_message>
Complete los puntos complementarios del TP
</commit_message>
<xml_diff>
--- a/TP final.docx
+++ b/TP final.docx
@@ -7,6 +7,9 @@
         <w:jc w:val="center"/>
       </w:pPr>
       <w:r>
+        <w:rPr>
+          <w:noProof/>
+        </w:rPr>
         <w:drawing>
           <wp:inline distT="0" distB="0" distL="0" distR="0" wp14:anchorId="6B741FA7" wp14:editId="60EF38B6">
             <wp:extent cx="2990850" cy="1885950"/>
@@ -366,6 +369,7 @@
             </w:tabs>
             <w:rPr>
               <w:rFonts w:asciiTheme="minorHAnsi" w:eastAsiaTheme="minorEastAsia" w:hAnsiTheme="minorHAnsi"/>
+              <w:noProof/>
               <w:sz w:val="24"/>
               <w:szCs w:val="24"/>
               <w:lang w:eastAsia="es-AR"/>
@@ -380,50 +384,58 @@
           <w:r>
             <w:fldChar w:fldCharType="separate"/>
           </w:r>
-          <w:hyperlink w:anchor="_Toc164890633" w:history="1">
+          <w:hyperlink w:anchor="_Toc165059672" w:history="1">
             <w:r>
               <w:rPr>
                 <w:rStyle w:val="Hyperlink"/>
+                <w:noProof/>
               </w:rPr>
               <w:t>Historial de Revisión</w:t>
             </w:r>
             <w:r>
               <w:rPr>
+                <w:noProof/>
                 <w:webHidden/>
               </w:rPr>
               <w:tab/>
             </w:r>
             <w:r>
               <w:rPr>
+                <w:noProof/>
                 <w:webHidden/>
               </w:rPr>
               <w:fldChar w:fldCharType="begin"/>
             </w:r>
             <w:r>
               <w:rPr>
-                <w:webHidden/>
-              </w:rPr>
-              <w:instrText xml:space="preserve"> PAGEREF _Toc164890633 \h </w:instrText>
-            </w:r>
-            <w:r>
-              <w:rPr>
-                <w:webHidden/>
-              </w:rPr>
-            </w:r>
-            <w:r>
-              <w:rPr>
+                <w:noProof/>
+                <w:webHidden/>
+              </w:rPr>
+              <w:instrText xml:space="preserve"> PAGEREF _Toc165059672 \h </w:instrText>
+            </w:r>
+            <w:r>
+              <w:rPr>
+                <w:noProof/>
+                <w:webHidden/>
+              </w:rPr>
+            </w:r>
+            <w:r>
+              <w:rPr>
+                <w:noProof/>
                 <w:webHidden/>
               </w:rPr>
               <w:fldChar w:fldCharType="separate"/>
             </w:r>
             <w:r>
               <w:rPr>
+                <w:noProof/>
                 <w:webHidden/>
               </w:rPr>
               <w:t>3</w:t>
             </w:r>
             <w:r>
               <w:rPr>
+                <w:noProof/>
                 <w:webHidden/>
               </w:rPr>
               <w:fldChar w:fldCharType="end"/>
@@ -438,55 +450,64 @@
             </w:tabs>
             <w:rPr>
               <w:rFonts w:asciiTheme="minorHAnsi" w:eastAsiaTheme="minorEastAsia" w:hAnsiTheme="minorHAnsi"/>
+              <w:noProof/>
               <w:sz w:val="24"/>
               <w:szCs w:val="24"/>
               <w:lang w:eastAsia="es-AR"/>
             </w:rPr>
           </w:pPr>
-          <w:hyperlink w:anchor="_Toc164890634" w:history="1">
+          <w:hyperlink w:anchor="_Toc165059673" w:history="1">
             <w:r>
               <w:rPr>
                 <w:rStyle w:val="Hyperlink"/>
+                <w:noProof/>
               </w:rPr>
               <w:t>G00. Descripción Global del Producto</w:t>
             </w:r>
             <w:r>
               <w:rPr>
+                <w:noProof/>
                 <w:webHidden/>
               </w:rPr>
               <w:tab/>
             </w:r>
             <w:r>
               <w:rPr>
+                <w:noProof/>
                 <w:webHidden/>
               </w:rPr>
               <w:fldChar w:fldCharType="begin"/>
             </w:r>
             <w:r>
               <w:rPr>
-                <w:webHidden/>
-              </w:rPr>
-              <w:instrText xml:space="preserve"> PAGEREF _Toc164890634 \h </w:instrText>
-            </w:r>
-            <w:r>
-              <w:rPr>
-                <w:webHidden/>
-              </w:rPr>
-            </w:r>
-            <w:r>
-              <w:rPr>
+                <w:noProof/>
+                <w:webHidden/>
+              </w:rPr>
+              <w:instrText xml:space="preserve"> PAGEREF _Toc165059673 \h </w:instrText>
+            </w:r>
+            <w:r>
+              <w:rPr>
+                <w:noProof/>
+                <w:webHidden/>
+              </w:rPr>
+            </w:r>
+            <w:r>
+              <w:rPr>
+                <w:noProof/>
                 <w:webHidden/>
               </w:rPr>
               <w:fldChar w:fldCharType="separate"/>
             </w:r>
             <w:r>
               <w:rPr>
+                <w:noProof/>
                 <w:webHidden/>
               </w:rPr>
               <w:t>4</w:t>
             </w:r>
             <w:r>
               <w:rPr>
+                <w:noProof/>
                 <w:webHidden/>
               </w:rPr>
               <w:fldChar w:fldCharType="end"/>
@@ -501,55 +522,64 @@
             </w:tabs>
             <w:rPr>
               <w:rFonts w:asciiTheme="minorHAnsi" w:eastAsiaTheme="minorEastAsia" w:hAnsiTheme="minorHAnsi"/>
+              <w:noProof/>
               <w:sz w:val="24"/>
               <w:szCs w:val="24"/>
               <w:lang w:eastAsia="es-AR"/>
             </w:rPr>
           </w:pPr>
-          <w:hyperlink w:anchor="_Toc164890635" w:history="1">
+          <w:hyperlink w:anchor="_Toc165059674" w:history="1">
             <w:r>
               <w:rPr>
                 <w:rStyle w:val="Hyperlink"/>
+                <w:noProof/>
               </w:rPr>
               <w:t>G01. Propósito</w:t>
             </w:r>
             <w:r>
               <w:rPr>
+                <w:noProof/>
                 <w:webHidden/>
               </w:rPr>
               <w:tab/>
             </w:r>
             <w:r>
               <w:rPr>
+                <w:noProof/>
                 <w:webHidden/>
               </w:rPr>
               <w:fldChar w:fldCharType="begin"/>
             </w:r>
             <w:r>
               <w:rPr>
-                <w:webHidden/>
-              </w:rPr>
-              <w:instrText xml:space="preserve"> PAGEREF _Toc164890635 \h </w:instrText>
-            </w:r>
-            <w:r>
-              <w:rPr>
-                <w:webHidden/>
-              </w:rPr>
-            </w:r>
-            <w:r>
-              <w:rPr>
+                <w:noProof/>
+                <w:webHidden/>
+              </w:rPr>
+              <w:instrText xml:space="preserve"> PAGEREF _Toc165059674 \h </w:instrText>
+            </w:r>
+            <w:r>
+              <w:rPr>
+                <w:noProof/>
+                <w:webHidden/>
+              </w:rPr>
+            </w:r>
+            <w:r>
+              <w:rPr>
+                <w:noProof/>
                 <w:webHidden/>
               </w:rPr>
               <w:fldChar w:fldCharType="separate"/>
             </w:r>
             <w:r>
               <w:rPr>
+                <w:noProof/>
                 <w:webHidden/>
               </w:rPr>
               <w:t>5</w:t>
             </w:r>
             <w:r>
               <w:rPr>
+                <w:noProof/>
                 <w:webHidden/>
               </w:rPr>
               <w:fldChar w:fldCharType="end"/>
@@ -564,55 +594,64 @@
             </w:tabs>
             <w:rPr>
               <w:rFonts w:asciiTheme="minorHAnsi" w:eastAsiaTheme="minorEastAsia" w:hAnsiTheme="minorHAnsi"/>
+              <w:noProof/>
               <w:sz w:val="24"/>
               <w:szCs w:val="24"/>
               <w:lang w:eastAsia="es-AR"/>
             </w:rPr>
           </w:pPr>
-          <w:hyperlink w:anchor="_Toc164890636" w:history="1">
+          <w:hyperlink w:anchor="_Toc165059675" w:history="1">
             <w:r>
               <w:rPr>
                 <w:rStyle w:val="Hyperlink"/>
+                <w:noProof/>
               </w:rPr>
               <w:t>G02. Descripción funcional del producto y Alcance</w:t>
             </w:r>
             <w:r>
               <w:rPr>
+                <w:noProof/>
                 <w:webHidden/>
               </w:rPr>
               <w:tab/>
             </w:r>
             <w:r>
               <w:rPr>
+                <w:noProof/>
                 <w:webHidden/>
               </w:rPr>
               <w:fldChar w:fldCharType="begin"/>
             </w:r>
             <w:r>
               <w:rPr>
-                <w:webHidden/>
-              </w:rPr>
-              <w:instrText xml:space="preserve"> PAGEREF _Toc164890636 \h </w:instrText>
-            </w:r>
-            <w:r>
-              <w:rPr>
-                <w:webHidden/>
-              </w:rPr>
-            </w:r>
-            <w:r>
-              <w:rPr>
+                <w:noProof/>
+                <w:webHidden/>
+              </w:rPr>
+              <w:instrText xml:space="preserve"> PAGEREF _Toc165059675 \h </w:instrText>
+            </w:r>
+            <w:r>
+              <w:rPr>
+                <w:noProof/>
+                <w:webHidden/>
+              </w:rPr>
+            </w:r>
+            <w:r>
+              <w:rPr>
+                <w:noProof/>
                 <w:webHidden/>
               </w:rPr>
               <w:fldChar w:fldCharType="separate"/>
             </w:r>
             <w:r>
               <w:rPr>
+                <w:noProof/>
                 <w:webHidden/>
               </w:rPr>
               <w:t>6</w:t>
             </w:r>
             <w:r>
               <w:rPr>
+                <w:noProof/>
                 <w:webHidden/>
               </w:rPr>
               <w:fldChar w:fldCharType="end"/>
@@ -627,56 +666,65 @@
             </w:tabs>
             <w:rPr>
               <w:rFonts w:cstheme="minorBidi"/>
+              <w:noProof/>
               <w:kern w:val="2"/>
               <w:sz w:val="24"/>
               <w:szCs w:val="24"/>
               <w14:ligatures w14:val="standardContextual"/>
             </w:rPr>
           </w:pPr>
-          <w:hyperlink w:anchor="_Toc164890637" w:history="1">
+          <w:hyperlink w:anchor="_Toc165059676" w:history="1">
             <w:r>
               <w:rPr>
                 <w:rStyle w:val="Hyperlink"/>
+                <w:noProof/>
               </w:rPr>
               <w:t>Requisitos Funcionales</w:t>
             </w:r>
             <w:r>
               <w:rPr>
+                <w:noProof/>
                 <w:webHidden/>
               </w:rPr>
               <w:tab/>
             </w:r>
             <w:r>
               <w:rPr>
+                <w:noProof/>
                 <w:webHidden/>
               </w:rPr>
               <w:fldChar w:fldCharType="begin"/>
             </w:r>
             <w:r>
               <w:rPr>
-                <w:webHidden/>
-              </w:rPr>
-              <w:instrText xml:space="preserve"> PAGEREF _Toc164890637 \h </w:instrText>
-            </w:r>
-            <w:r>
-              <w:rPr>
-                <w:webHidden/>
-              </w:rPr>
-            </w:r>
-            <w:r>
-              <w:rPr>
+                <w:noProof/>
+                <w:webHidden/>
+              </w:rPr>
+              <w:instrText xml:space="preserve"> PAGEREF _Toc165059676 \h </w:instrText>
+            </w:r>
+            <w:r>
+              <w:rPr>
+                <w:noProof/>
+                <w:webHidden/>
+              </w:rPr>
+            </w:r>
+            <w:r>
+              <w:rPr>
+                <w:noProof/>
                 <w:webHidden/>
               </w:rPr>
               <w:fldChar w:fldCharType="separate"/>
             </w:r>
             <w:r>
               <w:rPr>
+                <w:noProof/>
                 <w:webHidden/>
               </w:rPr>
               <w:t>6</w:t>
             </w:r>
             <w:r>
               <w:rPr>
+                <w:noProof/>
                 <w:webHidden/>
               </w:rPr>
               <w:fldChar w:fldCharType="end"/>
@@ -691,56 +739,65 @@
             </w:tabs>
             <w:rPr>
               <w:rFonts w:cstheme="minorBidi"/>
+              <w:noProof/>
               <w:kern w:val="2"/>
               <w:sz w:val="24"/>
               <w:szCs w:val="24"/>
               <w14:ligatures w14:val="standardContextual"/>
             </w:rPr>
           </w:pPr>
-          <w:hyperlink w:anchor="_Toc164890638" w:history="1">
+          <w:hyperlink w:anchor="_Toc165059677" w:history="1">
             <w:r>
               <w:rPr>
                 <w:rStyle w:val="Hyperlink"/>
+                <w:noProof/>
               </w:rPr>
               <w:t>Alcance</w:t>
             </w:r>
             <w:r>
               <w:rPr>
+                <w:noProof/>
                 <w:webHidden/>
               </w:rPr>
               <w:tab/>
             </w:r>
             <w:r>
               <w:rPr>
+                <w:noProof/>
                 <w:webHidden/>
               </w:rPr>
               <w:fldChar w:fldCharType="begin"/>
             </w:r>
             <w:r>
               <w:rPr>
-                <w:webHidden/>
-              </w:rPr>
-              <w:instrText xml:space="preserve"> PAGEREF _Toc164890638 \h </w:instrText>
-            </w:r>
-            <w:r>
-              <w:rPr>
-                <w:webHidden/>
-              </w:rPr>
-            </w:r>
-            <w:r>
-              <w:rPr>
+                <w:noProof/>
+                <w:webHidden/>
+              </w:rPr>
+              <w:instrText xml:space="preserve"> PAGEREF _Toc165059677 \h </w:instrText>
+            </w:r>
+            <w:r>
+              <w:rPr>
+                <w:noProof/>
+                <w:webHidden/>
+              </w:rPr>
+            </w:r>
+            <w:r>
+              <w:rPr>
+                <w:noProof/>
                 <w:webHidden/>
               </w:rPr>
               <w:fldChar w:fldCharType="separate"/>
             </w:r>
             <w:r>
               <w:rPr>
+                <w:noProof/>
                 <w:webHidden/>
               </w:rPr>
               <w:t>7</w:t>
             </w:r>
             <w:r>
               <w:rPr>
+                <w:noProof/>
                 <w:webHidden/>
               </w:rPr>
               <w:fldChar w:fldCharType="end"/>
@@ -755,55 +812,64 @@
             </w:tabs>
             <w:rPr>
               <w:rFonts w:asciiTheme="minorHAnsi" w:eastAsiaTheme="minorEastAsia" w:hAnsiTheme="minorHAnsi"/>
+              <w:noProof/>
               <w:sz w:val="24"/>
               <w:szCs w:val="24"/>
               <w:lang w:eastAsia="es-AR"/>
             </w:rPr>
           </w:pPr>
-          <w:hyperlink w:anchor="_Toc164890639" w:history="1">
+          <w:hyperlink w:anchor="_Toc165059678" w:history="1">
             <w:r>
               <w:rPr>
                 <w:rStyle w:val="Hyperlink"/>
+                <w:noProof/>
               </w:rPr>
               <w:t>G03. Definiciones, Acrónimos, y Abreviaciones</w:t>
             </w:r>
             <w:r>
               <w:rPr>
+                <w:noProof/>
                 <w:webHidden/>
               </w:rPr>
               <w:tab/>
             </w:r>
             <w:r>
               <w:rPr>
+                <w:noProof/>
                 <w:webHidden/>
               </w:rPr>
               <w:fldChar w:fldCharType="begin"/>
             </w:r>
             <w:r>
               <w:rPr>
-                <w:webHidden/>
-              </w:rPr>
-              <w:instrText xml:space="preserve"> PAGEREF _Toc164890639 \h </w:instrText>
-            </w:r>
-            <w:r>
-              <w:rPr>
-                <w:webHidden/>
-              </w:rPr>
-            </w:r>
-            <w:r>
-              <w:rPr>
+                <w:noProof/>
+                <w:webHidden/>
+              </w:rPr>
+              <w:instrText xml:space="preserve"> PAGEREF _Toc165059678 \h </w:instrText>
+            </w:r>
+            <w:r>
+              <w:rPr>
+                <w:noProof/>
+                <w:webHidden/>
+              </w:rPr>
+            </w:r>
+            <w:r>
+              <w:rPr>
+                <w:noProof/>
                 <w:webHidden/>
               </w:rPr>
               <w:fldChar w:fldCharType="separate"/>
             </w:r>
             <w:r>
               <w:rPr>
+                <w:noProof/>
                 <w:webHidden/>
               </w:rPr>
               <w:t>8</w:t>
             </w:r>
             <w:r>
               <w:rPr>
+                <w:noProof/>
                 <w:webHidden/>
               </w:rPr>
               <w:fldChar w:fldCharType="end"/>
@@ -818,56 +884,65 @@
             </w:tabs>
             <w:rPr>
               <w:rFonts w:cstheme="minorBidi"/>
+              <w:noProof/>
               <w:kern w:val="2"/>
               <w:sz w:val="24"/>
               <w:szCs w:val="24"/>
               <w14:ligatures w14:val="standardContextual"/>
             </w:rPr>
           </w:pPr>
-          <w:hyperlink w:anchor="_Toc164890640" w:history="1">
+          <w:hyperlink w:anchor="_Toc165059679" w:history="1">
             <w:r>
               <w:rPr>
                 <w:rStyle w:val="Hyperlink"/>
+                <w:noProof/>
               </w:rPr>
               <w:t>Definiciones:</w:t>
             </w:r>
             <w:r>
               <w:rPr>
+                <w:noProof/>
                 <w:webHidden/>
               </w:rPr>
               <w:tab/>
             </w:r>
             <w:r>
               <w:rPr>
+                <w:noProof/>
                 <w:webHidden/>
               </w:rPr>
               <w:fldChar w:fldCharType="begin"/>
             </w:r>
             <w:r>
               <w:rPr>
-                <w:webHidden/>
-              </w:rPr>
-              <w:instrText xml:space="preserve"> PAGEREF _Toc164890640 \h </w:instrText>
-            </w:r>
-            <w:r>
-              <w:rPr>
-                <w:webHidden/>
-              </w:rPr>
-            </w:r>
-            <w:r>
-              <w:rPr>
+                <w:noProof/>
+                <w:webHidden/>
+              </w:rPr>
+              <w:instrText xml:space="preserve"> PAGEREF _Toc165059679 \h </w:instrText>
+            </w:r>
+            <w:r>
+              <w:rPr>
+                <w:noProof/>
+                <w:webHidden/>
+              </w:rPr>
+            </w:r>
+            <w:r>
+              <w:rPr>
+                <w:noProof/>
                 <w:webHidden/>
               </w:rPr>
               <w:fldChar w:fldCharType="separate"/>
             </w:r>
             <w:r>
               <w:rPr>
+                <w:noProof/>
                 <w:webHidden/>
               </w:rPr>
               <w:t>8</w:t>
             </w:r>
             <w:r>
               <w:rPr>
+                <w:noProof/>
                 <w:webHidden/>
               </w:rPr>
               <w:fldChar w:fldCharType="end"/>
@@ -882,55 +957,64 @@
             </w:tabs>
             <w:rPr>
               <w:rFonts w:asciiTheme="minorHAnsi" w:eastAsiaTheme="minorEastAsia" w:hAnsiTheme="minorHAnsi"/>
+              <w:noProof/>
               <w:sz w:val="24"/>
               <w:szCs w:val="24"/>
               <w:lang w:eastAsia="es-AR"/>
             </w:rPr>
           </w:pPr>
-          <w:hyperlink w:anchor="_Toc164890641" w:history="1">
+          <w:hyperlink w:anchor="_Toc165059680" w:history="1">
             <w:r>
               <w:rPr>
                 <w:rStyle w:val="Hyperlink"/>
+                <w:noProof/>
               </w:rPr>
               <w:t>G04. Descripción de las personas participantes en el desarrollo del sistema de información y los usuarios (Roles)</w:t>
             </w:r>
             <w:r>
               <w:rPr>
+                <w:noProof/>
                 <w:webHidden/>
               </w:rPr>
               <w:tab/>
             </w:r>
             <w:r>
               <w:rPr>
+                <w:noProof/>
                 <w:webHidden/>
               </w:rPr>
               <w:fldChar w:fldCharType="begin"/>
             </w:r>
             <w:r>
               <w:rPr>
-                <w:webHidden/>
-              </w:rPr>
-              <w:instrText xml:space="preserve"> PAGEREF _Toc164890641 \h </w:instrText>
-            </w:r>
-            <w:r>
-              <w:rPr>
-                <w:webHidden/>
-              </w:rPr>
-            </w:r>
-            <w:r>
-              <w:rPr>
+                <w:noProof/>
+                <w:webHidden/>
+              </w:rPr>
+              <w:instrText xml:space="preserve"> PAGEREF _Toc165059680 \h </w:instrText>
+            </w:r>
+            <w:r>
+              <w:rPr>
+                <w:noProof/>
+                <w:webHidden/>
+              </w:rPr>
+            </w:r>
+            <w:r>
+              <w:rPr>
+                <w:noProof/>
                 <w:webHidden/>
               </w:rPr>
               <w:fldChar w:fldCharType="separate"/>
             </w:r>
             <w:r>
               <w:rPr>
+                <w:noProof/>
                 <w:webHidden/>
               </w:rPr>
               <w:t>9</w:t>
             </w:r>
             <w:r>
               <w:rPr>
+                <w:noProof/>
                 <w:webHidden/>
               </w:rPr>
               <w:fldChar w:fldCharType="end"/>
@@ -945,55 +1029,721 @@
             </w:tabs>
             <w:rPr>
               <w:rFonts w:asciiTheme="minorHAnsi" w:eastAsiaTheme="minorEastAsia" w:hAnsiTheme="minorHAnsi"/>
+              <w:noProof/>
               <w:sz w:val="24"/>
               <w:szCs w:val="24"/>
               <w:lang w:eastAsia="es-AR"/>
             </w:rPr>
           </w:pPr>
-          <w:hyperlink w:anchor="_Toc164890642" w:history="1">
+          <w:hyperlink w:anchor="_Toc165059681" w:history="1">
             <w:r>
               <w:rPr>
                 <w:rStyle w:val="Hyperlink"/>
+                <w:noProof/>
               </w:rPr>
               <w:t>G05. Otros Requisitos</w:t>
             </w:r>
             <w:r>
               <w:rPr>
+                <w:noProof/>
                 <w:webHidden/>
               </w:rPr>
               <w:tab/>
             </w:r>
             <w:r>
               <w:rPr>
+                <w:noProof/>
                 <w:webHidden/>
               </w:rPr>
               <w:fldChar w:fldCharType="begin"/>
             </w:r>
             <w:r>
               <w:rPr>
-                <w:webHidden/>
-              </w:rPr>
-              <w:instrText xml:space="preserve"> PAGEREF _Toc164890642 \h </w:instrText>
-            </w:r>
-            <w:r>
-              <w:rPr>
-                <w:webHidden/>
-              </w:rPr>
-            </w:r>
-            <w:r>
-              <w:rPr>
+                <w:noProof/>
+                <w:webHidden/>
+              </w:rPr>
+              <w:instrText xml:space="preserve"> PAGEREF _Toc165059681 \h </w:instrText>
+            </w:r>
+            <w:r>
+              <w:rPr>
+                <w:noProof/>
+                <w:webHidden/>
+              </w:rPr>
+            </w:r>
+            <w:r>
+              <w:rPr>
+                <w:noProof/>
                 <w:webHidden/>
               </w:rPr>
               <w:fldChar w:fldCharType="separate"/>
             </w:r>
             <w:r>
               <w:rPr>
-                <w:webHidden/>
-              </w:rPr>
-              <w:t>9</w:t>
-            </w:r>
-            <w:r>
-              <w:rPr>
+                <w:noProof/>
+                <w:webHidden/>
+              </w:rPr>
+              <w:t>11</w:t>
+            </w:r>
+            <w:r>
+              <w:rPr>
+                <w:noProof/>
+                <w:webHidden/>
+              </w:rPr>
+              <w:fldChar w:fldCharType="end"/>
+            </w:r>
+          </w:hyperlink>
+        </w:p>
+        <w:p>
+          <w:pPr>
+            <w:pStyle w:val="TOC2"/>
+            <w:tabs>
+              <w:tab w:val="right" w:leader="dot" w:pos="9061"/>
+            </w:tabs>
+            <w:rPr>
+              <w:rFonts w:cstheme="minorBidi"/>
+              <w:noProof/>
+              <w:kern w:val="2"/>
+              <w:sz w:val="24"/>
+              <w:szCs w:val="24"/>
+              <w14:ligatures w14:val="standardContextual"/>
+            </w:rPr>
+          </w:pPr>
+          <w:hyperlink w:anchor="_Toc165059682" w:history="1">
+            <w:r>
+              <w:rPr>
+                <w:rStyle w:val="Hyperlink"/>
+                <w:noProof/>
+              </w:rPr>
+              <w:t>Requisitos del producto</w:t>
+            </w:r>
+            <w:r>
+              <w:rPr>
+                <w:noProof/>
+                <w:webHidden/>
+              </w:rPr>
+              <w:tab/>
+            </w:r>
+            <w:r>
+              <w:rPr>
+                <w:noProof/>
+                <w:webHidden/>
+              </w:rPr>
+              <w:fldChar w:fldCharType="begin"/>
+            </w:r>
+            <w:r>
+              <w:rPr>
+                <w:noProof/>
+                <w:webHidden/>
+              </w:rPr>
+              <w:instrText xml:space="preserve"> PAGEREF _Toc165059682 \h </w:instrText>
+            </w:r>
+            <w:r>
+              <w:rPr>
+                <w:noProof/>
+                <w:webHidden/>
+              </w:rPr>
+            </w:r>
+            <w:r>
+              <w:rPr>
+                <w:noProof/>
+                <w:webHidden/>
+              </w:rPr>
+              <w:fldChar w:fldCharType="separate"/>
+            </w:r>
+            <w:r>
+              <w:rPr>
+                <w:noProof/>
+                <w:webHidden/>
+              </w:rPr>
+              <w:t>11</w:t>
+            </w:r>
+            <w:r>
+              <w:rPr>
+                <w:noProof/>
+                <w:webHidden/>
+              </w:rPr>
+              <w:fldChar w:fldCharType="end"/>
+            </w:r>
+          </w:hyperlink>
+        </w:p>
+        <w:p>
+          <w:pPr>
+            <w:pStyle w:val="TOC3"/>
+            <w:tabs>
+              <w:tab w:val="right" w:leader="dot" w:pos="9061"/>
+            </w:tabs>
+            <w:rPr>
+              <w:rFonts w:cstheme="minorBidi"/>
+              <w:noProof/>
+              <w:kern w:val="2"/>
+              <w:sz w:val="24"/>
+              <w:szCs w:val="24"/>
+              <w14:ligatures w14:val="standardContextual"/>
+            </w:rPr>
+          </w:pPr>
+          <w:hyperlink w:anchor="_Toc165059683" w:history="1">
+            <w:r>
+              <w:rPr>
+                <w:rStyle w:val="Hyperlink"/>
+                <w:noProof/>
+              </w:rPr>
+              <w:t>Estándares aplicables</w:t>
+            </w:r>
+            <w:r>
+              <w:rPr>
+                <w:noProof/>
+                <w:webHidden/>
+              </w:rPr>
+              <w:tab/>
+            </w:r>
+            <w:r>
+              <w:rPr>
+                <w:noProof/>
+                <w:webHidden/>
+              </w:rPr>
+              <w:fldChar w:fldCharType="begin"/>
+            </w:r>
+            <w:r>
+              <w:rPr>
+                <w:noProof/>
+                <w:webHidden/>
+              </w:rPr>
+              <w:instrText xml:space="preserve"> PAGEREF _Toc165059683 \h </w:instrText>
+            </w:r>
+            <w:r>
+              <w:rPr>
+                <w:noProof/>
+                <w:webHidden/>
+              </w:rPr>
+            </w:r>
+            <w:r>
+              <w:rPr>
+                <w:noProof/>
+                <w:webHidden/>
+              </w:rPr>
+              <w:fldChar w:fldCharType="separate"/>
+            </w:r>
+            <w:r>
+              <w:rPr>
+                <w:noProof/>
+                <w:webHidden/>
+              </w:rPr>
+              <w:t>11</w:t>
+            </w:r>
+            <w:r>
+              <w:rPr>
+                <w:noProof/>
+                <w:webHidden/>
+              </w:rPr>
+              <w:fldChar w:fldCharType="end"/>
+            </w:r>
+          </w:hyperlink>
+        </w:p>
+        <w:p>
+          <w:pPr>
+            <w:pStyle w:val="TOC3"/>
+            <w:tabs>
+              <w:tab w:val="right" w:leader="dot" w:pos="9061"/>
+            </w:tabs>
+            <w:rPr>
+              <w:rFonts w:cstheme="minorBidi"/>
+              <w:noProof/>
+              <w:kern w:val="2"/>
+              <w:sz w:val="24"/>
+              <w:szCs w:val="24"/>
+              <w14:ligatures w14:val="standardContextual"/>
+            </w:rPr>
+          </w:pPr>
+          <w:hyperlink w:anchor="_Toc165059684" w:history="1">
+            <w:r>
+              <w:rPr>
+                <w:rStyle w:val="Hyperlink"/>
+                <w:noProof/>
+              </w:rPr>
+              <w:t>Requisitos del sistema</w:t>
+            </w:r>
+            <w:r>
+              <w:rPr>
+                <w:noProof/>
+                <w:webHidden/>
+              </w:rPr>
+              <w:tab/>
+            </w:r>
+            <w:r>
+              <w:rPr>
+                <w:noProof/>
+                <w:webHidden/>
+              </w:rPr>
+              <w:fldChar w:fldCharType="begin"/>
+            </w:r>
+            <w:r>
+              <w:rPr>
+                <w:noProof/>
+                <w:webHidden/>
+              </w:rPr>
+              <w:instrText xml:space="preserve"> PAGEREF _Toc165059684 \h </w:instrText>
+            </w:r>
+            <w:r>
+              <w:rPr>
+                <w:noProof/>
+                <w:webHidden/>
+              </w:rPr>
+            </w:r>
+            <w:r>
+              <w:rPr>
+                <w:noProof/>
+                <w:webHidden/>
+              </w:rPr>
+              <w:fldChar w:fldCharType="separate"/>
+            </w:r>
+            <w:r>
+              <w:rPr>
+                <w:noProof/>
+                <w:webHidden/>
+              </w:rPr>
+              <w:t>12</w:t>
+            </w:r>
+            <w:r>
+              <w:rPr>
+                <w:noProof/>
+                <w:webHidden/>
+              </w:rPr>
+              <w:fldChar w:fldCharType="end"/>
+            </w:r>
+          </w:hyperlink>
+        </w:p>
+        <w:p>
+          <w:pPr>
+            <w:pStyle w:val="TOC3"/>
+            <w:tabs>
+              <w:tab w:val="right" w:leader="dot" w:pos="9061"/>
+            </w:tabs>
+            <w:rPr>
+              <w:rFonts w:cstheme="minorBidi"/>
+              <w:noProof/>
+              <w:kern w:val="2"/>
+              <w:sz w:val="24"/>
+              <w:szCs w:val="24"/>
+              <w14:ligatures w14:val="standardContextual"/>
+            </w:rPr>
+          </w:pPr>
+          <w:hyperlink w:anchor="_Toc165059685" w:history="1">
+            <w:r>
+              <w:rPr>
+                <w:rStyle w:val="Hyperlink"/>
+                <w:noProof/>
+              </w:rPr>
+              <w:t>Requisitos de desempeño</w:t>
+            </w:r>
+            <w:r>
+              <w:rPr>
+                <w:noProof/>
+                <w:webHidden/>
+              </w:rPr>
+              <w:tab/>
+            </w:r>
+            <w:r>
+              <w:rPr>
+                <w:noProof/>
+                <w:webHidden/>
+              </w:rPr>
+              <w:fldChar w:fldCharType="begin"/>
+            </w:r>
+            <w:r>
+              <w:rPr>
+                <w:noProof/>
+                <w:webHidden/>
+              </w:rPr>
+              <w:instrText xml:space="preserve"> PAGEREF _Toc165059685 \h </w:instrText>
+            </w:r>
+            <w:r>
+              <w:rPr>
+                <w:noProof/>
+                <w:webHidden/>
+              </w:rPr>
+            </w:r>
+            <w:r>
+              <w:rPr>
+                <w:noProof/>
+                <w:webHidden/>
+              </w:rPr>
+              <w:fldChar w:fldCharType="separate"/>
+            </w:r>
+            <w:r>
+              <w:rPr>
+                <w:noProof/>
+                <w:webHidden/>
+              </w:rPr>
+              <w:t>12</w:t>
+            </w:r>
+            <w:r>
+              <w:rPr>
+                <w:noProof/>
+                <w:webHidden/>
+              </w:rPr>
+              <w:fldChar w:fldCharType="end"/>
+            </w:r>
+          </w:hyperlink>
+        </w:p>
+        <w:p>
+          <w:pPr>
+            <w:pStyle w:val="TOC3"/>
+            <w:tabs>
+              <w:tab w:val="right" w:leader="dot" w:pos="9061"/>
+            </w:tabs>
+            <w:rPr>
+              <w:rFonts w:cstheme="minorBidi"/>
+              <w:noProof/>
+              <w:kern w:val="2"/>
+              <w:sz w:val="24"/>
+              <w:szCs w:val="24"/>
+              <w14:ligatures w14:val="standardContextual"/>
+            </w:rPr>
+          </w:pPr>
+          <w:hyperlink w:anchor="_Toc165059686" w:history="1">
+            <w:r>
+              <w:rPr>
+                <w:rStyle w:val="Hyperlink"/>
+                <w:noProof/>
+              </w:rPr>
+              <w:t>Requisitos de entorno</w:t>
+            </w:r>
+            <w:r>
+              <w:rPr>
+                <w:noProof/>
+                <w:webHidden/>
+              </w:rPr>
+              <w:tab/>
+            </w:r>
+            <w:r>
+              <w:rPr>
+                <w:noProof/>
+                <w:webHidden/>
+              </w:rPr>
+              <w:fldChar w:fldCharType="begin"/>
+            </w:r>
+            <w:r>
+              <w:rPr>
+                <w:noProof/>
+                <w:webHidden/>
+              </w:rPr>
+              <w:instrText xml:space="preserve"> PAGEREF _Toc165059686 \h </w:instrText>
+            </w:r>
+            <w:r>
+              <w:rPr>
+                <w:noProof/>
+                <w:webHidden/>
+              </w:rPr>
+            </w:r>
+            <w:r>
+              <w:rPr>
+                <w:noProof/>
+                <w:webHidden/>
+              </w:rPr>
+              <w:fldChar w:fldCharType="separate"/>
+            </w:r>
+            <w:r>
+              <w:rPr>
+                <w:noProof/>
+                <w:webHidden/>
+              </w:rPr>
+              <w:t>12</w:t>
+            </w:r>
+            <w:r>
+              <w:rPr>
+                <w:noProof/>
+                <w:webHidden/>
+              </w:rPr>
+              <w:fldChar w:fldCharType="end"/>
+            </w:r>
+          </w:hyperlink>
+        </w:p>
+        <w:p>
+          <w:pPr>
+            <w:pStyle w:val="TOC2"/>
+            <w:tabs>
+              <w:tab w:val="right" w:leader="dot" w:pos="9061"/>
+            </w:tabs>
+            <w:rPr>
+              <w:rFonts w:cstheme="minorBidi"/>
+              <w:noProof/>
+              <w:kern w:val="2"/>
+              <w:sz w:val="24"/>
+              <w:szCs w:val="24"/>
+              <w14:ligatures w14:val="standardContextual"/>
+            </w:rPr>
+          </w:pPr>
+          <w:hyperlink w:anchor="_Toc165059687" w:history="1">
+            <w:r>
+              <w:rPr>
+                <w:rStyle w:val="Hyperlink"/>
+                <w:noProof/>
+              </w:rPr>
+              <w:t>Requisitos de documentación</w:t>
+            </w:r>
+            <w:r>
+              <w:rPr>
+                <w:noProof/>
+                <w:webHidden/>
+              </w:rPr>
+              <w:tab/>
+            </w:r>
+            <w:r>
+              <w:rPr>
+                <w:noProof/>
+                <w:webHidden/>
+              </w:rPr>
+              <w:fldChar w:fldCharType="begin"/>
+            </w:r>
+            <w:r>
+              <w:rPr>
+                <w:noProof/>
+                <w:webHidden/>
+              </w:rPr>
+              <w:instrText xml:space="preserve"> PAGEREF _Toc165059687 \h </w:instrText>
+            </w:r>
+            <w:r>
+              <w:rPr>
+                <w:noProof/>
+                <w:webHidden/>
+              </w:rPr>
+            </w:r>
+            <w:r>
+              <w:rPr>
+                <w:noProof/>
+                <w:webHidden/>
+              </w:rPr>
+              <w:fldChar w:fldCharType="separate"/>
+            </w:r>
+            <w:r>
+              <w:rPr>
+                <w:noProof/>
+                <w:webHidden/>
+              </w:rPr>
+              <w:t>12</w:t>
+            </w:r>
+            <w:r>
+              <w:rPr>
+                <w:noProof/>
+                <w:webHidden/>
+              </w:rPr>
+              <w:fldChar w:fldCharType="end"/>
+            </w:r>
+          </w:hyperlink>
+        </w:p>
+        <w:p>
+          <w:pPr>
+            <w:pStyle w:val="TOC3"/>
+            <w:tabs>
+              <w:tab w:val="right" w:leader="dot" w:pos="9061"/>
+            </w:tabs>
+            <w:rPr>
+              <w:rFonts w:cstheme="minorBidi"/>
+              <w:noProof/>
+              <w:kern w:val="2"/>
+              <w:sz w:val="24"/>
+              <w:szCs w:val="24"/>
+              <w14:ligatures w14:val="standardContextual"/>
+            </w:rPr>
+          </w:pPr>
+          <w:hyperlink w:anchor="_Toc165059688" w:history="1">
+            <w:r>
+              <w:rPr>
+                <w:rStyle w:val="Hyperlink"/>
+                <w:noProof/>
+              </w:rPr>
+              <w:t>Manual de usuario</w:t>
+            </w:r>
+            <w:r>
+              <w:rPr>
+                <w:noProof/>
+                <w:webHidden/>
+              </w:rPr>
+              <w:tab/>
+            </w:r>
+            <w:r>
+              <w:rPr>
+                <w:noProof/>
+                <w:webHidden/>
+              </w:rPr>
+              <w:fldChar w:fldCharType="begin"/>
+            </w:r>
+            <w:r>
+              <w:rPr>
+                <w:noProof/>
+                <w:webHidden/>
+              </w:rPr>
+              <w:instrText xml:space="preserve"> PAGEREF _Toc165059688 \h </w:instrText>
+            </w:r>
+            <w:r>
+              <w:rPr>
+                <w:noProof/>
+                <w:webHidden/>
+              </w:rPr>
+            </w:r>
+            <w:r>
+              <w:rPr>
+                <w:noProof/>
+                <w:webHidden/>
+              </w:rPr>
+              <w:fldChar w:fldCharType="separate"/>
+            </w:r>
+            <w:r>
+              <w:rPr>
+                <w:noProof/>
+                <w:webHidden/>
+              </w:rPr>
+              <w:t>12</w:t>
+            </w:r>
+            <w:r>
+              <w:rPr>
+                <w:noProof/>
+                <w:webHidden/>
+              </w:rPr>
+              <w:fldChar w:fldCharType="end"/>
+            </w:r>
+          </w:hyperlink>
+        </w:p>
+        <w:p>
+          <w:pPr>
+            <w:pStyle w:val="TOC3"/>
+            <w:tabs>
+              <w:tab w:val="right" w:leader="dot" w:pos="9061"/>
+            </w:tabs>
+            <w:rPr>
+              <w:rFonts w:cstheme="minorBidi"/>
+              <w:noProof/>
+              <w:kern w:val="2"/>
+              <w:sz w:val="24"/>
+              <w:szCs w:val="24"/>
+              <w14:ligatures w14:val="standardContextual"/>
+            </w:rPr>
+          </w:pPr>
+          <w:hyperlink w:anchor="_Toc165059689" w:history="1">
+            <w:r>
+              <w:rPr>
+                <w:rStyle w:val="Hyperlink"/>
+                <w:noProof/>
+              </w:rPr>
+              <w:t>Ayuda en línea</w:t>
+            </w:r>
+            <w:r>
+              <w:rPr>
+                <w:noProof/>
+                <w:webHidden/>
+              </w:rPr>
+              <w:tab/>
+            </w:r>
+            <w:r>
+              <w:rPr>
+                <w:noProof/>
+                <w:webHidden/>
+              </w:rPr>
+              <w:fldChar w:fldCharType="begin"/>
+            </w:r>
+            <w:r>
+              <w:rPr>
+                <w:noProof/>
+                <w:webHidden/>
+              </w:rPr>
+              <w:instrText xml:space="preserve"> PAGEREF _Toc165059689 \h </w:instrText>
+            </w:r>
+            <w:r>
+              <w:rPr>
+                <w:noProof/>
+                <w:webHidden/>
+              </w:rPr>
+            </w:r>
+            <w:r>
+              <w:rPr>
+                <w:noProof/>
+                <w:webHidden/>
+              </w:rPr>
+              <w:fldChar w:fldCharType="separate"/>
+            </w:r>
+            <w:r>
+              <w:rPr>
+                <w:noProof/>
+                <w:webHidden/>
+              </w:rPr>
+              <w:t>13</w:t>
+            </w:r>
+            <w:r>
+              <w:rPr>
+                <w:noProof/>
+                <w:webHidden/>
+              </w:rPr>
+              <w:fldChar w:fldCharType="end"/>
+            </w:r>
+          </w:hyperlink>
+        </w:p>
+        <w:p>
+          <w:pPr>
+            <w:pStyle w:val="TOC3"/>
+            <w:tabs>
+              <w:tab w:val="right" w:leader="dot" w:pos="9061"/>
+            </w:tabs>
+            <w:rPr>
+              <w:rFonts w:cstheme="minorBidi"/>
+              <w:noProof/>
+              <w:kern w:val="2"/>
+              <w:sz w:val="24"/>
+              <w:szCs w:val="24"/>
+              <w14:ligatures w14:val="standardContextual"/>
+            </w:rPr>
+          </w:pPr>
+          <w:hyperlink w:anchor="_Toc165059690" w:history="1">
+            <w:r>
+              <w:rPr>
+                <w:rStyle w:val="Hyperlink"/>
+                <w:noProof/>
+              </w:rPr>
+              <w:t>Guias de instalación, configuración, y fichero README.</w:t>
+            </w:r>
+            <w:r>
+              <w:rPr>
+                <w:noProof/>
+                <w:webHidden/>
+              </w:rPr>
+              <w:tab/>
+            </w:r>
+            <w:r>
+              <w:rPr>
+                <w:noProof/>
+                <w:webHidden/>
+              </w:rPr>
+              <w:fldChar w:fldCharType="begin"/>
+            </w:r>
+            <w:r>
+              <w:rPr>
+                <w:noProof/>
+                <w:webHidden/>
+              </w:rPr>
+              <w:instrText xml:space="preserve"> PAGEREF _Toc165059690 \h </w:instrText>
+            </w:r>
+            <w:r>
+              <w:rPr>
+                <w:noProof/>
+                <w:webHidden/>
+              </w:rPr>
+            </w:r>
+            <w:r>
+              <w:rPr>
+                <w:noProof/>
+                <w:webHidden/>
+              </w:rPr>
+              <w:fldChar w:fldCharType="separate"/>
+            </w:r>
+            <w:r>
+              <w:rPr>
+                <w:noProof/>
+                <w:webHidden/>
+              </w:rPr>
+              <w:t>13</w:t>
+            </w:r>
+            <w:r>
+              <w:rPr>
+                <w:noProof/>
                 <w:webHidden/>
               </w:rPr>
               <w:fldChar w:fldCharType="end"/>
@@ -1008,55 +1758,64 @@
             </w:tabs>
             <w:rPr>
               <w:rFonts w:asciiTheme="minorHAnsi" w:eastAsiaTheme="minorEastAsia" w:hAnsiTheme="minorHAnsi"/>
+              <w:noProof/>
               <w:sz w:val="24"/>
               <w:szCs w:val="24"/>
               <w:lang w:eastAsia="es-AR"/>
             </w:rPr>
           </w:pPr>
-          <w:hyperlink w:anchor="_Toc164890643" w:history="1">
+          <w:hyperlink w:anchor="_Toc165059691" w:history="1">
             <w:r>
               <w:rPr>
                 <w:rStyle w:val="Hyperlink"/>
+                <w:noProof/>
               </w:rPr>
               <w:t>N00. Procesos de negocio</w:t>
             </w:r>
             <w:r>
               <w:rPr>
+                <w:noProof/>
                 <w:webHidden/>
               </w:rPr>
               <w:tab/>
             </w:r>
             <w:r>
               <w:rPr>
+                <w:noProof/>
                 <w:webHidden/>
               </w:rPr>
               <w:fldChar w:fldCharType="begin"/>
             </w:r>
             <w:r>
               <w:rPr>
-                <w:webHidden/>
-              </w:rPr>
-              <w:instrText xml:space="preserve"> PAGEREF _Toc164890643 \h </w:instrText>
-            </w:r>
-            <w:r>
-              <w:rPr>
-                <w:webHidden/>
-              </w:rPr>
-            </w:r>
-            <w:r>
-              <w:rPr>
+                <w:noProof/>
+                <w:webHidden/>
+              </w:rPr>
+              <w:instrText xml:space="preserve"> PAGEREF _Toc165059691 \h </w:instrText>
+            </w:r>
+            <w:r>
+              <w:rPr>
+                <w:noProof/>
+                <w:webHidden/>
+              </w:rPr>
+            </w:r>
+            <w:r>
+              <w:rPr>
+                <w:noProof/>
                 <w:webHidden/>
               </w:rPr>
               <w:fldChar w:fldCharType="separate"/>
             </w:r>
             <w:r>
               <w:rPr>
-                <w:webHidden/>
-              </w:rPr>
-              <w:t>9</w:t>
-            </w:r>
-            <w:r>
-              <w:rPr>
+                <w:noProof/>
+                <w:webHidden/>
+              </w:rPr>
+              <w:t>13</w:t>
+            </w:r>
+            <w:r>
+              <w:rPr>
+                <w:noProof/>
                 <w:webHidden/>
               </w:rPr>
               <w:fldChar w:fldCharType="end"/>
@@ -1071,55 +1830,64 @@
             </w:tabs>
             <w:rPr>
               <w:rFonts w:asciiTheme="minorHAnsi" w:eastAsiaTheme="minorEastAsia" w:hAnsiTheme="minorHAnsi"/>
+              <w:noProof/>
               <w:sz w:val="24"/>
               <w:szCs w:val="24"/>
               <w:lang w:eastAsia="es-AR"/>
             </w:rPr>
           </w:pPr>
-          <w:hyperlink w:anchor="_Toc164890644" w:history="1">
+          <w:hyperlink w:anchor="_Toc165059692" w:history="1">
             <w:r>
               <w:rPr>
                 <w:rStyle w:val="Hyperlink"/>
+                <w:noProof/>
               </w:rPr>
               <w:t>N01. Especificación funcional por proceso de negocio</w:t>
             </w:r>
             <w:r>
               <w:rPr>
+                <w:noProof/>
                 <w:webHidden/>
               </w:rPr>
               <w:tab/>
             </w:r>
             <w:r>
               <w:rPr>
+                <w:noProof/>
                 <w:webHidden/>
               </w:rPr>
               <w:fldChar w:fldCharType="begin"/>
             </w:r>
             <w:r>
               <w:rPr>
-                <w:webHidden/>
-              </w:rPr>
-              <w:instrText xml:space="preserve"> PAGEREF _Toc164890644 \h </w:instrText>
-            </w:r>
-            <w:r>
-              <w:rPr>
-                <w:webHidden/>
-              </w:rPr>
-            </w:r>
-            <w:r>
-              <w:rPr>
+                <w:noProof/>
+                <w:webHidden/>
+              </w:rPr>
+              <w:instrText xml:space="preserve"> PAGEREF _Toc165059692 \h </w:instrText>
+            </w:r>
+            <w:r>
+              <w:rPr>
+                <w:noProof/>
+                <w:webHidden/>
+              </w:rPr>
+            </w:r>
+            <w:r>
+              <w:rPr>
+                <w:noProof/>
                 <w:webHidden/>
               </w:rPr>
               <w:fldChar w:fldCharType="separate"/>
             </w:r>
             <w:r>
               <w:rPr>
-                <w:webHidden/>
-              </w:rPr>
-              <w:t>9</w:t>
-            </w:r>
-            <w:r>
-              <w:rPr>
+                <w:noProof/>
+                <w:webHidden/>
+              </w:rPr>
+              <w:t>13</w:t>
+            </w:r>
+            <w:r>
+              <w:rPr>
+                <w:noProof/>
                 <w:webHidden/>
               </w:rPr>
               <w:fldChar w:fldCharType="end"/>
@@ -1134,55 +1902,64 @@
             </w:tabs>
             <w:rPr>
               <w:rFonts w:asciiTheme="minorHAnsi" w:eastAsiaTheme="minorEastAsia" w:hAnsiTheme="minorHAnsi"/>
+              <w:noProof/>
               <w:sz w:val="24"/>
               <w:szCs w:val="24"/>
               <w:lang w:eastAsia="es-AR"/>
             </w:rPr>
           </w:pPr>
-          <w:hyperlink w:anchor="_Toc164890645" w:history="1">
+          <w:hyperlink w:anchor="_Toc165059693" w:history="1">
             <w:r>
               <w:rPr>
                 <w:rStyle w:val="Hyperlink"/>
+                <w:noProof/>
               </w:rPr>
               <w:t>N02. Especificaciones de Casos de Uso</w:t>
             </w:r>
             <w:r>
               <w:rPr>
+                <w:noProof/>
                 <w:webHidden/>
               </w:rPr>
               <w:tab/>
             </w:r>
             <w:r>
               <w:rPr>
+                <w:noProof/>
                 <w:webHidden/>
               </w:rPr>
               <w:fldChar w:fldCharType="begin"/>
             </w:r>
             <w:r>
               <w:rPr>
-                <w:webHidden/>
-              </w:rPr>
-              <w:instrText xml:space="preserve"> PAGEREF _Toc164890645 \h </w:instrText>
-            </w:r>
-            <w:r>
-              <w:rPr>
-                <w:webHidden/>
-              </w:rPr>
-            </w:r>
-            <w:r>
-              <w:rPr>
+                <w:noProof/>
+                <w:webHidden/>
+              </w:rPr>
+              <w:instrText xml:space="preserve"> PAGEREF _Toc165059693 \h </w:instrText>
+            </w:r>
+            <w:r>
+              <w:rPr>
+                <w:noProof/>
+                <w:webHidden/>
+              </w:rPr>
+            </w:r>
+            <w:r>
+              <w:rPr>
+                <w:noProof/>
                 <w:webHidden/>
               </w:rPr>
               <w:fldChar w:fldCharType="separate"/>
             </w:r>
             <w:r>
               <w:rPr>
-                <w:webHidden/>
-              </w:rPr>
-              <w:t>9</w:t>
-            </w:r>
-            <w:r>
-              <w:rPr>
+                <w:noProof/>
+                <w:webHidden/>
+              </w:rPr>
+              <w:t>13</w:t>
+            </w:r>
+            <w:r>
+              <w:rPr>
+                <w:noProof/>
                 <w:webHidden/>
               </w:rPr>
               <w:fldChar w:fldCharType="end"/>
@@ -1197,55 +1974,64 @@
             </w:tabs>
             <w:rPr>
               <w:rFonts w:asciiTheme="minorHAnsi" w:eastAsiaTheme="minorEastAsia" w:hAnsiTheme="minorHAnsi"/>
+              <w:noProof/>
               <w:sz w:val="24"/>
               <w:szCs w:val="24"/>
               <w:lang w:eastAsia="es-AR"/>
             </w:rPr>
           </w:pPr>
-          <w:hyperlink w:anchor="_Toc164890646" w:history="1">
+          <w:hyperlink w:anchor="_Toc165059694" w:history="1">
             <w:r>
               <w:rPr>
                 <w:rStyle w:val="Hyperlink"/>
+                <w:noProof/>
               </w:rPr>
               <w:t>T00. Documentos de aspectos técnicos que provee el sistema de información.</w:t>
             </w:r>
             <w:r>
               <w:rPr>
+                <w:noProof/>
                 <w:webHidden/>
               </w:rPr>
               <w:tab/>
             </w:r>
             <w:r>
               <w:rPr>
+                <w:noProof/>
                 <w:webHidden/>
               </w:rPr>
               <w:fldChar w:fldCharType="begin"/>
             </w:r>
             <w:r>
               <w:rPr>
-                <w:webHidden/>
-              </w:rPr>
-              <w:instrText xml:space="preserve"> PAGEREF _Toc164890646 \h </w:instrText>
-            </w:r>
-            <w:r>
-              <w:rPr>
-                <w:webHidden/>
-              </w:rPr>
-            </w:r>
-            <w:r>
-              <w:rPr>
+                <w:noProof/>
+                <w:webHidden/>
+              </w:rPr>
+              <w:instrText xml:space="preserve"> PAGEREF _Toc165059694 \h </w:instrText>
+            </w:r>
+            <w:r>
+              <w:rPr>
+                <w:noProof/>
+                <w:webHidden/>
+              </w:rPr>
+            </w:r>
+            <w:r>
+              <w:rPr>
+                <w:noProof/>
                 <w:webHidden/>
               </w:rPr>
               <w:fldChar w:fldCharType="separate"/>
             </w:r>
             <w:r>
               <w:rPr>
-                <w:webHidden/>
-              </w:rPr>
-              <w:t>10</w:t>
-            </w:r>
-            <w:r>
-              <w:rPr>
+                <w:noProof/>
+                <w:webHidden/>
+              </w:rPr>
+              <w:t>14</w:t>
+            </w:r>
+            <w:r>
+              <w:rPr>
+                <w:noProof/>
                 <w:webHidden/>
               </w:rPr>
               <w:fldChar w:fldCharType="end"/>
@@ -1260,55 +2046,64 @@
             </w:tabs>
             <w:rPr>
               <w:rFonts w:asciiTheme="minorHAnsi" w:eastAsiaTheme="minorEastAsia" w:hAnsiTheme="minorHAnsi"/>
+              <w:noProof/>
               <w:sz w:val="24"/>
               <w:szCs w:val="24"/>
               <w:lang w:eastAsia="es-AR"/>
             </w:rPr>
           </w:pPr>
-          <w:hyperlink w:anchor="_Toc164890647" w:history="1">
+          <w:hyperlink w:anchor="_Toc165059695" w:history="1">
             <w:r>
               <w:rPr>
                 <w:rStyle w:val="Hyperlink"/>
+                <w:noProof/>
               </w:rPr>
               <w:t>T01. Arquitectura Base</w:t>
             </w:r>
             <w:r>
               <w:rPr>
+                <w:noProof/>
                 <w:webHidden/>
               </w:rPr>
               <w:tab/>
             </w:r>
             <w:r>
               <w:rPr>
+                <w:noProof/>
                 <w:webHidden/>
               </w:rPr>
               <w:fldChar w:fldCharType="begin"/>
             </w:r>
             <w:r>
               <w:rPr>
-                <w:webHidden/>
-              </w:rPr>
-              <w:instrText xml:space="preserve"> PAGEREF _Toc164890647 \h </w:instrText>
-            </w:r>
-            <w:r>
-              <w:rPr>
-                <w:webHidden/>
-              </w:rPr>
-            </w:r>
-            <w:r>
-              <w:rPr>
+                <w:noProof/>
+                <w:webHidden/>
+              </w:rPr>
+              <w:instrText xml:space="preserve"> PAGEREF _Toc165059695 \h </w:instrText>
+            </w:r>
+            <w:r>
+              <w:rPr>
+                <w:noProof/>
+                <w:webHidden/>
+              </w:rPr>
+            </w:r>
+            <w:r>
+              <w:rPr>
+                <w:noProof/>
                 <w:webHidden/>
               </w:rPr>
               <w:fldChar w:fldCharType="separate"/>
             </w:r>
             <w:r>
               <w:rPr>
-                <w:webHidden/>
-              </w:rPr>
-              <w:t>10</w:t>
-            </w:r>
-            <w:r>
-              <w:rPr>
+                <w:noProof/>
+                <w:webHidden/>
+              </w:rPr>
+              <w:t>14</w:t>
+            </w:r>
+            <w:r>
+              <w:rPr>
+                <w:noProof/>
                 <w:webHidden/>
               </w:rPr>
               <w:fldChar w:fldCharType="end"/>
@@ -1323,56 +2118,65 @@
             </w:tabs>
             <w:rPr>
               <w:rFonts w:cstheme="minorBidi"/>
+              <w:noProof/>
               <w:kern w:val="2"/>
               <w:sz w:val="24"/>
               <w:szCs w:val="24"/>
               <w14:ligatures w14:val="standardContextual"/>
             </w:rPr>
           </w:pPr>
-          <w:hyperlink w:anchor="_Toc164890648" w:history="1">
+          <w:hyperlink w:anchor="_Toc165059696" w:history="1">
             <w:r>
               <w:rPr>
                 <w:rStyle w:val="Hyperlink"/>
+                <w:noProof/>
               </w:rPr>
               <w:t>Persistencia</w:t>
             </w:r>
             <w:r>
               <w:rPr>
+                <w:noProof/>
                 <w:webHidden/>
               </w:rPr>
               <w:tab/>
             </w:r>
             <w:r>
               <w:rPr>
+                <w:noProof/>
                 <w:webHidden/>
               </w:rPr>
               <w:fldChar w:fldCharType="begin"/>
             </w:r>
             <w:r>
               <w:rPr>
-                <w:webHidden/>
-              </w:rPr>
-              <w:instrText xml:space="preserve"> PAGEREF _Toc164890648 \h </w:instrText>
-            </w:r>
-            <w:r>
-              <w:rPr>
-                <w:webHidden/>
-              </w:rPr>
-            </w:r>
-            <w:r>
-              <w:rPr>
+                <w:noProof/>
+                <w:webHidden/>
+              </w:rPr>
+              <w:instrText xml:space="preserve"> PAGEREF _Toc165059696 \h </w:instrText>
+            </w:r>
+            <w:r>
+              <w:rPr>
+                <w:noProof/>
+                <w:webHidden/>
+              </w:rPr>
+            </w:r>
+            <w:r>
+              <w:rPr>
+                <w:noProof/>
                 <w:webHidden/>
               </w:rPr>
               <w:fldChar w:fldCharType="separate"/>
             </w:r>
             <w:r>
               <w:rPr>
-                <w:webHidden/>
-              </w:rPr>
-              <w:t>11</w:t>
-            </w:r>
-            <w:r>
-              <w:rPr>
+                <w:noProof/>
+                <w:webHidden/>
+              </w:rPr>
+              <w:t>15</w:t>
+            </w:r>
+            <w:r>
+              <w:rPr>
+                <w:noProof/>
                 <w:webHidden/>
               </w:rPr>
               <w:fldChar w:fldCharType="end"/>
@@ -1387,55 +2191,64 @@
             </w:tabs>
             <w:rPr>
               <w:rFonts w:asciiTheme="minorHAnsi" w:eastAsiaTheme="minorEastAsia" w:hAnsiTheme="minorHAnsi"/>
+              <w:noProof/>
               <w:sz w:val="24"/>
               <w:szCs w:val="24"/>
               <w:lang w:eastAsia="es-AR"/>
             </w:rPr>
           </w:pPr>
-          <w:hyperlink w:anchor="_Toc164890649" w:history="1">
+          <w:hyperlink w:anchor="_Toc165059697" w:history="1">
             <w:r>
               <w:rPr>
                 <w:rStyle w:val="Hyperlink"/>
+                <w:noProof/>
               </w:rPr>
               <w:t>T02. Gestión de Log In / Log Out del Sistema</w:t>
             </w:r>
             <w:r>
               <w:rPr>
+                <w:noProof/>
                 <w:webHidden/>
               </w:rPr>
               <w:tab/>
             </w:r>
             <w:r>
               <w:rPr>
+                <w:noProof/>
                 <w:webHidden/>
               </w:rPr>
               <w:fldChar w:fldCharType="begin"/>
             </w:r>
             <w:r>
               <w:rPr>
-                <w:webHidden/>
-              </w:rPr>
-              <w:instrText xml:space="preserve"> PAGEREF _Toc164890649 \h </w:instrText>
-            </w:r>
-            <w:r>
-              <w:rPr>
-                <w:webHidden/>
-              </w:rPr>
-            </w:r>
-            <w:r>
-              <w:rPr>
+                <w:noProof/>
+                <w:webHidden/>
+              </w:rPr>
+              <w:instrText xml:space="preserve"> PAGEREF _Toc165059697 \h </w:instrText>
+            </w:r>
+            <w:r>
+              <w:rPr>
+                <w:noProof/>
+                <w:webHidden/>
+              </w:rPr>
+            </w:r>
+            <w:r>
+              <w:rPr>
+                <w:noProof/>
                 <w:webHidden/>
               </w:rPr>
               <w:fldChar w:fldCharType="separate"/>
             </w:r>
             <w:r>
               <w:rPr>
-                <w:webHidden/>
-              </w:rPr>
-              <w:t>12</w:t>
-            </w:r>
-            <w:r>
-              <w:rPr>
+                <w:noProof/>
+                <w:webHidden/>
+              </w:rPr>
+              <w:t>16</w:t>
+            </w:r>
+            <w:r>
+              <w:rPr>
+                <w:noProof/>
                 <w:webHidden/>
               </w:rPr>
               <w:fldChar w:fldCharType="end"/>
@@ -1450,56 +2263,65 @@
             </w:tabs>
             <w:rPr>
               <w:rFonts w:cstheme="minorBidi"/>
+              <w:noProof/>
               <w:kern w:val="2"/>
               <w:sz w:val="24"/>
               <w:szCs w:val="24"/>
               <w14:ligatures w14:val="standardContextual"/>
             </w:rPr>
           </w:pPr>
-          <w:hyperlink w:anchor="_Toc164890650" w:history="1">
+          <w:hyperlink w:anchor="_Toc165059698" w:history="1">
             <w:r>
               <w:rPr>
                 <w:rStyle w:val="Hyperlink"/>
+                <w:noProof/>
               </w:rPr>
               <w:t>Objetivo</w:t>
             </w:r>
             <w:r>
               <w:rPr>
+                <w:noProof/>
                 <w:webHidden/>
               </w:rPr>
               <w:tab/>
             </w:r>
             <w:r>
               <w:rPr>
+                <w:noProof/>
                 <w:webHidden/>
               </w:rPr>
               <w:fldChar w:fldCharType="begin"/>
             </w:r>
             <w:r>
               <w:rPr>
-                <w:webHidden/>
-              </w:rPr>
-              <w:instrText xml:space="preserve"> PAGEREF _Toc164890650 \h </w:instrText>
-            </w:r>
-            <w:r>
-              <w:rPr>
-                <w:webHidden/>
-              </w:rPr>
-            </w:r>
-            <w:r>
-              <w:rPr>
+                <w:noProof/>
+                <w:webHidden/>
+              </w:rPr>
+              <w:instrText xml:space="preserve"> PAGEREF _Toc165059698 \h </w:instrText>
+            </w:r>
+            <w:r>
+              <w:rPr>
+                <w:noProof/>
+                <w:webHidden/>
+              </w:rPr>
+            </w:r>
+            <w:r>
+              <w:rPr>
+                <w:noProof/>
                 <w:webHidden/>
               </w:rPr>
               <w:fldChar w:fldCharType="separate"/>
             </w:r>
             <w:r>
               <w:rPr>
-                <w:webHidden/>
-              </w:rPr>
-              <w:t>12</w:t>
-            </w:r>
-            <w:r>
-              <w:rPr>
+                <w:noProof/>
+                <w:webHidden/>
+              </w:rPr>
+              <w:t>16</w:t>
+            </w:r>
+            <w:r>
+              <w:rPr>
+                <w:noProof/>
                 <w:webHidden/>
               </w:rPr>
               <w:fldChar w:fldCharType="end"/>
@@ -1514,56 +2336,284 @@
             </w:tabs>
             <w:rPr>
               <w:rFonts w:cstheme="minorBidi"/>
+              <w:noProof/>
               <w:kern w:val="2"/>
               <w:sz w:val="24"/>
               <w:szCs w:val="24"/>
               <w14:ligatures w14:val="standardContextual"/>
             </w:rPr>
           </w:pPr>
-          <w:hyperlink w:anchor="_Toc164890651" w:history="1">
+          <w:hyperlink w:anchor="_Toc165059699" w:history="1">
             <w:r>
               <w:rPr>
                 <w:rStyle w:val="Hyperlink"/>
+                <w:noProof/>
               </w:rPr>
               <w:t>Descripción detallada de cómo funciona</w:t>
             </w:r>
             <w:r>
               <w:rPr>
+                <w:noProof/>
                 <w:webHidden/>
               </w:rPr>
               <w:tab/>
             </w:r>
             <w:r>
               <w:rPr>
+                <w:noProof/>
                 <w:webHidden/>
               </w:rPr>
               <w:fldChar w:fldCharType="begin"/>
             </w:r>
             <w:r>
               <w:rPr>
-                <w:webHidden/>
-              </w:rPr>
-              <w:instrText xml:space="preserve"> PAGEREF _Toc164890651 \h </w:instrText>
-            </w:r>
-            <w:r>
-              <w:rPr>
-                <w:webHidden/>
-              </w:rPr>
-            </w:r>
-            <w:r>
-              <w:rPr>
+                <w:noProof/>
+                <w:webHidden/>
+              </w:rPr>
+              <w:instrText xml:space="preserve"> PAGEREF _Toc165059699 \h </w:instrText>
+            </w:r>
+            <w:r>
+              <w:rPr>
+                <w:noProof/>
+                <w:webHidden/>
+              </w:rPr>
+            </w:r>
+            <w:r>
+              <w:rPr>
+                <w:noProof/>
                 <w:webHidden/>
               </w:rPr>
               <w:fldChar w:fldCharType="separate"/>
             </w:r>
             <w:r>
               <w:rPr>
-                <w:webHidden/>
-              </w:rPr>
-              <w:t>12</w:t>
-            </w:r>
-            <w:r>
-              <w:rPr>
+                <w:noProof/>
+                <w:webHidden/>
+              </w:rPr>
+              <w:t>17</w:t>
+            </w:r>
+            <w:r>
+              <w:rPr>
+                <w:noProof/>
+                <w:webHidden/>
+              </w:rPr>
+              <w:fldChar w:fldCharType="end"/>
+            </w:r>
+          </w:hyperlink>
+        </w:p>
+        <w:p>
+          <w:pPr>
+            <w:pStyle w:val="TOC2"/>
+            <w:tabs>
+              <w:tab w:val="right" w:leader="dot" w:pos="9061"/>
+            </w:tabs>
+            <w:rPr>
+              <w:rFonts w:cstheme="minorBidi"/>
+              <w:noProof/>
+              <w:kern w:val="2"/>
+              <w:sz w:val="24"/>
+              <w:szCs w:val="24"/>
+              <w14:ligatures w14:val="standardContextual"/>
+            </w:rPr>
+          </w:pPr>
+          <w:hyperlink w:anchor="_Toc165059700" w:history="1">
+            <w:r>
+              <w:rPr>
+                <w:rStyle w:val="Hyperlink"/>
+                <w:noProof/>
+              </w:rPr>
+              <w:t>Diagrama de clases</w:t>
+            </w:r>
+            <w:r>
+              <w:rPr>
+                <w:noProof/>
+                <w:webHidden/>
+              </w:rPr>
+              <w:tab/>
+            </w:r>
+            <w:r>
+              <w:rPr>
+                <w:noProof/>
+                <w:webHidden/>
+              </w:rPr>
+              <w:fldChar w:fldCharType="begin"/>
+            </w:r>
+            <w:r>
+              <w:rPr>
+                <w:noProof/>
+                <w:webHidden/>
+              </w:rPr>
+              <w:instrText xml:space="preserve"> PAGEREF _Toc165059700 \h </w:instrText>
+            </w:r>
+            <w:r>
+              <w:rPr>
+                <w:noProof/>
+                <w:webHidden/>
+              </w:rPr>
+            </w:r>
+            <w:r>
+              <w:rPr>
+                <w:noProof/>
+                <w:webHidden/>
+              </w:rPr>
+              <w:fldChar w:fldCharType="separate"/>
+            </w:r>
+            <w:r>
+              <w:rPr>
+                <w:noProof/>
+                <w:webHidden/>
+              </w:rPr>
+              <w:t>17</w:t>
+            </w:r>
+            <w:r>
+              <w:rPr>
+                <w:noProof/>
+                <w:webHidden/>
+              </w:rPr>
+              <w:fldChar w:fldCharType="end"/>
+            </w:r>
+          </w:hyperlink>
+        </w:p>
+        <w:p>
+          <w:pPr>
+            <w:pStyle w:val="TOC2"/>
+            <w:tabs>
+              <w:tab w:val="right" w:leader="dot" w:pos="9061"/>
+            </w:tabs>
+            <w:rPr>
+              <w:rFonts w:cstheme="minorBidi"/>
+              <w:noProof/>
+              <w:kern w:val="2"/>
+              <w:sz w:val="24"/>
+              <w:szCs w:val="24"/>
+              <w14:ligatures w14:val="standardContextual"/>
+            </w:rPr>
+          </w:pPr>
+          <w:hyperlink w:anchor="_Toc165059701" w:history="1">
+            <w:r>
+              <w:rPr>
+                <w:rStyle w:val="Hyperlink"/>
+                <w:noProof/>
+              </w:rPr>
+              <w:t>Diagrama de secuencia Login</w:t>
+            </w:r>
+            <w:r>
+              <w:rPr>
+                <w:noProof/>
+                <w:webHidden/>
+              </w:rPr>
+              <w:tab/>
+            </w:r>
+            <w:r>
+              <w:rPr>
+                <w:noProof/>
+                <w:webHidden/>
+              </w:rPr>
+              <w:fldChar w:fldCharType="begin"/>
+            </w:r>
+            <w:r>
+              <w:rPr>
+                <w:noProof/>
+                <w:webHidden/>
+              </w:rPr>
+              <w:instrText xml:space="preserve"> PAGEREF _Toc165059701 \h </w:instrText>
+            </w:r>
+            <w:r>
+              <w:rPr>
+                <w:noProof/>
+                <w:webHidden/>
+              </w:rPr>
+            </w:r>
+            <w:r>
+              <w:rPr>
+                <w:noProof/>
+                <w:webHidden/>
+              </w:rPr>
+              <w:fldChar w:fldCharType="separate"/>
+            </w:r>
+            <w:r>
+              <w:rPr>
+                <w:noProof/>
+                <w:webHidden/>
+              </w:rPr>
+              <w:t>18</w:t>
+            </w:r>
+            <w:r>
+              <w:rPr>
+                <w:noProof/>
+                <w:webHidden/>
+              </w:rPr>
+              <w:fldChar w:fldCharType="end"/>
+            </w:r>
+          </w:hyperlink>
+        </w:p>
+        <w:p>
+          <w:pPr>
+            <w:pStyle w:val="TOC2"/>
+            <w:tabs>
+              <w:tab w:val="right" w:leader="dot" w:pos="9061"/>
+            </w:tabs>
+            <w:rPr>
+              <w:rFonts w:cstheme="minorBidi"/>
+              <w:noProof/>
+              <w:kern w:val="2"/>
+              <w:sz w:val="24"/>
+              <w:szCs w:val="24"/>
+              <w14:ligatures w14:val="standardContextual"/>
+            </w:rPr>
+          </w:pPr>
+          <w:hyperlink w:anchor="_Toc165059702" w:history="1">
+            <w:r>
+              <w:rPr>
+                <w:rStyle w:val="Hyperlink"/>
+                <w:noProof/>
+              </w:rPr>
+              <w:t>Diagrama de secuencia Logout</w:t>
+            </w:r>
+            <w:r>
+              <w:rPr>
+                <w:noProof/>
+                <w:webHidden/>
+              </w:rPr>
+              <w:tab/>
+            </w:r>
+            <w:r>
+              <w:rPr>
+                <w:noProof/>
+                <w:webHidden/>
+              </w:rPr>
+              <w:fldChar w:fldCharType="begin"/>
+            </w:r>
+            <w:r>
+              <w:rPr>
+                <w:noProof/>
+                <w:webHidden/>
+              </w:rPr>
+              <w:instrText xml:space="preserve"> PAGEREF _Toc165059702 \h </w:instrText>
+            </w:r>
+            <w:r>
+              <w:rPr>
+                <w:noProof/>
+                <w:webHidden/>
+              </w:rPr>
+            </w:r>
+            <w:r>
+              <w:rPr>
+                <w:noProof/>
+                <w:webHidden/>
+              </w:rPr>
+              <w:fldChar w:fldCharType="separate"/>
+            </w:r>
+            <w:r>
+              <w:rPr>
+                <w:noProof/>
+                <w:webHidden/>
+              </w:rPr>
+              <w:t>18</w:t>
+            </w:r>
+            <w:r>
+              <w:rPr>
+                <w:noProof/>
                 <w:webHidden/>
               </w:rPr>
               <w:fldChar w:fldCharType="end"/>
@@ -1578,55 +2628,283 @@
             </w:tabs>
             <w:rPr>
               <w:rFonts w:asciiTheme="minorHAnsi" w:eastAsiaTheme="minorEastAsia" w:hAnsiTheme="minorHAnsi"/>
+              <w:noProof/>
               <w:sz w:val="24"/>
               <w:szCs w:val="24"/>
               <w:lang w:eastAsia="es-AR"/>
             </w:rPr>
           </w:pPr>
-          <w:hyperlink w:anchor="_Toc164890652" w:history="1">
+          <w:hyperlink w:anchor="_Toc165059703" w:history="1">
             <w:r>
               <w:rPr>
                 <w:rStyle w:val="Hyperlink"/>
+                <w:noProof/>
               </w:rPr>
               <w:t>T03. Gestión de Encriptado</w:t>
             </w:r>
             <w:r>
               <w:rPr>
+                <w:noProof/>
                 <w:webHidden/>
               </w:rPr>
               <w:tab/>
             </w:r>
             <w:r>
               <w:rPr>
+                <w:noProof/>
                 <w:webHidden/>
               </w:rPr>
               <w:fldChar w:fldCharType="begin"/>
             </w:r>
             <w:r>
               <w:rPr>
-                <w:webHidden/>
-              </w:rPr>
-              <w:instrText xml:space="preserve"> PAGEREF _Toc164890652 \h </w:instrText>
-            </w:r>
-            <w:r>
-              <w:rPr>
-                <w:webHidden/>
-              </w:rPr>
-            </w:r>
-            <w:r>
-              <w:rPr>
+                <w:noProof/>
+                <w:webHidden/>
+              </w:rPr>
+              <w:instrText xml:space="preserve"> PAGEREF _Toc165059703 \h </w:instrText>
+            </w:r>
+            <w:r>
+              <w:rPr>
+                <w:noProof/>
+                <w:webHidden/>
+              </w:rPr>
+            </w:r>
+            <w:r>
+              <w:rPr>
+                <w:noProof/>
                 <w:webHidden/>
               </w:rPr>
               <w:fldChar w:fldCharType="separate"/>
             </w:r>
             <w:r>
               <w:rPr>
-                <w:webHidden/>
-              </w:rPr>
-              <w:t>13</w:t>
-            </w:r>
-            <w:r>
-              <w:rPr>
+                <w:noProof/>
+                <w:webHidden/>
+              </w:rPr>
+              <w:t>19</w:t>
+            </w:r>
+            <w:r>
+              <w:rPr>
+                <w:noProof/>
+                <w:webHidden/>
+              </w:rPr>
+              <w:fldChar w:fldCharType="end"/>
+            </w:r>
+          </w:hyperlink>
+        </w:p>
+        <w:p>
+          <w:pPr>
+            <w:pStyle w:val="TOC2"/>
+            <w:tabs>
+              <w:tab w:val="right" w:leader="dot" w:pos="9061"/>
+            </w:tabs>
+            <w:rPr>
+              <w:rFonts w:cstheme="minorBidi"/>
+              <w:noProof/>
+              <w:kern w:val="2"/>
+              <w:sz w:val="24"/>
+              <w:szCs w:val="24"/>
+              <w14:ligatures w14:val="standardContextual"/>
+            </w:rPr>
+          </w:pPr>
+          <w:hyperlink w:anchor="_Toc165059704" w:history="1">
+            <w:r>
+              <w:rPr>
+                <w:rStyle w:val="Hyperlink"/>
+                <w:noProof/>
+              </w:rPr>
+              <w:t>Objetivo</w:t>
+            </w:r>
+            <w:r>
+              <w:rPr>
+                <w:noProof/>
+                <w:webHidden/>
+              </w:rPr>
+              <w:tab/>
+            </w:r>
+            <w:r>
+              <w:rPr>
+                <w:noProof/>
+                <w:webHidden/>
+              </w:rPr>
+              <w:fldChar w:fldCharType="begin"/>
+            </w:r>
+            <w:r>
+              <w:rPr>
+                <w:noProof/>
+                <w:webHidden/>
+              </w:rPr>
+              <w:instrText xml:space="preserve"> PAGEREF _Toc165059704 \h </w:instrText>
+            </w:r>
+            <w:r>
+              <w:rPr>
+                <w:noProof/>
+                <w:webHidden/>
+              </w:rPr>
+            </w:r>
+            <w:r>
+              <w:rPr>
+                <w:noProof/>
+                <w:webHidden/>
+              </w:rPr>
+              <w:fldChar w:fldCharType="separate"/>
+            </w:r>
+            <w:r>
+              <w:rPr>
+                <w:noProof/>
+                <w:webHidden/>
+              </w:rPr>
+              <w:t>19</w:t>
+            </w:r>
+            <w:r>
+              <w:rPr>
+                <w:noProof/>
+                <w:webHidden/>
+              </w:rPr>
+              <w:fldChar w:fldCharType="end"/>
+            </w:r>
+          </w:hyperlink>
+        </w:p>
+        <w:p>
+          <w:pPr>
+            <w:pStyle w:val="TOC2"/>
+            <w:tabs>
+              <w:tab w:val="right" w:leader="dot" w:pos="9061"/>
+            </w:tabs>
+            <w:rPr>
+              <w:rFonts w:cstheme="minorBidi"/>
+              <w:noProof/>
+              <w:kern w:val="2"/>
+              <w:sz w:val="24"/>
+              <w:szCs w:val="24"/>
+              <w14:ligatures w14:val="standardContextual"/>
+            </w:rPr>
+          </w:pPr>
+          <w:hyperlink w:anchor="_Toc165059705" w:history="1">
+            <w:r>
+              <w:rPr>
+                <w:rStyle w:val="Hyperlink"/>
+                <w:noProof/>
+              </w:rPr>
+              <w:t>Descripción detallada de cómo funciona</w:t>
+            </w:r>
+            <w:r>
+              <w:rPr>
+                <w:noProof/>
+                <w:webHidden/>
+              </w:rPr>
+              <w:tab/>
+            </w:r>
+            <w:r>
+              <w:rPr>
+                <w:noProof/>
+                <w:webHidden/>
+              </w:rPr>
+              <w:fldChar w:fldCharType="begin"/>
+            </w:r>
+            <w:r>
+              <w:rPr>
+                <w:noProof/>
+                <w:webHidden/>
+              </w:rPr>
+              <w:instrText xml:space="preserve"> PAGEREF _Toc165059705 \h </w:instrText>
+            </w:r>
+            <w:r>
+              <w:rPr>
+                <w:noProof/>
+                <w:webHidden/>
+              </w:rPr>
+            </w:r>
+            <w:r>
+              <w:rPr>
+                <w:noProof/>
+                <w:webHidden/>
+              </w:rPr>
+              <w:fldChar w:fldCharType="separate"/>
+            </w:r>
+            <w:r>
+              <w:rPr>
+                <w:noProof/>
+                <w:webHidden/>
+              </w:rPr>
+              <w:t>19</w:t>
+            </w:r>
+            <w:r>
+              <w:rPr>
+                <w:noProof/>
+                <w:webHidden/>
+              </w:rPr>
+              <w:fldChar w:fldCharType="end"/>
+            </w:r>
+          </w:hyperlink>
+        </w:p>
+        <w:p>
+          <w:pPr>
+            <w:pStyle w:val="TOC2"/>
+            <w:tabs>
+              <w:tab w:val="right" w:leader="dot" w:pos="9061"/>
+            </w:tabs>
+            <w:rPr>
+              <w:rFonts w:cstheme="minorBidi"/>
+              <w:noProof/>
+              <w:kern w:val="2"/>
+              <w:sz w:val="24"/>
+              <w:szCs w:val="24"/>
+              <w14:ligatures w14:val="standardContextual"/>
+            </w:rPr>
+          </w:pPr>
+          <w:hyperlink w:anchor="_Toc165059706" w:history="1">
+            <w:r>
+              <w:rPr>
+                <w:rStyle w:val="Hyperlink"/>
+                <w:noProof/>
+              </w:rPr>
+              <w:t>Diagrama de clases</w:t>
+            </w:r>
+            <w:r>
+              <w:rPr>
+                <w:noProof/>
+                <w:webHidden/>
+              </w:rPr>
+              <w:tab/>
+            </w:r>
+            <w:r>
+              <w:rPr>
+                <w:noProof/>
+                <w:webHidden/>
+              </w:rPr>
+              <w:fldChar w:fldCharType="begin"/>
+            </w:r>
+            <w:r>
+              <w:rPr>
+                <w:noProof/>
+                <w:webHidden/>
+              </w:rPr>
+              <w:instrText xml:space="preserve"> PAGEREF _Toc165059706 \h </w:instrText>
+            </w:r>
+            <w:r>
+              <w:rPr>
+                <w:noProof/>
+                <w:webHidden/>
+              </w:rPr>
+            </w:r>
+            <w:r>
+              <w:rPr>
+                <w:noProof/>
+                <w:webHidden/>
+              </w:rPr>
+              <w:fldChar w:fldCharType="separate"/>
+            </w:r>
+            <w:r>
+              <w:rPr>
+                <w:noProof/>
+                <w:webHidden/>
+              </w:rPr>
+              <w:t>19</w:t>
+            </w:r>
+            <w:r>
+              <w:rPr>
+                <w:noProof/>
                 <w:webHidden/>
               </w:rPr>
               <w:fldChar w:fldCharType="end"/>
@@ -1654,11 +2932,27 @@
     <w:p/>
     <w:p/>
     <w:p/>
+    <w:p/>
+    <w:p/>
+    <w:p/>
+    <w:p/>
+    <w:p/>
+    <w:p/>
+    <w:p/>
+    <w:p/>
+    <w:p/>
+    <w:p/>
+    <w:p/>
+    <w:p/>
+    <w:p/>
+    <w:p/>
+    <w:p/>
+    <w:p/>
     <w:p>
       <w:pPr>
         <w:pStyle w:val="Titulos"/>
       </w:pPr>
-      <w:bookmarkStart w:id="1" w:name="_Toc164890633"/>
+      <w:bookmarkStart w:id="1" w:name="_Toc165059672"/>
       <w:r>
         <w:lastRenderedPageBreak/>
         <w:t>Historial de Revisión</w:t>
@@ -1830,7 +3124,7 @@
       <w:pPr>
         <w:pStyle w:val="Titulos"/>
       </w:pPr>
-      <w:bookmarkStart w:id="2" w:name="_Toc164890634"/>
+      <w:bookmarkStart w:id="2" w:name="_Toc165059673"/>
       <w:r>
         <w:lastRenderedPageBreak/>
         <w:t>G00. Descripción Global del Producto</w:t>
@@ -1995,7 +3289,7 @@
       <w:pPr>
         <w:pStyle w:val="Heading1"/>
       </w:pPr>
-      <w:bookmarkStart w:id="3" w:name="_Toc164890635"/>
+      <w:bookmarkStart w:id="3" w:name="_Toc165059674"/>
       <w:r>
         <w:lastRenderedPageBreak/>
         <w:t>G01. Propósito</w:t>
@@ -2049,7 +3343,7 @@
       <w:pPr>
         <w:pStyle w:val="Heading1"/>
       </w:pPr>
-      <w:bookmarkStart w:id="4" w:name="_Toc164890636"/>
+      <w:bookmarkStart w:id="4" w:name="_Toc165059675"/>
       <w:r>
         <w:lastRenderedPageBreak/>
         <w:t>G02. Descripción funcional del producto y Alcance</w:t>
@@ -2061,7 +3355,7 @@
       <w:pPr>
         <w:pStyle w:val="Heading2"/>
       </w:pPr>
-      <w:bookmarkStart w:id="5" w:name="_Toc164890637"/>
+      <w:bookmarkStart w:id="5" w:name="_Toc165059676"/>
       <w:r>
         <w:t>Requisitos Funcionales</w:t>
       </w:r>
@@ -2086,11 +3380,9 @@
       <w:r>
         <w:t xml:space="preserve">: El sistema debe permitir al cajero registrar el pedido que realiza un cliente, anotando todos los productos que desea comprar en una orden de pedido que se persistirá en el sistema. Para esto le solicita el nombre y </w:t>
       </w:r>
-      <w:proofErr w:type="spellStart"/>
-      <w:r>
-        <w:t>numero</w:t>
-      </w:r>
-      <w:proofErr w:type="spellEnd"/>
+      <w:r>
+        <w:t>número</w:t>
+      </w:r>
       <w:r>
         <w:t xml:space="preserve"> de telefono al cliente para realizar la entrega del pedido posteriormente.</w:t>
       </w:r>
@@ -2141,11 +3433,9 @@
       <w:r>
         <w:t xml:space="preserve">: El sistema debe permitir a todos los usuarios ver el </w:t>
       </w:r>
-      <w:proofErr w:type="spellStart"/>
-      <w:r>
-        <w:t>catalogo</w:t>
-      </w:r>
-      <w:proofErr w:type="spellEnd"/>
+      <w:r>
+        <w:t>catálogo</w:t>
+      </w:r>
       <w:r>
         <w:t xml:space="preserve"> de productos ofrecidos por el restaurante, mostrando el nombre, y el precio de estos.</w:t>
       </w:r>
@@ -2455,7 +3745,7 @@
       <w:pPr>
         <w:pStyle w:val="Heading2"/>
       </w:pPr>
-      <w:bookmarkStart w:id="6" w:name="_Toc164890638"/>
+      <w:bookmarkStart w:id="6" w:name="_Toc165059677"/>
       <w:r>
         <w:lastRenderedPageBreak/>
         <w:t>Alcance</w:t>
@@ -2540,15 +3830,7 @@
     </w:p>
     <w:p>
       <w:r>
-        <w:t xml:space="preserve">Todo lo que son reservas, pedidos por mesa y por </w:t>
-      </w:r>
-      <w:proofErr w:type="spellStart"/>
-      <w:r>
-        <w:t>delivery</w:t>
-      </w:r>
-      <w:proofErr w:type="spellEnd"/>
-      <w:r>
-        <w:t xml:space="preserve"> no serán parte del sistema.</w:t>
+        <w:t>Todo lo que son reservas, pedidos por mesa y por delivery no serán parte del sistema.</w:t>
       </w:r>
     </w:p>
     <w:p/>
@@ -2577,7 +3859,7 @@
       <w:pPr>
         <w:pStyle w:val="Heading1"/>
       </w:pPr>
-      <w:bookmarkStart w:id="7" w:name="_Toc164890639"/>
+      <w:bookmarkStart w:id="7" w:name="_Toc165059678"/>
       <w:r>
         <w:lastRenderedPageBreak/>
         <w:t>G03. Definiciones, Acrónimos, y Abreviaciones</w:t>
@@ -2589,7 +3871,7 @@
       <w:pPr>
         <w:pStyle w:val="Heading2"/>
       </w:pPr>
-      <w:bookmarkStart w:id="8" w:name="_Toc164890640"/>
+      <w:bookmarkStart w:id="8" w:name="_Toc165059679"/>
       <w:r>
         <w:t>Definiciones:</w:t>
       </w:r>
@@ -2701,7 +3983,7 @@
       <w:pPr>
         <w:pStyle w:val="Heading1"/>
       </w:pPr>
-      <w:bookmarkStart w:id="9" w:name="_Toc164890641"/>
+      <w:bookmarkStart w:id="9" w:name="_Toc165059680"/>
       <w:r>
         <w:lastRenderedPageBreak/>
         <w:t>G04. Descripción de las personas participantes en el desarrollo del sistema de información y los usuarios (Roles)</w:t>
@@ -3488,13 +4770,8 @@
             <w:pPr>
               <w:jc w:val="center"/>
             </w:pPr>
-            <w:proofErr w:type="spellStart"/>
-            <w:r>
-              <w:t>Mento</w:t>
-            </w:r>
-            <w:proofErr w:type="spellEnd"/>
-            <w:r>
-              <w:t>, Lola</w:t>
+            <w:r>
+              <w:t>Mento, Lola</w:t>
             </w:r>
           </w:p>
         </w:tc>
@@ -3537,10 +4814,7 @@
               </w:numPr>
             </w:pPr>
             <w:r>
-              <w:t>Catálogo</w:t>
-            </w:r>
-            <w:r>
-              <w:t xml:space="preserve"> de productos</w:t>
+              <w:t>Catálogo de productos</w:t>
             </w:r>
           </w:p>
         </w:tc>
@@ -3599,10 +4873,7 @@
               </w:numPr>
             </w:pPr>
             <w:r>
-              <w:t>Catálogo</w:t>
-            </w:r>
-            <w:r>
-              <w:t xml:space="preserve"> de productos</w:t>
+              <w:t>Catálogo de productos</w:t>
             </w:r>
           </w:p>
         </w:tc>
@@ -3688,7 +4959,7 @@
       <w:pPr>
         <w:pStyle w:val="Heading1"/>
       </w:pPr>
-      <w:bookmarkStart w:id="10" w:name="_Toc164890642"/>
+      <w:bookmarkStart w:id="10" w:name="_Toc165059681"/>
       <w:r>
         <w:lastRenderedPageBreak/>
         <w:t>G05. Otros Requisitos</w:t>
@@ -3842,17 +5113,21 @@
       <w:pPr>
         <w:pStyle w:val="Heading2"/>
       </w:pPr>
+      <w:bookmarkStart w:id="11" w:name="_Toc165059682"/>
       <w:r>
         <w:t>Requisitos del producto</w:t>
       </w:r>
+      <w:bookmarkEnd w:id="11"/>
     </w:p>
     <w:p>
       <w:pPr>
         <w:pStyle w:val="Heading3"/>
       </w:pPr>
+      <w:bookmarkStart w:id="12" w:name="_Toc165059683"/>
       <w:r>
         <w:t>Estándares aplicables</w:t>
       </w:r>
+      <w:bookmarkEnd w:id="12"/>
     </w:p>
     <w:p>
       <w:pPr>
@@ -3963,9 +5238,11 @@
       <w:pPr>
         <w:pStyle w:val="Heading3"/>
       </w:pPr>
+      <w:bookmarkStart w:id="13" w:name="_Toc165059684"/>
       <w:r>
         <w:t>Requisitos del sistema</w:t>
       </w:r>
+      <w:bookmarkEnd w:id="13"/>
     </w:p>
     <w:p>
       <w:pPr>
@@ -4017,10 +5294,12 @@
       <w:pPr>
         <w:pStyle w:val="Heading3"/>
       </w:pPr>
+      <w:bookmarkStart w:id="14" w:name="_Toc165059685"/>
       <w:r>
         <w:lastRenderedPageBreak/>
         <w:t>Requisitos de desempeño</w:t>
       </w:r>
+      <w:bookmarkEnd w:id="14"/>
     </w:p>
     <w:p>
       <w:pPr>
@@ -4039,9 +5318,11 @@
       <w:pPr>
         <w:pStyle w:val="Heading3"/>
       </w:pPr>
+      <w:bookmarkStart w:id="15" w:name="_Toc165059686"/>
       <w:r>
         <w:t>Requisitos de entorno</w:t>
       </w:r>
+      <w:bookmarkEnd w:id="15"/>
     </w:p>
     <w:p>
       <w:pPr>
@@ -4059,17 +5340,21 @@
       <w:pPr>
         <w:pStyle w:val="Heading2"/>
       </w:pPr>
+      <w:bookmarkStart w:id="16" w:name="_Toc165059687"/>
       <w:r>
         <w:t>Requisitos de documentación</w:t>
       </w:r>
+      <w:bookmarkEnd w:id="16"/>
     </w:p>
     <w:p>
       <w:pPr>
         <w:pStyle w:val="Heading3"/>
       </w:pPr>
+      <w:bookmarkStart w:id="17" w:name="_Toc165059688"/>
       <w:r>
         <w:t>Manual de usuario</w:t>
       </w:r>
+      <w:bookmarkEnd w:id="17"/>
     </w:p>
     <w:p>
       <w:pPr>
@@ -4096,9 +5381,11 @@
       <w:pPr>
         <w:pStyle w:val="Heading3"/>
       </w:pPr>
+      <w:bookmarkStart w:id="18" w:name="_Toc165059689"/>
       <w:r>
         <w:t>Ayuda en línea</w:t>
       </w:r>
+      <w:bookmarkEnd w:id="18"/>
     </w:p>
     <w:p>
       <w:pPr>
@@ -4117,9 +5404,11 @@
       <w:pPr>
         <w:pStyle w:val="Heading3"/>
       </w:pPr>
+      <w:bookmarkStart w:id="19" w:name="_Toc165059690"/>
       <w:r>
         <w:t>Guias de instalación, configuración, y fichero README.</w:t>
       </w:r>
+      <w:bookmarkEnd w:id="19"/>
     </w:p>
     <w:p>
       <w:r>
@@ -4134,32 +5423,32 @@
       <w:pPr>
         <w:pStyle w:val="Titulos"/>
       </w:pPr>
-      <w:bookmarkStart w:id="11" w:name="_Toc164890643"/>
+      <w:bookmarkStart w:id="20" w:name="_Toc165059691"/>
       <w:r>
         <w:lastRenderedPageBreak/>
         <w:t>N00. Procesos de negocio</w:t>
       </w:r>
-      <w:bookmarkEnd w:id="11"/>
+      <w:bookmarkEnd w:id="20"/>
     </w:p>
     <w:p>
       <w:pPr>
         <w:pStyle w:val="Heading1"/>
       </w:pPr>
-      <w:bookmarkStart w:id="12" w:name="_Toc164890644"/>
+      <w:bookmarkStart w:id="21" w:name="_Toc165059692"/>
       <w:r>
         <w:t>N01. Especificación funcional por proceso de negocio</w:t>
       </w:r>
-      <w:bookmarkEnd w:id="12"/>
+      <w:bookmarkEnd w:id="21"/>
     </w:p>
     <w:p>
       <w:pPr>
         <w:pStyle w:val="Heading1"/>
       </w:pPr>
-      <w:bookmarkStart w:id="13" w:name="_Toc164890645"/>
+      <w:bookmarkStart w:id="22" w:name="_Toc165059693"/>
       <w:r>
         <w:t>N02. Especificaciones de Casos de Uso</w:t>
       </w:r>
-      <w:bookmarkEnd w:id="13"/>
+      <w:bookmarkEnd w:id="22"/>
     </w:p>
     <w:p/>
     <w:p/>
@@ -4189,22 +5478,22 @@
       <w:pPr>
         <w:pStyle w:val="Titulos"/>
       </w:pPr>
-      <w:bookmarkStart w:id="14" w:name="_Toc164890646"/>
+      <w:bookmarkStart w:id="23" w:name="_Toc165059694"/>
       <w:r>
         <w:lastRenderedPageBreak/>
         <w:t>T00. Documentos de aspectos técnicos que provee el sistema de información.</w:t>
       </w:r>
-      <w:bookmarkEnd w:id="14"/>
+      <w:bookmarkEnd w:id="23"/>
     </w:p>
     <w:p>
       <w:pPr>
         <w:pStyle w:val="Heading1"/>
       </w:pPr>
-      <w:bookmarkStart w:id="15" w:name="_Toc164890647"/>
+      <w:bookmarkStart w:id="24" w:name="_Toc165059695"/>
       <w:r>
         <w:t>T01. Arquitectura Base</w:t>
       </w:r>
-      <w:bookmarkEnd w:id="15"/>
+      <w:bookmarkEnd w:id="24"/>
     </w:p>
     <w:p/>
     <w:p>
@@ -4226,6 +5515,9 @@
         <w:keepNext/>
       </w:pPr>
       <w:r>
+        <w:rPr>
+          <w:noProof/>
+        </w:rPr>
         <w:drawing>
           <wp:inline distT="0" distB="0" distL="0" distR="0" wp14:anchorId="6E08A0DD" wp14:editId="4E05EE04">
             <wp:extent cx="5760085" cy="4003040"/>
@@ -4482,11 +5774,11 @@
       <w:pPr>
         <w:pStyle w:val="Heading2"/>
       </w:pPr>
-      <w:bookmarkStart w:id="16" w:name="_Toc164890648"/>
+      <w:bookmarkStart w:id="25" w:name="_Toc165059696"/>
       <w:r>
         <w:t>Persistencia</w:t>
       </w:r>
-      <w:bookmarkEnd w:id="16"/>
+      <w:bookmarkEnd w:id="25"/>
     </w:p>
     <w:p>
       <w:pPr>
@@ -4618,6 +5910,9 @@
     </w:p>
     <w:p>
       <w:r>
+        <w:rPr>
+          <w:noProof/>
+        </w:rPr>
         <w:lastRenderedPageBreak/>
         <w:drawing>
           <wp:inline distT="0" distB="0" distL="0" distR="0" wp14:anchorId="3D84ED7B" wp14:editId="4101F46A">
@@ -4672,7 +5967,7 @@
       <w:pPr>
         <w:pStyle w:val="Heading1"/>
       </w:pPr>
-      <w:bookmarkStart w:id="17" w:name="_Toc164890649"/>
+      <w:bookmarkStart w:id="26" w:name="_Toc165059697"/>
       <w:r>
         <w:t xml:space="preserve">T02. Gestión de Log In / Log </w:t>
       </w:r>
@@ -4684,17 +5979,17 @@
       <w:r>
         <w:t xml:space="preserve"> del Sistema</w:t>
       </w:r>
-      <w:bookmarkEnd w:id="17"/>
+      <w:bookmarkEnd w:id="26"/>
     </w:p>
     <w:p>
       <w:pPr>
         <w:pStyle w:val="Heading2"/>
       </w:pPr>
-      <w:bookmarkStart w:id="18" w:name="_Toc164890650"/>
+      <w:bookmarkStart w:id="27" w:name="_Toc165059698"/>
       <w:r>
         <w:t>Objetivo</w:t>
       </w:r>
-      <w:bookmarkEnd w:id="18"/>
+      <w:bookmarkEnd w:id="27"/>
     </w:p>
     <w:p>
       <w:pPr>
@@ -4712,11 +6007,11 @@
       <w:pPr>
         <w:pStyle w:val="Heading2"/>
       </w:pPr>
-      <w:bookmarkStart w:id="19" w:name="_Toc164890651"/>
+      <w:bookmarkStart w:id="28" w:name="_Toc165059699"/>
       <w:r>
         <w:t>Descripción detallada de cómo funciona</w:t>
       </w:r>
-      <w:bookmarkEnd w:id="19"/>
+      <w:bookmarkEnd w:id="28"/>
     </w:p>
     <w:p>
       <w:pPr>
@@ -4784,36 +6079,401 @@
     <w:p>
       <w:pPr>
         <w:pStyle w:val="Heading2"/>
-      </w:pPr>
+        <w:rPr>
+          <w:lang w:val="en-029"/>
+        </w:rPr>
+      </w:pPr>
+      <w:bookmarkStart w:id="29" w:name="_Toc165059700"/>
       <w:r>
         <w:t>Diagrama de clases</w:t>
       </w:r>
+      <w:bookmarkEnd w:id="29"/>
+    </w:p>
+    <w:p>
+      <w:pPr>
+        <w:rPr>
+          <w:lang w:val="en-029"/>
+        </w:rPr>
+      </w:pPr>
+      <w:r>
+        <w:rPr>
+          <w:noProof/>
+          <w:lang w:val="en-029"/>
+        </w:rPr>
+        <w:drawing>
+          <wp:inline distT="0" distB="0" distL="0" distR="0" wp14:anchorId="21186E8E" wp14:editId="57CB8F47">
+            <wp:extent cx="5760085" cy="3057525"/>
+            <wp:effectExtent l="0" t="0" r="0" b="9525"/>
+            <wp:docPr id="64599838" name="Picture 1" descr="A screenshot of a computer&#10;&#10;Description automatically generated"/>
+            <wp:cNvGraphicFramePr>
+              <a:graphicFrameLocks xmlns:a="http://schemas.openxmlformats.org/drawingml/2006/main" noChangeAspect="1"/>
+            </wp:cNvGraphicFramePr>
+            <a:graphic xmlns:a="http://schemas.openxmlformats.org/drawingml/2006/main">
+              <a:graphicData uri="http://schemas.openxmlformats.org/drawingml/2006/picture">
+                <pic:pic xmlns:pic="http://schemas.openxmlformats.org/drawingml/2006/picture">
+                  <pic:nvPicPr>
+                    <pic:cNvPr id="64599838" name="Picture 1" descr="A screenshot of a computer&#10;&#10;Description automatically generated"/>
+                    <pic:cNvPicPr/>
+                  </pic:nvPicPr>
+                  <pic:blipFill>
+                    <a:blip r:embed="rId11">
+                      <a:extLst>
+                        <a:ext uri="{28A0092B-C50C-407E-A947-70E740481C1C}">
+                          <a14:useLocalDpi xmlns:a14="http://schemas.microsoft.com/office/drawing/2010/main" val="0"/>
+                        </a:ext>
+                      </a:extLst>
+                    </a:blip>
+                    <a:stretch>
+                      <a:fillRect/>
+                    </a:stretch>
+                  </pic:blipFill>
+                  <pic:spPr>
+                    <a:xfrm>
+                      <a:off x="0" y="0"/>
+                      <a:ext cx="5760085" cy="3057525"/>
+                    </a:xfrm>
+                    <a:prstGeom prst="rect">
+                      <a:avLst/>
+                    </a:prstGeom>
+                  </pic:spPr>
+                </pic:pic>
+              </a:graphicData>
+            </a:graphic>
+          </wp:inline>
+        </w:drawing>
+      </w:r>
     </w:p>
     <w:p>
       <w:pPr>
         <w:pStyle w:val="Heading2"/>
       </w:pPr>
-      <w:r>
+      <w:bookmarkStart w:id="30" w:name="_Toc165059701"/>
+      <w:r>
+        <w:lastRenderedPageBreak/>
         <w:t>Diagrama de secuencia</w:t>
       </w:r>
+      <w:r>
+        <w:t xml:space="preserve"> Login</w:t>
+      </w:r>
+      <w:bookmarkEnd w:id="30"/>
+    </w:p>
+    <w:p>
+      <w:pPr>
+        <w:jc w:val="center"/>
+      </w:pPr>
+      <w:r>
+        <w:rPr>
+          <w:noProof/>
+        </w:rPr>
+        <w:drawing>
+          <wp:inline distT="0" distB="0" distL="0" distR="0" wp14:anchorId="3E2773F8" wp14:editId="22FAA744">
+            <wp:extent cx="5760085" cy="4150995"/>
+            <wp:effectExtent l="0" t="0" r="0" b="1905"/>
+            <wp:docPr id="1582335675" name="Picture 2" descr="A diagram of a computer program&#10;&#10;Description automatically generated"/>
+            <wp:cNvGraphicFramePr>
+              <a:graphicFrameLocks xmlns:a="http://schemas.openxmlformats.org/drawingml/2006/main" noChangeAspect="1"/>
+            </wp:cNvGraphicFramePr>
+            <a:graphic xmlns:a="http://schemas.openxmlformats.org/drawingml/2006/main">
+              <a:graphicData uri="http://schemas.openxmlformats.org/drawingml/2006/picture">
+                <pic:pic xmlns:pic="http://schemas.openxmlformats.org/drawingml/2006/picture">
+                  <pic:nvPicPr>
+                    <pic:cNvPr id="1582335675" name="Picture 2" descr="A diagram of a computer program&#10;&#10;Description automatically generated"/>
+                    <pic:cNvPicPr/>
+                  </pic:nvPicPr>
+                  <pic:blipFill>
+                    <a:blip r:embed="rId12">
+                      <a:extLst>
+                        <a:ext uri="{28A0092B-C50C-407E-A947-70E740481C1C}">
+                          <a14:useLocalDpi xmlns:a14="http://schemas.microsoft.com/office/drawing/2010/main" val="0"/>
+                        </a:ext>
+                      </a:extLst>
+                    </a:blip>
+                    <a:stretch>
+                      <a:fillRect/>
+                    </a:stretch>
+                  </pic:blipFill>
+                  <pic:spPr>
+                    <a:xfrm>
+                      <a:off x="0" y="0"/>
+                      <a:ext cx="5760085" cy="4150995"/>
+                    </a:xfrm>
+                    <a:prstGeom prst="rect">
+                      <a:avLst/>
+                    </a:prstGeom>
+                  </pic:spPr>
+                </pic:pic>
+              </a:graphicData>
+            </a:graphic>
+          </wp:inline>
+        </w:drawing>
+      </w:r>
+    </w:p>
+    <w:p>
+      <w:pPr>
+        <w:pStyle w:val="Heading2"/>
+      </w:pPr>
+      <w:bookmarkStart w:id="31" w:name="_Toc165059702"/>
+      <w:r>
+        <w:t xml:space="preserve">Diagrama de secuencia </w:t>
+      </w:r>
+      <w:proofErr w:type="spellStart"/>
+      <w:r>
+        <w:t>Logout</w:t>
+      </w:r>
+      <w:bookmarkEnd w:id="31"/>
+      <w:proofErr w:type="spellEnd"/>
+    </w:p>
+    <w:p>
+      <w:pPr>
+        <w:jc w:val="center"/>
+      </w:pPr>
+      <w:r>
+        <w:rPr>
+          <w:noProof/>
+        </w:rPr>
+        <w:drawing>
+          <wp:inline distT="0" distB="0" distL="0" distR="0" wp14:anchorId="28AB43D0" wp14:editId="6CFD3AA7">
+            <wp:extent cx="4150581" cy="3555288"/>
+            <wp:effectExtent l="0" t="0" r="2540" b="7620"/>
+            <wp:docPr id="1037677861" name="Picture 3" descr="A computer screen shot of a diagram&#10;&#10;Description automatically generated"/>
+            <wp:cNvGraphicFramePr>
+              <a:graphicFrameLocks xmlns:a="http://schemas.openxmlformats.org/drawingml/2006/main" noChangeAspect="1"/>
+            </wp:cNvGraphicFramePr>
+            <a:graphic xmlns:a="http://schemas.openxmlformats.org/drawingml/2006/main">
+              <a:graphicData uri="http://schemas.openxmlformats.org/drawingml/2006/picture">
+                <pic:pic xmlns:pic="http://schemas.openxmlformats.org/drawingml/2006/picture">
+                  <pic:nvPicPr>
+                    <pic:cNvPr id="1037677861" name="Picture 3" descr="A computer screen shot of a diagram&#10;&#10;Description automatically generated"/>
+                    <pic:cNvPicPr/>
+                  </pic:nvPicPr>
+                  <pic:blipFill>
+                    <a:blip r:embed="rId13">
+                      <a:extLst>
+                        <a:ext uri="{28A0092B-C50C-407E-A947-70E740481C1C}">
+                          <a14:useLocalDpi xmlns:a14="http://schemas.microsoft.com/office/drawing/2010/main" val="0"/>
+                        </a:ext>
+                      </a:extLst>
+                    </a:blip>
+                    <a:stretch>
+                      <a:fillRect/>
+                    </a:stretch>
+                  </pic:blipFill>
+                  <pic:spPr>
+                    <a:xfrm>
+                      <a:off x="0" y="0"/>
+                      <a:ext cx="4175095" cy="3576286"/>
+                    </a:xfrm>
+                    <a:prstGeom prst="rect">
+                      <a:avLst/>
+                    </a:prstGeom>
+                  </pic:spPr>
+                </pic:pic>
+              </a:graphicData>
+            </a:graphic>
+          </wp:inline>
+        </w:drawing>
+      </w:r>
     </w:p>
     <w:p>
       <w:pPr>
         <w:pStyle w:val="Heading1"/>
       </w:pPr>
-      <w:bookmarkStart w:id="20" w:name="_Toc164890652"/>
-      <w:r>
+      <w:bookmarkStart w:id="32" w:name="_Toc165059703"/>
+      <w:r>
+        <w:lastRenderedPageBreak/>
         <w:t>T03. Gestión de Encriptado</w:t>
       </w:r>
-      <w:bookmarkEnd w:id="20"/>
-    </w:p>
-    <w:p>
-      <w:pPr>
-        <w:pStyle w:val="Heading1"/>
-      </w:pPr>
-    </w:p>
+      <w:bookmarkEnd w:id="32"/>
+    </w:p>
+    <w:p>
+      <w:pPr>
+        <w:pStyle w:val="Heading2"/>
+      </w:pPr>
+      <w:bookmarkStart w:id="33" w:name="_Toc165059704"/>
+      <w:r>
+        <w:t>Objetivo</w:t>
+      </w:r>
+      <w:bookmarkEnd w:id="33"/>
+    </w:p>
+    <w:p>
+      <w:pPr>
+        <w:ind w:firstLine="709"/>
+      </w:pPr>
+      <w:r>
+        <w:t>Encriptar y desencriptar informacion sensible de los usuarios que se desee persistir en la base de datos del sistema.</w:t>
+      </w:r>
+    </w:p>
+    <w:p>
+      <w:pPr>
+        <w:ind w:firstLine="709"/>
+      </w:pPr>
+    </w:p>
+    <w:p>
+      <w:pPr>
+        <w:pStyle w:val="Heading2"/>
+      </w:pPr>
+      <w:bookmarkStart w:id="34" w:name="_Toc165059705"/>
+      <w:r>
+        <w:t>Descripción detallada de cómo funciona</w:t>
+      </w:r>
+      <w:bookmarkEnd w:id="34"/>
+    </w:p>
+    <w:p>
+      <w:pPr>
+        <w:ind w:firstLine="709"/>
+      </w:pPr>
+      <w:r>
+        <w:t xml:space="preserve">Para proteger los datos importantes del sistema se </w:t>
+      </w:r>
+      <w:r>
+        <w:t>utilizarán</w:t>
+      </w:r>
+      <w:r>
+        <w:t xml:space="preserve"> dos formas de encriptación diferentes. Un cifrado del tipo HASH para las contraseñas de los usuarios del sistema, y un metodo de cifrado simétrico para los demás datos que puedan necesitar re</w:t>
+      </w:r>
+      <w:r>
+        <w:t>cuperarse luego del encriptado.</w:t>
+      </w:r>
+    </w:p>
+    <w:p>
+      <w:pPr>
+        <w:ind w:firstLine="709"/>
+      </w:pPr>
+      <w:r>
+        <w:t>Para el encriptado de las contraseñas, como ya mencionamos antes, se utilizará una función HASH. Específicamente, se utilizará el algoritmo de reducción criptográfico de 128 bits MD5 (Message-Digest Algorithm 5) siendo este ampliamente usado en la criptografía por su bajo requerimiento de poder computacional.</w:t>
+      </w:r>
+    </w:p>
+    <w:p>
+      <w:pPr>
+        <w:ind w:firstLine="709"/>
+      </w:pPr>
+      <w:r>
+        <w:t xml:space="preserve">Como metodo de cifrado simétrico se </w:t>
+      </w:r>
+      <w:r>
+        <w:t>utilizará</w:t>
+      </w:r>
+      <w:r>
+        <w:t xml:space="preserve"> la especificación de encriptación de data electrónica establecida por el instituto nacional de estándares y tecnologia de estados unidos (NIST), siendo este Estándar de Encriptación Avanzada (AES)</w:t>
+      </w:r>
+      <w:r>
+        <w:t xml:space="preserve">. Este </w:t>
+      </w:r>
+      <w:r>
+        <w:t>funcionará</w:t>
+      </w:r>
+      <w:r>
+        <w:t xml:space="preserve"> mediante una llave única privada para la encriptación la cual será almacenada de forma segura en el equipo principal del restaurante.</w:t>
+      </w:r>
+      <w:r>
+        <w:t xml:space="preserve"> El modo de cifrado será el CBC (del inglés </w:t>
+      </w:r>
+      <w:proofErr w:type="spellStart"/>
+      <w:r>
+        <w:t>Cipher</w:t>
+      </w:r>
+      <w:proofErr w:type="spellEnd"/>
+      <w:r>
+        <w:t xml:space="preserve"> Block </w:t>
+      </w:r>
+      <w:proofErr w:type="spellStart"/>
+      <w:r>
+        <w:t>Chainning</w:t>
+      </w:r>
+      <w:proofErr w:type="spellEnd"/>
+      <w:r>
+        <w:t>). Este funciona de la siguiente manera:</w:t>
+      </w:r>
+    </w:p>
+    <w:p>
+      <w:pPr>
+        <w:ind w:firstLine="709"/>
+      </w:pPr>
+      <w:r>
+        <w:t xml:space="preserve">Antes de cada bloque de texto plano es encriptado, se combina con el texto cifrado del bloque anterior mediante una operación </w:t>
+      </w:r>
+      <w:r>
+        <w:t>X</w:t>
+      </w:r>
+      <w:r>
+        <w:t xml:space="preserve">OR. Asegurando que incluso si el texto contiene bloques </w:t>
+      </w:r>
+      <w:r>
+        <w:t xml:space="preserve">idénticos, cada uno se encriptara a un diferente bloque de texto cifrado. </w:t>
+      </w:r>
+    </w:p>
+    <w:p>
+      <w:pPr>
+        <w:ind w:firstLine="709"/>
+      </w:pPr>
+      <w:r>
+        <w:t>En AES también se incluye, ademas de la llave, un vector de inicialización, el cual agrega una capa extra de seguridad y este se combina con el primer bloque mediante un XOR antes de que este sea encriptado.</w:t>
+      </w:r>
+    </w:p>
+    <w:p>
+      <w:pPr>
+        <w:pStyle w:val="Heading2"/>
+      </w:pPr>
+      <w:bookmarkStart w:id="35" w:name="_Toc165059706"/>
+      <w:r>
+        <w:t>Diagrama de clases</w:t>
+      </w:r>
+      <w:bookmarkEnd w:id="35"/>
+    </w:p>
+    <w:p>
+      <w:pPr>
+        <w:jc w:val="center"/>
+      </w:pPr>
+      <w:r>
+        <w:rPr>
+          <w:noProof/>
+        </w:rPr>
+        <w:drawing>
+          <wp:inline distT="0" distB="0" distL="0" distR="0" wp14:anchorId="34A43CE7" wp14:editId="2DD0A981">
+            <wp:extent cx="3152775" cy="2257425"/>
+            <wp:effectExtent l="0" t="0" r="9525" b="9525"/>
+            <wp:docPr id="1308940579" name="Picture 1" descr="A screenshot of a computer program&#10;&#10;Description automatically generated"/>
+            <wp:cNvGraphicFramePr>
+              <a:graphicFrameLocks xmlns:a="http://schemas.openxmlformats.org/drawingml/2006/main" noChangeAspect="1"/>
+            </wp:cNvGraphicFramePr>
+            <a:graphic xmlns:a="http://schemas.openxmlformats.org/drawingml/2006/main">
+              <a:graphicData uri="http://schemas.openxmlformats.org/drawingml/2006/picture">
+                <pic:pic xmlns:pic="http://schemas.openxmlformats.org/drawingml/2006/picture">
+                  <pic:nvPicPr>
+                    <pic:cNvPr id="1308940579" name="Picture 1" descr="A screenshot of a computer program&#10;&#10;Description automatically generated"/>
+                    <pic:cNvPicPr/>
+                  </pic:nvPicPr>
+                  <pic:blipFill>
+                    <a:blip r:embed="rId14">
+                      <a:extLst>
+                        <a:ext uri="{28A0092B-C50C-407E-A947-70E740481C1C}">
+                          <a14:useLocalDpi xmlns:a14="http://schemas.microsoft.com/office/drawing/2010/main" val="0"/>
+                        </a:ext>
+                      </a:extLst>
+                    </a:blip>
+                    <a:stretch>
+                      <a:fillRect/>
+                    </a:stretch>
+                  </pic:blipFill>
+                  <pic:spPr>
+                    <a:xfrm>
+                      <a:off x="0" y="0"/>
+                      <a:ext cx="3152775" cy="2257425"/>
+                    </a:xfrm>
+                    <a:prstGeom prst="rect">
+                      <a:avLst/>
+                    </a:prstGeom>
+                  </pic:spPr>
+                </pic:pic>
+              </a:graphicData>
+            </a:graphic>
+          </wp:inline>
+        </w:drawing>
+      </w:r>
+    </w:p>
+    <w:p/>
     <w:sectPr>
-      <w:headerReference w:type="default" r:id="rId11"/>
+      <w:headerReference w:type="default" r:id="rId15"/>
       <w:pgSz w:w="11906" w:h="16838"/>
       <w:pgMar w:top="2268" w:right="1134" w:bottom="851" w:left="1701" w:header="709" w:footer="709" w:gutter="0"/>
       <w:cols w:space="708"/>
@@ -4917,6 +6577,9 @@
             <w:pStyle w:val="Header"/>
           </w:pPr>
           <w:r>
+            <w:rPr>
+              <w:noProof/>
+            </w:rPr>
             <w:drawing>
               <wp:inline distT="0" distB="0" distL="0" distR="0" wp14:anchorId="10816D07" wp14:editId="05ADB3D0">
                 <wp:extent cx="841776" cy="809625"/>
@@ -7023,6 +8686,7 @@
   <w:style w:type="character" w:default="1" w:styleId="DefaultParagraphFont">
     <w:name w:val="Default Paragraph Font"/>
     <w:uiPriority w:val="1"/>
+    <w:semiHidden/>
     <w:unhideWhenUsed/>
   </w:style>
   <w:style w:type="table" w:default="1" w:styleId="TableNormal">

</xml_diff>

<commit_message>
agregue otro ejemplo y empece con los procesos de negocio
</commit_message>
<xml_diff>
--- a/TP final.docx
+++ b/TP final.docx
@@ -4457,7 +4457,10 @@
               <w:jc w:val="center"/>
             </w:pPr>
             <w:r>
-              <w:t>Brito, Alan</w:t>
+              <w:t>Smith</w:t>
+            </w:r>
+            <w:r>
+              <w:t>, Alan</w:t>
             </w:r>
           </w:p>
         </w:tc>
@@ -4676,7 +4679,13 @@
               <w:jc w:val="center"/>
             </w:pPr>
             <w:r>
-              <w:t>Dido, Esteban</w:t>
+              <w:t>D</w:t>
+            </w:r>
+            <w:r>
+              <w:t>iaz</w:t>
+            </w:r>
+            <w:r>
+              <w:t>, Esteban</w:t>
             </w:r>
           </w:p>
         </w:tc>
@@ -4771,7 +4780,13 @@
               <w:jc w:val="center"/>
             </w:pPr>
             <w:r>
-              <w:t>Mento, Lola</w:t>
+              <w:t>Men</w:t>
+            </w:r>
+            <w:r>
+              <w:t>doza</w:t>
+            </w:r>
+            <w:r>
+              <w:t>, Lola</w:t>
             </w:r>
           </w:p>
         </w:tc>
@@ -4830,7 +4845,13 @@
               <w:jc w:val="center"/>
             </w:pPr>
             <w:r>
-              <w:t>Mita, Dina</w:t>
+              <w:t>M</w:t>
+            </w:r>
+            <w:r>
+              <w:t>artínez</w:t>
+            </w:r>
+            <w:r>
+              <w:t>, Dina</w:t>
             </w:r>
           </w:p>
         </w:tc>
@@ -5249,23 +5270,7 @@
         <w:ind w:firstLine="709"/>
       </w:pPr>
       <w:r>
-        <w:t xml:space="preserve">El sistema será compatible con el sistema operativo Windows 10 en adelante al ser desarrollado sobre .NET </w:t>
-      </w:r>
-      <w:proofErr w:type="spellStart"/>
-      <w:r>
-        <w:t>framework</w:t>
-      </w:r>
-      <w:proofErr w:type="spellEnd"/>
-      <w:r>
-        <w:t xml:space="preserve"> 4.8 usando </w:t>
-      </w:r>
-      <w:proofErr w:type="spellStart"/>
-      <w:r>
-        <w:t>Winforms</w:t>
-      </w:r>
-      <w:proofErr w:type="spellEnd"/>
-      <w:r>
-        <w:t>. Este funcionará</w:t>
+        <w:t>El sistema será compatible con el sistema operativo Windows 10 en adelante al ser desarrollado sobre .NET framework 4.8 usando Winforms. Este funcionará</w:t>
       </w:r>
       <w:r>
         <w:t xml:space="preserve"> con SQL server </w:t>
@@ -5361,15 +5366,7 @@
         <w:ind w:firstLine="709"/>
       </w:pPr>
       <w:r>
-        <w:t xml:space="preserve">Se entregará un manual de usuario en formato pdf que </w:t>
-      </w:r>
-      <w:proofErr w:type="gramStart"/>
-      <w:r>
-        <w:t>consistirá de</w:t>
-      </w:r>
-      <w:proofErr w:type="gramEnd"/>
-      <w:r>
-        <w:t xml:space="preserve"> la explicacion detallada de cada modulo del sistema, instrucciones para su uso, ademas de guias visuales con capturas de pantalla del software señalando las partes importantes con las que el usuario podrá interactuar.</w:t>
+        <w:t>Se entregará un manual de usuario en formato pdf que consistirá de la explicacion detallada de cada modulo del sistema, instrucciones para su uso, ademas de guias visuales con capturas de pantalla del software señalando las partes importantes con las que el usuario podrá interactuar.</w:t>
       </w:r>
     </w:p>
     <w:p>
@@ -5415,6 +5412,8 @@
         <w:t>Junto al manual de usuario, se entregará una guia específica para la instalación del sistema con sus configuraciones iniciales por las que puede optar el administrador del sistema. Ademas, poseerá un archivo README que tendrá esta misma informacion de manera concisa junto a links que lo lleve a la ayuda en línea.</w:t>
       </w:r>
     </w:p>
+    <w:p/>
+    <w:p/>
     <w:p/>
     <w:p/>
     <w:p/>
@@ -5430,94 +5429,610 @@
       </w:r>
       <w:bookmarkEnd w:id="20"/>
     </w:p>
-    <w:p>
-      <w:pPr>
-        <w:pStyle w:val="Heading1"/>
-      </w:pPr>
-      <w:bookmarkStart w:id="21" w:name="_Toc165059692"/>
-      <w:r>
-        <w:t>N01. Especificación funcional por proceso de negocio</w:t>
-      </w:r>
-      <w:bookmarkEnd w:id="21"/>
-    </w:p>
-    <w:p>
-      <w:pPr>
-        <w:pStyle w:val="Heading1"/>
-      </w:pPr>
-      <w:bookmarkStart w:id="22" w:name="_Toc165059693"/>
-      <w:r>
-        <w:t>N02. Especificaciones de Casos de Uso</w:t>
-      </w:r>
-      <w:bookmarkEnd w:id="22"/>
-    </w:p>
-    <w:p/>
-    <w:p/>
-    <w:p/>
-    <w:p/>
-    <w:p/>
-    <w:p/>
-    <w:p/>
-    <w:p/>
-    <w:p/>
-    <w:p/>
-    <w:p/>
-    <w:p/>
-    <w:p/>
-    <w:p/>
-    <w:p/>
-    <w:p/>
-    <w:p/>
-    <w:p/>
-    <w:p/>
-    <w:p/>
-    <w:p/>
-    <w:p/>
-    <w:p/>
-    <w:p/>
-    <w:p>
-      <w:pPr>
-        <w:pStyle w:val="Titulos"/>
-      </w:pPr>
-      <w:bookmarkStart w:id="23" w:name="_Toc165059694"/>
-      <w:r>
-        <w:lastRenderedPageBreak/>
-        <w:t>T00. Documentos de aspectos técnicos que provee el sistema de información.</w:t>
-      </w:r>
-      <w:bookmarkEnd w:id="23"/>
-    </w:p>
-    <w:p>
-      <w:pPr>
-        <w:pStyle w:val="Heading1"/>
-      </w:pPr>
-      <w:bookmarkStart w:id="24" w:name="_Toc165059695"/>
-      <w:r>
-        <w:t>T01. Arquitectura Base</w:t>
-      </w:r>
-      <w:bookmarkEnd w:id="24"/>
-    </w:p>
     <w:p/>
     <w:p>
       <w:pPr>
         <w:ind w:firstLine="709"/>
       </w:pPr>
       <w:r>
-        <w:t xml:space="preserve">Para el desarrollo del software se decidió utilizar una arquitectura de </w:t>
-      </w:r>
-      <w:r>
-        <w:t>6</w:t>
-      </w:r>
-      <w:r>
-        <w:t xml:space="preserve"> capas, siendo estas las que se muestran en el siguiente diagrama:</w:t>
-      </w:r>
-    </w:p>
-    <w:p>
-      <w:pPr>
-        <w:keepNext/>
+        <w:t>El sistema se encuentra dividido por 3 procesos de negocio, los cuales se puede apreciar en el siguiente diagrama de casos de uso del sistema:</w:t>
+      </w:r>
+    </w:p>
+    <w:p>
+      <w:pPr>
+        <w:jc w:val="center"/>
       </w:pPr>
       <w:r>
         <w:rPr>
           <w:noProof/>
         </w:rPr>
+        <w:drawing>
+          <wp:inline distT="0" distB="0" distL="0" distR="0" wp14:anchorId="078CBFBC" wp14:editId="01F082F1">
+            <wp:extent cx="3871755" cy="3914775"/>
+            <wp:effectExtent l="0" t="0" r="0" b="0"/>
+            <wp:docPr id="61388150" name="Picture 1" descr="A diagram of a person"/>
+            <wp:cNvGraphicFramePr>
+              <a:graphicFrameLocks xmlns:a="http://schemas.openxmlformats.org/drawingml/2006/main" noChangeAspect="1"/>
+            </wp:cNvGraphicFramePr>
+            <a:graphic xmlns:a="http://schemas.openxmlformats.org/drawingml/2006/main">
+              <a:graphicData uri="http://schemas.openxmlformats.org/drawingml/2006/picture">
+                <pic:pic xmlns:pic="http://schemas.openxmlformats.org/drawingml/2006/picture">
+                  <pic:nvPicPr>
+                    <pic:cNvPr id="61388150" name="Picture 1" descr="A diagram of a person"/>
+                    <pic:cNvPicPr/>
+                  </pic:nvPicPr>
+                  <pic:blipFill>
+                    <a:blip r:embed="rId9">
+                      <a:extLst>
+                        <a:ext uri="{28A0092B-C50C-407E-A947-70E740481C1C}">
+                          <a14:useLocalDpi xmlns:a14="http://schemas.microsoft.com/office/drawing/2010/main" val="0"/>
+                        </a:ext>
+                      </a:extLst>
+                    </a:blip>
+                    <a:stretch>
+                      <a:fillRect/>
+                    </a:stretch>
+                  </pic:blipFill>
+                  <pic:spPr>
+                    <a:xfrm>
+                      <a:off x="0" y="0"/>
+                      <a:ext cx="3874282" cy="3917330"/>
+                    </a:xfrm>
+                    <a:prstGeom prst="rect">
+                      <a:avLst/>
+                    </a:prstGeom>
+                  </pic:spPr>
+                </pic:pic>
+              </a:graphicData>
+            </a:graphic>
+          </wp:inline>
+        </w:drawing>
+      </w:r>
+    </w:p>
+    <w:p>
+      <w:pPr>
+        <w:pStyle w:val="Heading1"/>
+      </w:pPr>
+      <w:bookmarkStart w:id="21" w:name="_Toc165059692"/>
+      <w:r>
+        <w:t>N01. Especificación funcional por proceso de negocio</w:t>
+      </w:r>
+      <w:bookmarkEnd w:id="21"/>
+    </w:p>
+    <w:p/>
+    <w:p>
+      <w:pPr>
+        <w:pStyle w:val="Heading2"/>
+      </w:pPr>
+      <w:r>
+        <w:t>N01.A Proceso de negocio</w:t>
+      </w:r>
+      <w:r>
+        <w:t xml:space="preserve"> “Gestionar Pedido”</w:t>
+      </w:r>
+    </w:p>
+    <w:p>
+      <w:pPr>
+        <w:pStyle w:val="Heading3"/>
+      </w:pPr>
+      <w:r>
+        <w:t>Roles intervinientes</w:t>
+      </w:r>
+    </w:p>
+    <w:p>
+      <w:pPr>
+        <w:pStyle w:val="ListParagraph"/>
+        <w:numPr>
+          <w:ilvl w:val="0"/>
+          <w:numId w:val="11"/>
+        </w:numPr>
+      </w:pPr>
+      <w:r>
+        <w:rPr>
+          <w:b/>
+          <w:bCs/>
+        </w:rPr>
+        <w:t>Cliente</w:t>
+      </w:r>
+      <w:r>
+        <w:t>: Es el iniciador, no interviene con la GUI, y genera la informacion de entrada del proceso:</w:t>
+      </w:r>
+    </w:p>
+    <w:p>
+      <w:pPr>
+        <w:pStyle w:val="ListParagraph"/>
+        <w:numPr>
+          <w:ilvl w:val="0"/>
+          <w:numId w:val="11"/>
+        </w:numPr>
+      </w:pPr>
+      <w:r>
+        <w:rPr>
+          <w:b/>
+          <w:bCs/>
+        </w:rPr>
+        <w:t>Cajero</w:t>
+      </w:r>
+      <w:r>
+        <w:t>: Actor primario, usuario del sistema</w:t>
+      </w:r>
+    </w:p>
+    <w:p>
+      <w:pPr>
+        <w:pStyle w:val="ListParagraph"/>
+        <w:numPr>
+          <w:ilvl w:val="0"/>
+          <w:numId w:val="11"/>
+        </w:numPr>
+      </w:pPr>
+      <w:r>
+        <w:rPr>
+          <w:b/>
+          <w:bCs/>
+        </w:rPr>
+        <w:t>Jefe de Cocina</w:t>
+      </w:r>
+      <w:r>
+        <w:t xml:space="preserve">: </w:t>
+      </w:r>
+      <w:r>
+        <w:t>Actor primario, usuario del sistema</w:t>
+      </w:r>
+    </w:p>
+    <w:p>
+      <w:pPr>
+        <w:pStyle w:val="ListParagraph"/>
+        <w:numPr>
+          <w:ilvl w:val="0"/>
+          <w:numId w:val="11"/>
+        </w:numPr>
+      </w:pPr>
+      <w:r>
+        <w:rPr>
+          <w:b/>
+          <w:bCs/>
+        </w:rPr>
+        <w:t>Cocinero</w:t>
+      </w:r>
+      <w:r>
+        <w:t>: Actor secundario</w:t>
+      </w:r>
+    </w:p>
+    <w:p/>
+    <w:p>
+      <w:pPr>
+        <w:pStyle w:val="Heading3"/>
+      </w:pPr>
+      <w:r>
+        <w:lastRenderedPageBreak/>
+        <w:t>Diagrama de roles</w:t>
+      </w:r>
+    </w:p>
+    <w:p>
+      <w:pPr>
+        <w:jc w:val="center"/>
+      </w:pPr>
+      <w:r>
+        <w:rPr>
+          <w:noProof/>
+        </w:rPr>
+        <w:drawing>
+          <wp:inline distT="0" distB="0" distL="0" distR="0" wp14:anchorId="13C381E8" wp14:editId="0434E12D">
+            <wp:extent cx="4276725" cy="2500217"/>
+            <wp:effectExtent l="0" t="0" r="0" b="0"/>
+            <wp:docPr id="1474013587" name="Picture 2" descr="A diagram of a company&#10;&#10;Description automatically generated"/>
+            <wp:cNvGraphicFramePr>
+              <a:graphicFrameLocks xmlns:a="http://schemas.openxmlformats.org/drawingml/2006/main" noChangeAspect="1"/>
+            </wp:cNvGraphicFramePr>
+            <a:graphic xmlns:a="http://schemas.openxmlformats.org/drawingml/2006/main">
+              <a:graphicData uri="http://schemas.openxmlformats.org/drawingml/2006/picture">
+                <pic:pic xmlns:pic="http://schemas.openxmlformats.org/drawingml/2006/picture">
+                  <pic:nvPicPr>
+                    <pic:cNvPr id="1474013587" name="Picture 2" descr="A diagram of a company&#10;&#10;Description automatically generated"/>
+                    <pic:cNvPicPr/>
+                  </pic:nvPicPr>
+                  <pic:blipFill>
+                    <a:blip r:embed="rId10">
+                      <a:extLst>
+                        <a:ext uri="{28A0092B-C50C-407E-A947-70E740481C1C}">
+                          <a14:useLocalDpi xmlns:a14="http://schemas.microsoft.com/office/drawing/2010/main" val="0"/>
+                        </a:ext>
+                      </a:extLst>
+                    </a:blip>
+                    <a:stretch>
+                      <a:fillRect/>
+                    </a:stretch>
+                  </pic:blipFill>
+                  <pic:spPr>
+                    <a:xfrm>
+                      <a:off x="0" y="0"/>
+                      <a:ext cx="4283104" cy="2503946"/>
+                    </a:xfrm>
+                    <a:prstGeom prst="rect">
+                      <a:avLst/>
+                    </a:prstGeom>
+                  </pic:spPr>
+                </pic:pic>
+              </a:graphicData>
+            </a:graphic>
+          </wp:inline>
+        </w:drawing>
+      </w:r>
+    </w:p>
+    <w:p>
+      <w:pPr>
+        <w:jc w:val="center"/>
+      </w:pPr>
+    </w:p>
+    <w:p>
+      <w:pPr>
+        <w:pStyle w:val="Heading3"/>
+      </w:pPr>
+      <w:r>
+        <w:lastRenderedPageBreak/>
+        <w:t>Diagrama de secuencia del proceso de negocio “Gestionar Pedido”</w:t>
+      </w:r>
+    </w:p>
+    <w:p>
+      <w:pPr>
+        <w:jc w:val="center"/>
+      </w:pPr>
+      <w:r>
+        <w:rPr>
+          <w:noProof/>
+        </w:rPr>
+        <w:drawing>
+          <wp:inline distT="0" distB="0" distL="0" distR="0" wp14:anchorId="06B2E6A8" wp14:editId="70237D5A">
+            <wp:extent cx="5766092" cy="6270171"/>
+            <wp:effectExtent l="0" t="0" r="6350" b="0"/>
+            <wp:docPr id="1389246913" name="Picture 3" descr="A diagram of a diagram&#10;&#10;Description automatically generated"/>
+            <wp:cNvGraphicFramePr>
+              <a:graphicFrameLocks xmlns:a="http://schemas.openxmlformats.org/drawingml/2006/main" noChangeAspect="1"/>
+            </wp:cNvGraphicFramePr>
+            <a:graphic xmlns:a="http://schemas.openxmlformats.org/drawingml/2006/main">
+              <a:graphicData uri="http://schemas.openxmlformats.org/drawingml/2006/picture">
+                <pic:pic xmlns:pic="http://schemas.openxmlformats.org/drawingml/2006/picture">
+                  <pic:nvPicPr>
+                    <pic:cNvPr id="1389246913" name="Picture 3" descr="A diagram of a diagram&#10;&#10;Description automatically generated"/>
+                    <pic:cNvPicPr/>
+                  </pic:nvPicPr>
+                  <pic:blipFill>
+                    <a:blip r:embed="rId11">
+                      <a:extLst>
+                        <a:ext uri="{28A0092B-C50C-407E-A947-70E740481C1C}">
+                          <a14:useLocalDpi xmlns:a14="http://schemas.microsoft.com/office/drawing/2010/main" val="0"/>
+                        </a:ext>
+                      </a:extLst>
+                    </a:blip>
+                    <a:stretch>
+                      <a:fillRect/>
+                    </a:stretch>
+                  </pic:blipFill>
+                  <pic:spPr>
+                    <a:xfrm>
+                      <a:off x="0" y="0"/>
+                      <a:ext cx="5809261" cy="6317114"/>
+                    </a:xfrm>
+                    <a:prstGeom prst="rect">
+                      <a:avLst/>
+                    </a:prstGeom>
+                  </pic:spPr>
+                </pic:pic>
+              </a:graphicData>
+            </a:graphic>
+          </wp:inline>
+        </w:drawing>
+      </w:r>
+    </w:p>
+    <w:p/>
+    <w:p>
+      <w:pPr>
+        <w:pStyle w:val="Heading3"/>
+      </w:pPr>
+      <w:r>
+        <w:lastRenderedPageBreak/>
+        <w:t>Diagrama Entrada-Comportamiento-Salida</w:t>
+      </w:r>
+    </w:p>
+    <w:p>
+      <w:r>
+        <w:rPr>
+          <w:noProof/>
+        </w:rPr>
+        <w:drawing>
+          <wp:inline distT="0" distB="0" distL="0" distR="0" wp14:anchorId="2B1E6116" wp14:editId="162E3D0D">
+            <wp:extent cx="5486400" cy="3200400"/>
+            <wp:effectExtent l="38100" t="0" r="19050" b="0"/>
+            <wp:docPr id="1569725756" name="Diagram 4"/>
+            <wp:cNvGraphicFramePr/>
+            <a:graphic xmlns:a="http://schemas.openxmlformats.org/drawingml/2006/main">
+              <a:graphicData uri="http://schemas.openxmlformats.org/drawingml/2006/diagram">
+                <dgm:relIds xmlns:dgm="http://schemas.openxmlformats.org/drawingml/2006/diagram" xmlns:r="http://schemas.openxmlformats.org/officeDocument/2006/relationships" r:dm="rId12" r:lo="rId13" r:qs="rId14" r:cs="rId15"/>
+              </a:graphicData>
+            </a:graphic>
+          </wp:inline>
+        </w:drawing>
+      </w:r>
+    </w:p>
+    <w:p>
+      <w:pPr>
+        <w:pStyle w:val="Heading3"/>
+      </w:pPr>
+      <w:r>
+        <w:t>Especificación funcional del proceso</w:t>
+      </w:r>
+    </w:p>
+    <w:p>
+      <w:pPr>
+        <w:pStyle w:val="ListParagraph"/>
+        <w:numPr>
+          <w:ilvl w:val="0"/>
+          <w:numId w:val="12"/>
+        </w:numPr>
+      </w:pPr>
+      <w:r>
+        <w:t>El cliente realiza un pedido donde especifica los productos ofrecidos por el restaurante, previamente vistos del catalogo de productos. En esta orden también incluye sus datos básicos:</w:t>
+      </w:r>
+      <w:r>
+        <w:t xml:space="preserve"> Nombre, a</w:t>
+      </w:r>
+      <w:r>
+        <w:t>pellido, telefono celular.</w:t>
+      </w:r>
+    </w:p>
+    <w:p>
+      <w:pPr>
+        <w:pStyle w:val="ListParagraph"/>
+        <w:numPr>
+          <w:ilvl w:val="0"/>
+          <w:numId w:val="12"/>
+        </w:numPr>
+      </w:pPr>
+      <w:r>
+        <w:t>El cajero registra el pedido en el sistema tal cual lo ordenó el cliente junto a sus datos. Este pasa la orden de pedido a estado registrado y la envía al jefe de cocina.</w:t>
+      </w:r>
+    </w:p>
+    <w:p>
+      <w:pPr>
+        <w:pStyle w:val="ListParagraph"/>
+        <w:numPr>
+          <w:ilvl w:val="0"/>
+          <w:numId w:val="12"/>
+        </w:numPr>
+      </w:pPr>
+      <w:r>
+        <w:t>El jefe de cocina se encarga de analizar la orden de pedido, verificando del catalogo de productos que todo esté disponible para la preparación de dicho pedido.</w:t>
+      </w:r>
+    </w:p>
+    <w:p>
+      <w:pPr>
+        <w:pStyle w:val="ListParagraph"/>
+        <w:numPr>
+          <w:ilvl w:val="1"/>
+          <w:numId w:val="12"/>
+        </w:numPr>
+      </w:pPr>
+      <w:r>
+        <w:t>En caso de que no haya algun producto, esto será notificado al cajero quien a su vez deberá notificarle al cliente acerca del rechazo de pedido por falta de stock</w:t>
+      </w:r>
+      <w:r>
+        <w:t>.</w:t>
+      </w:r>
+    </w:p>
+    <w:p>
+      <w:pPr>
+        <w:pStyle w:val="ListParagraph"/>
+        <w:numPr>
+          <w:ilvl w:val="1"/>
+          <w:numId w:val="12"/>
+        </w:numPr>
+      </w:pPr>
+      <w:r>
+        <w:t>En caso de que sí estén disponibles todos los productos del pedido, la orden ya verificada pasa a estar aceptada y ordena su preparación al personal de cocina.</w:t>
+      </w:r>
+    </w:p>
+    <w:p>
+      <w:pPr>
+        <w:pStyle w:val="ListParagraph"/>
+        <w:numPr>
+          <w:ilvl w:val="0"/>
+          <w:numId w:val="12"/>
+        </w:numPr>
+      </w:pPr>
+      <w:r>
+        <w:t>El personal de cocina se encarga de la preparación del pedido y notifica al cajero cuando este se encuentre listo.</w:t>
+      </w:r>
+    </w:p>
+    <w:p>
+      <w:pPr>
+        <w:pStyle w:val="ListParagraph"/>
+        <w:numPr>
+          <w:ilvl w:val="0"/>
+          <w:numId w:val="12"/>
+        </w:numPr>
+      </w:pPr>
+      <w:r>
+        <w:t>El cajero, una vez que el pedido se encuentra aceptado, procede a realizar el cobro de este, por lo que le solicita los datos de pago al cliente</w:t>
+      </w:r>
+      <w:r>
+        <w:t xml:space="preserve"> informando el monto, más un resumen de los productos que pidió</w:t>
+      </w:r>
+      <w:r>
+        <w:t>.</w:t>
+      </w:r>
+    </w:p>
+    <w:p>
+      <w:pPr>
+        <w:pStyle w:val="ListParagraph"/>
+        <w:numPr>
+          <w:ilvl w:val="0"/>
+          <w:numId w:val="12"/>
+        </w:numPr>
+      </w:pPr>
+      <w:r>
+        <w:t>Una vez el cliente otorgue los datos para realizar el pago, el cajero se encarga de registrarlo en el sistema y genera una factura. Luego, espera la notificación del personal de cocina de que el pedido se encuentra listo.</w:t>
+      </w:r>
+    </w:p>
+    <w:p>
+      <w:pPr>
+        <w:pStyle w:val="ListParagraph"/>
+        <w:numPr>
+          <w:ilvl w:val="0"/>
+          <w:numId w:val="12"/>
+        </w:numPr>
+      </w:pPr>
+      <w:r>
+        <w:t>Finalmente, una vez el pago se encuentra procesado y registrado, y que ademas el pedido esté listo, este es entregado al cliente junto a la factura emitida, finalizando el proceso.</w:t>
+      </w:r>
+    </w:p>
+    <w:p/>
+    <w:p>
+      <w:pPr>
+        <w:pStyle w:val="Heading3"/>
+      </w:pPr>
+      <w:r>
+        <w:lastRenderedPageBreak/>
+        <w:t>Diagrama de actividades del proceso de negocio</w:t>
+      </w:r>
+    </w:p>
+    <w:p>
+      <w:r>
+        <w:rPr>
+          <w:noProof/>
+        </w:rPr>
+        <w:drawing>
+          <wp:inline distT="0" distB="0" distL="0" distR="0" wp14:anchorId="2D5E6C36" wp14:editId="3487FBEA">
+            <wp:extent cx="5760085" cy="6858635"/>
+            <wp:effectExtent l="0" t="0" r="0" b="0"/>
+            <wp:docPr id="1402756270" name="Picture 5"/>
+            <wp:cNvGraphicFramePr>
+              <a:graphicFrameLocks xmlns:a="http://schemas.openxmlformats.org/drawingml/2006/main" noChangeAspect="1"/>
+            </wp:cNvGraphicFramePr>
+            <a:graphic xmlns:a="http://schemas.openxmlformats.org/drawingml/2006/main">
+              <a:graphicData uri="http://schemas.openxmlformats.org/drawingml/2006/picture">
+                <pic:pic xmlns:pic="http://schemas.openxmlformats.org/drawingml/2006/picture">
+                  <pic:nvPicPr>
+                    <pic:cNvPr id="1402756270" name="Picture 1402756270"/>
+                    <pic:cNvPicPr/>
+                  </pic:nvPicPr>
+                  <pic:blipFill>
+                    <a:blip r:embed="rId17">
+                      <a:extLst>
+                        <a:ext uri="{28A0092B-C50C-407E-A947-70E740481C1C}">
+                          <a14:useLocalDpi xmlns:a14="http://schemas.microsoft.com/office/drawing/2010/main" val="0"/>
+                        </a:ext>
+                      </a:extLst>
+                    </a:blip>
+                    <a:stretch>
+                      <a:fillRect/>
+                    </a:stretch>
+                  </pic:blipFill>
+                  <pic:spPr>
+                    <a:xfrm>
+                      <a:off x="0" y="0"/>
+                      <a:ext cx="5760085" cy="6858635"/>
+                    </a:xfrm>
+                    <a:prstGeom prst="rect">
+                      <a:avLst/>
+                    </a:prstGeom>
+                  </pic:spPr>
+                </pic:pic>
+              </a:graphicData>
+            </a:graphic>
+          </wp:inline>
+        </w:drawing>
+      </w:r>
+    </w:p>
+    <w:p/>
+    <w:p>
+      <w:pPr>
+        <w:pStyle w:val="Heading3"/>
+      </w:pPr>
+      <w:r>
+        <w:t>Modelo conceptual</w:t>
+      </w:r>
+    </w:p>
+    <w:p/>
+    <w:p/>
+    <w:p>
+      <w:pPr>
+        <w:pStyle w:val="Heading1"/>
+      </w:pPr>
+      <w:bookmarkStart w:id="22" w:name="_Toc165059693"/>
+      <w:r>
+        <w:lastRenderedPageBreak/>
+        <w:t>N02. Especificaciones de Casos de Uso</w:t>
+      </w:r>
+      <w:bookmarkEnd w:id="22"/>
+    </w:p>
+    <w:p/>
+    <w:p/>
+    <w:p/>
+    <w:p/>
+    <w:p/>
+    <w:p/>
+    <w:p/>
+    <w:p/>
+    <w:p/>
+    <w:p/>
+    <w:p/>
+    <w:p/>
+    <w:p/>
+    <w:p/>
+    <w:p/>
+    <w:p/>
+    <w:p/>
+    <w:p/>
+    <w:p/>
+    <w:p/>
+    <w:p/>
+    <w:p/>
+    <w:p/>
+    <w:p/>
+    <w:p>
+      <w:pPr>
+        <w:pStyle w:val="Titulos"/>
+      </w:pPr>
+      <w:bookmarkStart w:id="23" w:name="_Toc165059694"/>
+      <w:r>
+        <w:t>T00. Documentos de aspectos técnicos que provee el sistema de información.</w:t>
+      </w:r>
+      <w:bookmarkEnd w:id="23"/>
+    </w:p>
+    <w:p>
+      <w:pPr>
+        <w:pStyle w:val="Heading1"/>
+      </w:pPr>
+      <w:bookmarkStart w:id="24" w:name="_Toc165059695"/>
+      <w:r>
+        <w:t>T01. Arquitectura Base</w:t>
+      </w:r>
+      <w:bookmarkEnd w:id="24"/>
+    </w:p>
+    <w:p/>
+    <w:p>
+      <w:pPr>
+        <w:ind w:firstLine="709"/>
+      </w:pPr>
+      <w:r>
+        <w:t xml:space="preserve">Para el desarrollo del software se decidió utilizar una arquitectura de </w:t>
+      </w:r>
+      <w:r>
+        <w:t>6</w:t>
+      </w:r>
+      <w:r>
+        <w:t xml:space="preserve"> capas, siendo estas las que se muestran en el siguiente diagrama:</w:t>
+      </w:r>
+    </w:p>
+    <w:p>
+      <w:pPr>
+        <w:keepNext/>
+      </w:pPr>
+      <w:r>
+        <w:rPr>
+          <w:noProof/>
+        </w:rPr>
+        <w:lastRenderedPageBreak/>
         <w:drawing>
           <wp:inline distT="0" distB="0" distL="0" distR="0" wp14:anchorId="6E08A0DD" wp14:editId="4E05EE04">
             <wp:extent cx="5760085" cy="4003040"/>
@@ -5534,7 +6049,7 @@
                     <pic:cNvPicPr/>
                   </pic:nvPicPr>
                   <pic:blipFill>
-                    <a:blip r:embed="rId9">
+                    <a:blip r:embed="rId18">
                       <a:extLst>
                         <a:ext uri="{28A0092B-C50C-407E-A947-70E740481C1C}">
                           <a14:useLocalDpi xmlns:a14="http://schemas.microsoft.com/office/drawing/2010/main" val="0"/>
@@ -5709,7 +6224,6 @@
           <w:b/>
           <w:bCs/>
         </w:rPr>
-        <w:lastRenderedPageBreak/>
         <w:t>BLL:</w:t>
       </w:r>
       <w:r>
@@ -5760,6 +6274,7 @@
           <w:b/>
           <w:bCs/>
         </w:rPr>
+        <w:lastRenderedPageBreak/>
         <w:t>DAL:</w:t>
       </w:r>
       <w:r>
@@ -5930,7 +6445,7 @@
                     <pic:cNvPicPr/>
                   </pic:nvPicPr>
                   <pic:blipFill>
-                    <a:blip r:embed="rId10">
+                    <a:blip r:embed="rId19">
                       <a:extLst>
                         <a:ext uri="{28A0092B-C50C-407E-A947-70E740481C1C}">
                           <a14:useLocalDpi xmlns:a14="http://schemas.microsoft.com/office/drawing/2010/main" val="0"/>
@@ -6116,7 +6631,7 @@
                     <pic:cNvPicPr/>
                   </pic:nvPicPr>
                   <pic:blipFill>
-                    <a:blip r:embed="rId11">
+                    <a:blip r:embed="rId20">
                       <a:extLst>
                         <a:ext uri="{28A0092B-C50C-407E-A947-70E740481C1C}">
                           <a14:useLocalDpi xmlns:a14="http://schemas.microsoft.com/office/drawing/2010/main" val="0"/>
@@ -6181,7 +6696,7 @@
                     <pic:cNvPicPr/>
                   </pic:nvPicPr>
                   <pic:blipFill>
-                    <a:blip r:embed="rId12">
+                    <a:blip r:embed="rId21">
                       <a:extLst>
                         <a:ext uri="{28A0092B-C50C-407E-A947-70E740481C1C}">
                           <a14:useLocalDpi xmlns:a14="http://schemas.microsoft.com/office/drawing/2010/main" val="0"/>
@@ -6247,7 +6762,7 @@
                     <pic:cNvPicPr/>
                   </pic:nvPicPr>
                   <pic:blipFill>
-                    <a:blip r:embed="rId13">
+                    <a:blip r:embed="rId22">
                       <a:extLst>
                         <a:ext uri="{28A0092B-C50C-407E-A947-70E740481C1C}">
                           <a14:useLocalDpi xmlns:a14="http://schemas.microsoft.com/office/drawing/2010/main" val="0"/>
@@ -6444,7 +6959,7 @@
                     <pic:cNvPicPr/>
                   </pic:nvPicPr>
                   <pic:blipFill>
-                    <a:blip r:embed="rId14">
+                    <a:blip r:embed="rId23">
                       <a:extLst>
                         <a:ext uri="{28A0092B-C50C-407E-A947-70E740481C1C}">
                           <a14:useLocalDpi xmlns:a14="http://schemas.microsoft.com/office/drawing/2010/main" val="0"/>
@@ -6473,7 +6988,7 @@
     </w:p>
     <w:p/>
     <w:sectPr>
-      <w:headerReference w:type="default" r:id="rId15"/>
+      <w:headerReference w:type="default" r:id="rId24"/>
       <w:pgSz w:w="11906" w:h="16838"/>
       <w:pgMar w:top="2268" w:right="1134" w:bottom="851" w:left="1701" w:header="709" w:footer="709" w:gutter="0"/>
       <w:cols w:space="708"/>
@@ -8046,6 +8561,205 @@
       </w:rPr>
     </w:lvl>
   </w:abstractNum>
+  <w:abstractNum w:abstractNumId="10" w15:restartNumberingAfterBreak="0">
+    <w:nsid w:val="7B5676DC"/>
+    <w:multiLevelType w:val="hybridMultilevel"/>
+    <w:tmpl w:val="4308DD82"/>
+    <w:lvl w:ilvl="0" w:tplc="2C0A0001">
+      <w:start w:val="1"/>
+      <w:numFmt w:val="bullet"/>
+      <w:lvlText w:val=""/>
+      <w:lvlJc w:val="left"/>
+      <w:pPr>
+        <w:ind w:left="720" w:hanging="360"/>
+      </w:pPr>
+      <w:rPr>
+        <w:rFonts w:ascii="Symbol" w:hAnsi="Symbol" w:hint="default"/>
+      </w:rPr>
+    </w:lvl>
+    <w:lvl w:ilvl="1" w:tplc="2C0A0003" w:tentative="1">
+      <w:start w:val="1"/>
+      <w:numFmt w:val="bullet"/>
+      <w:lvlText w:val="o"/>
+      <w:lvlJc w:val="left"/>
+      <w:pPr>
+        <w:ind w:left="1440" w:hanging="360"/>
+      </w:pPr>
+      <w:rPr>
+        <w:rFonts w:ascii="Courier New" w:hAnsi="Courier New" w:cs="Courier New" w:hint="default"/>
+      </w:rPr>
+    </w:lvl>
+    <w:lvl w:ilvl="2" w:tplc="2C0A0005" w:tentative="1">
+      <w:start w:val="1"/>
+      <w:numFmt w:val="bullet"/>
+      <w:lvlText w:val=""/>
+      <w:lvlJc w:val="left"/>
+      <w:pPr>
+        <w:ind w:left="2160" w:hanging="360"/>
+      </w:pPr>
+      <w:rPr>
+        <w:rFonts w:ascii="Wingdings" w:hAnsi="Wingdings" w:hint="default"/>
+      </w:rPr>
+    </w:lvl>
+    <w:lvl w:ilvl="3" w:tplc="2C0A0001" w:tentative="1">
+      <w:start w:val="1"/>
+      <w:numFmt w:val="bullet"/>
+      <w:lvlText w:val=""/>
+      <w:lvlJc w:val="left"/>
+      <w:pPr>
+        <w:ind w:left="2880" w:hanging="360"/>
+      </w:pPr>
+      <w:rPr>
+        <w:rFonts w:ascii="Symbol" w:hAnsi="Symbol" w:hint="default"/>
+      </w:rPr>
+    </w:lvl>
+    <w:lvl w:ilvl="4" w:tplc="2C0A0003" w:tentative="1">
+      <w:start w:val="1"/>
+      <w:numFmt w:val="bullet"/>
+      <w:lvlText w:val="o"/>
+      <w:lvlJc w:val="left"/>
+      <w:pPr>
+        <w:ind w:left="3600" w:hanging="360"/>
+      </w:pPr>
+      <w:rPr>
+        <w:rFonts w:ascii="Courier New" w:hAnsi="Courier New" w:cs="Courier New" w:hint="default"/>
+      </w:rPr>
+    </w:lvl>
+    <w:lvl w:ilvl="5" w:tplc="2C0A0005" w:tentative="1">
+      <w:start w:val="1"/>
+      <w:numFmt w:val="bullet"/>
+      <w:lvlText w:val=""/>
+      <w:lvlJc w:val="left"/>
+      <w:pPr>
+        <w:ind w:left="4320" w:hanging="360"/>
+      </w:pPr>
+      <w:rPr>
+        <w:rFonts w:ascii="Wingdings" w:hAnsi="Wingdings" w:hint="default"/>
+      </w:rPr>
+    </w:lvl>
+    <w:lvl w:ilvl="6" w:tplc="2C0A0001" w:tentative="1">
+      <w:start w:val="1"/>
+      <w:numFmt w:val="bullet"/>
+      <w:lvlText w:val=""/>
+      <w:lvlJc w:val="left"/>
+      <w:pPr>
+        <w:ind w:left="5040" w:hanging="360"/>
+      </w:pPr>
+      <w:rPr>
+        <w:rFonts w:ascii="Symbol" w:hAnsi="Symbol" w:hint="default"/>
+      </w:rPr>
+    </w:lvl>
+    <w:lvl w:ilvl="7" w:tplc="2C0A0003" w:tentative="1">
+      <w:start w:val="1"/>
+      <w:numFmt w:val="bullet"/>
+      <w:lvlText w:val="o"/>
+      <w:lvlJc w:val="left"/>
+      <w:pPr>
+        <w:ind w:left="5760" w:hanging="360"/>
+      </w:pPr>
+      <w:rPr>
+        <w:rFonts w:ascii="Courier New" w:hAnsi="Courier New" w:cs="Courier New" w:hint="default"/>
+      </w:rPr>
+    </w:lvl>
+    <w:lvl w:ilvl="8" w:tplc="2C0A0005" w:tentative="1">
+      <w:start w:val="1"/>
+      <w:numFmt w:val="bullet"/>
+      <w:lvlText w:val=""/>
+      <w:lvlJc w:val="left"/>
+      <w:pPr>
+        <w:ind w:left="6480" w:hanging="360"/>
+      </w:pPr>
+      <w:rPr>
+        <w:rFonts w:ascii="Wingdings" w:hAnsi="Wingdings" w:hint="default"/>
+      </w:rPr>
+    </w:lvl>
+  </w:abstractNum>
+  <w:abstractNum w:abstractNumId="11" w15:restartNumberingAfterBreak="0">
+    <w:nsid w:val="7D7F3D92"/>
+    <w:multiLevelType w:val="hybridMultilevel"/>
+    <w:tmpl w:val="9D0A1270"/>
+    <w:lvl w:ilvl="0" w:tplc="2C0A000F">
+      <w:start w:val="1"/>
+      <w:numFmt w:val="decimal"/>
+      <w:lvlText w:val="%1."/>
+      <w:lvlJc w:val="left"/>
+      <w:pPr>
+        <w:ind w:left="720" w:hanging="360"/>
+      </w:pPr>
+    </w:lvl>
+    <w:lvl w:ilvl="1" w:tplc="2C0A0019">
+      <w:start w:val="1"/>
+      <w:numFmt w:val="lowerLetter"/>
+      <w:lvlText w:val="%2."/>
+      <w:lvlJc w:val="left"/>
+      <w:pPr>
+        <w:ind w:left="1440" w:hanging="360"/>
+      </w:pPr>
+    </w:lvl>
+    <w:lvl w:ilvl="2" w:tplc="2C0A001B" w:tentative="1">
+      <w:start w:val="1"/>
+      <w:numFmt w:val="lowerRoman"/>
+      <w:lvlText w:val="%3."/>
+      <w:lvlJc w:val="right"/>
+      <w:pPr>
+        <w:ind w:left="2160" w:hanging="180"/>
+      </w:pPr>
+    </w:lvl>
+    <w:lvl w:ilvl="3" w:tplc="2C0A000F" w:tentative="1">
+      <w:start w:val="1"/>
+      <w:numFmt w:val="decimal"/>
+      <w:lvlText w:val="%4."/>
+      <w:lvlJc w:val="left"/>
+      <w:pPr>
+        <w:ind w:left="2880" w:hanging="360"/>
+      </w:pPr>
+    </w:lvl>
+    <w:lvl w:ilvl="4" w:tplc="2C0A0019" w:tentative="1">
+      <w:start w:val="1"/>
+      <w:numFmt w:val="lowerLetter"/>
+      <w:lvlText w:val="%5."/>
+      <w:lvlJc w:val="left"/>
+      <w:pPr>
+        <w:ind w:left="3600" w:hanging="360"/>
+      </w:pPr>
+    </w:lvl>
+    <w:lvl w:ilvl="5" w:tplc="2C0A001B" w:tentative="1">
+      <w:start w:val="1"/>
+      <w:numFmt w:val="lowerRoman"/>
+      <w:lvlText w:val="%6."/>
+      <w:lvlJc w:val="right"/>
+      <w:pPr>
+        <w:ind w:left="4320" w:hanging="180"/>
+      </w:pPr>
+    </w:lvl>
+    <w:lvl w:ilvl="6" w:tplc="2C0A000F" w:tentative="1">
+      <w:start w:val="1"/>
+      <w:numFmt w:val="decimal"/>
+      <w:lvlText w:val="%7."/>
+      <w:lvlJc w:val="left"/>
+      <w:pPr>
+        <w:ind w:left="5040" w:hanging="360"/>
+      </w:pPr>
+    </w:lvl>
+    <w:lvl w:ilvl="7" w:tplc="2C0A0019" w:tentative="1">
+      <w:start w:val="1"/>
+      <w:numFmt w:val="lowerLetter"/>
+      <w:lvlText w:val="%8."/>
+      <w:lvlJc w:val="left"/>
+      <w:pPr>
+        <w:ind w:left="5760" w:hanging="360"/>
+      </w:pPr>
+    </w:lvl>
+    <w:lvl w:ilvl="8" w:tplc="2C0A001B" w:tentative="1">
+      <w:start w:val="1"/>
+      <w:numFmt w:val="lowerRoman"/>
+      <w:lvlText w:val="%9."/>
+      <w:lvlJc w:val="right"/>
+      <w:pPr>
+        <w:ind w:left="6480" w:hanging="180"/>
+      </w:pPr>
+    </w:lvl>
+  </w:abstractNum>
   <w:num w:numId="1" w16cid:durableId="913780847">
     <w:abstractNumId w:val="6"/>
   </w:num>
@@ -8075,6 +8789,12 @@
   </w:num>
   <w:num w:numId="10" w16cid:durableId="1280330914">
     <w:abstractNumId w:val="3"/>
+  </w:num>
+  <w:num w:numId="11" w16cid:durableId="700321875">
+    <w:abstractNumId w:val="10"/>
+  </w:num>
+  <w:num w:numId="12" w16cid:durableId="894510408">
+    <w:abstractNumId w:val="11"/>
   </w:num>
 </w:numbering>
 </file>
@@ -9196,6 +9916,3641 @@
 </w:styles>
 </file>
 
+<file path=word/diagrams/colors1.xml><?xml version="1.0" encoding="utf-8"?>
+<dgm:colorsDef xmlns:dgm="http://schemas.openxmlformats.org/drawingml/2006/diagram" xmlns:a="http://schemas.openxmlformats.org/drawingml/2006/main" uniqueId="urn:microsoft.com/office/officeart/2005/8/colors/accent1_2">
+  <dgm:title val=""/>
+  <dgm:desc val=""/>
+  <dgm:catLst>
+    <dgm:cat type="accent1" pri="11200"/>
+  </dgm:catLst>
+  <dgm:styleLbl name="node0">
+    <dgm:fillClrLst meth="repeat">
+      <a:schemeClr val="accent1"/>
+    </dgm:fillClrLst>
+    <dgm:linClrLst meth="repeat">
+      <a:schemeClr val="lt1"/>
+    </dgm:linClrLst>
+    <dgm:effectClrLst/>
+    <dgm:txLinClrLst/>
+    <dgm:txFillClrLst/>
+    <dgm:txEffectClrLst/>
+  </dgm:styleLbl>
+  <dgm:styleLbl name="alignNode1">
+    <dgm:fillClrLst meth="repeat">
+      <a:schemeClr val="accent1"/>
+    </dgm:fillClrLst>
+    <dgm:linClrLst meth="repeat">
+      <a:schemeClr val="accent1"/>
+    </dgm:linClrLst>
+    <dgm:effectClrLst/>
+    <dgm:txLinClrLst/>
+    <dgm:txFillClrLst/>
+    <dgm:txEffectClrLst/>
+  </dgm:styleLbl>
+  <dgm:styleLbl name="node1">
+    <dgm:fillClrLst meth="repeat">
+      <a:schemeClr val="accent1"/>
+    </dgm:fillClrLst>
+    <dgm:linClrLst meth="repeat">
+      <a:schemeClr val="lt1"/>
+    </dgm:linClrLst>
+    <dgm:effectClrLst/>
+    <dgm:txLinClrLst/>
+    <dgm:txFillClrLst/>
+    <dgm:txEffectClrLst/>
+  </dgm:styleLbl>
+  <dgm:styleLbl name="lnNode1">
+    <dgm:fillClrLst meth="repeat">
+      <a:schemeClr val="accent1"/>
+    </dgm:fillClrLst>
+    <dgm:linClrLst meth="repeat">
+      <a:schemeClr val="lt1"/>
+    </dgm:linClrLst>
+    <dgm:effectClrLst/>
+    <dgm:txLinClrLst/>
+    <dgm:txFillClrLst/>
+    <dgm:txEffectClrLst/>
+  </dgm:styleLbl>
+  <dgm:styleLbl name="vennNode1">
+    <dgm:fillClrLst meth="repeat">
+      <a:schemeClr val="accent1">
+        <a:alpha val="50000"/>
+      </a:schemeClr>
+    </dgm:fillClrLst>
+    <dgm:linClrLst meth="repeat">
+      <a:schemeClr val="lt1"/>
+    </dgm:linClrLst>
+    <dgm:effectClrLst/>
+    <dgm:txLinClrLst/>
+    <dgm:txFillClrLst/>
+    <dgm:txEffectClrLst/>
+  </dgm:styleLbl>
+  <dgm:styleLbl name="node2">
+    <dgm:fillClrLst meth="repeat">
+      <a:schemeClr val="accent1"/>
+    </dgm:fillClrLst>
+    <dgm:linClrLst meth="repeat">
+      <a:schemeClr val="lt1"/>
+    </dgm:linClrLst>
+    <dgm:effectClrLst/>
+    <dgm:txLinClrLst/>
+    <dgm:txFillClrLst/>
+    <dgm:txEffectClrLst/>
+  </dgm:styleLbl>
+  <dgm:styleLbl name="node3">
+    <dgm:fillClrLst meth="repeat">
+      <a:schemeClr val="accent1"/>
+    </dgm:fillClrLst>
+    <dgm:linClrLst meth="repeat">
+      <a:schemeClr val="lt1"/>
+    </dgm:linClrLst>
+    <dgm:effectClrLst/>
+    <dgm:txLinClrLst/>
+    <dgm:txFillClrLst/>
+    <dgm:txEffectClrLst/>
+  </dgm:styleLbl>
+  <dgm:styleLbl name="node4">
+    <dgm:fillClrLst meth="repeat">
+      <a:schemeClr val="accent1"/>
+    </dgm:fillClrLst>
+    <dgm:linClrLst meth="repeat">
+      <a:schemeClr val="lt1"/>
+    </dgm:linClrLst>
+    <dgm:effectClrLst/>
+    <dgm:txLinClrLst/>
+    <dgm:txFillClrLst/>
+    <dgm:txEffectClrLst/>
+  </dgm:styleLbl>
+  <dgm:styleLbl name="fgImgPlace1">
+    <dgm:fillClrLst meth="repeat">
+      <a:schemeClr val="accent1">
+        <a:tint val="50000"/>
+      </a:schemeClr>
+    </dgm:fillClrLst>
+    <dgm:linClrLst meth="repeat">
+      <a:schemeClr val="lt1"/>
+    </dgm:linClrLst>
+    <dgm:effectClrLst/>
+    <dgm:txLinClrLst/>
+    <dgm:txFillClrLst meth="repeat">
+      <a:schemeClr val="lt1"/>
+    </dgm:txFillClrLst>
+    <dgm:txEffectClrLst/>
+  </dgm:styleLbl>
+  <dgm:styleLbl name="alignImgPlace1">
+    <dgm:fillClrLst meth="repeat">
+      <a:schemeClr val="accent1">
+        <a:tint val="50000"/>
+      </a:schemeClr>
+    </dgm:fillClrLst>
+    <dgm:linClrLst meth="repeat">
+      <a:schemeClr val="lt1"/>
+    </dgm:linClrLst>
+    <dgm:effectClrLst/>
+    <dgm:txLinClrLst/>
+    <dgm:txFillClrLst meth="repeat">
+      <a:schemeClr val="lt1"/>
+    </dgm:txFillClrLst>
+    <dgm:txEffectClrLst/>
+  </dgm:styleLbl>
+  <dgm:styleLbl name="bgImgPlace1">
+    <dgm:fillClrLst meth="repeat">
+      <a:schemeClr val="accent1">
+        <a:tint val="50000"/>
+      </a:schemeClr>
+    </dgm:fillClrLst>
+    <dgm:linClrLst meth="repeat">
+      <a:schemeClr val="lt1"/>
+    </dgm:linClrLst>
+    <dgm:effectClrLst/>
+    <dgm:txLinClrLst/>
+    <dgm:txFillClrLst meth="repeat">
+      <a:schemeClr val="lt1"/>
+    </dgm:txFillClrLst>
+    <dgm:txEffectClrLst/>
+  </dgm:styleLbl>
+  <dgm:styleLbl name="sibTrans2D1">
+    <dgm:fillClrLst meth="repeat">
+      <a:schemeClr val="accent1">
+        <a:tint val="60000"/>
+      </a:schemeClr>
+    </dgm:fillClrLst>
+    <dgm:linClrLst meth="repeat">
+      <a:schemeClr val="accent1">
+        <a:tint val="60000"/>
+      </a:schemeClr>
+    </dgm:linClrLst>
+    <dgm:effectClrLst/>
+    <dgm:txLinClrLst/>
+    <dgm:txFillClrLst/>
+    <dgm:txEffectClrLst/>
+  </dgm:styleLbl>
+  <dgm:styleLbl name="fgSibTrans2D1">
+    <dgm:fillClrLst meth="repeat">
+      <a:schemeClr val="accent1">
+        <a:tint val="60000"/>
+      </a:schemeClr>
+    </dgm:fillClrLst>
+    <dgm:linClrLst meth="repeat">
+      <a:schemeClr val="accent1">
+        <a:tint val="60000"/>
+      </a:schemeClr>
+    </dgm:linClrLst>
+    <dgm:effectClrLst/>
+    <dgm:txLinClrLst/>
+    <dgm:txFillClrLst/>
+    <dgm:txEffectClrLst/>
+  </dgm:styleLbl>
+  <dgm:styleLbl name="bgSibTrans2D1">
+    <dgm:fillClrLst meth="repeat">
+      <a:schemeClr val="accent1">
+        <a:tint val="60000"/>
+      </a:schemeClr>
+    </dgm:fillClrLst>
+    <dgm:linClrLst meth="repeat">
+      <a:schemeClr val="accent1">
+        <a:tint val="60000"/>
+      </a:schemeClr>
+    </dgm:linClrLst>
+    <dgm:effectClrLst/>
+    <dgm:txLinClrLst/>
+    <dgm:txFillClrLst/>
+    <dgm:txEffectClrLst/>
+  </dgm:styleLbl>
+  <dgm:styleLbl name="sibTrans1D1">
+    <dgm:fillClrLst meth="repeat">
+      <a:schemeClr val="accent1"/>
+    </dgm:fillClrLst>
+    <dgm:linClrLst meth="repeat">
+      <a:schemeClr val="accent1"/>
+    </dgm:linClrLst>
+    <dgm:effectClrLst/>
+    <dgm:txLinClrLst/>
+    <dgm:txFillClrLst meth="repeat">
+      <a:schemeClr val="tx1"/>
+    </dgm:txFillClrLst>
+    <dgm:txEffectClrLst/>
+  </dgm:styleLbl>
+  <dgm:styleLbl name="callout">
+    <dgm:fillClrLst meth="repeat">
+      <a:schemeClr val="accent1"/>
+    </dgm:fillClrLst>
+    <dgm:linClrLst meth="repeat">
+      <a:schemeClr val="accent1">
+        <a:tint val="50000"/>
+      </a:schemeClr>
+    </dgm:linClrLst>
+    <dgm:effectClrLst/>
+    <dgm:txLinClrLst/>
+    <dgm:txFillClrLst meth="repeat">
+      <a:schemeClr val="tx1"/>
+    </dgm:txFillClrLst>
+    <dgm:txEffectClrLst/>
+  </dgm:styleLbl>
+  <dgm:styleLbl name="asst0">
+    <dgm:fillClrLst meth="repeat">
+      <a:schemeClr val="accent1"/>
+    </dgm:fillClrLst>
+    <dgm:linClrLst meth="repeat">
+      <a:schemeClr val="lt1"/>
+    </dgm:linClrLst>
+    <dgm:effectClrLst/>
+    <dgm:txLinClrLst/>
+    <dgm:txFillClrLst/>
+    <dgm:txEffectClrLst/>
+  </dgm:styleLbl>
+  <dgm:styleLbl name="asst1">
+    <dgm:fillClrLst meth="repeat">
+      <a:schemeClr val="accent1"/>
+    </dgm:fillClrLst>
+    <dgm:linClrLst meth="repeat">
+      <a:schemeClr val="lt1"/>
+    </dgm:linClrLst>
+    <dgm:effectClrLst/>
+    <dgm:txLinClrLst/>
+    <dgm:txFillClrLst/>
+    <dgm:txEffectClrLst/>
+  </dgm:styleLbl>
+  <dgm:styleLbl name="asst2">
+    <dgm:fillClrLst meth="repeat">
+      <a:schemeClr val="accent1"/>
+    </dgm:fillClrLst>
+    <dgm:linClrLst meth="repeat">
+      <a:schemeClr val="lt1"/>
+    </dgm:linClrLst>
+    <dgm:effectClrLst/>
+    <dgm:txLinClrLst/>
+    <dgm:txFillClrLst/>
+    <dgm:txEffectClrLst/>
+  </dgm:styleLbl>
+  <dgm:styleLbl name="asst3">
+    <dgm:fillClrLst meth="repeat">
+      <a:schemeClr val="accent1"/>
+    </dgm:fillClrLst>
+    <dgm:linClrLst meth="repeat">
+      <a:schemeClr val="lt1"/>
+    </dgm:linClrLst>
+    <dgm:effectClrLst/>
+    <dgm:txLinClrLst/>
+    <dgm:txFillClrLst/>
+    <dgm:txEffectClrLst/>
+  </dgm:styleLbl>
+  <dgm:styleLbl name="asst4">
+    <dgm:fillClrLst meth="repeat">
+      <a:schemeClr val="accent1"/>
+    </dgm:fillClrLst>
+    <dgm:linClrLst meth="repeat">
+      <a:schemeClr val="lt1"/>
+    </dgm:linClrLst>
+    <dgm:effectClrLst/>
+    <dgm:txLinClrLst/>
+    <dgm:txFillClrLst/>
+    <dgm:txEffectClrLst/>
+  </dgm:styleLbl>
+  <dgm:styleLbl name="parChTrans2D1">
+    <dgm:fillClrLst meth="repeat">
+      <a:schemeClr val="accent1">
+        <a:tint val="60000"/>
+      </a:schemeClr>
+    </dgm:fillClrLst>
+    <dgm:linClrLst meth="repeat">
+      <a:schemeClr val="accent1">
+        <a:tint val="60000"/>
+      </a:schemeClr>
+    </dgm:linClrLst>
+    <dgm:effectClrLst/>
+    <dgm:txLinClrLst/>
+    <dgm:txFillClrLst meth="repeat">
+      <a:schemeClr val="lt1"/>
+    </dgm:txFillClrLst>
+    <dgm:txEffectClrLst/>
+  </dgm:styleLbl>
+  <dgm:styleLbl name="parChTrans2D2">
+    <dgm:fillClrLst meth="repeat">
+      <a:schemeClr val="accent1"/>
+    </dgm:fillClrLst>
+    <dgm:linClrLst meth="repeat">
+      <a:schemeClr val="accent1"/>
+    </dgm:linClrLst>
+    <dgm:effectClrLst/>
+    <dgm:txLinClrLst/>
+    <dgm:txFillClrLst meth="repeat">
+      <a:schemeClr val="lt1"/>
+    </dgm:txFillClrLst>
+    <dgm:txEffectClrLst/>
+  </dgm:styleLbl>
+  <dgm:styleLbl name="parChTrans2D3">
+    <dgm:fillClrLst meth="repeat">
+      <a:schemeClr val="accent1"/>
+    </dgm:fillClrLst>
+    <dgm:linClrLst meth="repeat">
+      <a:schemeClr val="accent1"/>
+    </dgm:linClrLst>
+    <dgm:effectClrLst/>
+    <dgm:txLinClrLst/>
+    <dgm:txFillClrLst meth="repeat">
+      <a:schemeClr val="lt1"/>
+    </dgm:txFillClrLst>
+    <dgm:txEffectClrLst/>
+  </dgm:styleLbl>
+  <dgm:styleLbl name="parChTrans2D4">
+    <dgm:fillClrLst meth="repeat">
+      <a:schemeClr val="accent1"/>
+    </dgm:fillClrLst>
+    <dgm:linClrLst meth="repeat">
+      <a:schemeClr val="accent1"/>
+    </dgm:linClrLst>
+    <dgm:effectClrLst/>
+    <dgm:txLinClrLst/>
+    <dgm:txFillClrLst meth="repeat">
+      <a:schemeClr val="lt1"/>
+    </dgm:txFillClrLst>
+    <dgm:txEffectClrLst/>
+  </dgm:styleLbl>
+  <dgm:styleLbl name="parChTrans1D1">
+    <dgm:fillClrLst meth="repeat">
+      <a:schemeClr val="accent1"/>
+    </dgm:fillClrLst>
+    <dgm:linClrLst meth="repeat">
+      <a:schemeClr val="accent1">
+        <a:shade val="60000"/>
+      </a:schemeClr>
+    </dgm:linClrLst>
+    <dgm:effectClrLst/>
+    <dgm:txLinClrLst/>
+    <dgm:txFillClrLst meth="repeat">
+      <a:schemeClr val="tx1"/>
+    </dgm:txFillClrLst>
+    <dgm:txEffectClrLst/>
+  </dgm:styleLbl>
+  <dgm:styleLbl name="parChTrans1D2">
+    <dgm:fillClrLst meth="repeat">
+      <a:schemeClr val="accent1"/>
+    </dgm:fillClrLst>
+    <dgm:linClrLst meth="repeat">
+      <a:schemeClr val="accent1">
+        <a:shade val="60000"/>
+      </a:schemeClr>
+    </dgm:linClrLst>
+    <dgm:effectClrLst/>
+    <dgm:txLinClrLst/>
+    <dgm:txFillClrLst meth="repeat">
+      <a:schemeClr val="tx1"/>
+    </dgm:txFillClrLst>
+    <dgm:txEffectClrLst/>
+  </dgm:styleLbl>
+  <dgm:styleLbl name="parChTrans1D3">
+    <dgm:fillClrLst meth="repeat">
+      <a:schemeClr val="accent1"/>
+    </dgm:fillClrLst>
+    <dgm:linClrLst meth="repeat">
+      <a:schemeClr val="accent1">
+        <a:shade val="80000"/>
+      </a:schemeClr>
+    </dgm:linClrLst>
+    <dgm:effectClrLst/>
+    <dgm:txLinClrLst/>
+    <dgm:txFillClrLst meth="repeat">
+      <a:schemeClr val="tx1"/>
+    </dgm:txFillClrLst>
+    <dgm:txEffectClrLst/>
+  </dgm:styleLbl>
+  <dgm:styleLbl name="parChTrans1D4">
+    <dgm:fillClrLst meth="repeat">
+      <a:schemeClr val="accent1"/>
+    </dgm:fillClrLst>
+    <dgm:linClrLst meth="repeat">
+      <a:schemeClr val="accent1">
+        <a:shade val="80000"/>
+      </a:schemeClr>
+    </dgm:linClrLst>
+    <dgm:effectClrLst/>
+    <dgm:txLinClrLst/>
+    <dgm:txFillClrLst meth="repeat">
+      <a:schemeClr val="tx1"/>
+    </dgm:txFillClrLst>
+    <dgm:txEffectClrLst/>
+  </dgm:styleLbl>
+  <dgm:styleLbl name="fgAcc1">
+    <dgm:fillClrLst meth="repeat">
+      <a:schemeClr val="lt1">
+        <a:alpha val="90000"/>
+      </a:schemeClr>
+    </dgm:fillClrLst>
+    <dgm:linClrLst meth="repeat">
+      <a:schemeClr val="accent1"/>
+    </dgm:linClrLst>
+    <dgm:effectClrLst/>
+    <dgm:txLinClrLst/>
+    <dgm:txFillClrLst meth="repeat">
+      <a:schemeClr val="dk1"/>
+    </dgm:txFillClrLst>
+    <dgm:txEffectClrLst/>
+  </dgm:styleLbl>
+  <dgm:styleLbl name="conFgAcc1">
+    <dgm:fillClrLst meth="repeat">
+      <a:schemeClr val="lt1">
+        <a:alpha val="90000"/>
+      </a:schemeClr>
+    </dgm:fillClrLst>
+    <dgm:linClrLst meth="repeat">
+      <a:schemeClr val="accent1"/>
+    </dgm:linClrLst>
+    <dgm:effectClrLst/>
+    <dgm:txLinClrLst/>
+    <dgm:txFillClrLst meth="repeat">
+      <a:schemeClr val="dk1"/>
+    </dgm:txFillClrLst>
+    <dgm:txEffectClrLst/>
+  </dgm:styleLbl>
+  <dgm:styleLbl name="alignAcc1">
+    <dgm:fillClrLst meth="repeat">
+      <a:schemeClr val="lt1">
+        <a:alpha val="90000"/>
+      </a:schemeClr>
+    </dgm:fillClrLst>
+    <dgm:linClrLst meth="repeat">
+      <a:schemeClr val="accent1"/>
+    </dgm:linClrLst>
+    <dgm:effectClrLst/>
+    <dgm:txLinClrLst/>
+    <dgm:txFillClrLst meth="repeat">
+      <a:schemeClr val="dk1"/>
+    </dgm:txFillClrLst>
+    <dgm:txEffectClrLst/>
+  </dgm:styleLbl>
+  <dgm:styleLbl name="trAlignAcc1">
+    <dgm:fillClrLst meth="repeat">
+      <a:schemeClr val="lt1">
+        <a:alpha val="40000"/>
+      </a:schemeClr>
+    </dgm:fillClrLst>
+    <dgm:linClrLst meth="repeat">
+      <a:schemeClr val="accent1"/>
+    </dgm:linClrLst>
+    <dgm:effectClrLst/>
+    <dgm:txLinClrLst/>
+    <dgm:txFillClrLst meth="repeat">
+      <a:schemeClr val="dk1"/>
+    </dgm:txFillClrLst>
+    <dgm:txEffectClrLst/>
+  </dgm:styleLbl>
+  <dgm:styleLbl name="bgAcc1">
+    <dgm:fillClrLst meth="repeat">
+      <a:schemeClr val="lt1">
+        <a:alpha val="90000"/>
+      </a:schemeClr>
+    </dgm:fillClrLst>
+    <dgm:linClrLst meth="repeat">
+      <a:schemeClr val="accent1"/>
+    </dgm:linClrLst>
+    <dgm:effectClrLst/>
+    <dgm:txLinClrLst/>
+    <dgm:txFillClrLst meth="repeat">
+      <a:schemeClr val="dk1"/>
+    </dgm:txFillClrLst>
+    <dgm:txEffectClrLst/>
+  </dgm:styleLbl>
+  <dgm:styleLbl name="solidFgAcc1">
+    <dgm:fillClrLst meth="repeat">
+      <a:schemeClr val="lt1"/>
+    </dgm:fillClrLst>
+    <dgm:linClrLst meth="repeat">
+      <a:schemeClr val="accent1"/>
+    </dgm:linClrLst>
+    <dgm:effectClrLst/>
+    <dgm:txLinClrLst/>
+    <dgm:txFillClrLst meth="repeat">
+      <a:schemeClr val="dk1"/>
+    </dgm:txFillClrLst>
+    <dgm:txEffectClrLst/>
+  </dgm:styleLbl>
+  <dgm:styleLbl name="solidAlignAcc1">
+    <dgm:fillClrLst meth="repeat">
+      <a:schemeClr val="lt1"/>
+    </dgm:fillClrLst>
+    <dgm:linClrLst meth="repeat">
+      <a:schemeClr val="accent1"/>
+    </dgm:linClrLst>
+    <dgm:effectClrLst/>
+    <dgm:txLinClrLst/>
+    <dgm:txFillClrLst meth="repeat">
+      <a:schemeClr val="dk1"/>
+    </dgm:txFillClrLst>
+    <dgm:txEffectClrLst/>
+  </dgm:styleLbl>
+  <dgm:styleLbl name="solidBgAcc1">
+    <dgm:fillClrLst meth="repeat">
+      <a:schemeClr val="lt1"/>
+    </dgm:fillClrLst>
+    <dgm:linClrLst meth="repeat">
+      <a:schemeClr val="accent1"/>
+    </dgm:linClrLst>
+    <dgm:effectClrLst/>
+    <dgm:txLinClrLst/>
+    <dgm:txFillClrLst meth="repeat">
+      <a:schemeClr val="dk1"/>
+    </dgm:txFillClrLst>
+    <dgm:txEffectClrLst/>
+  </dgm:styleLbl>
+  <dgm:styleLbl name="fgAccFollowNode1">
+    <dgm:fillClrLst meth="repeat">
+      <a:schemeClr val="accent1">
+        <a:alpha val="90000"/>
+        <a:tint val="40000"/>
+      </a:schemeClr>
+    </dgm:fillClrLst>
+    <dgm:linClrLst meth="repeat">
+      <a:schemeClr val="accent1">
+        <a:alpha val="90000"/>
+        <a:tint val="40000"/>
+      </a:schemeClr>
+    </dgm:linClrLst>
+    <dgm:effectClrLst/>
+    <dgm:txLinClrLst/>
+    <dgm:txFillClrLst meth="repeat">
+      <a:schemeClr val="dk1"/>
+    </dgm:txFillClrLst>
+    <dgm:txEffectClrLst/>
+  </dgm:styleLbl>
+  <dgm:styleLbl name="alignAccFollowNode1">
+    <dgm:fillClrLst meth="repeat">
+      <a:schemeClr val="accent1">
+        <a:alpha val="90000"/>
+        <a:tint val="40000"/>
+      </a:schemeClr>
+    </dgm:fillClrLst>
+    <dgm:linClrLst meth="repeat">
+      <a:schemeClr val="accent1">
+        <a:alpha val="90000"/>
+        <a:tint val="40000"/>
+      </a:schemeClr>
+    </dgm:linClrLst>
+    <dgm:effectClrLst/>
+    <dgm:txLinClrLst/>
+    <dgm:txFillClrLst meth="repeat">
+      <a:schemeClr val="dk1"/>
+    </dgm:txFillClrLst>
+    <dgm:txEffectClrLst/>
+  </dgm:styleLbl>
+  <dgm:styleLbl name="bgAccFollowNode1">
+    <dgm:fillClrLst meth="repeat">
+      <a:schemeClr val="accent1">
+        <a:alpha val="90000"/>
+        <a:tint val="40000"/>
+      </a:schemeClr>
+    </dgm:fillClrLst>
+    <dgm:linClrLst meth="repeat">
+      <a:schemeClr val="accent1">
+        <a:alpha val="90000"/>
+        <a:tint val="40000"/>
+      </a:schemeClr>
+    </dgm:linClrLst>
+    <dgm:effectClrLst/>
+    <dgm:txLinClrLst/>
+    <dgm:txFillClrLst meth="repeat">
+      <a:schemeClr val="dk1"/>
+    </dgm:txFillClrLst>
+    <dgm:txEffectClrLst/>
+  </dgm:styleLbl>
+  <dgm:styleLbl name="fgAcc0">
+    <dgm:fillClrLst meth="repeat">
+      <a:schemeClr val="lt1">
+        <a:alpha val="90000"/>
+      </a:schemeClr>
+    </dgm:fillClrLst>
+    <dgm:linClrLst meth="repeat">
+      <a:schemeClr val="accent1"/>
+    </dgm:linClrLst>
+    <dgm:effectClrLst/>
+    <dgm:txLinClrLst/>
+    <dgm:txFillClrLst meth="repeat">
+      <a:schemeClr val="dk1"/>
+    </dgm:txFillClrLst>
+    <dgm:txEffectClrLst/>
+  </dgm:styleLbl>
+  <dgm:styleLbl name="fgAcc2">
+    <dgm:fillClrLst meth="repeat">
+      <a:schemeClr val="lt1">
+        <a:alpha val="90000"/>
+      </a:schemeClr>
+    </dgm:fillClrLst>
+    <dgm:linClrLst meth="repeat">
+      <a:schemeClr val="accent1"/>
+    </dgm:linClrLst>
+    <dgm:effectClrLst/>
+    <dgm:txLinClrLst/>
+    <dgm:txFillClrLst meth="repeat">
+      <a:schemeClr val="dk1"/>
+    </dgm:txFillClrLst>
+    <dgm:txEffectClrLst/>
+  </dgm:styleLbl>
+  <dgm:styleLbl name="fgAcc3">
+    <dgm:fillClrLst meth="repeat">
+      <a:schemeClr val="lt1">
+        <a:alpha val="90000"/>
+      </a:schemeClr>
+    </dgm:fillClrLst>
+    <dgm:linClrLst meth="repeat">
+      <a:schemeClr val="accent1"/>
+    </dgm:linClrLst>
+    <dgm:effectClrLst/>
+    <dgm:txLinClrLst/>
+    <dgm:txFillClrLst meth="repeat">
+      <a:schemeClr val="dk1"/>
+    </dgm:txFillClrLst>
+    <dgm:txEffectClrLst/>
+  </dgm:styleLbl>
+  <dgm:styleLbl name="fgAcc4">
+    <dgm:fillClrLst meth="repeat">
+      <a:schemeClr val="lt1">
+        <a:alpha val="90000"/>
+      </a:schemeClr>
+    </dgm:fillClrLst>
+    <dgm:linClrLst meth="repeat">
+      <a:schemeClr val="accent1"/>
+    </dgm:linClrLst>
+    <dgm:effectClrLst/>
+    <dgm:txLinClrLst/>
+    <dgm:txFillClrLst meth="repeat">
+      <a:schemeClr val="dk1"/>
+    </dgm:txFillClrLst>
+    <dgm:txEffectClrLst/>
+  </dgm:styleLbl>
+  <dgm:styleLbl name="bgShp">
+    <dgm:fillClrLst meth="repeat">
+      <a:schemeClr val="accent1">
+        <a:tint val="40000"/>
+      </a:schemeClr>
+    </dgm:fillClrLst>
+    <dgm:linClrLst meth="repeat">
+      <a:schemeClr val="accent1"/>
+    </dgm:linClrLst>
+    <dgm:effectClrLst/>
+    <dgm:txLinClrLst/>
+    <dgm:txFillClrLst meth="repeat">
+      <a:schemeClr val="dk1"/>
+    </dgm:txFillClrLst>
+    <dgm:txEffectClrLst/>
+  </dgm:styleLbl>
+  <dgm:styleLbl name="dkBgShp">
+    <dgm:fillClrLst meth="repeat">
+      <a:schemeClr val="accent1">
+        <a:shade val="80000"/>
+      </a:schemeClr>
+    </dgm:fillClrLst>
+    <dgm:linClrLst meth="repeat">
+      <a:schemeClr val="accent1"/>
+    </dgm:linClrLst>
+    <dgm:effectClrLst/>
+    <dgm:txLinClrLst/>
+    <dgm:txFillClrLst meth="repeat">
+      <a:schemeClr val="lt1"/>
+    </dgm:txFillClrLst>
+    <dgm:txEffectClrLst/>
+  </dgm:styleLbl>
+  <dgm:styleLbl name="trBgShp">
+    <dgm:fillClrLst meth="repeat">
+      <a:schemeClr val="accent1">
+        <a:tint val="50000"/>
+        <a:alpha val="40000"/>
+      </a:schemeClr>
+    </dgm:fillClrLst>
+    <dgm:linClrLst meth="repeat">
+      <a:schemeClr val="accent1"/>
+    </dgm:linClrLst>
+    <dgm:effectClrLst/>
+    <dgm:txLinClrLst/>
+    <dgm:txFillClrLst meth="repeat">
+      <a:schemeClr val="lt1"/>
+    </dgm:txFillClrLst>
+    <dgm:txEffectClrLst/>
+  </dgm:styleLbl>
+  <dgm:styleLbl name="fgShp">
+    <dgm:fillClrLst meth="repeat">
+      <a:schemeClr val="accent1">
+        <a:tint val="60000"/>
+      </a:schemeClr>
+    </dgm:fillClrLst>
+    <dgm:linClrLst meth="repeat">
+      <a:schemeClr val="lt1"/>
+    </dgm:linClrLst>
+    <dgm:effectClrLst/>
+    <dgm:txLinClrLst/>
+    <dgm:txFillClrLst meth="repeat">
+      <a:schemeClr val="dk1"/>
+    </dgm:txFillClrLst>
+    <dgm:txEffectClrLst/>
+  </dgm:styleLbl>
+  <dgm:styleLbl name="revTx">
+    <dgm:fillClrLst meth="repeat">
+      <a:schemeClr val="lt1">
+        <a:alpha val="0"/>
+      </a:schemeClr>
+    </dgm:fillClrLst>
+    <dgm:linClrLst meth="repeat">
+      <a:schemeClr val="dk1">
+        <a:alpha val="0"/>
+      </a:schemeClr>
+    </dgm:linClrLst>
+    <dgm:effectClrLst/>
+    <dgm:txLinClrLst/>
+    <dgm:txFillClrLst meth="repeat">
+      <a:schemeClr val="tx1"/>
+    </dgm:txFillClrLst>
+    <dgm:txEffectClrLst/>
+  </dgm:styleLbl>
+</dgm:colorsDef>
+</file>
+
+<file path=word/diagrams/data1.xml><?xml version="1.0" encoding="utf-8"?>
+<dgm:dataModel xmlns:dgm="http://schemas.openxmlformats.org/drawingml/2006/diagram" xmlns:a="http://schemas.openxmlformats.org/drawingml/2006/main">
+  <dgm:ptLst>
+    <dgm:pt modelId="{C9BA1FB1-4A94-4E14-A32B-2BFE88752227}" type="doc">
+      <dgm:prSet loTypeId="urn:microsoft.com/office/officeart/2005/8/layout/hProcess4" loCatId="process" qsTypeId="urn:microsoft.com/office/officeart/2005/8/quickstyle/simple1" qsCatId="simple" csTypeId="urn:microsoft.com/office/officeart/2005/8/colors/accent1_2" csCatId="accent1" phldr="1"/>
+      <dgm:spPr/>
+      <dgm:t>
+        <a:bodyPr/>
+        <a:lstStyle/>
+        <a:p>
+          <a:endParaRPr lang="es-AR"/>
+        </a:p>
+      </dgm:t>
+    </dgm:pt>
+    <dgm:pt modelId="{30C3CD41-28EE-47E1-8664-A01BCCB1D10E}">
+      <dgm:prSet phldrT="[Text]"/>
+      <dgm:spPr/>
+      <dgm:t>
+        <a:bodyPr/>
+        <a:lstStyle/>
+        <a:p>
+          <a:r>
+            <a:rPr lang="es-AR"/>
+            <a:t>Entrada</a:t>
+          </a:r>
+        </a:p>
+      </dgm:t>
+    </dgm:pt>
+    <dgm:pt modelId="{C99F99E7-586C-4E29-BAE4-7621AFEE6518}" type="parTrans" cxnId="{19157373-781E-44EE-8F50-74392B2F9908}">
+      <dgm:prSet/>
+      <dgm:spPr/>
+      <dgm:t>
+        <a:bodyPr/>
+        <a:lstStyle/>
+        <a:p>
+          <a:endParaRPr lang="es-AR"/>
+        </a:p>
+      </dgm:t>
+    </dgm:pt>
+    <dgm:pt modelId="{6E3BE9CA-E602-4E7F-99BA-C617E131B00C}" type="sibTrans" cxnId="{19157373-781E-44EE-8F50-74392B2F9908}">
+      <dgm:prSet/>
+      <dgm:spPr/>
+      <dgm:t>
+        <a:bodyPr/>
+        <a:lstStyle/>
+        <a:p>
+          <a:endParaRPr lang="es-AR"/>
+        </a:p>
+      </dgm:t>
+    </dgm:pt>
+    <dgm:pt modelId="{785A467A-EF2C-41C2-8D56-9774A5F61FE3}">
+      <dgm:prSet phldrT="[Text]"/>
+      <dgm:spPr/>
+      <dgm:t>
+        <a:bodyPr/>
+        <a:lstStyle/>
+        <a:p>
+          <a:r>
+            <a:rPr lang="es-AR"/>
+            <a:t>Datos del pedido</a:t>
+          </a:r>
+        </a:p>
+      </dgm:t>
+    </dgm:pt>
+    <dgm:pt modelId="{97AB55CE-DE35-4F64-8F6F-CC401A8A8360}" type="parTrans" cxnId="{210A8EAC-14FD-4C27-9FE4-19E8948899A5}">
+      <dgm:prSet/>
+      <dgm:spPr/>
+      <dgm:t>
+        <a:bodyPr/>
+        <a:lstStyle/>
+        <a:p>
+          <a:endParaRPr lang="es-AR"/>
+        </a:p>
+      </dgm:t>
+    </dgm:pt>
+    <dgm:pt modelId="{4B6D1E16-B48E-4272-99BE-91F5089CBF3F}" type="sibTrans" cxnId="{210A8EAC-14FD-4C27-9FE4-19E8948899A5}">
+      <dgm:prSet/>
+      <dgm:spPr/>
+      <dgm:t>
+        <a:bodyPr/>
+        <a:lstStyle/>
+        <a:p>
+          <a:endParaRPr lang="es-AR"/>
+        </a:p>
+      </dgm:t>
+    </dgm:pt>
+    <dgm:pt modelId="{EFE594D8-B879-4263-BFF4-9BD302D5CBD8}">
+      <dgm:prSet phldrT="[Text]"/>
+      <dgm:spPr/>
+      <dgm:t>
+        <a:bodyPr/>
+        <a:lstStyle/>
+        <a:p>
+          <a:r>
+            <a:rPr lang="es-AR"/>
+            <a:t>Datos De Pago</a:t>
+          </a:r>
+        </a:p>
+      </dgm:t>
+    </dgm:pt>
+    <dgm:pt modelId="{93A4834C-9EC3-4236-87AA-3B818C0564B0}" type="parTrans" cxnId="{2ABB8D92-BB2A-4E2F-AEB1-D7BB20AE7F88}">
+      <dgm:prSet/>
+      <dgm:spPr/>
+      <dgm:t>
+        <a:bodyPr/>
+        <a:lstStyle/>
+        <a:p>
+          <a:endParaRPr lang="es-AR"/>
+        </a:p>
+      </dgm:t>
+    </dgm:pt>
+    <dgm:pt modelId="{0E026CC3-D651-46A2-B269-F99ACE4462BB}" type="sibTrans" cxnId="{2ABB8D92-BB2A-4E2F-AEB1-D7BB20AE7F88}">
+      <dgm:prSet/>
+      <dgm:spPr/>
+      <dgm:t>
+        <a:bodyPr/>
+        <a:lstStyle/>
+        <a:p>
+          <a:endParaRPr lang="es-AR"/>
+        </a:p>
+      </dgm:t>
+    </dgm:pt>
+    <dgm:pt modelId="{3BC75709-78B4-4516-8843-003849C380DB}">
+      <dgm:prSet phldrT="[Text]"/>
+      <dgm:spPr/>
+      <dgm:t>
+        <a:bodyPr/>
+        <a:lstStyle/>
+        <a:p>
+          <a:r>
+            <a:rPr lang="es-AR"/>
+            <a:t>Comportamiento</a:t>
+          </a:r>
+        </a:p>
+      </dgm:t>
+    </dgm:pt>
+    <dgm:pt modelId="{DA603530-2293-4EA8-B811-4DAF17D3347C}" type="parTrans" cxnId="{440E33F5-5945-4D6D-8C8C-B1F3469A2237}">
+      <dgm:prSet/>
+      <dgm:spPr/>
+      <dgm:t>
+        <a:bodyPr/>
+        <a:lstStyle/>
+        <a:p>
+          <a:endParaRPr lang="es-AR"/>
+        </a:p>
+      </dgm:t>
+    </dgm:pt>
+    <dgm:pt modelId="{B6CDA15F-46D1-4D71-9D71-F09942E37D97}" type="sibTrans" cxnId="{440E33F5-5945-4D6D-8C8C-B1F3469A2237}">
+      <dgm:prSet/>
+      <dgm:spPr/>
+      <dgm:t>
+        <a:bodyPr/>
+        <a:lstStyle/>
+        <a:p>
+          <a:endParaRPr lang="es-AR"/>
+        </a:p>
+      </dgm:t>
+    </dgm:pt>
+    <dgm:pt modelId="{B276C602-DCDE-44E4-B89B-3C727C722887}">
+      <dgm:prSet phldrT="[Text]"/>
+      <dgm:spPr/>
+      <dgm:t>
+        <a:bodyPr/>
+        <a:lstStyle/>
+        <a:p>
+          <a:r>
+            <a:rPr lang="es-AR"/>
+            <a:t>Registra Pedido</a:t>
+          </a:r>
+        </a:p>
+      </dgm:t>
+    </dgm:pt>
+    <dgm:pt modelId="{1F5F7BC0-5A91-4DC1-B3E6-AE0E92324625}" type="parTrans" cxnId="{22DDAA6C-6A6E-455D-BEBD-B2734332428B}">
+      <dgm:prSet/>
+      <dgm:spPr/>
+      <dgm:t>
+        <a:bodyPr/>
+        <a:lstStyle/>
+        <a:p>
+          <a:endParaRPr lang="es-AR"/>
+        </a:p>
+      </dgm:t>
+    </dgm:pt>
+    <dgm:pt modelId="{B3364357-65BD-4386-852E-7F55B3AD86B2}" type="sibTrans" cxnId="{22DDAA6C-6A6E-455D-BEBD-B2734332428B}">
+      <dgm:prSet/>
+      <dgm:spPr/>
+      <dgm:t>
+        <a:bodyPr/>
+        <a:lstStyle/>
+        <a:p>
+          <a:endParaRPr lang="es-AR"/>
+        </a:p>
+      </dgm:t>
+    </dgm:pt>
+    <dgm:pt modelId="{70D63B14-7713-4509-8FF0-4B38A9B2CA7F}">
+      <dgm:prSet phldrT="[Text]"/>
+      <dgm:spPr/>
+      <dgm:t>
+        <a:bodyPr/>
+        <a:lstStyle/>
+        <a:p>
+          <a:r>
+            <a:rPr lang="es-AR"/>
+            <a:t>Verificación de stock</a:t>
+          </a:r>
+        </a:p>
+      </dgm:t>
+    </dgm:pt>
+    <dgm:pt modelId="{14E55367-4936-4717-B9D0-ABD2DFE75E5F}" type="parTrans" cxnId="{D2D715BD-C1A7-43E1-BD05-FB54947A52B7}">
+      <dgm:prSet/>
+      <dgm:spPr/>
+      <dgm:t>
+        <a:bodyPr/>
+        <a:lstStyle/>
+        <a:p>
+          <a:endParaRPr lang="es-AR"/>
+        </a:p>
+      </dgm:t>
+    </dgm:pt>
+    <dgm:pt modelId="{C9AD8A1B-B567-48BE-860C-D01C6079A512}" type="sibTrans" cxnId="{D2D715BD-C1A7-43E1-BD05-FB54947A52B7}">
+      <dgm:prSet/>
+      <dgm:spPr/>
+      <dgm:t>
+        <a:bodyPr/>
+        <a:lstStyle/>
+        <a:p>
+          <a:endParaRPr lang="es-AR"/>
+        </a:p>
+      </dgm:t>
+    </dgm:pt>
+    <dgm:pt modelId="{8A49CBFF-2BB0-4578-95BC-FDCAA4C97646}">
+      <dgm:prSet phldrT="[Text]"/>
+      <dgm:spPr/>
+      <dgm:t>
+        <a:bodyPr/>
+        <a:lstStyle/>
+        <a:p>
+          <a:r>
+            <a:rPr lang="es-AR"/>
+            <a:t>Salida</a:t>
+          </a:r>
+        </a:p>
+      </dgm:t>
+    </dgm:pt>
+    <dgm:pt modelId="{CAF09C76-5404-470C-B0A6-91BD3A83C242}" type="parTrans" cxnId="{762853FC-ABB8-45D1-9461-18F1453AA6FF}">
+      <dgm:prSet/>
+      <dgm:spPr/>
+      <dgm:t>
+        <a:bodyPr/>
+        <a:lstStyle/>
+        <a:p>
+          <a:endParaRPr lang="es-AR"/>
+        </a:p>
+      </dgm:t>
+    </dgm:pt>
+    <dgm:pt modelId="{38BDA634-37D1-431E-B049-F231BD7FD065}" type="sibTrans" cxnId="{762853FC-ABB8-45D1-9461-18F1453AA6FF}">
+      <dgm:prSet/>
+      <dgm:spPr/>
+      <dgm:t>
+        <a:bodyPr/>
+        <a:lstStyle/>
+        <a:p>
+          <a:endParaRPr lang="es-AR"/>
+        </a:p>
+      </dgm:t>
+    </dgm:pt>
+    <dgm:pt modelId="{08A65827-0741-442C-A3DB-0BAAD60037D5}">
+      <dgm:prSet phldrT="[Text]"/>
+      <dgm:spPr/>
+      <dgm:t>
+        <a:bodyPr/>
+        <a:lstStyle/>
+        <a:p>
+          <a:r>
+            <a:rPr lang="es-AR"/>
+            <a:t>Entrega pedido listo</a:t>
+          </a:r>
+        </a:p>
+      </dgm:t>
+    </dgm:pt>
+    <dgm:pt modelId="{4DD62435-CA0E-43AE-B361-90CF3CEB0958}" type="parTrans" cxnId="{144634D2-1FCE-4E75-ACFD-0A70745084CE}">
+      <dgm:prSet/>
+      <dgm:spPr/>
+      <dgm:t>
+        <a:bodyPr/>
+        <a:lstStyle/>
+        <a:p>
+          <a:endParaRPr lang="es-AR"/>
+        </a:p>
+      </dgm:t>
+    </dgm:pt>
+    <dgm:pt modelId="{145C9FE7-2854-469F-B930-BEF3D96C0E6E}" type="sibTrans" cxnId="{144634D2-1FCE-4E75-ACFD-0A70745084CE}">
+      <dgm:prSet/>
+      <dgm:spPr/>
+      <dgm:t>
+        <a:bodyPr/>
+        <a:lstStyle/>
+        <a:p>
+          <a:endParaRPr lang="es-AR"/>
+        </a:p>
+      </dgm:t>
+    </dgm:pt>
+    <dgm:pt modelId="{491A84EA-13C2-4914-B95C-B7F46651228F}">
+      <dgm:prSet phldrT="[Text]"/>
+      <dgm:spPr/>
+      <dgm:t>
+        <a:bodyPr/>
+        <a:lstStyle/>
+        <a:p>
+          <a:r>
+            <a:rPr lang="es-AR"/>
+            <a:t>Emite factura</a:t>
+          </a:r>
+        </a:p>
+      </dgm:t>
+    </dgm:pt>
+    <dgm:pt modelId="{50DB5B6E-16E1-43DE-A4F5-035E09DE3D95}" type="parTrans" cxnId="{E028AD2D-E07D-4225-8F0D-C755F93A2991}">
+      <dgm:prSet/>
+      <dgm:spPr/>
+      <dgm:t>
+        <a:bodyPr/>
+        <a:lstStyle/>
+        <a:p>
+          <a:endParaRPr lang="es-AR"/>
+        </a:p>
+      </dgm:t>
+    </dgm:pt>
+    <dgm:pt modelId="{36A38010-F7DA-487B-A141-8893851A8D05}" type="sibTrans" cxnId="{E028AD2D-E07D-4225-8F0D-C755F93A2991}">
+      <dgm:prSet/>
+      <dgm:spPr/>
+      <dgm:t>
+        <a:bodyPr/>
+        <a:lstStyle/>
+        <a:p>
+          <a:endParaRPr lang="es-AR"/>
+        </a:p>
+      </dgm:t>
+    </dgm:pt>
+    <dgm:pt modelId="{014C845D-7F5F-481E-8D03-82685D1AC7E6}">
+      <dgm:prSet phldrT="[Text]"/>
+      <dgm:spPr/>
+      <dgm:t>
+        <a:bodyPr/>
+        <a:lstStyle/>
+        <a:p>
+          <a:r>
+            <a:rPr lang="es-AR"/>
+            <a:t>Datos del Cliente</a:t>
+          </a:r>
+        </a:p>
+      </dgm:t>
+    </dgm:pt>
+    <dgm:pt modelId="{8E5DD0DA-D200-4DB2-A764-746475D6AD3C}" type="parTrans" cxnId="{ED7CB52C-5343-44F0-B47B-C9900716516C}">
+      <dgm:prSet/>
+      <dgm:spPr/>
+    </dgm:pt>
+    <dgm:pt modelId="{BFD06BC1-90BC-4CD9-9B8D-4C2E90C9A7CF}" type="sibTrans" cxnId="{ED7CB52C-5343-44F0-B47B-C9900716516C}">
+      <dgm:prSet/>
+      <dgm:spPr/>
+    </dgm:pt>
+    <dgm:pt modelId="{5FEE6C96-DF44-4391-8C23-8F2C1EE1FE02}">
+      <dgm:prSet phldrT="[Text]"/>
+      <dgm:spPr/>
+      <dgm:t>
+        <a:bodyPr/>
+        <a:lstStyle/>
+        <a:p>
+          <a:r>
+            <a:rPr lang="es-AR"/>
+            <a:t>Valida Pedido</a:t>
+          </a:r>
+        </a:p>
+      </dgm:t>
+    </dgm:pt>
+    <dgm:pt modelId="{1D62CAE4-1456-49AD-A4F8-9886506AA273}" type="parTrans" cxnId="{1DC363E6-F7A3-4DB1-A50E-67B84EEB4449}">
+      <dgm:prSet/>
+      <dgm:spPr/>
+    </dgm:pt>
+    <dgm:pt modelId="{8CEE73F3-E7C4-4777-8C4B-F32018CA14F0}" type="sibTrans" cxnId="{1DC363E6-F7A3-4DB1-A50E-67B84EEB4449}">
+      <dgm:prSet/>
+      <dgm:spPr/>
+    </dgm:pt>
+    <dgm:pt modelId="{C269FAB5-3954-4816-8BA3-330DE5EEBAD2}">
+      <dgm:prSet phldrT="[Text]"/>
+      <dgm:spPr/>
+      <dgm:t>
+        <a:bodyPr/>
+        <a:lstStyle/>
+        <a:p>
+          <a:r>
+            <a:rPr lang="es-AR"/>
+            <a:t>Registra pago</a:t>
+          </a:r>
+        </a:p>
+      </dgm:t>
+    </dgm:pt>
+    <dgm:pt modelId="{DCDB5DF5-C78B-42C4-BC7D-22946A0E781A}" type="parTrans" cxnId="{E6EFF38C-7307-4AC6-A10D-8240753EA151}">
+      <dgm:prSet/>
+      <dgm:spPr/>
+    </dgm:pt>
+    <dgm:pt modelId="{E3C8B2BA-DF6C-48BB-A52E-C9AE6069BB45}" type="sibTrans" cxnId="{E6EFF38C-7307-4AC6-A10D-8240753EA151}">
+      <dgm:prSet/>
+      <dgm:spPr/>
+    </dgm:pt>
+    <dgm:pt modelId="{BD50DE5E-342F-48E3-85F0-A3657E8B3668}" type="pres">
+      <dgm:prSet presAssocID="{C9BA1FB1-4A94-4E14-A32B-2BFE88752227}" presName="Name0" presStyleCnt="0">
+        <dgm:presLayoutVars>
+          <dgm:dir/>
+          <dgm:animLvl val="lvl"/>
+          <dgm:resizeHandles val="exact"/>
+        </dgm:presLayoutVars>
+      </dgm:prSet>
+      <dgm:spPr/>
+    </dgm:pt>
+    <dgm:pt modelId="{3DA12AED-64CC-4141-9264-5EF6A4CBBB2C}" type="pres">
+      <dgm:prSet presAssocID="{C9BA1FB1-4A94-4E14-A32B-2BFE88752227}" presName="tSp" presStyleCnt="0"/>
+      <dgm:spPr/>
+    </dgm:pt>
+    <dgm:pt modelId="{0160551E-C2EA-46CA-95D6-AD2374F944D3}" type="pres">
+      <dgm:prSet presAssocID="{C9BA1FB1-4A94-4E14-A32B-2BFE88752227}" presName="bSp" presStyleCnt="0"/>
+      <dgm:spPr/>
+    </dgm:pt>
+    <dgm:pt modelId="{F22F61AA-A46B-4949-80D7-56CA3A147E14}" type="pres">
+      <dgm:prSet presAssocID="{C9BA1FB1-4A94-4E14-A32B-2BFE88752227}" presName="process" presStyleCnt="0"/>
+      <dgm:spPr/>
+    </dgm:pt>
+    <dgm:pt modelId="{DB041FF6-4606-4E66-ADFB-BBFD701F410A}" type="pres">
+      <dgm:prSet presAssocID="{30C3CD41-28EE-47E1-8664-A01BCCB1D10E}" presName="composite1" presStyleCnt="0"/>
+      <dgm:spPr/>
+    </dgm:pt>
+    <dgm:pt modelId="{75506BBE-AC47-4D34-A691-200930175E14}" type="pres">
+      <dgm:prSet presAssocID="{30C3CD41-28EE-47E1-8664-A01BCCB1D10E}" presName="dummyNode1" presStyleLbl="node1" presStyleIdx="0" presStyleCnt="3"/>
+      <dgm:spPr/>
+    </dgm:pt>
+    <dgm:pt modelId="{797AED07-F89A-4DAA-B217-B167BEA8F67F}" type="pres">
+      <dgm:prSet presAssocID="{30C3CD41-28EE-47E1-8664-A01BCCB1D10E}" presName="childNode1" presStyleLbl="bgAcc1" presStyleIdx="0" presStyleCnt="3">
+        <dgm:presLayoutVars>
+          <dgm:bulletEnabled val="1"/>
+        </dgm:presLayoutVars>
+      </dgm:prSet>
+      <dgm:spPr/>
+    </dgm:pt>
+    <dgm:pt modelId="{AE534A79-281A-4270-9B48-A3ABA837D79D}" type="pres">
+      <dgm:prSet presAssocID="{30C3CD41-28EE-47E1-8664-A01BCCB1D10E}" presName="childNode1tx" presStyleLbl="bgAcc1" presStyleIdx="0" presStyleCnt="3">
+        <dgm:presLayoutVars>
+          <dgm:bulletEnabled val="1"/>
+        </dgm:presLayoutVars>
+      </dgm:prSet>
+      <dgm:spPr/>
+    </dgm:pt>
+    <dgm:pt modelId="{59C11A3F-AECF-44C8-8248-C6B65E7041F0}" type="pres">
+      <dgm:prSet presAssocID="{30C3CD41-28EE-47E1-8664-A01BCCB1D10E}" presName="parentNode1" presStyleLbl="node1" presStyleIdx="0" presStyleCnt="3">
+        <dgm:presLayoutVars>
+          <dgm:chMax val="1"/>
+          <dgm:bulletEnabled val="1"/>
+        </dgm:presLayoutVars>
+      </dgm:prSet>
+      <dgm:spPr/>
+    </dgm:pt>
+    <dgm:pt modelId="{CC74EFF0-7F3A-42F1-A4EA-36DF0FB748D7}" type="pres">
+      <dgm:prSet presAssocID="{30C3CD41-28EE-47E1-8664-A01BCCB1D10E}" presName="connSite1" presStyleCnt="0"/>
+      <dgm:spPr/>
+    </dgm:pt>
+    <dgm:pt modelId="{49A64A28-9B14-4A63-BB26-3A08C33932C1}" type="pres">
+      <dgm:prSet presAssocID="{6E3BE9CA-E602-4E7F-99BA-C617E131B00C}" presName="Name9" presStyleLbl="sibTrans2D1" presStyleIdx="0" presStyleCnt="2"/>
+      <dgm:spPr/>
+    </dgm:pt>
+    <dgm:pt modelId="{5A20ADC1-5559-4956-BEBF-B4C11B45F41D}" type="pres">
+      <dgm:prSet presAssocID="{3BC75709-78B4-4516-8843-003849C380DB}" presName="composite2" presStyleCnt="0"/>
+      <dgm:spPr/>
+    </dgm:pt>
+    <dgm:pt modelId="{38258DD1-8172-4775-B0D9-BD660E40EF3C}" type="pres">
+      <dgm:prSet presAssocID="{3BC75709-78B4-4516-8843-003849C380DB}" presName="dummyNode2" presStyleLbl="node1" presStyleIdx="0" presStyleCnt="3"/>
+      <dgm:spPr/>
+    </dgm:pt>
+    <dgm:pt modelId="{DA2CE3FD-AE06-46D6-B85B-88609DC1852D}" type="pres">
+      <dgm:prSet presAssocID="{3BC75709-78B4-4516-8843-003849C380DB}" presName="childNode2" presStyleLbl="bgAcc1" presStyleIdx="1" presStyleCnt="3">
+        <dgm:presLayoutVars>
+          <dgm:bulletEnabled val="1"/>
+        </dgm:presLayoutVars>
+      </dgm:prSet>
+      <dgm:spPr/>
+    </dgm:pt>
+    <dgm:pt modelId="{73CC6C42-6D11-48A9-9D59-A297B061CCD5}" type="pres">
+      <dgm:prSet presAssocID="{3BC75709-78B4-4516-8843-003849C380DB}" presName="childNode2tx" presStyleLbl="bgAcc1" presStyleIdx="1" presStyleCnt="3">
+        <dgm:presLayoutVars>
+          <dgm:bulletEnabled val="1"/>
+        </dgm:presLayoutVars>
+      </dgm:prSet>
+      <dgm:spPr/>
+    </dgm:pt>
+    <dgm:pt modelId="{5A9F7060-EF07-4888-85AB-8FE5536EF7B7}" type="pres">
+      <dgm:prSet presAssocID="{3BC75709-78B4-4516-8843-003849C380DB}" presName="parentNode2" presStyleLbl="node1" presStyleIdx="1" presStyleCnt="3">
+        <dgm:presLayoutVars>
+          <dgm:chMax val="0"/>
+          <dgm:bulletEnabled val="1"/>
+        </dgm:presLayoutVars>
+      </dgm:prSet>
+      <dgm:spPr/>
+    </dgm:pt>
+    <dgm:pt modelId="{5AD9083C-E061-4D6A-BB6B-AB3422B08E02}" type="pres">
+      <dgm:prSet presAssocID="{3BC75709-78B4-4516-8843-003849C380DB}" presName="connSite2" presStyleCnt="0"/>
+      <dgm:spPr/>
+    </dgm:pt>
+    <dgm:pt modelId="{5FBB42CA-F772-43EA-A809-9C830209F7C3}" type="pres">
+      <dgm:prSet presAssocID="{B6CDA15F-46D1-4D71-9D71-F09942E37D97}" presName="Name18" presStyleLbl="sibTrans2D1" presStyleIdx="1" presStyleCnt="2"/>
+      <dgm:spPr/>
+    </dgm:pt>
+    <dgm:pt modelId="{CE1DCE88-C920-4777-9FA4-ACD514E4C855}" type="pres">
+      <dgm:prSet presAssocID="{8A49CBFF-2BB0-4578-95BC-FDCAA4C97646}" presName="composite1" presStyleCnt="0"/>
+      <dgm:spPr/>
+    </dgm:pt>
+    <dgm:pt modelId="{DA024D3C-7B4C-4998-AB05-9EC0F26A1741}" type="pres">
+      <dgm:prSet presAssocID="{8A49CBFF-2BB0-4578-95BC-FDCAA4C97646}" presName="dummyNode1" presStyleLbl="node1" presStyleIdx="1" presStyleCnt="3"/>
+      <dgm:spPr/>
+    </dgm:pt>
+    <dgm:pt modelId="{78FE7A4C-F111-4BA3-BD3B-35D3C1C58CC1}" type="pres">
+      <dgm:prSet presAssocID="{8A49CBFF-2BB0-4578-95BC-FDCAA4C97646}" presName="childNode1" presStyleLbl="bgAcc1" presStyleIdx="2" presStyleCnt="3">
+        <dgm:presLayoutVars>
+          <dgm:bulletEnabled val="1"/>
+        </dgm:presLayoutVars>
+      </dgm:prSet>
+      <dgm:spPr/>
+    </dgm:pt>
+    <dgm:pt modelId="{F59DBACB-B5FD-41BC-AB73-109738BC6607}" type="pres">
+      <dgm:prSet presAssocID="{8A49CBFF-2BB0-4578-95BC-FDCAA4C97646}" presName="childNode1tx" presStyleLbl="bgAcc1" presStyleIdx="2" presStyleCnt="3">
+        <dgm:presLayoutVars>
+          <dgm:bulletEnabled val="1"/>
+        </dgm:presLayoutVars>
+      </dgm:prSet>
+      <dgm:spPr/>
+    </dgm:pt>
+    <dgm:pt modelId="{D268A036-72F4-434C-9242-0E828366ACD5}" type="pres">
+      <dgm:prSet presAssocID="{8A49CBFF-2BB0-4578-95BC-FDCAA4C97646}" presName="parentNode1" presStyleLbl="node1" presStyleIdx="2" presStyleCnt="3">
+        <dgm:presLayoutVars>
+          <dgm:chMax val="1"/>
+          <dgm:bulletEnabled val="1"/>
+        </dgm:presLayoutVars>
+      </dgm:prSet>
+      <dgm:spPr/>
+    </dgm:pt>
+    <dgm:pt modelId="{1CB705DD-C1C4-4527-A3DD-FC9E4DC73560}" type="pres">
+      <dgm:prSet presAssocID="{8A49CBFF-2BB0-4578-95BC-FDCAA4C97646}" presName="connSite1" presStyleCnt="0"/>
+      <dgm:spPr/>
+    </dgm:pt>
+  </dgm:ptLst>
+  <dgm:cxnLst>
+    <dgm:cxn modelId="{F1FFA605-3219-44C1-B89C-793F86CD1292}" type="presOf" srcId="{3BC75709-78B4-4516-8843-003849C380DB}" destId="{5A9F7060-EF07-4888-85AB-8FE5536EF7B7}" srcOrd="0" destOrd="0" presId="urn:microsoft.com/office/officeart/2005/8/layout/hProcess4"/>
+    <dgm:cxn modelId="{EFC1790F-383D-4450-B29B-6E474338ADDF}" type="presOf" srcId="{B6CDA15F-46D1-4D71-9D71-F09942E37D97}" destId="{5FBB42CA-F772-43EA-A809-9C830209F7C3}" srcOrd="0" destOrd="0" presId="urn:microsoft.com/office/officeart/2005/8/layout/hProcess4"/>
+    <dgm:cxn modelId="{3C36C613-3A89-43CE-9431-961F19B0B078}" type="presOf" srcId="{C9BA1FB1-4A94-4E14-A32B-2BFE88752227}" destId="{BD50DE5E-342F-48E3-85F0-A3657E8B3668}" srcOrd="0" destOrd="0" presId="urn:microsoft.com/office/officeart/2005/8/layout/hProcess4"/>
+    <dgm:cxn modelId="{25507D18-AD7E-4CBD-A76F-90FEAF494A89}" type="presOf" srcId="{6E3BE9CA-E602-4E7F-99BA-C617E131B00C}" destId="{49A64A28-9B14-4A63-BB26-3A08C33932C1}" srcOrd="0" destOrd="0" presId="urn:microsoft.com/office/officeart/2005/8/layout/hProcess4"/>
+    <dgm:cxn modelId="{ED7CB52C-5343-44F0-B47B-C9900716516C}" srcId="{30C3CD41-28EE-47E1-8664-A01BCCB1D10E}" destId="{014C845D-7F5F-481E-8D03-82685D1AC7E6}" srcOrd="2" destOrd="0" parTransId="{8E5DD0DA-D200-4DB2-A764-746475D6AD3C}" sibTransId="{BFD06BC1-90BC-4CD9-9B8D-4C2E90C9A7CF}"/>
+    <dgm:cxn modelId="{E028AD2D-E07D-4225-8F0D-C755F93A2991}" srcId="{8A49CBFF-2BB0-4578-95BC-FDCAA4C97646}" destId="{491A84EA-13C2-4914-B95C-B7F46651228F}" srcOrd="1" destOrd="0" parTransId="{50DB5B6E-16E1-43DE-A4F5-035E09DE3D95}" sibTransId="{36A38010-F7DA-487B-A141-8893851A8D05}"/>
+    <dgm:cxn modelId="{173C4A36-2532-4DD6-8063-3592FBD43633}" type="presOf" srcId="{30C3CD41-28EE-47E1-8664-A01BCCB1D10E}" destId="{59C11A3F-AECF-44C8-8248-C6B65E7041F0}" srcOrd="0" destOrd="0" presId="urn:microsoft.com/office/officeart/2005/8/layout/hProcess4"/>
+    <dgm:cxn modelId="{8B724A36-F57D-4F22-8212-A5FB2CDC2D7D}" type="presOf" srcId="{014C845D-7F5F-481E-8D03-82685D1AC7E6}" destId="{797AED07-F89A-4DAA-B217-B167BEA8F67F}" srcOrd="0" destOrd="2" presId="urn:microsoft.com/office/officeart/2005/8/layout/hProcess4"/>
+    <dgm:cxn modelId="{9C0EEB3A-6175-4545-8C70-E47F6C23C2AC}" type="presOf" srcId="{08A65827-0741-442C-A3DB-0BAAD60037D5}" destId="{F59DBACB-B5FD-41BC-AB73-109738BC6607}" srcOrd="1" destOrd="0" presId="urn:microsoft.com/office/officeart/2005/8/layout/hProcess4"/>
+    <dgm:cxn modelId="{1EC6DA3C-5427-4E58-91E4-21A81DD21A04}" type="presOf" srcId="{491A84EA-13C2-4914-B95C-B7F46651228F}" destId="{F59DBACB-B5FD-41BC-AB73-109738BC6607}" srcOrd="1" destOrd="1" presId="urn:microsoft.com/office/officeart/2005/8/layout/hProcess4"/>
+    <dgm:cxn modelId="{071D8566-8F77-4D58-9B54-784997FADAE7}" type="presOf" srcId="{EFE594D8-B879-4263-BFF4-9BD302D5CBD8}" destId="{AE534A79-281A-4270-9B48-A3ABA837D79D}" srcOrd="1" destOrd="1" presId="urn:microsoft.com/office/officeart/2005/8/layout/hProcess4"/>
+    <dgm:cxn modelId="{91E6F169-FB4A-4444-AB8C-EA615CC5E37D}" type="presOf" srcId="{C269FAB5-3954-4816-8BA3-330DE5EEBAD2}" destId="{73CC6C42-6D11-48A9-9D59-A297B061CCD5}" srcOrd="1" destOrd="3" presId="urn:microsoft.com/office/officeart/2005/8/layout/hProcess4"/>
+    <dgm:cxn modelId="{22DDAA6C-6A6E-455D-BEBD-B2734332428B}" srcId="{3BC75709-78B4-4516-8843-003849C380DB}" destId="{B276C602-DCDE-44E4-B89B-3C727C722887}" srcOrd="0" destOrd="0" parTransId="{1F5F7BC0-5A91-4DC1-B3E6-AE0E92324625}" sibTransId="{B3364357-65BD-4386-852E-7F55B3AD86B2}"/>
+    <dgm:cxn modelId="{19157373-781E-44EE-8F50-74392B2F9908}" srcId="{C9BA1FB1-4A94-4E14-A32B-2BFE88752227}" destId="{30C3CD41-28EE-47E1-8664-A01BCCB1D10E}" srcOrd="0" destOrd="0" parTransId="{C99F99E7-586C-4E29-BAE4-7621AFEE6518}" sibTransId="{6E3BE9CA-E602-4E7F-99BA-C617E131B00C}"/>
+    <dgm:cxn modelId="{8DED2D78-6F50-4A58-AB19-2E2AC152CEB0}" type="presOf" srcId="{C269FAB5-3954-4816-8BA3-330DE5EEBAD2}" destId="{DA2CE3FD-AE06-46D6-B85B-88609DC1852D}" srcOrd="0" destOrd="3" presId="urn:microsoft.com/office/officeart/2005/8/layout/hProcess4"/>
+    <dgm:cxn modelId="{343C547C-0DC9-44A2-9C57-D0480996418D}" type="presOf" srcId="{70D63B14-7713-4509-8FF0-4B38A9B2CA7F}" destId="{DA2CE3FD-AE06-46D6-B85B-88609DC1852D}" srcOrd="0" destOrd="1" presId="urn:microsoft.com/office/officeart/2005/8/layout/hProcess4"/>
+    <dgm:cxn modelId="{E6EFF38C-7307-4AC6-A10D-8240753EA151}" srcId="{3BC75709-78B4-4516-8843-003849C380DB}" destId="{C269FAB5-3954-4816-8BA3-330DE5EEBAD2}" srcOrd="3" destOrd="0" parTransId="{DCDB5DF5-C78B-42C4-BC7D-22946A0E781A}" sibTransId="{E3C8B2BA-DF6C-48BB-A52E-C9AE6069BB45}"/>
+    <dgm:cxn modelId="{2ABB8D92-BB2A-4E2F-AEB1-D7BB20AE7F88}" srcId="{30C3CD41-28EE-47E1-8664-A01BCCB1D10E}" destId="{EFE594D8-B879-4263-BFF4-9BD302D5CBD8}" srcOrd="1" destOrd="0" parTransId="{93A4834C-9EC3-4236-87AA-3B818C0564B0}" sibTransId="{0E026CC3-D651-46A2-B269-F99ACE4462BB}"/>
+    <dgm:cxn modelId="{73796793-165C-4D6B-ADE3-B3D1C02B8766}" type="presOf" srcId="{EFE594D8-B879-4263-BFF4-9BD302D5CBD8}" destId="{797AED07-F89A-4DAA-B217-B167BEA8F67F}" srcOrd="0" destOrd="1" presId="urn:microsoft.com/office/officeart/2005/8/layout/hProcess4"/>
+    <dgm:cxn modelId="{210A8EAC-14FD-4C27-9FE4-19E8948899A5}" srcId="{30C3CD41-28EE-47E1-8664-A01BCCB1D10E}" destId="{785A467A-EF2C-41C2-8D56-9774A5F61FE3}" srcOrd="0" destOrd="0" parTransId="{97AB55CE-DE35-4F64-8F6F-CC401A8A8360}" sibTransId="{4B6D1E16-B48E-4272-99BE-91F5089CBF3F}"/>
+    <dgm:cxn modelId="{0DA95EAE-ACBB-4844-8A7B-336803145E65}" type="presOf" srcId="{785A467A-EF2C-41C2-8D56-9774A5F61FE3}" destId="{797AED07-F89A-4DAA-B217-B167BEA8F67F}" srcOrd="0" destOrd="0" presId="urn:microsoft.com/office/officeart/2005/8/layout/hProcess4"/>
+    <dgm:cxn modelId="{755C97AF-2202-4A7A-BFCE-7FD974EB1649}" type="presOf" srcId="{70D63B14-7713-4509-8FF0-4B38A9B2CA7F}" destId="{73CC6C42-6D11-48A9-9D59-A297B061CCD5}" srcOrd="1" destOrd="1" presId="urn:microsoft.com/office/officeart/2005/8/layout/hProcess4"/>
+    <dgm:cxn modelId="{D2D715BD-C1A7-43E1-BD05-FB54947A52B7}" srcId="{3BC75709-78B4-4516-8843-003849C380DB}" destId="{70D63B14-7713-4509-8FF0-4B38A9B2CA7F}" srcOrd="1" destOrd="0" parTransId="{14E55367-4936-4717-B9D0-ABD2DFE75E5F}" sibTransId="{C9AD8A1B-B567-48BE-860C-D01C6079A512}"/>
+    <dgm:cxn modelId="{46B3E3C2-A480-4D02-B954-3A6318B18365}" type="presOf" srcId="{B276C602-DCDE-44E4-B89B-3C727C722887}" destId="{73CC6C42-6D11-48A9-9D59-A297B061CCD5}" srcOrd="1" destOrd="0" presId="urn:microsoft.com/office/officeart/2005/8/layout/hProcess4"/>
+    <dgm:cxn modelId="{144634D2-1FCE-4E75-ACFD-0A70745084CE}" srcId="{8A49CBFF-2BB0-4578-95BC-FDCAA4C97646}" destId="{08A65827-0741-442C-A3DB-0BAAD60037D5}" srcOrd="0" destOrd="0" parTransId="{4DD62435-CA0E-43AE-B361-90CF3CEB0958}" sibTransId="{145C9FE7-2854-469F-B930-BEF3D96C0E6E}"/>
+    <dgm:cxn modelId="{1DC363E6-F7A3-4DB1-A50E-67B84EEB4449}" srcId="{3BC75709-78B4-4516-8843-003849C380DB}" destId="{5FEE6C96-DF44-4391-8C23-8F2C1EE1FE02}" srcOrd="2" destOrd="0" parTransId="{1D62CAE4-1456-49AD-A4F8-9886506AA273}" sibTransId="{8CEE73F3-E7C4-4777-8C4B-F32018CA14F0}"/>
+    <dgm:cxn modelId="{125CDFE6-3D34-478E-BDB1-8D260145D328}" type="presOf" srcId="{491A84EA-13C2-4914-B95C-B7F46651228F}" destId="{78FE7A4C-F111-4BA3-BD3B-35D3C1C58CC1}" srcOrd="0" destOrd="1" presId="urn:microsoft.com/office/officeart/2005/8/layout/hProcess4"/>
+    <dgm:cxn modelId="{2D321DF0-84BB-4E49-B4A5-9BBE152E776C}" type="presOf" srcId="{5FEE6C96-DF44-4391-8C23-8F2C1EE1FE02}" destId="{73CC6C42-6D11-48A9-9D59-A297B061CCD5}" srcOrd="1" destOrd="2" presId="urn:microsoft.com/office/officeart/2005/8/layout/hProcess4"/>
+    <dgm:cxn modelId="{440E33F5-5945-4D6D-8C8C-B1F3469A2237}" srcId="{C9BA1FB1-4A94-4E14-A32B-2BFE88752227}" destId="{3BC75709-78B4-4516-8843-003849C380DB}" srcOrd="1" destOrd="0" parTransId="{DA603530-2293-4EA8-B811-4DAF17D3347C}" sibTransId="{B6CDA15F-46D1-4D71-9D71-F09942E37D97}"/>
+    <dgm:cxn modelId="{607402F7-3EEF-422D-960E-C1B0B9ED8F45}" type="presOf" srcId="{785A467A-EF2C-41C2-8D56-9774A5F61FE3}" destId="{AE534A79-281A-4270-9B48-A3ABA837D79D}" srcOrd="1" destOrd="0" presId="urn:microsoft.com/office/officeart/2005/8/layout/hProcess4"/>
+    <dgm:cxn modelId="{631B38F9-0292-414B-87D5-CEA3A23C2D56}" type="presOf" srcId="{B276C602-DCDE-44E4-B89B-3C727C722887}" destId="{DA2CE3FD-AE06-46D6-B85B-88609DC1852D}" srcOrd="0" destOrd="0" presId="urn:microsoft.com/office/officeart/2005/8/layout/hProcess4"/>
+    <dgm:cxn modelId="{CBF138FA-BA6A-4857-A759-5C31B3122FE6}" type="presOf" srcId="{5FEE6C96-DF44-4391-8C23-8F2C1EE1FE02}" destId="{DA2CE3FD-AE06-46D6-B85B-88609DC1852D}" srcOrd="0" destOrd="2" presId="urn:microsoft.com/office/officeart/2005/8/layout/hProcess4"/>
+    <dgm:cxn modelId="{762853FC-ABB8-45D1-9461-18F1453AA6FF}" srcId="{C9BA1FB1-4A94-4E14-A32B-2BFE88752227}" destId="{8A49CBFF-2BB0-4578-95BC-FDCAA4C97646}" srcOrd="2" destOrd="0" parTransId="{CAF09C76-5404-470C-B0A6-91BD3A83C242}" sibTransId="{38BDA634-37D1-431E-B049-F231BD7FD065}"/>
+    <dgm:cxn modelId="{53CEDFFC-5DDA-401C-A7C6-BC703521AFE4}" type="presOf" srcId="{08A65827-0741-442C-A3DB-0BAAD60037D5}" destId="{78FE7A4C-F111-4BA3-BD3B-35D3C1C58CC1}" srcOrd="0" destOrd="0" presId="urn:microsoft.com/office/officeart/2005/8/layout/hProcess4"/>
+    <dgm:cxn modelId="{64DA3EFE-FB78-41B4-8F54-18900E91492F}" type="presOf" srcId="{014C845D-7F5F-481E-8D03-82685D1AC7E6}" destId="{AE534A79-281A-4270-9B48-A3ABA837D79D}" srcOrd="1" destOrd="2" presId="urn:microsoft.com/office/officeart/2005/8/layout/hProcess4"/>
+    <dgm:cxn modelId="{8E4A6DFF-EA40-4218-8CAF-1631ADE538A9}" type="presOf" srcId="{8A49CBFF-2BB0-4578-95BC-FDCAA4C97646}" destId="{D268A036-72F4-434C-9242-0E828366ACD5}" srcOrd="0" destOrd="0" presId="urn:microsoft.com/office/officeart/2005/8/layout/hProcess4"/>
+    <dgm:cxn modelId="{71A753D5-9CA6-46CD-96F1-23403EC588D2}" type="presParOf" srcId="{BD50DE5E-342F-48E3-85F0-A3657E8B3668}" destId="{3DA12AED-64CC-4141-9264-5EF6A4CBBB2C}" srcOrd="0" destOrd="0" presId="urn:microsoft.com/office/officeart/2005/8/layout/hProcess4"/>
+    <dgm:cxn modelId="{AF40D94C-148C-402C-B02B-BB99008FF467}" type="presParOf" srcId="{BD50DE5E-342F-48E3-85F0-A3657E8B3668}" destId="{0160551E-C2EA-46CA-95D6-AD2374F944D3}" srcOrd="1" destOrd="0" presId="urn:microsoft.com/office/officeart/2005/8/layout/hProcess4"/>
+    <dgm:cxn modelId="{91DDEAA4-8346-472A-994C-03A128EC5D9A}" type="presParOf" srcId="{BD50DE5E-342F-48E3-85F0-A3657E8B3668}" destId="{F22F61AA-A46B-4949-80D7-56CA3A147E14}" srcOrd="2" destOrd="0" presId="urn:microsoft.com/office/officeart/2005/8/layout/hProcess4"/>
+    <dgm:cxn modelId="{E9AD597B-0A42-418A-BF9B-075AB0099489}" type="presParOf" srcId="{F22F61AA-A46B-4949-80D7-56CA3A147E14}" destId="{DB041FF6-4606-4E66-ADFB-BBFD701F410A}" srcOrd="0" destOrd="0" presId="urn:microsoft.com/office/officeart/2005/8/layout/hProcess4"/>
+    <dgm:cxn modelId="{C95B91B8-4A5E-434D-8A0A-7CE5B38D8EF1}" type="presParOf" srcId="{DB041FF6-4606-4E66-ADFB-BBFD701F410A}" destId="{75506BBE-AC47-4D34-A691-200930175E14}" srcOrd="0" destOrd="0" presId="urn:microsoft.com/office/officeart/2005/8/layout/hProcess4"/>
+    <dgm:cxn modelId="{2BFEF1D5-87D6-4752-9C8A-9621B90738DE}" type="presParOf" srcId="{DB041FF6-4606-4E66-ADFB-BBFD701F410A}" destId="{797AED07-F89A-4DAA-B217-B167BEA8F67F}" srcOrd="1" destOrd="0" presId="urn:microsoft.com/office/officeart/2005/8/layout/hProcess4"/>
+    <dgm:cxn modelId="{510BAC31-582A-4C18-A07E-7ADB464FA408}" type="presParOf" srcId="{DB041FF6-4606-4E66-ADFB-BBFD701F410A}" destId="{AE534A79-281A-4270-9B48-A3ABA837D79D}" srcOrd="2" destOrd="0" presId="urn:microsoft.com/office/officeart/2005/8/layout/hProcess4"/>
+    <dgm:cxn modelId="{0B79BBFB-47C8-4CBC-9D84-A1ED73F7D3E6}" type="presParOf" srcId="{DB041FF6-4606-4E66-ADFB-BBFD701F410A}" destId="{59C11A3F-AECF-44C8-8248-C6B65E7041F0}" srcOrd="3" destOrd="0" presId="urn:microsoft.com/office/officeart/2005/8/layout/hProcess4"/>
+    <dgm:cxn modelId="{F607E3B1-0889-4B53-A268-C4E32C0CF213}" type="presParOf" srcId="{DB041FF6-4606-4E66-ADFB-BBFD701F410A}" destId="{CC74EFF0-7F3A-42F1-A4EA-36DF0FB748D7}" srcOrd="4" destOrd="0" presId="urn:microsoft.com/office/officeart/2005/8/layout/hProcess4"/>
+    <dgm:cxn modelId="{B3D8AEE2-A2C7-4DEB-B75E-FE89EFE908EA}" type="presParOf" srcId="{F22F61AA-A46B-4949-80D7-56CA3A147E14}" destId="{49A64A28-9B14-4A63-BB26-3A08C33932C1}" srcOrd="1" destOrd="0" presId="urn:microsoft.com/office/officeart/2005/8/layout/hProcess4"/>
+    <dgm:cxn modelId="{09AB1054-B223-4BD0-9D4D-DCE20DCF4441}" type="presParOf" srcId="{F22F61AA-A46B-4949-80D7-56CA3A147E14}" destId="{5A20ADC1-5559-4956-BEBF-B4C11B45F41D}" srcOrd="2" destOrd="0" presId="urn:microsoft.com/office/officeart/2005/8/layout/hProcess4"/>
+    <dgm:cxn modelId="{52FB6AA2-7EEC-4365-ACAA-8D555BFFFDE7}" type="presParOf" srcId="{5A20ADC1-5559-4956-BEBF-B4C11B45F41D}" destId="{38258DD1-8172-4775-B0D9-BD660E40EF3C}" srcOrd="0" destOrd="0" presId="urn:microsoft.com/office/officeart/2005/8/layout/hProcess4"/>
+    <dgm:cxn modelId="{78C1C13E-25C7-4084-BF3F-DE000E0E3153}" type="presParOf" srcId="{5A20ADC1-5559-4956-BEBF-B4C11B45F41D}" destId="{DA2CE3FD-AE06-46D6-B85B-88609DC1852D}" srcOrd="1" destOrd="0" presId="urn:microsoft.com/office/officeart/2005/8/layout/hProcess4"/>
+    <dgm:cxn modelId="{F94CEBD9-1941-444E-99C5-FCE47B3C8C56}" type="presParOf" srcId="{5A20ADC1-5559-4956-BEBF-B4C11B45F41D}" destId="{73CC6C42-6D11-48A9-9D59-A297B061CCD5}" srcOrd="2" destOrd="0" presId="urn:microsoft.com/office/officeart/2005/8/layout/hProcess4"/>
+    <dgm:cxn modelId="{368C5B8C-F395-49F5-ADD3-38DFA9515631}" type="presParOf" srcId="{5A20ADC1-5559-4956-BEBF-B4C11B45F41D}" destId="{5A9F7060-EF07-4888-85AB-8FE5536EF7B7}" srcOrd="3" destOrd="0" presId="urn:microsoft.com/office/officeart/2005/8/layout/hProcess4"/>
+    <dgm:cxn modelId="{FE3C8066-A5C9-499B-A7CC-01726ED9850E}" type="presParOf" srcId="{5A20ADC1-5559-4956-BEBF-B4C11B45F41D}" destId="{5AD9083C-E061-4D6A-BB6B-AB3422B08E02}" srcOrd="4" destOrd="0" presId="urn:microsoft.com/office/officeart/2005/8/layout/hProcess4"/>
+    <dgm:cxn modelId="{BBC412AE-D7A2-4EC4-9097-69F78D25A77F}" type="presParOf" srcId="{F22F61AA-A46B-4949-80D7-56CA3A147E14}" destId="{5FBB42CA-F772-43EA-A809-9C830209F7C3}" srcOrd="3" destOrd="0" presId="urn:microsoft.com/office/officeart/2005/8/layout/hProcess4"/>
+    <dgm:cxn modelId="{19910346-F877-448E-9EBA-D5ACFFBD576F}" type="presParOf" srcId="{F22F61AA-A46B-4949-80D7-56CA3A147E14}" destId="{CE1DCE88-C920-4777-9FA4-ACD514E4C855}" srcOrd="4" destOrd="0" presId="urn:microsoft.com/office/officeart/2005/8/layout/hProcess4"/>
+    <dgm:cxn modelId="{D43BC536-B036-4099-93D6-A21F0430A43B}" type="presParOf" srcId="{CE1DCE88-C920-4777-9FA4-ACD514E4C855}" destId="{DA024D3C-7B4C-4998-AB05-9EC0F26A1741}" srcOrd="0" destOrd="0" presId="urn:microsoft.com/office/officeart/2005/8/layout/hProcess4"/>
+    <dgm:cxn modelId="{1FD3B9CD-17FE-4D5C-803C-8ECDFE38E5A6}" type="presParOf" srcId="{CE1DCE88-C920-4777-9FA4-ACD514E4C855}" destId="{78FE7A4C-F111-4BA3-BD3B-35D3C1C58CC1}" srcOrd="1" destOrd="0" presId="urn:microsoft.com/office/officeart/2005/8/layout/hProcess4"/>
+    <dgm:cxn modelId="{792C29F7-74C3-4012-A409-B43407D5C3AF}" type="presParOf" srcId="{CE1DCE88-C920-4777-9FA4-ACD514E4C855}" destId="{F59DBACB-B5FD-41BC-AB73-109738BC6607}" srcOrd="2" destOrd="0" presId="urn:microsoft.com/office/officeart/2005/8/layout/hProcess4"/>
+    <dgm:cxn modelId="{51EB478C-42F6-4EFC-82B9-26F6FC323133}" type="presParOf" srcId="{CE1DCE88-C920-4777-9FA4-ACD514E4C855}" destId="{D268A036-72F4-434C-9242-0E828366ACD5}" srcOrd="3" destOrd="0" presId="urn:microsoft.com/office/officeart/2005/8/layout/hProcess4"/>
+    <dgm:cxn modelId="{604F49BA-4BEC-4B39-9048-E14B231B075E}" type="presParOf" srcId="{CE1DCE88-C920-4777-9FA4-ACD514E4C855}" destId="{1CB705DD-C1C4-4527-A3DD-FC9E4DC73560}" srcOrd="4" destOrd="0" presId="urn:microsoft.com/office/officeart/2005/8/layout/hProcess4"/>
+  </dgm:cxnLst>
+  <dgm:bg/>
+  <dgm:whole/>
+  <dgm:extLst>
+    <a:ext uri="http://schemas.microsoft.com/office/drawing/2008/diagram">
+      <dsp:dataModelExt xmlns:dsp="http://schemas.microsoft.com/office/drawing/2008/diagram" relId="rId16" minVer="http://schemas.openxmlformats.org/drawingml/2006/diagram"/>
+    </a:ext>
+  </dgm:extLst>
+</dgm:dataModel>
+</file>
+
+<file path=word/diagrams/drawing1.xml><?xml version="1.0" encoding="utf-8"?>
+<dsp:drawing xmlns:dgm="http://schemas.openxmlformats.org/drawingml/2006/diagram" xmlns:dsp="http://schemas.microsoft.com/office/drawing/2008/diagram" xmlns:a="http://schemas.openxmlformats.org/drawingml/2006/main">
+  <dsp:spTree>
+    <dsp:nvGrpSpPr>
+      <dsp:cNvPr id="0" name=""/>
+      <dsp:cNvGrpSpPr/>
+    </dsp:nvGrpSpPr>
+    <dsp:grpSpPr/>
+    <dsp:sp modelId="{797AED07-F89A-4DAA-B217-B167BEA8F67F}">
+      <dsp:nvSpPr>
+        <dsp:cNvPr id="0" name=""/>
+        <dsp:cNvSpPr/>
+      </dsp:nvSpPr>
+      <dsp:spPr>
+        <a:xfrm>
+          <a:off x="2765" y="976137"/>
+          <a:ext cx="1513262" cy="1248124"/>
+        </a:xfrm>
+        <a:prstGeom prst="roundRect">
+          <a:avLst>
+            <a:gd name="adj" fmla="val 10000"/>
+          </a:avLst>
+        </a:prstGeom>
+        <a:solidFill>
+          <a:schemeClr val="lt1">
+            <a:alpha val="90000"/>
+            <a:hueOff val="0"/>
+            <a:satOff val="0"/>
+            <a:lumOff val="0"/>
+            <a:alphaOff val="0"/>
+          </a:schemeClr>
+        </a:solidFill>
+        <a:ln w="12700" cap="flat" cmpd="sng" algn="ctr">
+          <a:solidFill>
+            <a:schemeClr val="accent1">
+              <a:hueOff val="0"/>
+              <a:satOff val="0"/>
+              <a:lumOff val="0"/>
+              <a:alphaOff val="0"/>
+            </a:schemeClr>
+          </a:solidFill>
+          <a:prstDash val="solid"/>
+          <a:miter lim="800000"/>
+        </a:ln>
+        <a:effectLst/>
+      </dsp:spPr>
+      <dsp:style>
+        <a:lnRef idx="2">
+          <a:scrgbClr r="0" g="0" b="0"/>
+        </a:lnRef>
+        <a:fillRef idx="1">
+          <a:scrgbClr r="0" g="0" b="0"/>
+        </a:fillRef>
+        <a:effectRef idx="0">
+          <a:scrgbClr r="0" g="0" b="0"/>
+        </a:effectRef>
+        <a:fontRef idx="minor"/>
+      </dsp:style>
+      <dsp:txBody>
+        <a:bodyPr spcFirstLastPara="0" vert="horz" wrap="square" lIns="22860" tIns="22860" rIns="22860" bIns="22860" numCol="1" spcCol="1270" anchor="t" anchorCtr="0">
+          <a:noAutofit/>
+        </a:bodyPr>
+        <a:lstStyle/>
+        <a:p>
+          <a:pPr marL="114300" lvl="1" indent="-114300" algn="l" defTabSz="533400">
+            <a:lnSpc>
+              <a:spcPct val="90000"/>
+            </a:lnSpc>
+            <a:spcBef>
+              <a:spcPct val="0"/>
+            </a:spcBef>
+            <a:spcAft>
+              <a:spcPct val="15000"/>
+            </a:spcAft>
+            <a:buChar char="•"/>
+          </a:pPr>
+          <a:r>
+            <a:rPr lang="es-AR" sz="1200" kern="1200"/>
+            <a:t>Datos del pedido</a:t>
+          </a:r>
+        </a:p>
+        <a:p>
+          <a:pPr marL="114300" lvl="1" indent="-114300" algn="l" defTabSz="533400">
+            <a:lnSpc>
+              <a:spcPct val="90000"/>
+            </a:lnSpc>
+            <a:spcBef>
+              <a:spcPct val="0"/>
+            </a:spcBef>
+            <a:spcAft>
+              <a:spcPct val="15000"/>
+            </a:spcAft>
+            <a:buChar char="•"/>
+          </a:pPr>
+          <a:r>
+            <a:rPr lang="es-AR" sz="1200" kern="1200"/>
+            <a:t>Datos De Pago</a:t>
+          </a:r>
+        </a:p>
+        <a:p>
+          <a:pPr marL="114300" lvl="1" indent="-114300" algn="l" defTabSz="533400">
+            <a:lnSpc>
+              <a:spcPct val="90000"/>
+            </a:lnSpc>
+            <a:spcBef>
+              <a:spcPct val="0"/>
+            </a:spcBef>
+            <a:spcAft>
+              <a:spcPct val="15000"/>
+            </a:spcAft>
+            <a:buChar char="•"/>
+          </a:pPr>
+          <a:r>
+            <a:rPr lang="es-AR" sz="1200" kern="1200"/>
+            <a:t>Datos del Cliente</a:t>
+          </a:r>
+        </a:p>
+      </dsp:txBody>
+      <dsp:txXfrm>
+        <a:off x="31488" y="1004860"/>
+        <a:ext cx="1455816" cy="923223"/>
+      </dsp:txXfrm>
+    </dsp:sp>
+    <dsp:sp modelId="{49A64A28-9B14-4A63-BB26-3A08C33932C1}">
+      <dsp:nvSpPr>
+        <dsp:cNvPr id="0" name=""/>
+        <dsp:cNvSpPr/>
+      </dsp:nvSpPr>
+      <dsp:spPr>
+        <a:xfrm>
+          <a:off x="862963" y="1308540"/>
+          <a:ext cx="1616937" cy="1616937"/>
+        </a:xfrm>
+        <a:prstGeom prst="leftCircularArrow">
+          <a:avLst>
+            <a:gd name="adj1" fmla="val 2836"/>
+            <a:gd name="adj2" fmla="val 346349"/>
+            <a:gd name="adj3" fmla="val 2121860"/>
+            <a:gd name="adj4" fmla="val 9024489"/>
+            <a:gd name="adj5" fmla="val 3308"/>
+          </a:avLst>
+        </a:prstGeom>
+        <a:solidFill>
+          <a:schemeClr val="accent1">
+            <a:tint val="60000"/>
+            <a:hueOff val="0"/>
+            <a:satOff val="0"/>
+            <a:lumOff val="0"/>
+            <a:alphaOff val="0"/>
+          </a:schemeClr>
+        </a:solidFill>
+        <a:ln>
+          <a:noFill/>
+        </a:ln>
+        <a:effectLst/>
+      </dsp:spPr>
+      <dsp:style>
+        <a:lnRef idx="0">
+          <a:scrgbClr r="0" g="0" b="0"/>
+        </a:lnRef>
+        <a:fillRef idx="1">
+          <a:scrgbClr r="0" g="0" b="0"/>
+        </a:fillRef>
+        <a:effectRef idx="0">
+          <a:scrgbClr r="0" g="0" b="0"/>
+        </a:effectRef>
+        <a:fontRef idx="minor">
+          <a:schemeClr val="lt1"/>
+        </a:fontRef>
+      </dsp:style>
+    </dsp:sp>
+    <dsp:sp modelId="{59C11A3F-AECF-44C8-8248-C6B65E7041F0}">
+      <dsp:nvSpPr>
+        <dsp:cNvPr id="0" name=""/>
+        <dsp:cNvSpPr/>
+      </dsp:nvSpPr>
+      <dsp:spPr>
+        <a:xfrm>
+          <a:off x="339046" y="1956807"/>
+          <a:ext cx="1345121" cy="534910"/>
+        </a:xfrm>
+        <a:prstGeom prst="roundRect">
+          <a:avLst>
+            <a:gd name="adj" fmla="val 10000"/>
+          </a:avLst>
+        </a:prstGeom>
+        <a:solidFill>
+          <a:schemeClr val="accent1">
+            <a:hueOff val="0"/>
+            <a:satOff val="0"/>
+            <a:lumOff val="0"/>
+            <a:alphaOff val="0"/>
+          </a:schemeClr>
+        </a:solidFill>
+        <a:ln w="12700" cap="flat" cmpd="sng" algn="ctr">
+          <a:solidFill>
+            <a:schemeClr val="lt1">
+              <a:hueOff val="0"/>
+              <a:satOff val="0"/>
+              <a:lumOff val="0"/>
+              <a:alphaOff val="0"/>
+            </a:schemeClr>
+          </a:solidFill>
+          <a:prstDash val="solid"/>
+          <a:miter lim="800000"/>
+        </a:ln>
+        <a:effectLst/>
+      </dsp:spPr>
+      <dsp:style>
+        <a:lnRef idx="2">
+          <a:scrgbClr r="0" g="0" b="0"/>
+        </a:lnRef>
+        <a:fillRef idx="1">
+          <a:scrgbClr r="0" g="0" b="0"/>
+        </a:fillRef>
+        <a:effectRef idx="0">
+          <a:scrgbClr r="0" g="0" b="0"/>
+        </a:effectRef>
+        <a:fontRef idx="minor">
+          <a:schemeClr val="lt1"/>
+        </a:fontRef>
+      </dsp:style>
+      <dsp:txBody>
+        <a:bodyPr spcFirstLastPara="0" vert="horz" wrap="square" lIns="26670" tIns="17780" rIns="26670" bIns="17780" numCol="1" spcCol="1270" anchor="ctr" anchorCtr="0">
+          <a:noAutofit/>
+        </a:bodyPr>
+        <a:lstStyle/>
+        <a:p>
+          <a:pPr marL="0" lvl="0" indent="0" algn="ctr" defTabSz="622300">
+            <a:lnSpc>
+              <a:spcPct val="90000"/>
+            </a:lnSpc>
+            <a:spcBef>
+              <a:spcPct val="0"/>
+            </a:spcBef>
+            <a:spcAft>
+              <a:spcPct val="35000"/>
+            </a:spcAft>
+            <a:buNone/>
+          </a:pPr>
+          <a:r>
+            <a:rPr lang="es-AR" sz="1400" kern="1200"/>
+            <a:t>Entrada</a:t>
+          </a:r>
+        </a:p>
+      </dsp:txBody>
+      <dsp:txXfrm>
+        <a:off x="354713" y="1972474"/>
+        <a:ext cx="1313787" cy="503576"/>
+      </dsp:txXfrm>
+    </dsp:sp>
+    <dsp:sp modelId="{DA2CE3FD-AE06-46D6-B85B-88609DC1852D}">
+      <dsp:nvSpPr>
+        <dsp:cNvPr id="0" name=""/>
+        <dsp:cNvSpPr/>
+      </dsp:nvSpPr>
+      <dsp:spPr>
+        <a:xfrm>
+          <a:off x="1902498" y="976137"/>
+          <a:ext cx="1513262" cy="1248124"/>
+        </a:xfrm>
+        <a:prstGeom prst="roundRect">
+          <a:avLst>
+            <a:gd name="adj" fmla="val 10000"/>
+          </a:avLst>
+        </a:prstGeom>
+        <a:solidFill>
+          <a:schemeClr val="lt1">
+            <a:alpha val="90000"/>
+            <a:hueOff val="0"/>
+            <a:satOff val="0"/>
+            <a:lumOff val="0"/>
+            <a:alphaOff val="0"/>
+          </a:schemeClr>
+        </a:solidFill>
+        <a:ln w="12700" cap="flat" cmpd="sng" algn="ctr">
+          <a:solidFill>
+            <a:schemeClr val="accent1">
+              <a:hueOff val="0"/>
+              <a:satOff val="0"/>
+              <a:lumOff val="0"/>
+              <a:alphaOff val="0"/>
+            </a:schemeClr>
+          </a:solidFill>
+          <a:prstDash val="solid"/>
+          <a:miter lim="800000"/>
+        </a:ln>
+        <a:effectLst/>
+      </dsp:spPr>
+      <dsp:style>
+        <a:lnRef idx="2">
+          <a:scrgbClr r="0" g="0" b="0"/>
+        </a:lnRef>
+        <a:fillRef idx="1">
+          <a:scrgbClr r="0" g="0" b="0"/>
+        </a:fillRef>
+        <a:effectRef idx="0">
+          <a:scrgbClr r="0" g="0" b="0"/>
+        </a:effectRef>
+        <a:fontRef idx="minor"/>
+      </dsp:style>
+      <dsp:txBody>
+        <a:bodyPr spcFirstLastPara="0" vert="horz" wrap="square" lIns="22860" tIns="22860" rIns="22860" bIns="22860" numCol="1" spcCol="1270" anchor="t" anchorCtr="0">
+          <a:noAutofit/>
+        </a:bodyPr>
+        <a:lstStyle/>
+        <a:p>
+          <a:pPr marL="114300" lvl="1" indent="-114300" algn="l" defTabSz="533400">
+            <a:lnSpc>
+              <a:spcPct val="90000"/>
+            </a:lnSpc>
+            <a:spcBef>
+              <a:spcPct val="0"/>
+            </a:spcBef>
+            <a:spcAft>
+              <a:spcPct val="15000"/>
+            </a:spcAft>
+            <a:buChar char="•"/>
+          </a:pPr>
+          <a:r>
+            <a:rPr lang="es-AR" sz="1200" kern="1200"/>
+            <a:t>Registra Pedido</a:t>
+          </a:r>
+        </a:p>
+        <a:p>
+          <a:pPr marL="114300" lvl="1" indent="-114300" algn="l" defTabSz="533400">
+            <a:lnSpc>
+              <a:spcPct val="90000"/>
+            </a:lnSpc>
+            <a:spcBef>
+              <a:spcPct val="0"/>
+            </a:spcBef>
+            <a:spcAft>
+              <a:spcPct val="15000"/>
+            </a:spcAft>
+            <a:buChar char="•"/>
+          </a:pPr>
+          <a:r>
+            <a:rPr lang="es-AR" sz="1200" kern="1200"/>
+            <a:t>Verificación de stock</a:t>
+          </a:r>
+        </a:p>
+        <a:p>
+          <a:pPr marL="114300" lvl="1" indent="-114300" algn="l" defTabSz="533400">
+            <a:lnSpc>
+              <a:spcPct val="90000"/>
+            </a:lnSpc>
+            <a:spcBef>
+              <a:spcPct val="0"/>
+            </a:spcBef>
+            <a:spcAft>
+              <a:spcPct val="15000"/>
+            </a:spcAft>
+            <a:buChar char="•"/>
+          </a:pPr>
+          <a:r>
+            <a:rPr lang="es-AR" sz="1200" kern="1200"/>
+            <a:t>Valida Pedido</a:t>
+          </a:r>
+        </a:p>
+        <a:p>
+          <a:pPr marL="114300" lvl="1" indent="-114300" algn="l" defTabSz="533400">
+            <a:lnSpc>
+              <a:spcPct val="90000"/>
+            </a:lnSpc>
+            <a:spcBef>
+              <a:spcPct val="0"/>
+            </a:spcBef>
+            <a:spcAft>
+              <a:spcPct val="15000"/>
+            </a:spcAft>
+            <a:buChar char="•"/>
+          </a:pPr>
+          <a:r>
+            <a:rPr lang="es-AR" sz="1200" kern="1200"/>
+            <a:t>Registra pago</a:t>
+          </a:r>
+        </a:p>
+      </dsp:txBody>
+      <dsp:txXfrm>
+        <a:off x="1931221" y="1272315"/>
+        <a:ext cx="1455816" cy="923223"/>
+      </dsp:txXfrm>
+    </dsp:sp>
+    <dsp:sp modelId="{5FBB42CA-F772-43EA-A809-9C830209F7C3}">
+      <dsp:nvSpPr>
+        <dsp:cNvPr id="0" name=""/>
+        <dsp:cNvSpPr/>
+      </dsp:nvSpPr>
+      <dsp:spPr>
+        <a:xfrm>
+          <a:off x="2750085" y="225984"/>
+          <a:ext cx="1810298" cy="1810298"/>
+        </a:xfrm>
+        <a:prstGeom prst="circularArrow">
+          <a:avLst>
+            <a:gd name="adj1" fmla="val 2533"/>
+            <a:gd name="adj2" fmla="val 307179"/>
+            <a:gd name="adj3" fmla="val 19517310"/>
+            <a:gd name="adj4" fmla="val 12575511"/>
+            <a:gd name="adj5" fmla="val 2955"/>
+          </a:avLst>
+        </a:prstGeom>
+        <a:solidFill>
+          <a:schemeClr val="accent1">
+            <a:tint val="60000"/>
+            <a:hueOff val="0"/>
+            <a:satOff val="0"/>
+            <a:lumOff val="0"/>
+            <a:alphaOff val="0"/>
+          </a:schemeClr>
+        </a:solidFill>
+        <a:ln>
+          <a:noFill/>
+        </a:ln>
+        <a:effectLst/>
+      </dsp:spPr>
+      <dsp:style>
+        <a:lnRef idx="0">
+          <a:scrgbClr r="0" g="0" b="0"/>
+        </a:lnRef>
+        <a:fillRef idx="1">
+          <a:scrgbClr r="0" g="0" b="0"/>
+        </a:fillRef>
+        <a:effectRef idx="0">
+          <a:scrgbClr r="0" g="0" b="0"/>
+        </a:effectRef>
+        <a:fontRef idx="minor">
+          <a:schemeClr val="lt1"/>
+        </a:fontRef>
+      </dsp:style>
+    </dsp:sp>
+    <dsp:sp modelId="{5A9F7060-EF07-4888-85AB-8FE5536EF7B7}">
+      <dsp:nvSpPr>
+        <dsp:cNvPr id="0" name=""/>
+        <dsp:cNvSpPr/>
+      </dsp:nvSpPr>
+      <dsp:spPr>
+        <a:xfrm>
+          <a:off x="2238779" y="708682"/>
+          <a:ext cx="1345121" cy="534910"/>
+        </a:xfrm>
+        <a:prstGeom prst="roundRect">
+          <a:avLst>
+            <a:gd name="adj" fmla="val 10000"/>
+          </a:avLst>
+        </a:prstGeom>
+        <a:solidFill>
+          <a:schemeClr val="accent1">
+            <a:hueOff val="0"/>
+            <a:satOff val="0"/>
+            <a:lumOff val="0"/>
+            <a:alphaOff val="0"/>
+          </a:schemeClr>
+        </a:solidFill>
+        <a:ln w="12700" cap="flat" cmpd="sng" algn="ctr">
+          <a:solidFill>
+            <a:schemeClr val="lt1">
+              <a:hueOff val="0"/>
+              <a:satOff val="0"/>
+              <a:lumOff val="0"/>
+              <a:alphaOff val="0"/>
+            </a:schemeClr>
+          </a:solidFill>
+          <a:prstDash val="solid"/>
+          <a:miter lim="800000"/>
+        </a:ln>
+        <a:effectLst/>
+      </dsp:spPr>
+      <dsp:style>
+        <a:lnRef idx="2">
+          <a:scrgbClr r="0" g="0" b="0"/>
+        </a:lnRef>
+        <a:fillRef idx="1">
+          <a:scrgbClr r="0" g="0" b="0"/>
+        </a:fillRef>
+        <a:effectRef idx="0">
+          <a:scrgbClr r="0" g="0" b="0"/>
+        </a:effectRef>
+        <a:fontRef idx="minor">
+          <a:schemeClr val="lt1"/>
+        </a:fontRef>
+      </dsp:style>
+      <dsp:txBody>
+        <a:bodyPr spcFirstLastPara="0" vert="horz" wrap="square" lIns="26670" tIns="17780" rIns="26670" bIns="17780" numCol="1" spcCol="1270" anchor="ctr" anchorCtr="0">
+          <a:noAutofit/>
+        </a:bodyPr>
+        <a:lstStyle/>
+        <a:p>
+          <a:pPr marL="0" lvl="0" indent="0" algn="ctr" defTabSz="622300">
+            <a:lnSpc>
+              <a:spcPct val="90000"/>
+            </a:lnSpc>
+            <a:spcBef>
+              <a:spcPct val="0"/>
+            </a:spcBef>
+            <a:spcAft>
+              <a:spcPct val="35000"/>
+            </a:spcAft>
+            <a:buNone/>
+          </a:pPr>
+          <a:r>
+            <a:rPr lang="es-AR" sz="1400" kern="1200"/>
+            <a:t>Comportamiento</a:t>
+          </a:r>
+        </a:p>
+      </dsp:txBody>
+      <dsp:txXfrm>
+        <a:off x="2254446" y="724349"/>
+        <a:ext cx="1313787" cy="503576"/>
+      </dsp:txXfrm>
+    </dsp:sp>
+    <dsp:sp modelId="{78FE7A4C-F111-4BA3-BD3B-35D3C1C58CC1}">
+      <dsp:nvSpPr>
+        <dsp:cNvPr id="0" name=""/>
+        <dsp:cNvSpPr/>
+      </dsp:nvSpPr>
+      <dsp:spPr>
+        <a:xfrm>
+          <a:off x="3802232" y="976137"/>
+          <a:ext cx="1513262" cy="1248124"/>
+        </a:xfrm>
+        <a:prstGeom prst="roundRect">
+          <a:avLst>
+            <a:gd name="adj" fmla="val 10000"/>
+          </a:avLst>
+        </a:prstGeom>
+        <a:solidFill>
+          <a:schemeClr val="lt1">
+            <a:alpha val="90000"/>
+            <a:hueOff val="0"/>
+            <a:satOff val="0"/>
+            <a:lumOff val="0"/>
+            <a:alphaOff val="0"/>
+          </a:schemeClr>
+        </a:solidFill>
+        <a:ln w="12700" cap="flat" cmpd="sng" algn="ctr">
+          <a:solidFill>
+            <a:schemeClr val="accent1">
+              <a:hueOff val="0"/>
+              <a:satOff val="0"/>
+              <a:lumOff val="0"/>
+              <a:alphaOff val="0"/>
+            </a:schemeClr>
+          </a:solidFill>
+          <a:prstDash val="solid"/>
+          <a:miter lim="800000"/>
+        </a:ln>
+        <a:effectLst/>
+      </dsp:spPr>
+      <dsp:style>
+        <a:lnRef idx="2">
+          <a:scrgbClr r="0" g="0" b="0"/>
+        </a:lnRef>
+        <a:fillRef idx="1">
+          <a:scrgbClr r="0" g="0" b="0"/>
+        </a:fillRef>
+        <a:effectRef idx="0">
+          <a:scrgbClr r="0" g="0" b="0"/>
+        </a:effectRef>
+        <a:fontRef idx="minor"/>
+      </dsp:style>
+      <dsp:txBody>
+        <a:bodyPr spcFirstLastPara="0" vert="horz" wrap="square" lIns="22860" tIns="22860" rIns="22860" bIns="22860" numCol="1" spcCol="1270" anchor="t" anchorCtr="0">
+          <a:noAutofit/>
+        </a:bodyPr>
+        <a:lstStyle/>
+        <a:p>
+          <a:pPr marL="114300" lvl="1" indent="-114300" algn="l" defTabSz="533400">
+            <a:lnSpc>
+              <a:spcPct val="90000"/>
+            </a:lnSpc>
+            <a:spcBef>
+              <a:spcPct val="0"/>
+            </a:spcBef>
+            <a:spcAft>
+              <a:spcPct val="15000"/>
+            </a:spcAft>
+            <a:buChar char="•"/>
+          </a:pPr>
+          <a:r>
+            <a:rPr lang="es-AR" sz="1200" kern="1200"/>
+            <a:t>Entrega pedido listo</a:t>
+          </a:r>
+        </a:p>
+        <a:p>
+          <a:pPr marL="114300" lvl="1" indent="-114300" algn="l" defTabSz="533400">
+            <a:lnSpc>
+              <a:spcPct val="90000"/>
+            </a:lnSpc>
+            <a:spcBef>
+              <a:spcPct val="0"/>
+            </a:spcBef>
+            <a:spcAft>
+              <a:spcPct val="15000"/>
+            </a:spcAft>
+            <a:buChar char="•"/>
+          </a:pPr>
+          <a:r>
+            <a:rPr lang="es-AR" sz="1200" kern="1200"/>
+            <a:t>Emite factura</a:t>
+          </a:r>
+        </a:p>
+      </dsp:txBody>
+      <dsp:txXfrm>
+        <a:off x="3830955" y="1004860"/>
+        <a:ext cx="1455816" cy="923223"/>
+      </dsp:txXfrm>
+    </dsp:sp>
+    <dsp:sp modelId="{D268A036-72F4-434C-9242-0E828366ACD5}">
+      <dsp:nvSpPr>
+        <dsp:cNvPr id="0" name=""/>
+        <dsp:cNvSpPr/>
+      </dsp:nvSpPr>
+      <dsp:spPr>
+        <a:xfrm>
+          <a:off x="4138512" y="1956807"/>
+          <a:ext cx="1345121" cy="534910"/>
+        </a:xfrm>
+        <a:prstGeom prst="roundRect">
+          <a:avLst>
+            <a:gd name="adj" fmla="val 10000"/>
+          </a:avLst>
+        </a:prstGeom>
+        <a:solidFill>
+          <a:schemeClr val="accent1">
+            <a:hueOff val="0"/>
+            <a:satOff val="0"/>
+            <a:lumOff val="0"/>
+            <a:alphaOff val="0"/>
+          </a:schemeClr>
+        </a:solidFill>
+        <a:ln w="12700" cap="flat" cmpd="sng" algn="ctr">
+          <a:solidFill>
+            <a:schemeClr val="lt1">
+              <a:hueOff val="0"/>
+              <a:satOff val="0"/>
+              <a:lumOff val="0"/>
+              <a:alphaOff val="0"/>
+            </a:schemeClr>
+          </a:solidFill>
+          <a:prstDash val="solid"/>
+          <a:miter lim="800000"/>
+        </a:ln>
+        <a:effectLst/>
+      </dsp:spPr>
+      <dsp:style>
+        <a:lnRef idx="2">
+          <a:scrgbClr r="0" g="0" b="0"/>
+        </a:lnRef>
+        <a:fillRef idx="1">
+          <a:scrgbClr r="0" g="0" b="0"/>
+        </a:fillRef>
+        <a:effectRef idx="0">
+          <a:scrgbClr r="0" g="0" b="0"/>
+        </a:effectRef>
+        <a:fontRef idx="minor">
+          <a:schemeClr val="lt1"/>
+        </a:fontRef>
+      </dsp:style>
+      <dsp:txBody>
+        <a:bodyPr spcFirstLastPara="0" vert="horz" wrap="square" lIns="26670" tIns="17780" rIns="26670" bIns="17780" numCol="1" spcCol="1270" anchor="ctr" anchorCtr="0">
+          <a:noAutofit/>
+        </a:bodyPr>
+        <a:lstStyle/>
+        <a:p>
+          <a:pPr marL="0" lvl="0" indent="0" algn="ctr" defTabSz="622300">
+            <a:lnSpc>
+              <a:spcPct val="90000"/>
+            </a:lnSpc>
+            <a:spcBef>
+              <a:spcPct val="0"/>
+            </a:spcBef>
+            <a:spcAft>
+              <a:spcPct val="35000"/>
+            </a:spcAft>
+            <a:buNone/>
+          </a:pPr>
+          <a:r>
+            <a:rPr lang="es-AR" sz="1400" kern="1200"/>
+            <a:t>Salida</a:t>
+          </a:r>
+        </a:p>
+      </dsp:txBody>
+      <dsp:txXfrm>
+        <a:off x="4154179" y="1972474"/>
+        <a:ext cx="1313787" cy="503576"/>
+      </dsp:txXfrm>
+    </dsp:sp>
+  </dsp:spTree>
+</dsp:drawing>
+</file>
+
+<file path=word/diagrams/layout1.xml><?xml version="1.0" encoding="utf-8"?>
+<dgm:layoutDef xmlns:dgm="http://schemas.openxmlformats.org/drawingml/2006/diagram" xmlns:a="http://schemas.openxmlformats.org/drawingml/2006/main" uniqueId="urn:microsoft.com/office/officeart/2005/8/layout/hProcess4">
+  <dgm:title val=""/>
+  <dgm:desc val=""/>
+  <dgm:catLst>
+    <dgm:cat type="process" pri="4000"/>
+  </dgm:catLst>
+  <dgm:sampData>
+    <dgm:dataModel>
+      <dgm:ptLst>
+        <dgm:pt modelId="0" type="doc"/>
+        <dgm:pt modelId="1">
+          <dgm:prSet phldr="1"/>
+        </dgm:pt>
+        <dgm:pt modelId="11">
+          <dgm:prSet phldr="1"/>
+        </dgm:pt>
+        <dgm:pt modelId="12">
+          <dgm:prSet phldr="1"/>
+        </dgm:pt>
+        <dgm:pt modelId="2">
+          <dgm:prSet phldr="1"/>
+        </dgm:pt>
+        <dgm:pt modelId="21">
+          <dgm:prSet phldr="1"/>
+        </dgm:pt>
+        <dgm:pt modelId="22">
+          <dgm:prSet phldr="1"/>
+        </dgm:pt>
+        <dgm:pt modelId="3">
+          <dgm:prSet phldr="1"/>
+        </dgm:pt>
+        <dgm:pt modelId="31">
+          <dgm:prSet phldr="1"/>
+        </dgm:pt>
+        <dgm:pt modelId="32">
+          <dgm:prSet phldr="1"/>
+        </dgm:pt>
+      </dgm:ptLst>
+      <dgm:cxnLst>
+        <dgm:cxn modelId="4" srcId="0" destId="1" srcOrd="0" destOrd="0"/>
+        <dgm:cxn modelId="5" srcId="0" destId="2" srcOrd="1" destOrd="0"/>
+        <dgm:cxn modelId="6" srcId="0" destId="3" srcOrd="2" destOrd="0"/>
+        <dgm:cxn modelId="13" srcId="1" destId="11" srcOrd="0" destOrd="0"/>
+        <dgm:cxn modelId="14" srcId="1" destId="12" srcOrd="1" destOrd="0"/>
+        <dgm:cxn modelId="23" srcId="2" destId="21" srcOrd="0" destOrd="0"/>
+        <dgm:cxn modelId="24" srcId="2" destId="22" srcOrd="1" destOrd="0"/>
+        <dgm:cxn modelId="33" srcId="3" destId="31" srcOrd="0" destOrd="0"/>
+        <dgm:cxn modelId="34" srcId="3" destId="32" srcOrd="1" destOrd="0"/>
+      </dgm:cxnLst>
+      <dgm:bg/>
+      <dgm:whole/>
+    </dgm:dataModel>
+  </dgm:sampData>
+  <dgm:styleData>
+    <dgm:dataModel>
+      <dgm:ptLst>
+        <dgm:pt modelId="0" type="doc"/>
+        <dgm:pt modelId="1"/>
+        <dgm:pt modelId="11"/>
+        <dgm:pt modelId="2"/>
+        <dgm:pt modelId="21"/>
+      </dgm:ptLst>
+      <dgm:cxnLst>
+        <dgm:cxn modelId="4" srcId="0" destId="1" srcOrd="0" destOrd="0"/>
+        <dgm:cxn modelId="5" srcId="0" destId="2" srcOrd="1" destOrd="0"/>
+        <dgm:cxn modelId="13" srcId="1" destId="11" srcOrd="0" destOrd="0"/>
+        <dgm:cxn modelId="23" srcId="2" destId="21" srcOrd="0" destOrd="0"/>
+      </dgm:cxnLst>
+      <dgm:bg/>
+      <dgm:whole/>
+    </dgm:dataModel>
+  </dgm:styleData>
+  <dgm:clrData>
+    <dgm:dataModel>
+      <dgm:ptLst>
+        <dgm:pt modelId="0" type="doc"/>
+        <dgm:pt modelId="1"/>
+        <dgm:pt modelId="11"/>
+        <dgm:pt modelId="2"/>
+        <dgm:pt modelId="21"/>
+        <dgm:pt modelId="3"/>
+        <dgm:pt modelId="31"/>
+        <dgm:pt modelId="4"/>
+        <dgm:pt modelId="41"/>
+      </dgm:ptLst>
+      <dgm:cxnLst>
+        <dgm:cxn modelId="5" srcId="0" destId="1" srcOrd="0" destOrd="0"/>
+        <dgm:cxn modelId="6" srcId="0" destId="2" srcOrd="1" destOrd="0"/>
+        <dgm:cxn modelId="7" srcId="0" destId="3" srcOrd="2" destOrd="0"/>
+        <dgm:cxn modelId="8" srcId="0" destId="4" srcOrd="3" destOrd="0"/>
+        <dgm:cxn modelId="13" srcId="1" destId="11" srcOrd="0" destOrd="0"/>
+        <dgm:cxn modelId="23" srcId="2" destId="21" srcOrd="0" destOrd="0"/>
+        <dgm:cxn modelId="33" srcId="3" destId="31" srcOrd="0" destOrd="0"/>
+        <dgm:cxn modelId="43" srcId="4" destId="41" srcOrd="0" destOrd="0"/>
+      </dgm:cxnLst>
+      <dgm:bg/>
+      <dgm:whole/>
+    </dgm:dataModel>
+  </dgm:clrData>
+  <dgm:layoutNode name="Name0">
+    <dgm:varLst>
+      <dgm:dir/>
+      <dgm:animLvl val="lvl"/>
+      <dgm:resizeHandles val="exact"/>
+    </dgm:varLst>
+    <dgm:alg type="composite"/>
+    <dgm:shape xmlns:r="http://schemas.openxmlformats.org/officeDocument/2006/relationships" r:blip="">
+      <dgm:adjLst/>
+    </dgm:shape>
+    <dgm:presOf/>
+    <dgm:constrLst>
+      <dgm:constr type="w" for="ch" forName="tSp" refType="w"/>
+      <dgm:constr type="h" for="ch" forName="tSp" refType="h" fact="0.15"/>
+      <dgm:constr type="l" for="ch" forName="tSp"/>
+      <dgm:constr type="t" for="ch" forName="tSp"/>
+      <dgm:constr type="w" for="ch" forName="bSp" refType="w"/>
+      <dgm:constr type="h" for="ch" forName="bSp" refType="h" fact="0.15"/>
+      <dgm:constr type="l" for="ch" forName="bSp"/>
+      <dgm:constr type="t" for="ch" forName="bSp" refType="h" fact="0.85"/>
+      <dgm:constr type="w" for="ch" forName="process" refType="w"/>
+      <dgm:constr type="h" for="ch" forName="process" refType="h" fact="0.7"/>
+      <dgm:constr type="l" for="ch" forName="process"/>
+      <dgm:constr type="t" for="ch" forName="process" refType="h" fact="0.15"/>
+    </dgm:constrLst>
+    <dgm:ruleLst/>
+    <dgm:layoutNode name="tSp">
+      <dgm:alg type="sp"/>
+      <dgm:shape xmlns:r="http://schemas.openxmlformats.org/officeDocument/2006/relationships" r:blip="">
+        <dgm:adjLst/>
+      </dgm:shape>
+      <dgm:presOf/>
+      <dgm:constrLst/>
+      <dgm:ruleLst/>
+    </dgm:layoutNode>
+    <dgm:layoutNode name="bSp">
+      <dgm:alg type="sp"/>
+      <dgm:shape xmlns:r="http://schemas.openxmlformats.org/officeDocument/2006/relationships" r:blip="">
+        <dgm:adjLst/>
+      </dgm:shape>
+      <dgm:presOf/>
+      <dgm:constrLst/>
+      <dgm:ruleLst/>
+    </dgm:layoutNode>
+    <dgm:layoutNode name="process">
+      <dgm:choose name="Name1">
+        <dgm:if name="Name2" func="var" arg="dir" op="equ" val="norm">
+          <dgm:alg type="lin">
+            <dgm:param type="linDir" val="fromL"/>
+          </dgm:alg>
+        </dgm:if>
+        <dgm:else name="Name3">
+          <dgm:alg type="lin">
+            <dgm:param type="linDir" val="fromR"/>
+          </dgm:alg>
+        </dgm:else>
+      </dgm:choose>
+      <dgm:shape xmlns:r="http://schemas.openxmlformats.org/officeDocument/2006/relationships" r:blip="">
+        <dgm:adjLst/>
+      </dgm:shape>
+      <dgm:presOf/>
+      <dgm:constrLst>
+        <dgm:constr type="w" for="ch" forName="composite1" refType="w"/>
+        <dgm:constr type="w" for="ch" forName="composite2" refType="w" refFor="ch" refForName="composite1" op="equ"/>
+        <dgm:constr type="h" for="ch" forName="composite1" refType="h"/>
+        <dgm:constr type="h" for="ch" forName="composite2" refType="h" refFor="ch" refForName="composite1" op="equ"/>
+        <dgm:constr type="primFontSz" for="des" forName="parentNode1" val="65"/>
+        <dgm:constr type="primFontSz" for="des" forName="parentNode2" refType="primFontSz" refFor="des" refForName="parentNode1" op="equ"/>
+        <dgm:constr type="secFontSz" for="des" forName="childNode1tx" val="65"/>
+        <dgm:constr type="secFontSz" for="des" forName="childNode2tx" refType="secFontSz" refFor="des" refForName="childNode1tx" op="equ"/>
+        <dgm:constr type="w" for="des" ptType="sibTrans" refType="w" refFor="ch" refForName="composite1" op="equ" fact="0.05"/>
+      </dgm:constrLst>
+      <dgm:ruleLst/>
+      <dgm:forEach name="Name4" axis="ch" ptType="node" step="2">
+        <dgm:layoutNode name="composite1">
+          <dgm:alg type="composite">
+            <dgm:param type="ar" val="0.943"/>
+          </dgm:alg>
+          <dgm:shape xmlns:r="http://schemas.openxmlformats.org/officeDocument/2006/relationships" r:blip="">
+            <dgm:adjLst/>
+          </dgm:shape>
+          <dgm:presOf/>
+          <dgm:choose name="Name5">
+            <dgm:if name="Name6" func="var" arg="dir" op="equ" val="norm">
+              <dgm:constrLst>
+                <dgm:constr type="h" refType="w" fact="1.06"/>
+                <dgm:constr type="w" for="ch" forName="dummyNode1" refType="w"/>
+                <dgm:constr type="h" for="ch" forName="dummyNode1" refType="h"/>
+                <dgm:constr type="t" for="ch" forName="dummyNode1"/>
+                <dgm:constr type="l" for="ch" forName="dummyNode1"/>
+                <dgm:constr type="w" for="ch" forName="childNode1" refType="w" fact="0.9"/>
+                <dgm:constr type="h" for="ch" forName="childNode1" refType="h" fact="0.7"/>
+                <dgm:constr type="t" for="ch" forName="childNode1" refType="h" fact="0.15"/>
+                <dgm:constr type="l" for="ch" forName="childNode1"/>
+                <dgm:constr type="w" for="ch" forName="childNode1tx" refType="w" fact="0.9"/>
+                <dgm:constr type="h" for="ch" forName="childNode1tx" refType="h" fact="0.55"/>
+                <dgm:constr type="t" for="ch" forName="childNode1tx" refType="h" fact="0.15"/>
+                <dgm:constr type="l" for="ch" forName="childNode1tx"/>
+                <dgm:constr type="w" for="ch" forName="parentNode1" refType="w" fact="0.8"/>
+                <dgm:constr type="h" for="ch" forName="parentNode1" refType="h" fact="0.3"/>
+                <dgm:constr type="t" for="ch" forName="parentNode1" refType="h" fact="0.7"/>
+                <dgm:constr type="l" for="ch" forName="parentNode1" refType="w" fact="0.2"/>
+                <dgm:constr type="w" for="ch" forName="connSite1" refType="w" fact="0.01"/>
+                <dgm:constr type="h" for="ch" forName="connSite1" refType="h" fact="0.01"/>
+                <dgm:constr type="t" for="ch" forName="connSite1"/>
+                <dgm:constr type="l" for="ch" forName="connSite1" refType="w" fact="0.35"/>
+              </dgm:constrLst>
+            </dgm:if>
+            <dgm:else name="Name7">
+              <dgm:constrLst>
+                <dgm:constr type="h" refType="w" fact="1.06"/>
+                <dgm:constr type="w" for="ch" forName="dummyNode1" refType="w"/>
+                <dgm:constr type="h" for="ch" forName="dummyNode1" refType="h"/>
+                <dgm:constr type="t" for="ch" forName="dummyNode1"/>
+                <dgm:constr type="l" for="ch" forName="dummyNode1"/>
+                <dgm:constr type="w" for="ch" forName="childNode1" refType="w" fact="0.9"/>
+                <dgm:constr type="h" for="ch" forName="childNode1" refType="h" fact="0.7"/>
+                <dgm:constr type="t" for="ch" forName="childNode1" refType="h" fact="0.15"/>
+                <dgm:constr type="l" for="ch" forName="childNode1" refType="w" fact="0.1"/>
+                <dgm:constr type="w" for="ch" forName="childNode1tx" refType="w" fact="0.9"/>
+                <dgm:constr type="h" for="ch" forName="childNode1tx" refType="h" fact="0.55"/>
+                <dgm:constr type="t" for="ch" forName="childNode1tx" refType="h" fact="0.15"/>
+                <dgm:constr type="l" for="ch" forName="childNode1tx" refType="w" fact="0.1"/>
+                <dgm:constr type="w" for="ch" forName="parentNode1" refType="w" fact="0.8"/>
+                <dgm:constr type="h" for="ch" forName="parentNode1" refType="h" fact="0.3"/>
+                <dgm:constr type="t" for="ch" forName="parentNode1" refType="h" fact="0.7"/>
+                <dgm:constr type="l" for="ch" forName="parentNode1"/>
+                <dgm:constr type="w" for="ch" forName="connSite1" refType="w" fact="0.01"/>
+                <dgm:constr type="h" for="ch" forName="connSite1" refType="h" fact="0.01"/>
+                <dgm:constr type="t" for="ch" forName="connSite1"/>
+                <dgm:constr type="l" for="ch" forName="connSite1" refType="w" fact="0.65"/>
+              </dgm:constrLst>
+            </dgm:else>
+          </dgm:choose>
+          <dgm:ruleLst/>
+          <dgm:layoutNode name="dummyNode1">
+            <dgm:alg type="sp"/>
+            <dgm:shape xmlns:r="http://schemas.openxmlformats.org/officeDocument/2006/relationships" type="rect" r:blip="" hideGeom="1">
+              <dgm:adjLst/>
+            </dgm:shape>
+            <dgm:presOf/>
+            <dgm:constrLst/>
+            <dgm:ruleLst/>
+          </dgm:layoutNode>
+          <dgm:layoutNode name="childNode1" styleLbl="bgAcc1">
+            <dgm:varLst>
+              <dgm:bulletEnabled val="1"/>
+            </dgm:varLst>
+            <dgm:alg type="sp"/>
+            <dgm:shape xmlns:r="http://schemas.openxmlformats.org/officeDocument/2006/relationships" type="roundRect" r:blip="">
+              <dgm:adjLst>
+                <dgm:adj idx="1" val="0.1"/>
+              </dgm:adjLst>
+            </dgm:shape>
+            <dgm:presOf axis="des" ptType="node"/>
+            <dgm:constrLst/>
+            <dgm:ruleLst/>
+          </dgm:layoutNode>
+          <dgm:layoutNode name="childNode1tx" styleLbl="bgAcc1">
+            <dgm:varLst>
+              <dgm:bulletEnabled val="1"/>
+            </dgm:varLst>
+            <dgm:alg type="tx">
+              <dgm:param type="stBulletLvl" val="1"/>
+            </dgm:alg>
+            <dgm:shape xmlns:r="http://schemas.openxmlformats.org/officeDocument/2006/relationships" type="roundRect" r:blip="" hideGeom="1">
+              <dgm:adjLst>
+                <dgm:adj idx="1" val="0.1"/>
+              </dgm:adjLst>
+            </dgm:shape>
+            <dgm:presOf axis="des" ptType="node"/>
+            <dgm:constrLst>
+              <dgm:constr type="secFontSz" val="65"/>
+              <dgm:constr type="primFontSz" refType="secFontSz"/>
+              <dgm:constr type="tMarg" refType="secFontSz" fact="0.15"/>
+              <dgm:constr type="bMarg" refType="secFontSz" fact="0.15"/>
+              <dgm:constr type="lMarg" refType="secFontSz" fact="0.15"/>
+              <dgm:constr type="rMarg" refType="secFontSz" fact="0.15"/>
+            </dgm:constrLst>
+            <dgm:ruleLst>
+              <dgm:rule type="secFontSz" val="5" fact="NaN" max="NaN"/>
+            </dgm:ruleLst>
+          </dgm:layoutNode>
+          <dgm:layoutNode name="parentNode1" styleLbl="node1">
+            <dgm:varLst>
+              <dgm:chMax val="1"/>
+              <dgm:bulletEnabled val="1"/>
+            </dgm:varLst>
+            <dgm:alg type="tx"/>
+            <dgm:shape xmlns:r="http://schemas.openxmlformats.org/officeDocument/2006/relationships" type="roundRect" r:blip="">
+              <dgm:adjLst>
+                <dgm:adj idx="1" val="0.1"/>
+              </dgm:adjLst>
+            </dgm:shape>
+            <dgm:presOf axis="self"/>
+            <dgm:constrLst>
+              <dgm:constr type="tMarg" refType="primFontSz" fact="0.1"/>
+              <dgm:constr type="bMarg" refType="primFontSz" fact="0.1"/>
+              <dgm:constr type="lMarg" refType="primFontSz" fact="0.15"/>
+              <dgm:constr type="rMarg" refType="primFontSz" fact="0.15"/>
+            </dgm:constrLst>
+            <dgm:ruleLst>
+              <dgm:rule type="primFontSz" val="5" fact="NaN" max="NaN"/>
+            </dgm:ruleLst>
+          </dgm:layoutNode>
+          <dgm:layoutNode name="connSite1" moveWith="childNode1">
+            <dgm:alg type="sp"/>
+            <dgm:shape xmlns:r="http://schemas.openxmlformats.org/officeDocument/2006/relationships" r:blip="">
+              <dgm:adjLst/>
+            </dgm:shape>
+            <dgm:presOf/>
+            <dgm:constrLst/>
+            <dgm:ruleLst/>
+          </dgm:layoutNode>
+        </dgm:layoutNode>
+        <dgm:forEach name="Name8" axis="followSib" ptType="sibTrans" cnt="1">
+          <dgm:layoutNode name="Name9">
+            <dgm:alg type="conn">
+              <dgm:param type="connRout" val="curve"/>
+              <dgm:param type="srcNode" val="parentNode1"/>
+              <dgm:param type="dstNode" val="connSite2"/>
+              <dgm:param type="begPts" val="bCtr"/>
+              <dgm:param type="endPts" val="bCtr"/>
+            </dgm:alg>
+            <dgm:shape xmlns:r="http://schemas.openxmlformats.org/officeDocument/2006/relationships" type="conn" r:blip="" zOrderOff="-2">
+              <dgm:adjLst/>
+            </dgm:shape>
+            <dgm:presOf axis="self"/>
+            <dgm:choose name="Name10">
+              <dgm:if name="Name11" func="var" arg="dir" op="equ" val="norm">
+                <dgm:constrLst>
+                  <dgm:constr type="h" refType="w" fact="0.35"/>
+                  <dgm:constr type="wArH" refType="h"/>
+                  <dgm:constr type="hArH" refType="h"/>
+                  <dgm:constr type="connDist"/>
+                  <dgm:constr type="diam" refType="connDist" fact="-1.15"/>
+                  <dgm:constr type="begPad"/>
+                  <dgm:constr type="endPad"/>
+                </dgm:constrLst>
+              </dgm:if>
+              <dgm:else name="Name12">
+                <dgm:constrLst>
+                  <dgm:constr type="h" refType="w" fact="0.35"/>
+                  <dgm:constr type="wArH" refType="h"/>
+                  <dgm:constr type="hArH" refType="h"/>
+                  <dgm:constr type="connDist"/>
+                  <dgm:constr type="diam" refType="connDist" fact="1.15"/>
+                  <dgm:constr type="begPad"/>
+                  <dgm:constr type="endPad"/>
+                </dgm:constrLst>
+              </dgm:else>
+            </dgm:choose>
+            <dgm:ruleLst/>
+          </dgm:layoutNode>
+        </dgm:forEach>
+        <dgm:forEach name="Name13" axis="followSib" ptType="node" cnt="1">
+          <dgm:layoutNode name="composite2">
+            <dgm:alg type="composite">
+              <dgm:param type="ar" val="0.943"/>
+            </dgm:alg>
+            <dgm:shape xmlns:r="http://schemas.openxmlformats.org/officeDocument/2006/relationships" r:blip="">
+              <dgm:adjLst/>
+            </dgm:shape>
+            <dgm:presOf/>
+            <dgm:choose name="Name14">
+              <dgm:if name="Name15" func="var" arg="dir" op="equ" val="norm">
+                <dgm:constrLst>
+                  <dgm:constr type="h" refType="w" fact="1.06"/>
+                  <dgm:constr type="w" for="ch" forName="dummyNode2" refType="w"/>
+                  <dgm:constr type="h" for="ch" forName="dummyNode2" refType="h"/>
+                  <dgm:constr type="t" for="ch" forName="dummyNode2"/>
+                  <dgm:constr type="l" for="ch" forName="dummyNode2"/>
+                  <dgm:constr type="w" for="ch" forName="childNode2" refType="w" fact="0.9"/>
+                  <dgm:constr type="h" for="ch" forName="childNode2" refType="h" fact="0.7"/>
+                  <dgm:constr type="t" for="ch" forName="childNode2" refType="h" fact="0.15"/>
+                  <dgm:constr type="l" for="ch" forName="childNode2"/>
+                  <dgm:constr type="w" for="ch" forName="childNode2tx" refType="w" fact="0.9"/>
+                  <dgm:constr type="h" for="ch" forName="childNode2tx" refType="h" fact="0.55"/>
+                  <dgm:constr type="t" for="ch" forName="childNode2tx" refType="h" fact="0.3"/>
+                  <dgm:constr type="l" for="ch" forName="childNode2tx"/>
+                  <dgm:constr type="w" for="ch" forName="parentNode2" refType="w" fact="0.8"/>
+                  <dgm:constr type="h" for="ch" forName="parentNode2" refType="h" fact="0.3"/>
+                  <dgm:constr type="t" for="ch" forName="parentNode2"/>
+                  <dgm:constr type="l" for="ch" forName="parentNode2" refType="w" fact="0.2"/>
+                  <dgm:constr type="w" for="ch" forName="connSite2" refType="w" fact="0.01"/>
+                  <dgm:constr type="h" for="ch" forName="connSite2" refType="h" fact="0.01"/>
+                  <dgm:constr type="t" for="ch" forName="connSite2" refType="h" fact="0.99"/>
+                  <dgm:constr type="l" for="ch" forName="connSite2" refType="w" fact="0.25"/>
+                </dgm:constrLst>
+              </dgm:if>
+              <dgm:else name="Name16">
+                <dgm:constrLst>
+                  <dgm:constr type="h" refType="w" fact="1.06"/>
+                  <dgm:constr type="w" for="ch" forName="dummyNode2" refType="w"/>
+                  <dgm:constr type="h" for="ch" forName="dummyNode2" refType="h"/>
+                  <dgm:constr type="t" for="ch" forName="dummyNode2"/>
+                  <dgm:constr type="l" for="ch" forName="dummyNode2"/>
+                  <dgm:constr type="w" for="ch" forName="childNode2" refType="w" fact="0.9"/>
+                  <dgm:constr type="h" for="ch" forName="childNode2" refType="h" fact="0.7"/>
+                  <dgm:constr type="t" for="ch" forName="childNode2" refType="h" fact="0.15"/>
+                  <dgm:constr type="l" for="ch" forName="childNode2" refType="w" fact="0.1"/>
+                  <dgm:constr type="w" for="ch" forName="childNode2tx" refType="w" fact="0.9"/>
+                  <dgm:constr type="h" for="ch" forName="childNode2tx" refType="h" fact="0.55"/>
+                  <dgm:constr type="t" for="ch" forName="childNode2tx" refType="h" fact="0.3"/>
+                  <dgm:constr type="l" for="ch" forName="childNode2tx" refType="w" fact="0.1"/>
+                  <dgm:constr type="w" for="ch" forName="parentNode2" refType="w" fact="0.8"/>
+                  <dgm:constr type="h" for="ch" forName="parentNode2" refType="h" fact="0.3"/>
+                  <dgm:constr type="t" for="ch" forName="parentNode2"/>
+                  <dgm:constr type="l" for="ch" forName="parentNode2"/>
+                  <dgm:constr type="w" for="ch" forName="connSite2" refType="w" fact="0.01"/>
+                  <dgm:constr type="h" for="ch" forName="connSite2" refType="h" fact="0.01"/>
+                  <dgm:constr type="t" for="ch" forName="connSite2" refType="h" fact="0.99"/>
+                  <dgm:constr type="l" for="ch" forName="connSite2" refType="w" fact="0.85"/>
+                </dgm:constrLst>
+              </dgm:else>
+            </dgm:choose>
+            <dgm:ruleLst/>
+            <dgm:layoutNode name="dummyNode2">
+              <dgm:alg type="sp"/>
+              <dgm:shape xmlns:r="http://schemas.openxmlformats.org/officeDocument/2006/relationships" type="rect" r:blip="" hideGeom="1">
+                <dgm:adjLst/>
+              </dgm:shape>
+              <dgm:presOf/>
+              <dgm:constrLst/>
+              <dgm:ruleLst/>
+            </dgm:layoutNode>
+            <dgm:layoutNode name="childNode2" styleLbl="bgAcc1">
+              <dgm:varLst>
+                <dgm:bulletEnabled val="1"/>
+              </dgm:varLst>
+              <dgm:alg type="sp"/>
+              <dgm:shape xmlns:r="http://schemas.openxmlformats.org/officeDocument/2006/relationships" type="roundRect" r:blip="">
+                <dgm:adjLst>
+                  <dgm:adj idx="1" val="0.1"/>
+                </dgm:adjLst>
+              </dgm:shape>
+              <dgm:presOf axis="des" ptType="node"/>
+              <dgm:constrLst/>
+              <dgm:ruleLst/>
+            </dgm:layoutNode>
+            <dgm:layoutNode name="childNode2tx" styleLbl="bgAcc1">
+              <dgm:varLst>
+                <dgm:bulletEnabled val="1"/>
+              </dgm:varLst>
+              <dgm:alg type="tx">
+                <dgm:param type="stBulletLvl" val="1"/>
+              </dgm:alg>
+              <dgm:shape xmlns:r="http://schemas.openxmlformats.org/officeDocument/2006/relationships" type="roundRect" r:blip="" hideGeom="1">
+                <dgm:adjLst>
+                  <dgm:adj idx="1" val="0.1"/>
+                </dgm:adjLst>
+              </dgm:shape>
+              <dgm:presOf axis="des" ptType="node"/>
+              <dgm:constrLst>
+                <dgm:constr type="secFontSz" val="65"/>
+                <dgm:constr type="primFontSz" refType="secFontSz"/>
+                <dgm:constr type="tMarg" refType="secFontSz" fact="0.15"/>
+                <dgm:constr type="bMarg" refType="secFontSz" fact="0.15"/>
+                <dgm:constr type="lMarg" refType="secFontSz" fact="0.15"/>
+                <dgm:constr type="rMarg" refType="secFontSz" fact="0.15"/>
+              </dgm:constrLst>
+              <dgm:ruleLst>
+                <dgm:rule type="secFontSz" val="5" fact="NaN" max="NaN"/>
+              </dgm:ruleLst>
+            </dgm:layoutNode>
+            <dgm:layoutNode name="parentNode2" styleLbl="node1">
+              <dgm:varLst>
+                <dgm:chMax val="0"/>
+                <dgm:bulletEnabled val="1"/>
+              </dgm:varLst>
+              <dgm:alg type="tx"/>
+              <dgm:shape xmlns:r="http://schemas.openxmlformats.org/officeDocument/2006/relationships" type="roundRect" r:blip="">
+                <dgm:adjLst>
+                  <dgm:adj idx="1" val="0.1"/>
+                </dgm:adjLst>
+              </dgm:shape>
+              <dgm:presOf axis="self"/>
+              <dgm:constrLst>
+                <dgm:constr type="tMarg" refType="primFontSz" fact="0.1"/>
+                <dgm:constr type="bMarg" refType="primFontSz" fact="0.1"/>
+                <dgm:constr type="lMarg" refType="primFontSz" fact="0.15"/>
+                <dgm:constr type="rMarg" refType="primFontSz" fact="0.15"/>
+              </dgm:constrLst>
+              <dgm:ruleLst>
+                <dgm:rule type="primFontSz" val="5" fact="NaN" max="NaN"/>
+              </dgm:ruleLst>
+            </dgm:layoutNode>
+            <dgm:layoutNode name="connSite2" moveWith="childNode2">
+              <dgm:alg type="sp"/>
+              <dgm:shape xmlns:r="http://schemas.openxmlformats.org/officeDocument/2006/relationships" r:blip="">
+                <dgm:adjLst/>
+              </dgm:shape>
+              <dgm:presOf/>
+              <dgm:constrLst/>
+              <dgm:ruleLst/>
+            </dgm:layoutNode>
+          </dgm:layoutNode>
+          <dgm:forEach name="Name17" axis="followSib" ptType="sibTrans" cnt="1">
+            <dgm:layoutNode name="Name18">
+              <dgm:alg type="conn">
+                <dgm:param type="connRout" val="curve"/>
+                <dgm:param type="srcNode" val="parentNode2"/>
+                <dgm:param type="dstNode" val="connSite1"/>
+                <dgm:param type="begPts" val="tCtr"/>
+                <dgm:param type="endPts" val="tCtr"/>
+              </dgm:alg>
+              <dgm:shape xmlns:r="http://schemas.openxmlformats.org/officeDocument/2006/relationships" type="conn" r:blip="" zOrderOff="-2">
+                <dgm:adjLst/>
+              </dgm:shape>
+              <dgm:presOf axis="self"/>
+              <dgm:choose name="Name19">
+                <dgm:if name="Name20" func="var" arg="dir" op="equ" val="norm">
+                  <dgm:constrLst>
+                    <dgm:constr type="h" refType="w" fact="0.35"/>
+                    <dgm:constr type="wArH" refType="h"/>
+                    <dgm:constr type="hArH" refType="h"/>
+                    <dgm:constr type="connDist"/>
+                    <dgm:constr type="diam" refType="connDist" fact="1.15"/>
+                    <dgm:constr type="begPad"/>
+                    <dgm:constr type="endPad"/>
+                  </dgm:constrLst>
+                </dgm:if>
+                <dgm:else name="Name21">
+                  <dgm:constrLst>
+                    <dgm:constr type="h" refType="w" fact="0.35"/>
+                    <dgm:constr type="wArH" refType="h"/>
+                    <dgm:constr type="hArH" refType="h"/>
+                    <dgm:constr type="connDist"/>
+                    <dgm:constr type="diam" refType="connDist" fact="-1.15"/>
+                    <dgm:constr type="begPad"/>
+                    <dgm:constr type="endPad"/>
+                  </dgm:constrLst>
+                </dgm:else>
+              </dgm:choose>
+              <dgm:ruleLst/>
+            </dgm:layoutNode>
+          </dgm:forEach>
+        </dgm:forEach>
+      </dgm:forEach>
+    </dgm:layoutNode>
+  </dgm:layoutNode>
+</dgm:layoutDef>
+</file>
+
+<file path=word/diagrams/quickStyle1.xml><?xml version="1.0" encoding="utf-8"?>
+<dgm:styleDef xmlns:dgm="http://schemas.openxmlformats.org/drawingml/2006/diagram" xmlns:a="http://schemas.openxmlformats.org/drawingml/2006/main" uniqueId="urn:microsoft.com/office/officeart/2005/8/quickstyle/simple1">
+  <dgm:title val=""/>
+  <dgm:desc val=""/>
+  <dgm:catLst>
+    <dgm:cat type="simple" pri="10100"/>
+  </dgm:catLst>
+  <dgm:scene3d>
+    <a:camera prst="orthographicFront"/>
+    <a:lightRig rig="threePt" dir="t"/>
+  </dgm:scene3d>
+  <dgm:styleLbl name="node0">
+    <dgm:scene3d>
+      <a:camera prst="orthographicFront"/>
+      <a:lightRig rig="threePt" dir="t"/>
+    </dgm:scene3d>
+    <dgm:sp3d/>
+    <dgm:txPr/>
+    <dgm:style>
+      <a:lnRef idx="2">
+        <a:scrgbClr r="0" g="0" b="0"/>
+      </a:lnRef>
+      <a:fillRef idx="1">
+        <a:scrgbClr r="0" g="0" b="0"/>
+      </a:fillRef>
+      <a:effectRef idx="0">
+        <a:scrgbClr r="0" g="0" b="0"/>
+      </a:effectRef>
+      <a:fontRef idx="minor">
+        <a:schemeClr val="lt1"/>
+      </a:fontRef>
+    </dgm:style>
+  </dgm:styleLbl>
+  <dgm:styleLbl name="lnNode1">
+    <dgm:scene3d>
+      <a:camera prst="orthographicFront"/>
+      <a:lightRig rig="threePt" dir="t"/>
+    </dgm:scene3d>
+    <dgm:sp3d/>
+    <dgm:txPr/>
+    <dgm:style>
+      <a:lnRef idx="2">
+        <a:scrgbClr r="0" g="0" b="0"/>
+      </a:lnRef>
+      <a:fillRef idx="1">
+        <a:scrgbClr r="0" g="0" b="0"/>
+      </a:fillRef>
+      <a:effectRef idx="0">
+        <a:scrgbClr r="0" g="0" b="0"/>
+      </a:effectRef>
+      <a:fontRef idx="minor">
+        <a:schemeClr val="lt1"/>
+      </a:fontRef>
+    </dgm:style>
+  </dgm:styleLbl>
+  <dgm:styleLbl name="vennNode1">
+    <dgm:scene3d>
+      <a:camera prst="orthographicFront"/>
+      <a:lightRig rig="threePt" dir="t"/>
+    </dgm:scene3d>
+    <dgm:sp3d/>
+    <dgm:txPr/>
+    <dgm:style>
+      <a:lnRef idx="2">
+        <a:scrgbClr r="0" g="0" b="0"/>
+      </a:lnRef>
+      <a:fillRef idx="1">
+        <a:scrgbClr r="0" g="0" b="0"/>
+      </a:fillRef>
+      <a:effectRef idx="0">
+        <a:scrgbClr r="0" g="0" b="0"/>
+      </a:effectRef>
+      <a:fontRef idx="minor">
+        <a:schemeClr val="tx1"/>
+      </a:fontRef>
+    </dgm:style>
+  </dgm:styleLbl>
+  <dgm:styleLbl name="alignNode1">
+    <dgm:scene3d>
+      <a:camera prst="orthographicFront"/>
+      <a:lightRig rig="threePt" dir="t"/>
+    </dgm:scene3d>
+    <dgm:sp3d/>
+    <dgm:txPr/>
+    <dgm:style>
+      <a:lnRef idx="2">
+        <a:scrgbClr r="0" g="0" b="0"/>
+      </a:lnRef>
+      <a:fillRef idx="1">
+        <a:scrgbClr r="0" g="0" b="0"/>
+      </a:fillRef>
+      <a:effectRef idx="0">
+        <a:scrgbClr r="0" g="0" b="0"/>
+      </a:effectRef>
+      <a:fontRef idx="minor">
+        <a:schemeClr val="lt1"/>
+      </a:fontRef>
+    </dgm:style>
+  </dgm:styleLbl>
+  <dgm:styleLbl name="node1">
+    <dgm:scene3d>
+      <a:camera prst="orthographicFront"/>
+      <a:lightRig rig="threePt" dir="t"/>
+    </dgm:scene3d>
+    <dgm:sp3d/>
+    <dgm:txPr/>
+    <dgm:style>
+      <a:lnRef idx="2">
+        <a:scrgbClr r="0" g="0" b="0"/>
+      </a:lnRef>
+      <a:fillRef idx="1">
+        <a:scrgbClr r="0" g="0" b="0"/>
+      </a:fillRef>
+      <a:effectRef idx="0">
+        <a:scrgbClr r="0" g="0" b="0"/>
+      </a:effectRef>
+      <a:fontRef idx="minor">
+        <a:schemeClr val="lt1"/>
+      </a:fontRef>
+    </dgm:style>
+  </dgm:styleLbl>
+  <dgm:styleLbl name="node2">
+    <dgm:scene3d>
+      <a:camera prst="orthographicFront"/>
+      <a:lightRig rig="threePt" dir="t"/>
+    </dgm:scene3d>
+    <dgm:sp3d/>
+    <dgm:txPr/>
+    <dgm:style>
+      <a:lnRef idx="2">
+        <a:scrgbClr r="0" g="0" b="0"/>
+      </a:lnRef>
+      <a:fillRef idx="1">
+        <a:scrgbClr r="0" g="0" b="0"/>
+      </a:fillRef>
+      <a:effectRef idx="0">
+        <a:scrgbClr r="0" g="0" b="0"/>
+      </a:effectRef>
+      <a:fontRef idx="minor">
+        <a:schemeClr val="lt1"/>
+      </a:fontRef>
+    </dgm:style>
+  </dgm:styleLbl>
+  <dgm:styleLbl name="node3">
+    <dgm:scene3d>
+      <a:camera prst="orthographicFront"/>
+      <a:lightRig rig="threePt" dir="t"/>
+    </dgm:scene3d>
+    <dgm:sp3d/>
+    <dgm:txPr/>
+    <dgm:style>
+      <a:lnRef idx="2">
+        <a:scrgbClr r="0" g="0" b="0"/>
+      </a:lnRef>
+      <a:fillRef idx="1">
+        <a:scrgbClr r="0" g="0" b="0"/>
+      </a:fillRef>
+      <a:effectRef idx="0">
+        <a:scrgbClr r="0" g="0" b="0"/>
+      </a:effectRef>
+      <a:fontRef idx="minor">
+        <a:schemeClr val="lt1"/>
+      </a:fontRef>
+    </dgm:style>
+  </dgm:styleLbl>
+  <dgm:styleLbl name="node4">
+    <dgm:scene3d>
+      <a:camera prst="orthographicFront"/>
+      <a:lightRig rig="threePt" dir="t"/>
+    </dgm:scene3d>
+    <dgm:sp3d/>
+    <dgm:txPr/>
+    <dgm:style>
+      <a:lnRef idx="2">
+        <a:scrgbClr r="0" g="0" b="0"/>
+      </a:lnRef>
+      <a:fillRef idx="1">
+        <a:scrgbClr r="0" g="0" b="0"/>
+      </a:fillRef>
+      <a:effectRef idx="0">
+        <a:scrgbClr r="0" g="0" b="0"/>
+      </a:effectRef>
+      <a:fontRef idx="minor">
+        <a:schemeClr val="lt1"/>
+      </a:fontRef>
+    </dgm:style>
+  </dgm:styleLbl>
+  <dgm:styleLbl name="fgImgPlace1">
+    <dgm:scene3d>
+      <a:camera prst="orthographicFront"/>
+      <a:lightRig rig="threePt" dir="t"/>
+    </dgm:scene3d>
+    <dgm:sp3d/>
+    <dgm:txPr/>
+    <dgm:style>
+      <a:lnRef idx="2">
+        <a:scrgbClr r="0" g="0" b="0"/>
+      </a:lnRef>
+      <a:fillRef idx="1">
+        <a:scrgbClr r="0" g="0" b="0"/>
+      </a:fillRef>
+      <a:effectRef idx="0">
+        <a:scrgbClr r="0" g="0" b="0"/>
+      </a:effectRef>
+      <a:fontRef idx="minor"/>
+    </dgm:style>
+  </dgm:styleLbl>
+  <dgm:styleLbl name="alignImgPlace1">
+    <dgm:scene3d>
+      <a:camera prst="orthographicFront"/>
+      <a:lightRig rig="threePt" dir="t"/>
+    </dgm:scene3d>
+    <dgm:sp3d/>
+    <dgm:txPr/>
+    <dgm:style>
+      <a:lnRef idx="2">
+        <a:scrgbClr r="0" g="0" b="0"/>
+      </a:lnRef>
+      <a:fillRef idx="1">
+        <a:scrgbClr r="0" g="0" b="0"/>
+      </a:fillRef>
+      <a:effectRef idx="0">
+        <a:scrgbClr r="0" g="0" b="0"/>
+      </a:effectRef>
+      <a:fontRef idx="minor"/>
+    </dgm:style>
+  </dgm:styleLbl>
+  <dgm:styleLbl name="bgImgPlace1">
+    <dgm:scene3d>
+      <a:camera prst="orthographicFront"/>
+      <a:lightRig rig="threePt" dir="t"/>
+    </dgm:scene3d>
+    <dgm:sp3d/>
+    <dgm:txPr/>
+    <dgm:style>
+      <a:lnRef idx="2">
+        <a:scrgbClr r="0" g="0" b="0"/>
+      </a:lnRef>
+      <a:fillRef idx="1">
+        <a:scrgbClr r="0" g="0" b="0"/>
+      </a:fillRef>
+      <a:effectRef idx="0">
+        <a:scrgbClr r="0" g="0" b="0"/>
+      </a:effectRef>
+      <a:fontRef idx="minor"/>
+    </dgm:style>
+  </dgm:styleLbl>
+  <dgm:styleLbl name="sibTrans2D1">
+    <dgm:scene3d>
+      <a:camera prst="orthographicFront"/>
+      <a:lightRig rig="threePt" dir="t"/>
+    </dgm:scene3d>
+    <dgm:sp3d/>
+    <dgm:txPr/>
+    <dgm:style>
+      <a:lnRef idx="0">
+        <a:scrgbClr r="0" g="0" b="0"/>
+      </a:lnRef>
+      <a:fillRef idx="1">
+        <a:scrgbClr r="0" g="0" b="0"/>
+      </a:fillRef>
+      <a:effectRef idx="0">
+        <a:scrgbClr r="0" g="0" b="0"/>
+      </a:effectRef>
+      <a:fontRef idx="minor">
+        <a:schemeClr val="lt1"/>
+      </a:fontRef>
+    </dgm:style>
+  </dgm:styleLbl>
+  <dgm:styleLbl name="fgSibTrans2D1">
+    <dgm:scene3d>
+      <a:camera prst="orthographicFront"/>
+      <a:lightRig rig="threePt" dir="t"/>
+    </dgm:scene3d>
+    <dgm:sp3d/>
+    <dgm:txPr/>
+    <dgm:style>
+      <a:lnRef idx="0">
+        <a:scrgbClr r="0" g="0" b="0"/>
+      </a:lnRef>
+      <a:fillRef idx="1">
+        <a:scrgbClr r="0" g="0" b="0"/>
+      </a:fillRef>
+      <a:effectRef idx="0">
+        <a:scrgbClr r="0" g="0" b="0"/>
+      </a:effectRef>
+      <a:fontRef idx="minor">
+        <a:schemeClr val="lt1"/>
+      </a:fontRef>
+    </dgm:style>
+  </dgm:styleLbl>
+  <dgm:styleLbl name="bgSibTrans2D1">
+    <dgm:scene3d>
+      <a:camera prst="orthographicFront"/>
+      <a:lightRig rig="threePt" dir="t"/>
+    </dgm:scene3d>
+    <dgm:sp3d/>
+    <dgm:txPr/>
+    <dgm:style>
+      <a:lnRef idx="0">
+        <a:scrgbClr r="0" g="0" b="0"/>
+      </a:lnRef>
+      <a:fillRef idx="1">
+        <a:scrgbClr r="0" g="0" b="0"/>
+      </a:fillRef>
+      <a:effectRef idx="0">
+        <a:scrgbClr r="0" g="0" b="0"/>
+      </a:effectRef>
+      <a:fontRef idx="minor">
+        <a:schemeClr val="lt1"/>
+      </a:fontRef>
+    </dgm:style>
+  </dgm:styleLbl>
+  <dgm:styleLbl name="sibTrans1D1">
+    <dgm:scene3d>
+      <a:camera prst="orthographicFront"/>
+      <a:lightRig rig="threePt" dir="t"/>
+    </dgm:scene3d>
+    <dgm:sp3d/>
+    <dgm:txPr/>
+    <dgm:style>
+      <a:lnRef idx="1">
+        <a:scrgbClr r="0" g="0" b="0"/>
+      </a:lnRef>
+      <a:fillRef idx="0">
+        <a:scrgbClr r="0" g="0" b="0"/>
+      </a:fillRef>
+      <a:effectRef idx="0">
+        <a:scrgbClr r="0" g="0" b="0"/>
+      </a:effectRef>
+      <a:fontRef idx="minor"/>
+    </dgm:style>
+  </dgm:styleLbl>
+  <dgm:styleLbl name="callout">
+    <dgm:scene3d>
+      <a:camera prst="orthographicFront"/>
+      <a:lightRig rig="threePt" dir="t"/>
+    </dgm:scene3d>
+    <dgm:sp3d/>
+    <dgm:txPr/>
+    <dgm:style>
+      <a:lnRef idx="2">
+        <a:scrgbClr r="0" g="0" b="0"/>
+      </a:lnRef>
+      <a:fillRef idx="1">
+        <a:scrgbClr r="0" g="0" b="0"/>
+      </a:fillRef>
+      <a:effectRef idx="0">
+        <a:scrgbClr r="0" g="0" b="0"/>
+      </a:effectRef>
+      <a:fontRef idx="minor"/>
+    </dgm:style>
+  </dgm:styleLbl>
+  <dgm:styleLbl name="asst0">
+    <dgm:scene3d>
+      <a:camera prst="orthographicFront"/>
+      <a:lightRig rig="threePt" dir="t"/>
+    </dgm:scene3d>
+    <dgm:sp3d/>
+    <dgm:txPr/>
+    <dgm:style>
+      <a:lnRef idx="2">
+        <a:scrgbClr r="0" g="0" b="0"/>
+      </a:lnRef>
+      <a:fillRef idx="1">
+        <a:scrgbClr r="0" g="0" b="0"/>
+      </a:fillRef>
+      <a:effectRef idx="0">
+        <a:scrgbClr r="0" g="0" b="0"/>
+      </a:effectRef>
+      <a:fontRef idx="minor">
+        <a:schemeClr val="lt1"/>
+      </a:fontRef>
+    </dgm:style>
+  </dgm:styleLbl>
+  <dgm:styleLbl name="asst1">
+    <dgm:scene3d>
+      <a:camera prst="orthographicFront"/>
+      <a:lightRig rig="threePt" dir="t"/>
+    </dgm:scene3d>
+    <dgm:sp3d/>
+    <dgm:txPr/>
+    <dgm:style>
+      <a:lnRef idx="2">
+        <a:scrgbClr r="0" g="0" b="0"/>
+      </a:lnRef>
+      <a:fillRef idx="1">
+        <a:scrgbClr r="0" g="0" b="0"/>
+      </a:fillRef>
+      <a:effectRef idx="0">
+        <a:scrgbClr r="0" g="0" b="0"/>
+      </a:effectRef>
+      <a:fontRef idx="minor">
+        <a:schemeClr val="lt1"/>
+      </a:fontRef>
+    </dgm:style>
+  </dgm:styleLbl>
+  <dgm:styleLbl name="asst2">
+    <dgm:scene3d>
+      <a:camera prst="orthographicFront"/>
+      <a:lightRig rig="threePt" dir="t"/>
+    </dgm:scene3d>
+    <dgm:sp3d/>
+    <dgm:txPr/>
+    <dgm:style>
+      <a:lnRef idx="2">
+        <a:scrgbClr r="0" g="0" b="0"/>
+      </a:lnRef>
+      <a:fillRef idx="1">
+        <a:scrgbClr r="0" g="0" b="0"/>
+      </a:fillRef>
+      <a:effectRef idx="0">
+        <a:scrgbClr r="0" g="0" b="0"/>
+      </a:effectRef>
+      <a:fontRef idx="minor">
+        <a:schemeClr val="lt1"/>
+      </a:fontRef>
+    </dgm:style>
+  </dgm:styleLbl>
+  <dgm:styleLbl name="asst3">
+    <dgm:scene3d>
+      <a:camera prst="orthographicFront"/>
+      <a:lightRig rig="threePt" dir="t"/>
+    </dgm:scene3d>
+    <dgm:sp3d/>
+    <dgm:txPr/>
+    <dgm:style>
+      <a:lnRef idx="2">
+        <a:scrgbClr r="0" g="0" b="0"/>
+      </a:lnRef>
+      <a:fillRef idx="1">
+        <a:scrgbClr r="0" g="0" b="0"/>
+      </a:fillRef>
+      <a:effectRef idx="0">
+        <a:scrgbClr r="0" g="0" b="0"/>
+      </a:effectRef>
+      <a:fontRef idx="minor">
+        <a:schemeClr val="lt1"/>
+      </a:fontRef>
+    </dgm:style>
+  </dgm:styleLbl>
+  <dgm:styleLbl name="asst4">
+    <dgm:scene3d>
+      <a:camera prst="orthographicFront"/>
+      <a:lightRig rig="threePt" dir="t"/>
+    </dgm:scene3d>
+    <dgm:sp3d/>
+    <dgm:txPr/>
+    <dgm:style>
+      <a:lnRef idx="2">
+        <a:scrgbClr r="0" g="0" b="0"/>
+      </a:lnRef>
+      <a:fillRef idx="1">
+        <a:scrgbClr r="0" g="0" b="0"/>
+      </a:fillRef>
+      <a:effectRef idx="0">
+        <a:scrgbClr r="0" g="0" b="0"/>
+      </a:effectRef>
+      <a:fontRef idx="minor">
+        <a:schemeClr val="lt1"/>
+      </a:fontRef>
+    </dgm:style>
+  </dgm:styleLbl>
+  <dgm:styleLbl name="parChTrans2D1">
+    <dgm:scene3d>
+      <a:camera prst="orthographicFront"/>
+      <a:lightRig rig="threePt" dir="t"/>
+    </dgm:scene3d>
+    <dgm:sp3d/>
+    <dgm:txPr/>
+    <dgm:style>
+      <a:lnRef idx="2">
+        <a:scrgbClr r="0" g="0" b="0"/>
+      </a:lnRef>
+      <a:fillRef idx="1">
+        <a:scrgbClr r="0" g="0" b="0"/>
+      </a:fillRef>
+      <a:effectRef idx="0">
+        <a:scrgbClr r="0" g="0" b="0"/>
+      </a:effectRef>
+      <a:fontRef idx="minor">
+        <a:schemeClr val="lt1"/>
+      </a:fontRef>
+    </dgm:style>
+  </dgm:styleLbl>
+  <dgm:styleLbl name="parChTrans2D2">
+    <dgm:scene3d>
+      <a:camera prst="orthographicFront"/>
+      <a:lightRig rig="threePt" dir="t"/>
+    </dgm:scene3d>
+    <dgm:sp3d/>
+    <dgm:txPr/>
+    <dgm:style>
+      <a:lnRef idx="2">
+        <a:scrgbClr r="0" g="0" b="0"/>
+      </a:lnRef>
+      <a:fillRef idx="1">
+        <a:scrgbClr r="0" g="0" b="0"/>
+      </a:fillRef>
+      <a:effectRef idx="0">
+        <a:scrgbClr r="0" g="0" b="0"/>
+      </a:effectRef>
+      <a:fontRef idx="minor">
+        <a:schemeClr val="lt1"/>
+      </a:fontRef>
+    </dgm:style>
+  </dgm:styleLbl>
+  <dgm:styleLbl name="parChTrans2D3">
+    <dgm:scene3d>
+      <a:camera prst="orthographicFront"/>
+      <a:lightRig rig="threePt" dir="t"/>
+    </dgm:scene3d>
+    <dgm:sp3d/>
+    <dgm:txPr/>
+    <dgm:style>
+      <a:lnRef idx="2">
+        <a:scrgbClr r="0" g="0" b="0"/>
+      </a:lnRef>
+      <a:fillRef idx="1">
+        <a:scrgbClr r="0" g="0" b="0"/>
+      </a:fillRef>
+      <a:effectRef idx="0">
+        <a:scrgbClr r="0" g="0" b="0"/>
+      </a:effectRef>
+      <a:fontRef idx="minor">
+        <a:schemeClr val="lt1"/>
+      </a:fontRef>
+    </dgm:style>
+  </dgm:styleLbl>
+  <dgm:styleLbl name="parChTrans2D4">
+    <dgm:scene3d>
+      <a:camera prst="orthographicFront"/>
+      <a:lightRig rig="threePt" dir="t"/>
+    </dgm:scene3d>
+    <dgm:sp3d/>
+    <dgm:txPr/>
+    <dgm:style>
+      <a:lnRef idx="2">
+        <a:scrgbClr r="0" g="0" b="0"/>
+      </a:lnRef>
+      <a:fillRef idx="1">
+        <a:scrgbClr r="0" g="0" b="0"/>
+      </a:fillRef>
+      <a:effectRef idx="0">
+        <a:scrgbClr r="0" g="0" b="0"/>
+      </a:effectRef>
+      <a:fontRef idx="minor">
+        <a:schemeClr val="lt1"/>
+      </a:fontRef>
+    </dgm:style>
+  </dgm:styleLbl>
+  <dgm:styleLbl name="parChTrans1D1">
+    <dgm:scene3d>
+      <a:camera prst="orthographicFront"/>
+      <a:lightRig rig="threePt" dir="t"/>
+    </dgm:scene3d>
+    <dgm:sp3d/>
+    <dgm:txPr/>
+    <dgm:style>
+      <a:lnRef idx="2">
+        <a:scrgbClr r="0" g="0" b="0"/>
+      </a:lnRef>
+      <a:fillRef idx="0">
+        <a:scrgbClr r="0" g="0" b="0"/>
+      </a:fillRef>
+      <a:effectRef idx="0">
+        <a:scrgbClr r="0" g="0" b="0"/>
+      </a:effectRef>
+      <a:fontRef idx="minor"/>
+    </dgm:style>
+  </dgm:styleLbl>
+  <dgm:styleLbl name="parChTrans1D2">
+    <dgm:scene3d>
+      <a:camera prst="orthographicFront"/>
+      <a:lightRig rig="threePt" dir="t"/>
+    </dgm:scene3d>
+    <dgm:sp3d/>
+    <dgm:txPr/>
+    <dgm:style>
+      <a:lnRef idx="2">
+        <a:scrgbClr r="0" g="0" b="0"/>
+      </a:lnRef>
+      <a:fillRef idx="0">
+        <a:scrgbClr r="0" g="0" b="0"/>
+      </a:fillRef>
+      <a:effectRef idx="0">
+        <a:scrgbClr r="0" g="0" b="0"/>
+      </a:effectRef>
+      <a:fontRef idx="minor"/>
+    </dgm:style>
+  </dgm:styleLbl>
+  <dgm:styleLbl name="parChTrans1D3">
+    <dgm:scene3d>
+      <a:camera prst="orthographicFront"/>
+      <a:lightRig rig="threePt" dir="t"/>
+    </dgm:scene3d>
+    <dgm:sp3d/>
+    <dgm:txPr/>
+    <dgm:style>
+      <a:lnRef idx="2">
+        <a:scrgbClr r="0" g="0" b="0"/>
+      </a:lnRef>
+      <a:fillRef idx="0">
+        <a:scrgbClr r="0" g="0" b="0"/>
+      </a:fillRef>
+      <a:effectRef idx="0">
+        <a:scrgbClr r="0" g="0" b="0"/>
+      </a:effectRef>
+      <a:fontRef idx="minor"/>
+    </dgm:style>
+  </dgm:styleLbl>
+  <dgm:styleLbl name="parChTrans1D4">
+    <dgm:scene3d>
+      <a:camera prst="orthographicFront"/>
+      <a:lightRig rig="threePt" dir="t"/>
+    </dgm:scene3d>
+    <dgm:sp3d/>
+    <dgm:txPr/>
+    <dgm:style>
+      <a:lnRef idx="2">
+        <a:scrgbClr r="0" g="0" b="0"/>
+      </a:lnRef>
+      <a:fillRef idx="0">
+        <a:scrgbClr r="0" g="0" b="0"/>
+      </a:fillRef>
+      <a:effectRef idx="0">
+        <a:scrgbClr r="0" g="0" b="0"/>
+      </a:effectRef>
+      <a:fontRef idx="minor"/>
+    </dgm:style>
+  </dgm:styleLbl>
+  <dgm:styleLbl name="fgAcc1">
+    <dgm:scene3d>
+      <a:camera prst="orthographicFront"/>
+      <a:lightRig rig="threePt" dir="t"/>
+    </dgm:scene3d>
+    <dgm:sp3d/>
+    <dgm:txPr/>
+    <dgm:style>
+      <a:lnRef idx="2">
+        <a:scrgbClr r="0" g="0" b="0"/>
+      </a:lnRef>
+      <a:fillRef idx="1">
+        <a:scrgbClr r="0" g="0" b="0"/>
+      </a:fillRef>
+      <a:effectRef idx="0">
+        <a:scrgbClr r="0" g="0" b="0"/>
+      </a:effectRef>
+      <a:fontRef idx="minor"/>
+    </dgm:style>
+  </dgm:styleLbl>
+  <dgm:styleLbl name="conFgAcc1">
+    <dgm:scene3d>
+      <a:camera prst="orthographicFront"/>
+      <a:lightRig rig="threePt" dir="t"/>
+    </dgm:scene3d>
+    <dgm:sp3d/>
+    <dgm:txPr/>
+    <dgm:style>
+      <a:lnRef idx="2">
+        <a:scrgbClr r="0" g="0" b="0"/>
+      </a:lnRef>
+      <a:fillRef idx="1">
+        <a:scrgbClr r="0" g="0" b="0"/>
+      </a:fillRef>
+      <a:effectRef idx="0">
+        <a:scrgbClr r="0" g="0" b="0"/>
+      </a:effectRef>
+      <a:fontRef idx="minor"/>
+    </dgm:style>
+  </dgm:styleLbl>
+  <dgm:styleLbl name="alignAcc1">
+    <dgm:scene3d>
+      <a:camera prst="orthographicFront"/>
+      <a:lightRig rig="threePt" dir="t"/>
+    </dgm:scene3d>
+    <dgm:sp3d/>
+    <dgm:txPr/>
+    <dgm:style>
+      <a:lnRef idx="2">
+        <a:scrgbClr r="0" g="0" b="0"/>
+      </a:lnRef>
+      <a:fillRef idx="1">
+        <a:scrgbClr r="0" g="0" b="0"/>
+      </a:fillRef>
+      <a:effectRef idx="0">
+        <a:scrgbClr r="0" g="0" b="0"/>
+      </a:effectRef>
+      <a:fontRef idx="minor"/>
+    </dgm:style>
+  </dgm:styleLbl>
+  <dgm:styleLbl name="trAlignAcc1">
+    <dgm:scene3d>
+      <a:camera prst="orthographicFront"/>
+      <a:lightRig rig="threePt" dir="t"/>
+    </dgm:scene3d>
+    <dgm:sp3d/>
+    <dgm:txPr/>
+    <dgm:style>
+      <a:lnRef idx="1">
+        <a:scrgbClr r="0" g="0" b="0"/>
+      </a:lnRef>
+      <a:fillRef idx="1">
+        <a:scrgbClr r="0" g="0" b="0"/>
+      </a:fillRef>
+      <a:effectRef idx="0">
+        <a:scrgbClr r="0" g="0" b="0"/>
+      </a:effectRef>
+      <a:fontRef idx="minor"/>
+    </dgm:style>
+  </dgm:styleLbl>
+  <dgm:styleLbl name="bgAcc1">
+    <dgm:scene3d>
+      <a:camera prst="orthographicFront"/>
+      <a:lightRig rig="threePt" dir="t"/>
+    </dgm:scene3d>
+    <dgm:sp3d/>
+    <dgm:txPr/>
+    <dgm:style>
+      <a:lnRef idx="2">
+        <a:scrgbClr r="0" g="0" b="0"/>
+      </a:lnRef>
+      <a:fillRef idx="1">
+        <a:scrgbClr r="0" g="0" b="0"/>
+      </a:fillRef>
+      <a:effectRef idx="0">
+        <a:scrgbClr r="0" g="0" b="0"/>
+      </a:effectRef>
+      <a:fontRef idx="minor"/>
+    </dgm:style>
+  </dgm:styleLbl>
+  <dgm:styleLbl name="solidFgAcc1">
+    <dgm:scene3d>
+      <a:camera prst="orthographicFront"/>
+      <a:lightRig rig="threePt" dir="t"/>
+    </dgm:scene3d>
+    <dgm:sp3d/>
+    <dgm:txPr/>
+    <dgm:style>
+      <a:lnRef idx="2">
+        <a:scrgbClr r="0" g="0" b="0"/>
+      </a:lnRef>
+      <a:fillRef idx="1">
+        <a:scrgbClr r="0" g="0" b="0"/>
+      </a:fillRef>
+      <a:effectRef idx="0">
+        <a:scrgbClr r="0" g="0" b="0"/>
+      </a:effectRef>
+      <a:fontRef idx="minor"/>
+    </dgm:style>
+  </dgm:styleLbl>
+  <dgm:styleLbl name="solidAlignAcc1">
+    <dgm:scene3d>
+      <a:camera prst="orthographicFront"/>
+      <a:lightRig rig="threePt" dir="t"/>
+    </dgm:scene3d>
+    <dgm:sp3d/>
+    <dgm:txPr/>
+    <dgm:style>
+      <a:lnRef idx="2">
+        <a:scrgbClr r="0" g="0" b="0"/>
+      </a:lnRef>
+      <a:fillRef idx="1">
+        <a:scrgbClr r="0" g="0" b="0"/>
+      </a:fillRef>
+      <a:effectRef idx="0">
+        <a:scrgbClr r="0" g="0" b="0"/>
+      </a:effectRef>
+      <a:fontRef idx="minor"/>
+    </dgm:style>
+  </dgm:styleLbl>
+  <dgm:styleLbl name="solidBgAcc1">
+    <dgm:scene3d>
+      <a:camera prst="orthographicFront"/>
+      <a:lightRig rig="threePt" dir="t"/>
+    </dgm:scene3d>
+    <dgm:sp3d/>
+    <dgm:txPr/>
+    <dgm:style>
+      <a:lnRef idx="2">
+        <a:scrgbClr r="0" g="0" b="0"/>
+      </a:lnRef>
+      <a:fillRef idx="1">
+        <a:scrgbClr r="0" g="0" b="0"/>
+      </a:fillRef>
+      <a:effectRef idx="0">
+        <a:scrgbClr r="0" g="0" b="0"/>
+      </a:effectRef>
+      <a:fontRef idx="minor"/>
+    </dgm:style>
+  </dgm:styleLbl>
+  <dgm:styleLbl name="fgAccFollowNode1">
+    <dgm:scene3d>
+      <a:camera prst="orthographicFront"/>
+      <a:lightRig rig="threePt" dir="t"/>
+    </dgm:scene3d>
+    <dgm:sp3d/>
+    <dgm:txPr/>
+    <dgm:style>
+      <a:lnRef idx="2">
+        <a:scrgbClr r="0" g="0" b="0"/>
+      </a:lnRef>
+      <a:fillRef idx="1">
+        <a:scrgbClr r="0" g="0" b="0"/>
+      </a:fillRef>
+      <a:effectRef idx="0">
+        <a:scrgbClr r="0" g="0" b="0"/>
+      </a:effectRef>
+      <a:fontRef idx="minor"/>
+    </dgm:style>
+  </dgm:styleLbl>
+  <dgm:styleLbl name="alignAccFollowNode1">
+    <dgm:scene3d>
+      <a:camera prst="orthographicFront"/>
+      <a:lightRig rig="threePt" dir="t"/>
+    </dgm:scene3d>
+    <dgm:sp3d/>
+    <dgm:txPr/>
+    <dgm:style>
+      <a:lnRef idx="2">
+        <a:scrgbClr r="0" g="0" b="0"/>
+      </a:lnRef>
+      <a:fillRef idx="1">
+        <a:scrgbClr r="0" g="0" b="0"/>
+      </a:fillRef>
+      <a:effectRef idx="0">
+        <a:scrgbClr r="0" g="0" b="0"/>
+      </a:effectRef>
+      <a:fontRef idx="minor"/>
+    </dgm:style>
+  </dgm:styleLbl>
+  <dgm:styleLbl name="bgAccFollowNode1">
+    <dgm:scene3d>
+      <a:camera prst="orthographicFront"/>
+      <a:lightRig rig="threePt" dir="t"/>
+    </dgm:scene3d>
+    <dgm:sp3d/>
+    <dgm:txPr/>
+    <dgm:style>
+      <a:lnRef idx="2">
+        <a:scrgbClr r="0" g="0" b="0"/>
+      </a:lnRef>
+      <a:fillRef idx="1">
+        <a:scrgbClr r="0" g="0" b="0"/>
+      </a:fillRef>
+      <a:effectRef idx="0">
+        <a:scrgbClr r="0" g="0" b="0"/>
+      </a:effectRef>
+      <a:fontRef idx="minor"/>
+    </dgm:style>
+  </dgm:styleLbl>
+  <dgm:styleLbl name="fgAcc0">
+    <dgm:scene3d>
+      <a:camera prst="orthographicFront"/>
+      <a:lightRig rig="threePt" dir="t"/>
+    </dgm:scene3d>
+    <dgm:sp3d/>
+    <dgm:txPr/>
+    <dgm:style>
+      <a:lnRef idx="2">
+        <a:scrgbClr r="0" g="0" b="0"/>
+      </a:lnRef>
+      <a:fillRef idx="1">
+        <a:scrgbClr r="0" g="0" b="0"/>
+      </a:fillRef>
+      <a:effectRef idx="0">
+        <a:scrgbClr r="0" g="0" b="0"/>
+      </a:effectRef>
+      <a:fontRef idx="minor"/>
+    </dgm:style>
+  </dgm:styleLbl>
+  <dgm:styleLbl name="fgAcc2">
+    <dgm:scene3d>
+      <a:camera prst="orthographicFront"/>
+      <a:lightRig rig="threePt" dir="t"/>
+    </dgm:scene3d>
+    <dgm:sp3d/>
+    <dgm:txPr/>
+    <dgm:style>
+      <a:lnRef idx="2">
+        <a:scrgbClr r="0" g="0" b="0"/>
+      </a:lnRef>
+      <a:fillRef idx="1">
+        <a:scrgbClr r="0" g="0" b="0"/>
+      </a:fillRef>
+      <a:effectRef idx="0">
+        <a:scrgbClr r="0" g="0" b="0"/>
+      </a:effectRef>
+      <a:fontRef idx="minor"/>
+    </dgm:style>
+  </dgm:styleLbl>
+  <dgm:styleLbl name="fgAcc3">
+    <dgm:scene3d>
+      <a:camera prst="orthographicFront"/>
+      <a:lightRig rig="threePt" dir="t"/>
+    </dgm:scene3d>
+    <dgm:sp3d/>
+    <dgm:txPr/>
+    <dgm:style>
+      <a:lnRef idx="2">
+        <a:scrgbClr r="0" g="0" b="0"/>
+      </a:lnRef>
+      <a:fillRef idx="1">
+        <a:scrgbClr r="0" g="0" b="0"/>
+      </a:fillRef>
+      <a:effectRef idx="0">
+        <a:scrgbClr r="0" g="0" b="0"/>
+      </a:effectRef>
+      <a:fontRef idx="minor"/>
+    </dgm:style>
+  </dgm:styleLbl>
+  <dgm:styleLbl name="fgAcc4">
+    <dgm:scene3d>
+      <a:camera prst="orthographicFront"/>
+      <a:lightRig rig="threePt" dir="t"/>
+    </dgm:scene3d>
+    <dgm:sp3d/>
+    <dgm:txPr/>
+    <dgm:style>
+      <a:lnRef idx="2">
+        <a:scrgbClr r="0" g="0" b="0"/>
+      </a:lnRef>
+      <a:fillRef idx="1">
+        <a:scrgbClr r="0" g="0" b="0"/>
+      </a:fillRef>
+      <a:effectRef idx="0">
+        <a:scrgbClr r="0" g="0" b="0"/>
+      </a:effectRef>
+      <a:fontRef idx="minor"/>
+    </dgm:style>
+  </dgm:styleLbl>
+  <dgm:styleLbl name="bgShp">
+    <dgm:scene3d>
+      <a:camera prst="orthographicFront"/>
+      <a:lightRig rig="threePt" dir="t"/>
+    </dgm:scene3d>
+    <dgm:sp3d/>
+    <dgm:txPr/>
+    <dgm:style>
+      <a:lnRef idx="0">
+        <a:scrgbClr r="0" g="0" b="0"/>
+      </a:lnRef>
+      <a:fillRef idx="1">
+        <a:scrgbClr r="0" g="0" b="0"/>
+      </a:fillRef>
+      <a:effectRef idx="0">
+        <a:scrgbClr r="0" g="0" b="0"/>
+      </a:effectRef>
+      <a:fontRef idx="minor"/>
+    </dgm:style>
+  </dgm:styleLbl>
+  <dgm:styleLbl name="dkBgShp">
+    <dgm:scene3d>
+      <a:camera prst="orthographicFront"/>
+      <a:lightRig rig="threePt" dir="t"/>
+    </dgm:scene3d>
+    <dgm:sp3d/>
+    <dgm:txPr/>
+    <dgm:style>
+      <a:lnRef idx="0">
+        <a:scrgbClr r="0" g="0" b="0"/>
+      </a:lnRef>
+      <a:fillRef idx="1">
+        <a:scrgbClr r="0" g="0" b="0"/>
+      </a:fillRef>
+      <a:effectRef idx="0">
+        <a:scrgbClr r="0" g="0" b="0"/>
+      </a:effectRef>
+      <a:fontRef idx="minor"/>
+    </dgm:style>
+  </dgm:styleLbl>
+  <dgm:styleLbl name="trBgShp">
+    <dgm:scene3d>
+      <a:camera prst="orthographicFront"/>
+      <a:lightRig rig="threePt" dir="t"/>
+    </dgm:scene3d>
+    <dgm:sp3d/>
+    <dgm:txPr/>
+    <dgm:style>
+      <a:lnRef idx="0">
+        <a:scrgbClr r="0" g="0" b="0"/>
+      </a:lnRef>
+      <a:fillRef idx="1">
+        <a:scrgbClr r="0" g="0" b="0"/>
+      </a:fillRef>
+      <a:effectRef idx="0">
+        <a:scrgbClr r="0" g="0" b="0"/>
+      </a:effectRef>
+      <a:fontRef idx="minor"/>
+    </dgm:style>
+  </dgm:styleLbl>
+  <dgm:styleLbl name="fgShp">
+    <dgm:scene3d>
+      <a:camera prst="orthographicFront"/>
+      <a:lightRig rig="threePt" dir="t"/>
+    </dgm:scene3d>
+    <dgm:sp3d/>
+    <dgm:txPr/>
+    <dgm:style>
+      <a:lnRef idx="2">
+        <a:scrgbClr r="0" g="0" b="0"/>
+      </a:lnRef>
+      <a:fillRef idx="1">
+        <a:scrgbClr r="0" g="0" b="0"/>
+      </a:fillRef>
+      <a:effectRef idx="0">
+        <a:scrgbClr r="0" g="0" b="0"/>
+      </a:effectRef>
+      <a:fontRef idx="minor"/>
+    </dgm:style>
+  </dgm:styleLbl>
+  <dgm:styleLbl name="revTx">
+    <dgm:scene3d>
+      <a:camera prst="orthographicFront"/>
+      <a:lightRig rig="threePt" dir="t"/>
+    </dgm:scene3d>
+    <dgm:sp3d/>
+    <dgm:txPr/>
+    <dgm:style>
+      <a:lnRef idx="0">
+        <a:scrgbClr r="0" g="0" b="0"/>
+      </a:lnRef>
+      <a:fillRef idx="0">
+        <a:scrgbClr r="0" g="0" b="0"/>
+      </a:fillRef>
+      <a:effectRef idx="0">
+        <a:scrgbClr r="0" g="0" b="0"/>
+      </a:effectRef>
+      <a:fontRef idx="minor"/>
+    </dgm:style>
+  </dgm:styleLbl>
+</dgm:styleDef>
+</file>
+
 <file path=word/theme/theme1.xml><?xml version="1.0" encoding="utf-8"?>
 <a:theme xmlns:a="http://schemas.openxmlformats.org/drawingml/2006/main" name="Tema de Office">
   <a:themeElements>

</xml_diff>

<commit_message>
Agregue el modelo conceptual de Gestionar Pedido
</commit_message>
<xml_diff>
--- a/TP final.docx
+++ b/TP final.docx
@@ -5366,7 +5366,15 @@
         <w:ind w:firstLine="709"/>
       </w:pPr>
       <w:r>
-        <w:t>Se entregará un manual de usuario en formato pdf que consistirá de la explicacion detallada de cada modulo del sistema, instrucciones para su uso, ademas de guias visuales con capturas de pantalla del software señalando las partes importantes con las que el usuario podrá interactuar.</w:t>
+        <w:t xml:space="preserve">Se entregará un manual de usuario en formato pdf que </w:t>
+      </w:r>
+      <w:proofErr w:type="gramStart"/>
+      <w:r>
+        <w:t>consistirá de</w:t>
+      </w:r>
+      <w:proofErr w:type="gramEnd"/>
+      <w:r>
+        <w:t xml:space="preserve"> la explicacion detallada de cada modulo del sistema, instrucciones para su uso, ademas de guias visuales con capturas de pantalla del software señalando las partes importantes con las que el usuario podrá interactuar.</w:t>
       </w:r>
     </w:p>
     <w:p>
@@ -5949,9 +5957,68 @@
         <w:pStyle w:val="Heading3"/>
       </w:pPr>
       <w:r>
+        <w:lastRenderedPageBreak/>
         <w:t>Modelo conceptual</w:t>
       </w:r>
     </w:p>
+    <w:p>
+      <w:r>
+        <w:rPr>
+          <w:noProof/>
+        </w:rPr>
+        <w:drawing>
+          <wp:inline distT="0" distB="0" distL="0" distR="0" wp14:anchorId="3EF354DA" wp14:editId="2D86EF21">
+            <wp:extent cx="5760085" cy="4410075"/>
+            <wp:effectExtent l="0" t="0" r="0" b="9525"/>
+            <wp:docPr id="760084399" name="Picture 6" descr="A diagram of a company&#10;&#10;Description automatically generated"/>
+            <wp:cNvGraphicFramePr>
+              <a:graphicFrameLocks xmlns:a="http://schemas.openxmlformats.org/drawingml/2006/main" noChangeAspect="1"/>
+            </wp:cNvGraphicFramePr>
+            <a:graphic xmlns:a="http://schemas.openxmlformats.org/drawingml/2006/main">
+              <a:graphicData uri="http://schemas.openxmlformats.org/drawingml/2006/picture">
+                <pic:pic xmlns:pic="http://schemas.openxmlformats.org/drawingml/2006/picture">
+                  <pic:nvPicPr>
+                    <pic:cNvPr id="760084399" name="Picture 6" descr="A diagram of a company&#10;&#10;Description automatically generated"/>
+                    <pic:cNvPicPr/>
+                  </pic:nvPicPr>
+                  <pic:blipFill>
+                    <a:blip r:embed="rId18">
+                      <a:extLst>
+                        <a:ext uri="{28A0092B-C50C-407E-A947-70E740481C1C}">
+                          <a14:useLocalDpi xmlns:a14="http://schemas.microsoft.com/office/drawing/2010/main" val="0"/>
+                        </a:ext>
+                      </a:extLst>
+                    </a:blip>
+                    <a:stretch>
+                      <a:fillRect/>
+                    </a:stretch>
+                  </pic:blipFill>
+                  <pic:spPr>
+                    <a:xfrm>
+                      <a:off x="0" y="0"/>
+                      <a:ext cx="5760085" cy="4410075"/>
+                    </a:xfrm>
+                    <a:prstGeom prst="rect">
+                      <a:avLst/>
+                    </a:prstGeom>
+                  </pic:spPr>
+                </pic:pic>
+              </a:graphicData>
+            </a:graphic>
+          </wp:inline>
+        </w:drawing>
+      </w:r>
+    </w:p>
+    <w:p/>
+    <w:p/>
+    <w:p/>
+    <w:p/>
+    <w:p/>
+    <w:p/>
+    <w:p/>
+    <w:p/>
+    <w:p/>
+    <w:p/>
     <w:p/>
     <w:p/>
     <w:p>
@@ -6049,7 +6116,7 @@
                     <pic:cNvPicPr/>
                   </pic:nvPicPr>
                   <pic:blipFill>
-                    <a:blip r:embed="rId18">
+                    <a:blip r:embed="rId19">
                       <a:extLst>
                         <a:ext uri="{28A0092B-C50C-407E-A947-70E740481C1C}">
                           <a14:useLocalDpi xmlns:a14="http://schemas.microsoft.com/office/drawing/2010/main" val="0"/>
@@ -6445,7 +6512,7 @@
                     <pic:cNvPicPr/>
                   </pic:nvPicPr>
                   <pic:blipFill>
-                    <a:blip r:embed="rId19">
+                    <a:blip r:embed="rId20">
                       <a:extLst>
                         <a:ext uri="{28A0092B-C50C-407E-A947-70E740481C1C}">
                           <a14:useLocalDpi xmlns:a14="http://schemas.microsoft.com/office/drawing/2010/main" val="0"/>
@@ -6631,7 +6698,7 @@
                     <pic:cNvPicPr/>
                   </pic:nvPicPr>
                   <pic:blipFill>
-                    <a:blip r:embed="rId20">
+                    <a:blip r:embed="rId21">
                       <a:extLst>
                         <a:ext uri="{28A0092B-C50C-407E-A947-70E740481C1C}">
                           <a14:useLocalDpi xmlns:a14="http://schemas.microsoft.com/office/drawing/2010/main" val="0"/>
@@ -6696,7 +6763,7 @@
                     <pic:cNvPicPr/>
                   </pic:nvPicPr>
                   <pic:blipFill>
-                    <a:blip r:embed="rId21">
+                    <a:blip r:embed="rId22">
                       <a:extLst>
                         <a:ext uri="{28A0092B-C50C-407E-A947-70E740481C1C}">
                           <a14:useLocalDpi xmlns:a14="http://schemas.microsoft.com/office/drawing/2010/main" val="0"/>
@@ -6762,7 +6829,7 @@
                     <pic:cNvPicPr/>
                   </pic:nvPicPr>
                   <pic:blipFill>
-                    <a:blip r:embed="rId22">
+                    <a:blip r:embed="rId23">
                       <a:extLst>
                         <a:ext uri="{28A0092B-C50C-407E-A947-70E740481C1C}">
                           <a14:useLocalDpi xmlns:a14="http://schemas.microsoft.com/office/drawing/2010/main" val="0"/>
@@ -6959,7 +7026,7 @@
                     <pic:cNvPicPr/>
                   </pic:nvPicPr>
                   <pic:blipFill>
-                    <a:blip r:embed="rId23">
+                    <a:blip r:embed="rId24">
                       <a:extLst>
                         <a:ext uri="{28A0092B-C50C-407E-A947-70E740481C1C}">
                           <a14:useLocalDpi xmlns:a14="http://schemas.microsoft.com/office/drawing/2010/main" val="0"/>
@@ -6988,7 +7055,7 @@
     </w:p>
     <w:p/>
     <w:sectPr>
-      <w:headerReference w:type="default" r:id="rId24"/>
+      <w:headerReference w:type="default" r:id="rId25"/>
       <w:pgSz w:w="11906" w:h="16838"/>
       <w:pgMar w:top="2268" w:right="1134" w:bottom="851" w:left="1701" w:header="709" w:footer="709" w:gutter="0"/>
       <w:cols w:space="708"/>

</xml_diff>

<commit_message>
Agregue la ultima especificacion de CU. Faltan los DER
</commit_message>
<xml_diff>
--- a/TP final.docx
+++ b/TP final.docx
@@ -4722,15 +4722,7 @@
         <w:t xml:space="preserve">: </w:t>
       </w:r>
       <w:r>
-        <w:t xml:space="preserve">El sistema permitirá el registro del conteo de dinero en caja, junto a los registros físicos de las transacciones realizadas por </w:t>
-      </w:r>
-      <w:proofErr w:type="spellStart"/>
-      <w:r>
-        <w:t>posnet</w:t>
-      </w:r>
-      <w:proofErr w:type="spellEnd"/>
-      <w:r>
-        <w:t>, para su comparación con el arqueo automático del sistema.</w:t>
+        <w:t>El sistema permitirá el registro del conteo de dinero en caja, junto a los registros físicos de las transacciones realizadas por posnet, para su comparación con el arqueo automático del sistema.</w:t>
       </w:r>
     </w:p>
     <w:p/>
@@ -4750,15 +4742,7 @@
         <w:ind w:firstLine="709"/>
       </w:pPr>
       <w:r>
-        <w:t xml:space="preserve">Como se definió en el punto anterior, el sistema contara solo con </w:t>
-      </w:r>
-      <w:proofErr w:type="spellStart"/>
-      <w:r>
-        <w:t>lo</w:t>
-      </w:r>
-      <w:proofErr w:type="spellEnd"/>
-      <w:r>
-        <w:t xml:space="preserve"> siguientes módulos:</w:t>
+        <w:t>Como se definió en el punto anterior, el sistema contara solo con lo siguientes módulos:</w:t>
       </w:r>
     </w:p>
     <w:p>
@@ -6769,13 +6753,8 @@
         <w:t>fono celular</w:t>
       </w:r>
       <w:r>
-        <w:t xml:space="preserve">, </w:t>
-      </w:r>
-      <w:proofErr w:type="spellStart"/>
-      <w:r>
-        <w:t>dni</w:t>
-      </w:r>
-      <w:proofErr w:type="spellEnd"/>
+        <w:t>, dni</w:t>
+      </w:r>
       <w:r>
         <w:t>.</w:t>
       </w:r>
@@ -6966,10 +6945,10 @@
           <w:noProof/>
         </w:rPr>
         <w:drawing>
-          <wp:inline distT="0" distB="0" distL="0" distR="0" wp14:anchorId="0B16CE9B" wp14:editId="17145F66">
-            <wp:extent cx="5760085" cy="4410075"/>
-            <wp:effectExtent l="0" t="0" r="0" b="9525"/>
-            <wp:docPr id="1882520278" name="Picture 13" descr="A diagram of a company&#10;&#10;Description automatically generated"/>
+          <wp:inline distT="0" distB="0" distL="0" distR="0" wp14:anchorId="1738855D" wp14:editId="67944215">
+            <wp:extent cx="5760085" cy="4616450"/>
+            <wp:effectExtent l="0" t="0" r="0" b="0"/>
+            <wp:docPr id="1227468170" name="Picture 13" descr="A diagram of a company&#10;&#10;Description automatically generated"/>
             <wp:cNvGraphicFramePr>
               <a:graphicFrameLocks xmlns:a="http://schemas.openxmlformats.org/drawingml/2006/main" noChangeAspect="1"/>
             </wp:cNvGraphicFramePr>
@@ -6977,7 +6956,7 @@
               <a:graphicData uri="http://schemas.openxmlformats.org/drawingml/2006/picture">
                 <pic:pic xmlns:pic="http://schemas.openxmlformats.org/drawingml/2006/picture">
                   <pic:nvPicPr>
-                    <pic:cNvPr id="1882520278" name="Picture 13" descr="A diagram of a company&#10;&#10;Description automatically generated"/>
+                    <pic:cNvPr id="1227468170" name="Picture 13" descr="A diagram of a company&#10;&#10;Description automatically generated"/>
                     <pic:cNvPicPr/>
                   </pic:nvPicPr>
                   <pic:blipFill>
@@ -6995,7 +6974,7 @@
                   <pic:spPr>
                     <a:xfrm>
                       <a:off x="0" y="0"/>
-                      <a:ext cx="5760085" cy="4410075"/>
+                      <a:ext cx="5760085" cy="4616450"/>
                     </a:xfrm>
                     <a:prstGeom prst="rect">
                       <a:avLst/>
@@ -7107,26 +7086,27 @@
         </w:drawing>
       </w:r>
     </w:p>
+    <w:p>
+      <w:pPr>
+        <w:pStyle w:val="Heading3"/>
+      </w:pPr>
+      <w:bookmarkStart w:id="33" w:name="_Toc165980200"/>
+      <w:r>
+        <w:lastRenderedPageBreak/>
+        <w:t>Caso de uso del sistema CU01 Registrar pedido</w:t>
+      </w:r>
+      <w:bookmarkEnd w:id="33"/>
+    </w:p>
     <w:p/>
+    <w:p>
+      <w:pPr>
+        <w:pStyle w:val="Heading4"/>
+      </w:pPr>
+      <w:r>
+        <w:t>Historial de revisión de la especificación</w:t>
+      </w:r>
+    </w:p>
     <w:p/>
-    <w:p>
-      <w:pPr>
-        <w:pStyle w:val="Heading3"/>
-      </w:pPr>
-      <w:bookmarkStart w:id="33" w:name="_Toc165980200"/>
-      <w:r>
-        <w:t>Caso de uso del sistema CU01 Registrar pedido</w:t>
-      </w:r>
-      <w:bookmarkEnd w:id="33"/>
-    </w:p>
-    <w:p>
-      <w:pPr>
-        <w:pStyle w:val="Heading4"/>
-      </w:pPr>
-      <w:r>
-        <w:t>Historial de revisión de la especificación</w:t>
-      </w:r>
-    </w:p>
     <w:tbl>
       <w:tblPr>
         <w:tblStyle w:val="GridTable4-Accent1"/>
@@ -7258,10 +7238,16 @@
     </w:tbl>
     <w:p/>
     <w:p>
+      <w:r>
+        <w:br w:type="page"/>
+      </w:r>
+    </w:p>
+    <w:p>
       <w:pPr>
         <w:pStyle w:val="Heading4"/>
       </w:pPr>
       <w:r>
+        <w:lastRenderedPageBreak/>
         <w:t>Objetivo</w:t>
       </w:r>
     </w:p>
@@ -7277,37 +7263,70 @@
         <w:t>asegurando que esté disponible para su posterior procesamiento y gestión dentro del sistema de gestión del restaurante.</w:t>
       </w:r>
     </w:p>
+    <w:p>
+      <w:r>
+        <w:br w:type="page"/>
+      </w:r>
+    </w:p>
+    <w:p>
+      <w:pPr>
+        <w:pStyle w:val="Heading4"/>
+      </w:pPr>
+      <w:r>
+        <w:lastRenderedPageBreak/>
+        <w:t>Precondiciones</w:t>
+      </w:r>
+    </w:p>
     <w:p/>
     <w:p>
+      <w:r>
+        <w:t>Cajero ya inici</w:t>
+      </w:r>
+      <w:r>
+        <w:t>ó</w:t>
+      </w:r>
+      <w:r>
+        <w:t xml:space="preserve"> sesión en el sistema</w:t>
+      </w:r>
+    </w:p>
+    <w:p/>
+    <w:p>
       <w:pPr>
         <w:pStyle w:val="Heading4"/>
       </w:pPr>
       <w:r>
-        <w:t>Precondiciones</w:t>
-      </w:r>
-    </w:p>
-    <w:p>
-      <w:r>
-        <w:t>Cajero ya inici</w:t>
-      </w:r>
-      <w:r>
-        <w:t>ó</w:t>
-      </w:r>
-      <w:r>
-        <w:t xml:space="preserve"> sesión en el sistema</w:t>
-      </w:r>
-    </w:p>
+        <w:t>Postcondiciones</w:t>
+      </w:r>
+    </w:p>
+    <w:p/>
+    <w:p>
+      <w:r>
+        <w:t xml:space="preserve">Pedido registrado en el sistema. </w:t>
+      </w:r>
+    </w:p>
+    <w:p>
+      <w:r>
+        <w:t>Su estado se actualiza a “Registrado”</w:t>
+      </w:r>
+    </w:p>
+    <w:p/>
     <w:p>
       <w:pPr>
         <w:pStyle w:val="Heading4"/>
       </w:pPr>
       <w:r>
-        <w:t>Postcondiciones</w:t>
-      </w:r>
-    </w:p>
-    <w:p>
-      <w:r>
-        <w:t>Pedido registrado en el sistema. Su estado se actualiza a “Registrado”</w:t>
+        <w:t>Eventos disparadores del caso de uso</w:t>
+      </w:r>
+    </w:p>
+    <w:p/>
+    <w:p>
+      <w:r>
+        <w:t>Cliente realiza un pedido</w:t>
+      </w:r>
+    </w:p>
+    <w:p>
+      <w:r>
+        <w:br w:type="page"/>
       </w:r>
     </w:p>
     <w:p>
@@ -7315,22 +7334,11 @@
         <w:pStyle w:val="Heading4"/>
       </w:pPr>
       <w:r>
-        <w:t>Eventos disparadores del caso de uso</w:t>
-      </w:r>
-    </w:p>
-    <w:p>
-      <w:r>
-        <w:t>Cliente realiza un pedido</w:t>
-      </w:r>
-    </w:p>
-    <w:p>
-      <w:pPr>
-        <w:pStyle w:val="Heading4"/>
-      </w:pPr>
-      <w:r>
+        <w:lastRenderedPageBreak/>
         <w:t>Diagrama del caso de uso</w:t>
       </w:r>
     </w:p>
+    <w:p/>
     <w:p>
       <w:pPr>
         <w:jc w:val="center"/>
@@ -7383,19 +7391,9 @@
       </w:r>
     </w:p>
     <w:p>
-      <w:pPr>
-        <w:jc w:val="center"/>
-      </w:pPr>
-    </w:p>
-    <w:p>
-      <w:pPr>
-        <w:jc w:val="center"/>
-      </w:pPr>
-    </w:p>
-    <w:p>
-      <w:pPr>
-        <w:jc w:val="center"/>
-      </w:pPr>
+      <w:r>
+        <w:br w:type="page"/>
+      </w:r>
     </w:p>
     <w:p>
       <w:pPr>
@@ -7406,6 +7404,7 @@
         <w:t>Descripción analítica del caso de uso</w:t>
       </w:r>
     </w:p>
+    <w:p/>
     <w:tbl>
       <w:tblPr>
         <w:tblStyle w:val="TableGrid"/>
@@ -7867,6 +7866,11 @@
     </w:tbl>
     <w:p/>
     <w:p>
+      <w:r>
+        <w:br w:type="page"/>
+      </w:r>
+    </w:p>
+    <w:p>
       <w:pPr>
         <w:pStyle w:val="Heading4"/>
       </w:pPr>
@@ -7875,16 +7879,17 @@
         <w:t>Diagrama de clase</w:t>
       </w:r>
     </w:p>
+    <w:p/>
     <w:p>
       <w:r>
         <w:rPr>
           <w:noProof/>
         </w:rPr>
         <w:drawing>
-          <wp:inline distT="0" distB="0" distL="0" distR="0" wp14:anchorId="10B06792" wp14:editId="2DAD4686">
-            <wp:extent cx="5760085" cy="4616450"/>
-            <wp:effectExtent l="0" t="0" r="0" b="0"/>
-            <wp:docPr id="1722300012" name="Picture 11" descr="A diagram of a computer&#10;&#10;Description automatically generated with medium confidence"/>
+          <wp:inline distT="0" distB="0" distL="0" distR="0" wp14:anchorId="09348270" wp14:editId="3F0659F1">
+            <wp:extent cx="5760085" cy="5250815"/>
+            <wp:effectExtent l="0" t="0" r="0" b="6985"/>
+            <wp:docPr id="1447428911" name="Picture 3" descr="A diagram of a computer&#10;&#10;Description automatically generated"/>
             <wp:cNvGraphicFramePr>
               <a:graphicFrameLocks xmlns:a="http://schemas.openxmlformats.org/drawingml/2006/main" noChangeAspect="1"/>
             </wp:cNvGraphicFramePr>
@@ -7892,7 +7897,7 @@
               <a:graphicData uri="http://schemas.openxmlformats.org/drawingml/2006/picture">
                 <pic:pic xmlns:pic="http://schemas.openxmlformats.org/drawingml/2006/picture">
                   <pic:nvPicPr>
-                    <pic:cNvPr id="1722300012" name="Picture 11" descr="A diagram of a computer&#10;&#10;Description automatically generated with medium confidence"/>
+                    <pic:cNvPr id="1447428911" name="Picture 3" descr="A diagram of a computer&#10;&#10;Description automatically generated"/>
                     <pic:cNvPicPr/>
                   </pic:nvPicPr>
                   <pic:blipFill>
@@ -7910,7 +7915,7 @@
                   <pic:spPr>
                     <a:xfrm>
                       <a:off x="0" y="0"/>
-                      <a:ext cx="5760085" cy="4616450"/>
+                      <a:ext cx="5760085" cy="5250815"/>
                     </a:xfrm>
                     <a:prstGeom prst="rect">
                       <a:avLst/>
@@ -7937,16 +7942,17 @@
         <w:t>Diagrama de secuencia</w:t>
       </w:r>
     </w:p>
+    <w:p/>
     <w:p>
       <w:r>
         <w:rPr>
           <w:noProof/>
         </w:rPr>
         <w:drawing>
-          <wp:inline distT="0" distB="0" distL="0" distR="0" wp14:anchorId="1B6C415C" wp14:editId="2C504003">
+          <wp:inline distT="0" distB="0" distL="0" distR="0" wp14:anchorId="5AFC84D3" wp14:editId="01731EB1">
             <wp:extent cx="5760085" cy="5052695"/>
             <wp:effectExtent l="0" t="0" r="0" b="0"/>
-            <wp:docPr id="966784922" name="Picture 12" descr="A diagram of a diagram&#10;&#10;Description automatically generated"/>
+            <wp:docPr id="2074757574" name="Picture 5" descr="A diagram of a diagram&#10;&#10;Description automatically generated"/>
             <wp:cNvGraphicFramePr>
               <a:graphicFrameLocks xmlns:a="http://schemas.openxmlformats.org/drawingml/2006/main" noChangeAspect="1"/>
             </wp:cNvGraphicFramePr>
@@ -7954,7 +7960,7 @@
               <a:graphicData uri="http://schemas.openxmlformats.org/drawingml/2006/picture">
                 <pic:pic xmlns:pic="http://schemas.openxmlformats.org/drawingml/2006/picture">
                   <pic:nvPicPr>
-                    <pic:cNvPr id="966784922" name="Picture 12" descr="A diagram of a diagram&#10;&#10;Description automatically generated"/>
+                    <pic:cNvPr id="2074757574" name="Picture 5" descr="A diagram of a diagram&#10;&#10;Description automatically generated"/>
                     <pic:cNvPicPr/>
                   </pic:nvPicPr>
                   <pic:blipFill>
@@ -8025,6 +8031,7 @@
       </w:r>
       <w:bookmarkEnd w:id="34"/>
     </w:p>
+    <w:p/>
     <w:p>
       <w:pPr>
         <w:pStyle w:val="Heading4"/>
@@ -8033,6 +8040,7 @@
         <w:t>Historial de revisión de la especificación</w:t>
       </w:r>
     </w:p>
+    <w:p/>
     <w:tbl>
       <w:tblPr>
         <w:tblStyle w:val="GridTable4-Accent1"/>
@@ -8164,13 +8172,20 @@
     </w:tbl>
     <w:p/>
     <w:p>
+      <w:r>
+        <w:br w:type="page"/>
+      </w:r>
+    </w:p>
+    <w:p>
       <w:pPr>
         <w:pStyle w:val="Heading4"/>
       </w:pPr>
       <w:r>
+        <w:lastRenderedPageBreak/>
         <w:t>Objetivo</w:t>
       </w:r>
     </w:p>
+    <w:p/>
     <w:p>
       <w:r>
         <w:t>Verificar disponibilidad de los productos que conforman al pedido registrado, para luego notificar su resultado al cajero</w:t>
@@ -8180,18 +8195,26 @@
       </w:r>
     </w:p>
     <w:p>
+      <w:r>
+        <w:br w:type="page"/>
+      </w:r>
+    </w:p>
+    <w:p>
       <w:pPr>
         <w:pStyle w:val="Heading4"/>
       </w:pPr>
       <w:r>
+        <w:lastRenderedPageBreak/>
         <w:t>Precondiciones</w:t>
       </w:r>
     </w:p>
+    <w:p/>
     <w:p>
       <w:r>
         <w:t>Jefe de cocina ya inicio sesión en el sistema.</w:t>
       </w:r>
     </w:p>
+    <w:p/>
     <w:p>
       <w:pPr>
         <w:pStyle w:val="Heading4"/>
@@ -8200,11 +8223,13 @@
         <w:t>Postcondiciones</w:t>
       </w:r>
     </w:p>
+    <w:p/>
     <w:p>
       <w:r>
         <w:t>El pedido es verificado. Su estado en el sistema pasa a “Verificado”</w:t>
       </w:r>
     </w:p>
+    <w:p/>
     <w:p>
       <w:pPr>
         <w:pStyle w:val="Heading4"/>
@@ -8213,20 +8238,27 @@
         <w:t>Eventos disparadores del caso de uso</w:t>
       </w:r>
     </w:p>
+    <w:p/>
     <w:p>
       <w:r>
         <w:t>Cajero registra un pedido.</w:t>
       </w:r>
     </w:p>
+    <w:p>
+      <w:r>
+        <w:br w:type="page"/>
+      </w:r>
+    </w:p>
+    <w:p>
+      <w:pPr>
+        <w:pStyle w:val="Heading4"/>
+      </w:pPr>
+      <w:r>
+        <w:lastRenderedPageBreak/>
+        <w:t>Diagrama del caso de uso</w:t>
+      </w:r>
+    </w:p>
     <w:p/>
-    <w:p>
-      <w:pPr>
-        <w:pStyle w:val="Heading4"/>
-      </w:pPr>
-      <w:r>
-        <w:t>Diagrama del caso de uso</w:t>
-      </w:r>
-    </w:p>
     <w:p>
       <w:pPr>
         <w:jc w:val="center"/>
@@ -8279,13 +8311,20 @@
       </w:r>
     </w:p>
     <w:p>
+      <w:r>
+        <w:br w:type="page"/>
+      </w:r>
+    </w:p>
+    <w:p>
       <w:pPr>
         <w:pStyle w:val="Heading4"/>
       </w:pPr>
       <w:r>
+        <w:lastRenderedPageBreak/>
         <w:t>Descripción analítica del caso de uso</w:t>
       </w:r>
     </w:p>
+    <w:p/>
     <w:tbl>
       <w:tblPr>
         <w:tblStyle w:val="TableGrid"/>
@@ -8408,7 +8447,6 @@
                 <w:rFonts w:cs="Arial"/>
                 <w:b/>
               </w:rPr>
-              <w:lastRenderedPageBreak/>
               <w:t>Actor Principal</w:t>
             </w:r>
             <w:r>
@@ -8884,16 +8922,17 @@
         <w:t>Diagrama de clase</w:t>
       </w:r>
     </w:p>
+    <w:p/>
     <w:p>
       <w:r>
         <w:rPr>
           <w:noProof/>
         </w:rPr>
         <w:drawing>
-          <wp:inline distT="0" distB="0" distL="0" distR="0" wp14:anchorId="1EB525F2" wp14:editId="4895558F">
-            <wp:extent cx="5760085" cy="4434840"/>
-            <wp:effectExtent l="0" t="0" r="0" b="3810"/>
-            <wp:docPr id="1950809101" name="Picture 3" descr="A diagram of a company&#10;&#10;Description automatically generated with medium confidence"/>
+          <wp:inline distT="0" distB="0" distL="0" distR="0" wp14:anchorId="03BA535E" wp14:editId="4ADC6E89">
+            <wp:extent cx="5760085" cy="4338320"/>
+            <wp:effectExtent l="0" t="0" r="0" b="5080"/>
+            <wp:docPr id="2050849660" name="Picture 6" descr="A diagram of a computer&#10;&#10;Description automatically generated with medium confidence"/>
             <wp:cNvGraphicFramePr>
               <a:graphicFrameLocks xmlns:a="http://schemas.openxmlformats.org/drawingml/2006/main" noChangeAspect="1"/>
             </wp:cNvGraphicFramePr>
@@ -8901,7 +8940,7 @@
               <a:graphicData uri="http://schemas.openxmlformats.org/drawingml/2006/picture">
                 <pic:pic xmlns:pic="http://schemas.openxmlformats.org/drawingml/2006/picture">
                   <pic:nvPicPr>
-                    <pic:cNvPr id="1950809101" name="Picture 3" descr="A diagram of a company&#10;&#10;Description automatically generated with medium confidence"/>
+                    <pic:cNvPr id="2050849660" name="Picture 6" descr="A diagram of a computer&#10;&#10;Description automatically generated with medium confidence"/>
                     <pic:cNvPicPr/>
                   </pic:nvPicPr>
                   <pic:blipFill>
@@ -8919,7 +8958,7 @@
                   <pic:spPr>
                     <a:xfrm>
                       <a:off x="0" y="0"/>
-                      <a:ext cx="5760085" cy="4434840"/>
+                      <a:ext cx="5760085" cy="4338320"/>
                     </a:xfrm>
                     <a:prstGeom prst="rect">
                       <a:avLst/>
@@ -8933,6 +8972,11 @@
       </w:r>
     </w:p>
     <w:p>
+      <w:r>
+        <w:br w:type="page"/>
+      </w:r>
+    </w:p>
+    <w:p>
       <w:pPr>
         <w:pStyle w:val="Heading4"/>
       </w:pPr>
@@ -8941,16 +8985,17 @@
         <w:t>Diagrama de secuencia</w:t>
       </w:r>
     </w:p>
+    <w:p/>
     <w:p>
       <w:r>
         <w:rPr>
           <w:noProof/>
         </w:rPr>
         <w:drawing>
-          <wp:inline distT="0" distB="0" distL="0" distR="0" wp14:anchorId="5D809B49" wp14:editId="31C8C47C">
-            <wp:extent cx="5760085" cy="7600950"/>
-            <wp:effectExtent l="0" t="0" r="0" b="0"/>
-            <wp:docPr id="48788505" name="Picture 2" descr="A diagram of a project&#10;&#10;Description automatically generated"/>
+          <wp:inline distT="0" distB="0" distL="0" distR="0" wp14:anchorId="73236BA3" wp14:editId="5E5599B8">
+            <wp:extent cx="5567643" cy="7347005"/>
+            <wp:effectExtent l="0" t="0" r="0" b="6350"/>
+            <wp:docPr id="583221512" name="Picture 7" descr="A diagram of a project&#10;&#10;Description automatically generated"/>
             <wp:cNvGraphicFramePr>
               <a:graphicFrameLocks xmlns:a="http://schemas.openxmlformats.org/drawingml/2006/main" noChangeAspect="1"/>
             </wp:cNvGraphicFramePr>
@@ -8958,7 +9003,7 @@
               <a:graphicData uri="http://schemas.openxmlformats.org/drawingml/2006/picture">
                 <pic:pic xmlns:pic="http://schemas.openxmlformats.org/drawingml/2006/picture">
                   <pic:nvPicPr>
-                    <pic:cNvPr id="48788505" name="Picture 2" descr="A diagram of a project&#10;&#10;Description automatically generated"/>
+                    <pic:cNvPr id="583221512" name="Picture 7" descr="A diagram of a project&#10;&#10;Description automatically generated"/>
                     <pic:cNvPicPr/>
                   </pic:nvPicPr>
                   <pic:blipFill>
@@ -8976,7 +9021,7 @@
                   <pic:spPr>
                     <a:xfrm>
                       <a:off x="0" y="0"/>
-                      <a:ext cx="5760085" cy="7600950"/>
+                      <a:ext cx="5571004" cy="7351441"/>
                     </a:xfrm>
                     <a:prstGeom prst="rect">
                       <a:avLst/>
@@ -9023,6 +9068,7 @@
       </w:r>
       <w:bookmarkEnd w:id="35"/>
     </w:p>
+    <w:p/>
     <w:p>
       <w:pPr>
         <w:pStyle w:val="Heading4"/>
@@ -9031,6 +9077,7 @@
         <w:t>Historial de revisión de la especificación</w:t>
       </w:r>
     </w:p>
+    <w:p/>
     <w:tbl>
       <w:tblPr>
         <w:tblStyle w:val="GridTable4-Accent1"/>
@@ -9162,13 +9209,20 @@
     </w:tbl>
     <w:p/>
     <w:p>
+      <w:r>
+        <w:br w:type="page"/>
+      </w:r>
+    </w:p>
+    <w:p>
       <w:pPr>
         <w:pStyle w:val="Heading4"/>
       </w:pPr>
       <w:r>
+        <w:lastRenderedPageBreak/>
         <w:t>Objetivo</w:t>
       </w:r>
     </w:p>
+    <w:p/>
     <w:p>
       <w:pPr>
         <w:ind w:firstLine="709"/>
@@ -9184,13 +9238,20 @@
       </w:r>
     </w:p>
     <w:p>
+      <w:r>
+        <w:br w:type="page"/>
+      </w:r>
+    </w:p>
+    <w:p>
       <w:pPr>
         <w:pStyle w:val="Heading4"/>
       </w:pPr>
       <w:r>
+        <w:lastRenderedPageBreak/>
         <w:t>Precondiciones</w:t>
       </w:r>
     </w:p>
+    <w:p/>
     <w:p>
       <w:r>
         <w:t>Pedido registrado en el sistema.</w:t>
@@ -9201,6 +9262,7 @@
         <w:t>Pedido verificado y aceptado.</w:t>
       </w:r>
     </w:p>
+    <w:p/>
     <w:p>
       <w:pPr>
         <w:pStyle w:val="Heading4"/>
@@ -9209,11 +9271,13 @@
         <w:t>Postcondiciones</w:t>
       </w:r>
     </w:p>
+    <w:p/>
     <w:p>
       <w:r>
         <w:t>Se registro el pago del pedido en el sistema.</w:t>
       </w:r>
     </w:p>
+    <w:p/>
     <w:p>
       <w:pPr>
         <w:pStyle w:val="Heading4"/>
@@ -9222,19 +9286,27 @@
         <w:t>Eventos disparadores del caso de uso</w:t>
       </w:r>
     </w:p>
+    <w:p/>
     <w:p>
       <w:r>
         <w:t>Cajero notificado de pedido aceptado.</w:t>
       </w:r>
     </w:p>
     <w:p>
+      <w:r>
+        <w:br w:type="page"/>
+      </w:r>
+    </w:p>
+    <w:p>
       <w:pPr>
         <w:pStyle w:val="Heading4"/>
       </w:pPr>
       <w:r>
+        <w:lastRenderedPageBreak/>
         <w:t>Diagrama del caso de uso</w:t>
       </w:r>
     </w:p>
+    <w:p/>
     <w:p>
       <w:pPr>
         <w:jc w:val="center"/>
@@ -9293,17 +9365,14 @@
     </w:p>
     <w:p>
       <w:pPr>
-        <w:jc w:val="center"/>
-      </w:pPr>
-    </w:p>
-    <w:p>
-      <w:pPr>
         <w:pStyle w:val="Heading4"/>
       </w:pPr>
       <w:r>
+        <w:lastRenderedPageBreak/>
         <w:t>Descripción analítica del caso de uso</w:t>
       </w:r>
     </w:p>
+    <w:p/>
     <w:tbl>
       <w:tblPr>
         <w:tblStyle w:val="TableGrid"/>
@@ -9813,16 +9882,17 @@
         <w:t>Diagrama de clase</w:t>
       </w:r>
     </w:p>
+    <w:p/>
     <w:p>
       <w:r>
         <w:rPr>
           <w:noProof/>
         </w:rPr>
         <w:drawing>
-          <wp:inline distT="0" distB="0" distL="0" distR="0" wp14:anchorId="3A8B2B28" wp14:editId="06A4E4C2">
-            <wp:extent cx="5760085" cy="5153025"/>
-            <wp:effectExtent l="0" t="0" r="0" b="9525"/>
-            <wp:docPr id="1637183786" name="Picture 1" descr="A screenshot of a computer flowchart&#10;&#10;Description automatically generated"/>
+          <wp:inline distT="0" distB="0" distL="0" distR="0" wp14:anchorId="2CA2138A" wp14:editId="788DFEEE">
+            <wp:extent cx="5760085" cy="5246370"/>
+            <wp:effectExtent l="0" t="0" r="0" b="0"/>
+            <wp:docPr id="8211047" name="Picture 8" descr="A diagram of a computer&#10;&#10;Description automatically generated"/>
             <wp:cNvGraphicFramePr>
               <a:graphicFrameLocks xmlns:a="http://schemas.openxmlformats.org/drawingml/2006/main" noChangeAspect="1"/>
             </wp:cNvGraphicFramePr>
@@ -9830,7 +9900,7 @@
               <a:graphicData uri="http://schemas.openxmlformats.org/drawingml/2006/picture">
                 <pic:pic xmlns:pic="http://schemas.openxmlformats.org/drawingml/2006/picture">
                   <pic:nvPicPr>
-                    <pic:cNvPr id="1637183786" name="Picture 1" descr="A screenshot of a computer flowchart&#10;&#10;Description automatically generated"/>
+                    <pic:cNvPr id="8211047" name="Picture 8" descr="A diagram of a computer&#10;&#10;Description automatically generated"/>
                     <pic:cNvPicPr/>
                   </pic:nvPicPr>
                   <pic:blipFill>
@@ -9848,7 +9918,7 @@
                   <pic:spPr>
                     <a:xfrm>
                       <a:off x="0" y="0"/>
-                      <a:ext cx="5760085" cy="5153025"/>
+                      <a:ext cx="5760085" cy="5246370"/>
                     </a:xfrm>
                     <a:prstGeom prst="rect">
                       <a:avLst/>
@@ -9866,25 +9936,26 @@
         <w:br w:type="page"/>
       </w:r>
     </w:p>
+    <w:p>
+      <w:pPr>
+        <w:pStyle w:val="Heading4"/>
+      </w:pPr>
+      <w:r>
+        <w:lastRenderedPageBreak/>
+        <w:t>Diagrama de secuencia</w:t>
+      </w:r>
+    </w:p>
     <w:p/>
-    <w:p>
-      <w:pPr>
-        <w:pStyle w:val="Heading4"/>
-      </w:pPr>
-      <w:r>
-        <w:t>Diagrama de secuencia</w:t>
-      </w:r>
-    </w:p>
     <w:p>
       <w:r>
         <w:rPr>
           <w:noProof/>
         </w:rPr>
         <w:drawing>
-          <wp:inline distT="0" distB="0" distL="0" distR="0" wp14:anchorId="65E94972" wp14:editId="60255FFF">
+          <wp:inline distT="0" distB="0" distL="0" distR="0" wp14:anchorId="4657A3FE" wp14:editId="1AF45D59">
             <wp:extent cx="5760085" cy="5448935"/>
             <wp:effectExtent l="0" t="0" r="0" b="0"/>
-            <wp:docPr id="115324464" name="Picture 2" descr="A computer screen shot of a diagram&#10;&#10;Description automatically generated"/>
+            <wp:docPr id="733809892" name="Picture 9" descr="A computer screen shot of a diagram&#10;&#10;Description automatically generated"/>
             <wp:cNvGraphicFramePr>
               <a:graphicFrameLocks xmlns:a="http://schemas.openxmlformats.org/drawingml/2006/main" noChangeAspect="1"/>
             </wp:cNvGraphicFramePr>
@@ -9892,7 +9963,7 @@
               <a:graphicData uri="http://schemas.openxmlformats.org/drawingml/2006/picture">
                 <pic:pic xmlns:pic="http://schemas.openxmlformats.org/drawingml/2006/picture">
                   <pic:nvPicPr>
-                    <pic:cNvPr id="115324464" name="Picture 2" descr="A computer screen shot of a diagram&#10;&#10;Description automatically generated"/>
+                    <pic:cNvPr id="733809892" name="Picture 9" descr="A computer screen shot of a diagram&#10;&#10;Description automatically generated"/>
                     <pic:cNvPicPr/>
                   </pic:nvPicPr>
                   <pic:blipFill>
@@ -9928,12 +9999,12 @@
         <w:br w:type="page"/>
       </w:r>
     </w:p>
-    <w:p/>
     <w:p>
       <w:pPr>
         <w:pStyle w:val="Heading4"/>
       </w:pPr>
       <w:r>
+        <w:lastRenderedPageBreak/>
         <w:t>DER</w:t>
       </w:r>
     </w:p>
@@ -9962,6 +10033,7 @@
       </w:r>
       <w:bookmarkEnd w:id="36"/>
     </w:p>
+    <w:p/>
     <w:p>
       <w:pPr>
         <w:pStyle w:val="Heading4"/>
@@ -9970,6 +10042,7 @@
         <w:t>Historial de revisión de la especificación</w:t>
       </w:r>
     </w:p>
+    <w:p/>
     <w:tbl>
       <w:tblPr>
         <w:tblStyle w:val="GridTable4-Accent1"/>
@@ -10101,13 +10174,20 @@
     </w:tbl>
     <w:p/>
     <w:p>
+      <w:r>
+        <w:br w:type="page"/>
+      </w:r>
+    </w:p>
+    <w:p>
       <w:pPr>
         <w:pStyle w:val="Heading4"/>
       </w:pPr>
       <w:r>
+        <w:lastRenderedPageBreak/>
         <w:t>Objetivo</w:t>
       </w:r>
     </w:p>
+    <w:p/>
     <w:p>
       <w:pPr>
         <w:ind w:firstLine="709"/>
@@ -10118,15 +10198,25 @@
       <w:r>
         <w:t>reparar una orden detallada de productos solicitados por los clientes</w:t>
       </w:r>
+      <w:r>
+        <w:t>.</w:t>
+      </w:r>
+    </w:p>
+    <w:p>
+      <w:r>
+        <w:br w:type="page"/>
+      </w:r>
     </w:p>
     <w:p>
       <w:pPr>
         <w:pStyle w:val="Heading4"/>
       </w:pPr>
       <w:r>
+        <w:lastRenderedPageBreak/>
         <w:t>Precondiciones</w:t>
       </w:r>
     </w:p>
+    <w:p/>
     <w:p>
       <w:pPr>
         <w:ind w:firstLine="709"/>
@@ -10137,12 +10227,18 @@
     </w:p>
     <w:p>
       <w:pPr>
+        <w:ind w:firstLine="709"/>
+      </w:pPr>
+    </w:p>
+    <w:p>
+      <w:pPr>
         <w:pStyle w:val="Heading4"/>
       </w:pPr>
       <w:r>
         <w:t>Postcondiciones</w:t>
       </w:r>
     </w:p>
+    <w:p/>
     <w:p>
       <w:pPr>
         <w:ind w:firstLine="709"/>
@@ -10159,6 +10255,7 @@
         <w:t>Eventos disparadores del caso de uso</w:t>
       </w:r>
     </w:p>
+    <w:p/>
     <w:p>
       <w:pPr>
         <w:ind w:firstLine="709"/>
@@ -10168,13 +10265,20 @@
       </w:r>
     </w:p>
     <w:p>
+      <w:r>
+        <w:br w:type="page"/>
+      </w:r>
+    </w:p>
+    <w:p>
       <w:pPr>
         <w:pStyle w:val="Heading4"/>
       </w:pPr>
       <w:r>
+        <w:lastRenderedPageBreak/>
         <w:t>Diagrama del caso de uso</w:t>
       </w:r>
     </w:p>
+    <w:p/>
     <w:p>
       <w:pPr>
         <w:jc w:val="center"/>
@@ -10227,13 +10331,20 @@
       </w:r>
     </w:p>
     <w:p>
+      <w:r>
+        <w:br w:type="page"/>
+      </w:r>
+    </w:p>
+    <w:p>
       <w:pPr>
         <w:pStyle w:val="Heading4"/>
       </w:pPr>
       <w:r>
+        <w:lastRenderedPageBreak/>
         <w:t>Descripción analítica del caso de uso</w:t>
       </w:r>
     </w:p>
+    <w:p/>
     <w:tbl>
       <w:tblPr>
         <w:tblStyle w:val="TableGrid"/>
@@ -10502,7 +10613,6 @@
               <w:rPr>
                 <w:rFonts w:cs="Arial"/>
               </w:rPr>
-              <w:lastRenderedPageBreak/>
               <w:t>El sistema muestra un formulario para agregar los productos a preparar junto a un espacio para las instrucciones.</w:t>
             </w:r>
           </w:p>
@@ -10603,7 +10713,6 @@
                 <w:rFonts w:cs="Arial"/>
                 <w:b/>
               </w:rPr>
-              <w:lastRenderedPageBreak/>
               <w:t>Flujos Alternativos</w:t>
             </w:r>
             <w:r>
@@ -10683,16 +10792,17 @@
         <w:t>Diagrama de clase</w:t>
       </w:r>
     </w:p>
+    <w:p/>
     <w:p>
       <w:r>
         <w:rPr>
           <w:noProof/>
         </w:rPr>
         <w:drawing>
-          <wp:inline distT="0" distB="0" distL="0" distR="0" wp14:anchorId="7E55C976" wp14:editId="67ABFC78">
-            <wp:extent cx="5760085" cy="4046220"/>
-            <wp:effectExtent l="0" t="0" r="0" b="0"/>
-            <wp:docPr id="922923026" name="Picture 4" descr="A screenshot of a computer&#10;&#10;Description automatically generated"/>
+          <wp:inline distT="0" distB="0" distL="0" distR="0" wp14:anchorId="51A83C8B" wp14:editId="637BB2E4">
+            <wp:extent cx="5760085" cy="3731895"/>
+            <wp:effectExtent l="0" t="0" r="0" b="1905"/>
+            <wp:docPr id="1036566771" name="Picture 10" descr="A diagram of a computer&#10;&#10;Description automatically generated"/>
             <wp:cNvGraphicFramePr>
               <a:graphicFrameLocks xmlns:a="http://schemas.openxmlformats.org/drawingml/2006/main" noChangeAspect="1"/>
             </wp:cNvGraphicFramePr>
@@ -10700,7 +10810,7 @@
               <a:graphicData uri="http://schemas.openxmlformats.org/drawingml/2006/picture">
                 <pic:pic xmlns:pic="http://schemas.openxmlformats.org/drawingml/2006/picture">
                   <pic:nvPicPr>
-                    <pic:cNvPr id="922923026" name="Picture 4" descr="A screenshot of a computer&#10;&#10;Description automatically generated"/>
+                    <pic:cNvPr id="1036566771" name="Picture 10" descr="A diagram of a computer&#10;&#10;Description automatically generated"/>
                     <pic:cNvPicPr/>
                   </pic:nvPicPr>
                   <pic:blipFill>
@@ -10718,7 +10828,7 @@
                   <pic:spPr>
                     <a:xfrm>
                       <a:off x="0" y="0"/>
-                      <a:ext cx="5760085" cy="4046220"/>
+                      <a:ext cx="5760085" cy="3731895"/>
                     </a:xfrm>
                     <a:prstGeom prst="rect">
                       <a:avLst/>
@@ -10732,6 +10842,11 @@
       </w:r>
     </w:p>
     <w:p>
+      <w:r>
+        <w:br w:type="page"/>
+      </w:r>
+    </w:p>
+    <w:p>
       <w:pPr>
         <w:pStyle w:val="Heading4"/>
       </w:pPr>
@@ -10740,16 +10855,17 @@
         <w:t>Diagrama de secuencia</w:t>
       </w:r>
     </w:p>
+    <w:p/>
     <w:p>
       <w:r>
         <w:rPr>
           <w:noProof/>
         </w:rPr>
         <w:drawing>
-          <wp:inline distT="0" distB="0" distL="0" distR="0" wp14:anchorId="4C5678D5" wp14:editId="161F45EE">
+          <wp:inline distT="0" distB="0" distL="0" distR="0" wp14:anchorId="7B81B012" wp14:editId="4F7C0F66">
             <wp:extent cx="5760085" cy="5824220"/>
             <wp:effectExtent l="0" t="0" r="0" b="5080"/>
-            <wp:docPr id="253091150" name="Picture 5" descr="A diagram of a company&#10;&#10;Description automatically generated"/>
+            <wp:docPr id="1402680849" name="Picture 11" descr="A diagram of a company&#10;&#10;Description automatically generated"/>
             <wp:cNvGraphicFramePr>
               <a:graphicFrameLocks xmlns:a="http://schemas.openxmlformats.org/drawingml/2006/main" noChangeAspect="1"/>
             </wp:cNvGraphicFramePr>
@@ -10757,7 +10873,7 @@
               <a:graphicData uri="http://schemas.openxmlformats.org/drawingml/2006/picture">
                 <pic:pic xmlns:pic="http://schemas.openxmlformats.org/drawingml/2006/picture">
                   <pic:nvPicPr>
-                    <pic:cNvPr id="253091150" name="Picture 5" descr="A diagram of a company&#10;&#10;Description automatically generated"/>
+                    <pic:cNvPr id="1402680849" name="Picture 11" descr="A diagram of a company&#10;&#10;Description automatically generated"/>
                     <pic:cNvPicPr/>
                   </pic:nvPicPr>
                   <pic:blipFill>
@@ -10789,10 +10905,16 @@
       </w:r>
     </w:p>
     <w:p>
+      <w:r>
+        <w:br w:type="page"/>
+      </w:r>
+    </w:p>
+    <w:p>
       <w:pPr>
         <w:pStyle w:val="Heading4"/>
       </w:pPr>
       <w:r>
+        <w:lastRenderedPageBreak/>
         <w:t>DER</w:t>
       </w:r>
     </w:p>
@@ -10821,6 +10943,7 @@
       </w:r>
       <w:bookmarkEnd w:id="37"/>
     </w:p>
+    <w:p/>
     <w:p>
       <w:pPr>
         <w:pStyle w:val="Heading4"/>
@@ -10829,6 +10952,7 @@
         <w:t>Historial de revisión de la especificación</w:t>
       </w:r>
     </w:p>
+    <w:p/>
     <w:tbl>
       <w:tblPr>
         <w:tblStyle w:val="GridTable4-Accent1"/>
@@ -10960,21 +11084,67 @@
     </w:tbl>
     <w:p/>
     <w:p>
+      <w:r>
+        <w:br w:type="page"/>
+      </w:r>
+    </w:p>
+    <w:p>
       <w:pPr>
         <w:pStyle w:val="Heading4"/>
       </w:pPr>
       <w:r>
+        <w:lastRenderedPageBreak/>
         <w:t>Objetivo</w:t>
       </w:r>
     </w:p>
+    <w:p/>
+    <w:p>
+      <w:pPr>
+        <w:ind w:firstLine="709"/>
+      </w:pPr>
+      <w:r>
+        <w:t>P</w:t>
+      </w:r>
+      <w:r>
+        <w:t>ermitir al jefe de cocina revisar y asegurar la precisión y calidad de la preparación del pedido, garantizando que todos los productos estén correctamente elaborados de acuerdo con los detalles de la comanda enviada al cocinero</w:t>
+      </w:r>
+    </w:p>
+    <w:p>
+      <w:r>
+        <w:br w:type="page"/>
+      </w:r>
+    </w:p>
     <w:p>
       <w:pPr>
         <w:pStyle w:val="Heading4"/>
       </w:pPr>
       <w:r>
+        <w:lastRenderedPageBreak/>
         <w:t>Precondiciones</w:t>
       </w:r>
     </w:p>
+    <w:p/>
+    <w:p>
+      <w:pPr>
+        <w:ind w:firstLine="709"/>
+      </w:pPr>
+      <w:r>
+        <w:t>El jefe de cocina ha iniciado sesión en el sistema.</w:t>
+      </w:r>
+    </w:p>
+    <w:p>
+      <w:pPr>
+        <w:ind w:firstLine="709"/>
+      </w:pPr>
+      <w:r>
+        <w:t>Se ha generado una comanda y se ha asignado a un cocinero para su preparación.</w:t>
+      </w:r>
+    </w:p>
+    <w:p>
+      <w:pPr>
+        <w:ind w:firstLine="709"/>
+      </w:pPr>
+    </w:p>
     <w:p>
       <w:pPr>
         <w:pStyle w:val="Heading4"/>
@@ -10983,6 +11153,20 @@
         <w:t>Postcondiciones</w:t>
       </w:r>
     </w:p>
+    <w:p/>
+    <w:p>
+      <w:pPr>
+        <w:ind w:firstLine="709"/>
+      </w:pPr>
+      <w:r>
+        <w:t>El jefe de cocina verificó que el pedido se haya preparado correctamente.</w:t>
+      </w:r>
+    </w:p>
+    <w:p>
+      <w:pPr>
+        <w:ind w:firstLine="709"/>
+      </w:pPr>
+    </w:p>
     <w:p>
       <w:pPr>
         <w:pStyle w:val="Heading4"/>
@@ -10991,14 +11175,30 @@
         <w:t>Eventos disparadores del caso de uso</w:t>
       </w:r>
     </w:p>
+    <w:p/>
+    <w:p>
+      <w:pPr>
+        <w:ind w:firstLine="709"/>
+      </w:pPr>
+      <w:r>
+        <w:t>El cocinero entrega el pedido al jefe de cocina.</w:t>
+      </w:r>
+    </w:p>
+    <w:p>
+      <w:r>
+        <w:br w:type="page"/>
+      </w:r>
+    </w:p>
     <w:p>
       <w:pPr>
         <w:pStyle w:val="Heading4"/>
       </w:pPr>
       <w:r>
+        <w:lastRenderedPageBreak/>
         <w:t>Diagrama del caso de uso</w:t>
       </w:r>
     </w:p>
+    <w:p/>
     <w:p>
       <w:pPr>
         <w:jc w:val="center"/>
@@ -11051,13 +11251,20 @@
       </w:r>
     </w:p>
     <w:p>
+      <w:r>
+        <w:br w:type="page"/>
+      </w:r>
+    </w:p>
+    <w:p>
       <w:pPr>
         <w:pStyle w:val="Heading4"/>
       </w:pPr>
       <w:r>
+        <w:lastRenderedPageBreak/>
         <w:t>Descripción analítica del caso de uso</w:t>
       </w:r>
     </w:p>
+    <w:p/>
     <w:tbl>
       <w:tblPr>
         <w:tblStyle w:val="TableGrid"/>
@@ -11074,22 +11281,29 @@
           </w:tcPr>
           <w:p>
             <w:pPr>
-              <w:rPr>
-                <w:rFonts w:ascii="Verdana" w:hAnsi="Verdana"/>
+              <w:spacing w:line="360" w:lineRule="auto"/>
+              <w:rPr>
+                <w:rFonts w:cs="Arial"/>
               </w:rPr>
             </w:pPr>
             <w:r>
               <w:rPr>
-                <w:rFonts w:ascii="Verdana" w:hAnsi="Verdana"/>
+                <w:rFonts w:cs="Arial"/>
                 <w:b/>
               </w:rPr>
               <w:t>ID y Nombre</w:t>
             </w:r>
             <w:r>
               <w:rPr>
-                <w:rFonts w:ascii="Verdana" w:hAnsi="Verdana"/>
+                <w:rFonts w:cs="Arial"/>
               </w:rPr>
               <w:t xml:space="preserve">: </w:t>
+            </w:r>
+            <w:r>
+              <w:rPr>
+                <w:rFonts w:cs="Arial"/>
+              </w:rPr>
+              <w:t>CU08 Verificar pedido terminado</w:t>
             </w:r>
           </w:p>
         </w:tc>
@@ -11101,20 +11315,21 @@
           </w:tcPr>
           <w:p>
             <w:pPr>
-              <w:rPr>
-                <w:rFonts w:ascii="Verdana" w:hAnsi="Verdana"/>
+              <w:spacing w:line="360" w:lineRule="auto"/>
+              <w:rPr>
+                <w:rFonts w:cs="Arial"/>
               </w:rPr>
             </w:pPr>
             <w:r>
               <w:rPr>
-                <w:rFonts w:ascii="Verdana" w:hAnsi="Verdana"/>
+                <w:rFonts w:cs="Arial"/>
                 <w:b/>
               </w:rPr>
               <w:t>Estado</w:t>
             </w:r>
             <w:r>
               <w:rPr>
-                <w:rFonts w:ascii="Verdana" w:hAnsi="Verdana"/>
+                <w:rFonts w:cs="Arial"/>
               </w:rPr>
               <w:t>: Pendiente.</w:t>
             </w:r>
@@ -11128,22 +11343,29 @@
           </w:tcPr>
           <w:p>
             <w:pPr>
-              <w:rPr>
-                <w:rFonts w:ascii="Verdana" w:hAnsi="Verdana"/>
+              <w:spacing w:line="360" w:lineRule="auto"/>
+              <w:rPr>
+                <w:rFonts w:cs="Arial"/>
               </w:rPr>
             </w:pPr>
             <w:r>
               <w:rPr>
-                <w:rFonts w:ascii="Verdana" w:hAnsi="Verdana"/>
+                <w:rFonts w:cs="Arial"/>
                 <w:b/>
               </w:rPr>
               <w:t>Descripción</w:t>
             </w:r>
             <w:r>
               <w:rPr>
-                <w:rFonts w:ascii="Verdana" w:hAnsi="Verdana"/>
+                <w:rFonts w:cs="Arial"/>
               </w:rPr>
               <w:t xml:space="preserve">: </w:t>
+            </w:r>
+            <w:r>
+              <w:rPr>
+                <w:rFonts w:cs="Arial"/>
+              </w:rPr>
+              <w:t>EL usuario verifica el pedido y marca en el sistema que este está listo.</w:t>
             </w:r>
           </w:p>
         </w:tc>
@@ -11155,22 +11377,29 @@
           </w:tcPr>
           <w:p>
             <w:pPr>
-              <w:rPr>
-                <w:rFonts w:ascii="Verdana" w:hAnsi="Verdana"/>
+              <w:spacing w:line="360" w:lineRule="auto"/>
+              <w:rPr>
+                <w:rFonts w:cs="Arial"/>
               </w:rPr>
             </w:pPr>
             <w:r>
               <w:rPr>
-                <w:rFonts w:ascii="Verdana" w:hAnsi="Verdana"/>
+                <w:rFonts w:cs="Arial"/>
                 <w:b/>
               </w:rPr>
               <w:t>Actor Principal</w:t>
             </w:r>
             <w:r>
               <w:rPr>
-                <w:rFonts w:ascii="Verdana" w:hAnsi="Verdana"/>
+                <w:rFonts w:cs="Arial"/>
               </w:rPr>
               <w:t xml:space="preserve">: </w:t>
+            </w:r>
+            <w:r>
+              <w:rPr>
+                <w:rFonts w:cs="Arial"/>
+              </w:rPr>
+              <w:t>Jefe de cocina</w:t>
             </w:r>
           </w:p>
         </w:tc>
@@ -11182,22 +11411,29 @@
           </w:tcPr>
           <w:p>
             <w:pPr>
-              <w:rPr>
-                <w:rFonts w:ascii="Verdana" w:hAnsi="Verdana"/>
+              <w:spacing w:line="360" w:lineRule="auto"/>
+              <w:rPr>
+                <w:rFonts w:cs="Arial"/>
               </w:rPr>
             </w:pPr>
             <w:r>
               <w:rPr>
-                <w:rFonts w:ascii="Verdana" w:hAnsi="Verdana"/>
+                <w:rFonts w:cs="Arial"/>
                 <w:b/>
               </w:rPr>
               <w:t>Actor Secundario</w:t>
             </w:r>
             <w:r>
               <w:rPr>
-                <w:rFonts w:ascii="Verdana" w:hAnsi="Verdana"/>
+                <w:rFonts w:cs="Arial"/>
               </w:rPr>
               <w:t xml:space="preserve">: </w:t>
+            </w:r>
+            <w:r>
+              <w:rPr>
+                <w:rFonts w:cs="Arial"/>
+              </w:rPr>
+              <w:t>Cocinero</w:t>
             </w:r>
           </w:p>
         </w:tc>
@@ -11209,20 +11445,21 @@
           </w:tcPr>
           <w:p>
             <w:pPr>
-              <w:rPr>
-                <w:rFonts w:ascii="Verdana" w:hAnsi="Verdana"/>
+              <w:spacing w:line="360" w:lineRule="auto"/>
+              <w:rPr>
+                <w:rFonts w:cs="Arial"/>
               </w:rPr>
             </w:pPr>
             <w:r>
               <w:rPr>
-                <w:rFonts w:ascii="Verdana" w:hAnsi="Verdana"/>
+                <w:rFonts w:cs="Arial"/>
                 <w:b/>
               </w:rPr>
               <w:t>Puntos de Extensión</w:t>
             </w:r>
             <w:r>
               <w:rPr>
-                <w:rFonts w:ascii="Verdana" w:hAnsi="Verdana"/>
+                <w:rFonts w:cs="Arial"/>
               </w:rPr>
               <w:t xml:space="preserve">: </w:t>
             </w:r>
@@ -11236,20 +11473,21 @@
           </w:tcPr>
           <w:p>
             <w:pPr>
-              <w:rPr>
-                <w:rFonts w:ascii="Verdana" w:hAnsi="Verdana"/>
+              <w:spacing w:line="360" w:lineRule="auto"/>
+              <w:rPr>
+                <w:rFonts w:cs="Arial"/>
               </w:rPr>
             </w:pPr>
             <w:r>
               <w:rPr>
-                <w:rFonts w:ascii="Verdana" w:hAnsi="Verdana"/>
+                <w:rFonts w:cs="Arial"/>
                 <w:b/>
               </w:rPr>
               <w:t>Escenario Principal</w:t>
             </w:r>
             <w:r>
               <w:rPr>
-                <w:rFonts w:ascii="Verdana" w:hAnsi="Verdana"/>
+                <w:rFonts w:cs="Arial"/>
               </w:rPr>
               <w:t>:</w:t>
             </w:r>
@@ -11261,22 +11499,162 @@
                 <w:ilvl w:val="0"/>
                 <w:numId w:val="17"/>
               </w:numPr>
-              <w:rPr>
-                <w:rFonts w:ascii="Verdana" w:hAnsi="Verdana"/>
+              <w:spacing w:line="360" w:lineRule="auto"/>
+              <w:rPr>
+                <w:rFonts w:cs="Arial"/>
               </w:rPr>
             </w:pPr>
             <w:r>
               <w:rPr>
-                <w:rFonts w:ascii="Verdana" w:hAnsi="Verdana"/>
-              </w:rPr>
-              <w:t>Inicio del flujo</w:t>
+                <w:rFonts w:cs="Arial"/>
+              </w:rPr>
+              <w:t xml:space="preserve">El jefe de cocina ingresa a la sección </w:t>
+            </w:r>
+            <w:r>
+              <w:rPr>
+                <w:rFonts w:cs="Arial"/>
+              </w:rPr>
+              <w:t>“</w:t>
+            </w:r>
+            <w:r>
+              <w:rPr>
+                <w:rFonts w:cs="Arial"/>
+              </w:rPr>
+              <w:t>Pedidos en curso”.</w:t>
             </w:r>
           </w:p>
           <w:p>
             <w:pPr>
+              <w:pStyle w:val="ListParagraph"/>
+              <w:numPr>
+                <w:ilvl w:val="0"/>
+                <w:numId w:val="17"/>
+              </w:numPr>
+              <w:spacing w:line="360" w:lineRule="auto"/>
+              <w:rPr>
+                <w:rFonts w:cs="Arial"/>
+              </w:rPr>
+            </w:pPr>
+            <w:r>
+              <w:rPr>
+                <w:rFonts w:cs="Arial"/>
+              </w:rPr>
+              <w:t>El sistema muestra una lista de todos los pedidos en preparación.</w:t>
+            </w:r>
+          </w:p>
+          <w:p>
+            <w:pPr>
+              <w:pStyle w:val="ListParagraph"/>
+              <w:numPr>
+                <w:ilvl w:val="0"/>
+                <w:numId w:val="17"/>
+              </w:numPr>
+              <w:spacing w:line="360" w:lineRule="auto"/>
+              <w:rPr>
+                <w:rFonts w:cs="Arial"/>
+              </w:rPr>
+            </w:pPr>
+            <w:r>
+              <w:rPr>
+                <w:rFonts w:cs="Arial"/>
+              </w:rPr>
+              <w:t>El jefe de cocina selecciona al pedido que va a verificar.</w:t>
+            </w:r>
+          </w:p>
+          <w:p>
+            <w:pPr>
+              <w:pStyle w:val="ListParagraph"/>
+              <w:numPr>
+                <w:ilvl w:val="0"/>
+                <w:numId w:val="17"/>
+              </w:numPr>
+              <w:spacing w:line="360" w:lineRule="auto"/>
+              <w:rPr>
+                <w:rFonts w:cs="Arial"/>
+              </w:rPr>
+            </w:pPr>
+            <w:r>
+              <w:rPr>
+                <w:rFonts w:cs="Arial"/>
+              </w:rPr>
+              <w:t>El sistema muestra la comanda de dicho pedido.</w:t>
+            </w:r>
+          </w:p>
+          <w:p>
+            <w:pPr>
+              <w:pStyle w:val="ListParagraph"/>
+              <w:numPr>
+                <w:ilvl w:val="0"/>
+                <w:numId w:val="17"/>
+              </w:numPr>
+              <w:spacing w:line="360" w:lineRule="auto"/>
+              <w:rPr>
+                <w:rFonts w:cs="Arial"/>
+              </w:rPr>
+            </w:pPr>
+            <w:r>
+              <w:rPr>
+                <w:rFonts w:cs="Arial"/>
+              </w:rPr>
+              <w:t xml:space="preserve">El usuario verifica que el pedido que </w:t>
+            </w:r>
+            <w:r>
+              <w:rPr>
+                <w:rFonts w:cs="Arial"/>
+              </w:rPr>
+              <w:t xml:space="preserve">entregado por el cocinero </w:t>
+            </w:r>
+            <w:r>
+              <w:rPr>
+                <w:rFonts w:cs="Arial"/>
+              </w:rPr>
+              <w:t>cumpla con la comanda.</w:t>
+            </w:r>
+          </w:p>
+          <w:p>
+            <w:pPr>
+              <w:pStyle w:val="ListParagraph"/>
+              <w:numPr>
+                <w:ilvl w:val="0"/>
+                <w:numId w:val="17"/>
+              </w:numPr>
+              <w:spacing w:line="360" w:lineRule="auto"/>
+              <w:rPr>
+                <w:rFonts w:cs="Arial"/>
+              </w:rPr>
+            </w:pPr>
+            <w:r>
+              <w:rPr>
+                <w:rFonts w:cs="Arial"/>
+              </w:rPr>
+              <w:t>El usuario marca en el sistema al pedido como “listo”</w:t>
+            </w:r>
+          </w:p>
+          <w:p>
+            <w:pPr>
+              <w:pStyle w:val="ListParagraph"/>
+              <w:numPr>
+                <w:ilvl w:val="0"/>
+                <w:numId w:val="17"/>
+              </w:numPr>
+              <w:spacing w:line="360" w:lineRule="auto"/>
+              <w:rPr>
+                <w:rFonts w:cs="Arial"/>
+              </w:rPr>
+            </w:pPr>
+            <w:r>
+              <w:rPr>
+                <w:rFonts w:cs="Arial"/>
+              </w:rPr>
+              <w:t>El sistema cambia el estado del pedido a “listo” y le notifica al cajero.</w:t>
+            </w:r>
+          </w:p>
+          <w:p>
+            <w:pPr>
+              <w:spacing w:line="360" w:lineRule="auto"/>
               <w:ind w:left="360"/>
               <w:rPr>
-                <w:rFonts w:ascii="Verdana" w:hAnsi="Verdana"/>
+                <w:rFonts w:cs="Arial"/>
               </w:rPr>
             </w:pPr>
           </w:p>
@@ -11289,20 +11667,21 @@
           </w:tcPr>
           <w:p>
             <w:pPr>
-              <w:rPr>
-                <w:rFonts w:ascii="Verdana" w:hAnsi="Verdana"/>
+              <w:spacing w:line="360" w:lineRule="auto"/>
+              <w:rPr>
+                <w:rFonts w:cs="Arial"/>
               </w:rPr>
             </w:pPr>
             <w:r>
               <w:rPr>
-                <w:rFonts w:ascii="Verdana" w:hAnsi="Verdana"/>
+                <w:rFonts w:cs="Arial"/>
                 <w:b/>
               </w:rPr>
               <w:t>Flujos Alternativos</w:t>
             </w:r>
             <w:r>
               <w:rPr>
-                <w:rFonts w:ascii="Verdana" w:hAnsi="Verdana"/>
+                <w:rFonts w:cs="Arial"/>
               </w:rPr>
               <w:t>:</w:t>
             </w:r>
@@ -11314,21 +11693,42 @@
                 <w:ilvl w:val="1"/>
                 <w:numId w:val="17"/>
               </w:numPr>
-              <w:rPr>
-                <w:rFonts w:ascii="Verdana" w:hAnsi="Verdana"/>
+              <w:spacing w:line="360" w:lineRule="auto"/>
+              <w:rPr>
+                <w:rFonts w:cs="Arial"/>
               </w:rPr>
             </w:pPr>
             <w:r>
               <w:rPr>
-                <w:rFonts w:ascii="Verdana" w:hAnsi="Verdana"/>
-              </w:rPr>
-              <w:t>Mensaje de información, error o advertencia.</w:t>
+                <w:rFonts w:cs="Arial"/>
+              </w:rPr>
+              <w:t>Mensaje de informacion: No hay pedidos en curso.</w:t>
             </w:r>
           </w:p>
           <w:p>
             <w:pPr>
-              <w:rPr>
-                <w:rFonts w:ascii="Verdana" w:hAnsi="Verdana"/>
+              <w:pStyle w:val="ListParagraph"/>
+              <w:numPr>
+                <w:ilvl w:val="1"/>
+                <w:numId w:val="24"/>
+              </w:numPr>
+              <w:spacing w:line="360" w:lineRule="auto"/>
+              <w:rPr>
+                <w:rFonts w:cs="Arial"/>
+              </w:rPr>
+            </w:pPr>
+            <w:r>
+              <w:rPr>
+                <w:rFonts w:cs="Arial"/>
+              </w:rPr>
+              <w:t>El pedido no cumple con las instrucciones de la comanda por lo que se cancela la verificación.</w:t>
+            </w:r>
+          </w:p>
+          <w:p>
+            <w:pPr>
+              <w:spacing w:line="360" w:lineRule="auto"/>
+              <w:rPr>
+                <w:rFonts w:cs="Arial"/>
               </w:rPr>
             </w:pPr>
           </w:p>
@@ -11337,26 +11737,142 @@
     </w:tbl>
     <w:p/>
     <w:p>
+      <w:r>
+        <w:br w:type="page"/>
+      </w:r>
+    </w:p>
+    <w:p>
       <w:pPr>
         <w:pStyle w:val="Heading4"/>
       </w:pPr>
       <w:r>
+        <w:lastRenderedPageBreak/>
         <w:t>Diagrama de clase</w:t>
       </w:r>
     </w:p>
+    <w:p/>
+    <w:p>
+      <w:r>
+        <w:rPr>
+          <w:noProof/>
+        </w:rPr>
+        <w:drawing>
+          <wp:inline distT="0" distB="0" distL="0" distR="0" wp14:anchorId="22427BAA" wp14:editId="736F17CA">
+            <wp:extent cx="5760085" cy="4293870"/>
+            <wp:effectExtent l="0" t="0" r="0" b="0"/>
+            <wp:docPr id="2086800433" name="Picture 12" descr="A screenshot of a computer&#10;&#10;Description automatically generated"/>
+            <wp:cNvGraphicFramePr>
+              <a:graphicFrameLocks xmlns:a="http://schemas.openxmlformats.org/drawingml/2006/main" noChangeAspect="1"/>
+            </wp:cNvGraphicFramePr>
+            <a:graphic xmlns:a="http://schemas.openxmlformats.org/drawingml/2006/main">
+              <a:graphicData uri="http://schemas.openxmlformats.org/drawingml/2006/picture">
+                <pic:pic xmlns:pic="http://schemas.openxmlformats.org/drawingml/2006/picture">
+                  <pic:nvPicPr>
+                    <pic:cNvPr id="2086800433" name="Picture 12" descr="A screenshot of a computer&#10;&#10;Description automatically generated"/>
+                    <pic:cNvPicPr/>
+                  </pic:nvPicPr>
+                  <pic:blipFill>
+                    <a:blip r:embed="rId33">
+                      <a:extLst>
+                        <a:ext uri="{28A0092B-C50C-407E-A947-70E740481C1C}">
+                          <a14:useLocalDpi xmlns:a14="http://schemas.microsoft.com/office/drawing/2010/main" val="0"/>
+                        </a:ext>
+                      </a:extLst>
+                    </a:blip>
+                    <a:stretch>
+                      <a:fillRect/>
+                    </a:stretch>
+                  </pic:blipFill>
+                  <pic:spPr>
+                    <a:xfrm>
+                      <a:off x="0" y="0"/>
+                      <a:ext cx="5760085" cy="4293870"/>
+                    </a:xfrm>
+                    <a:prstGeom prst="rect">
+                      <a:avLst/>
+                    </a:prstGeom>
+                  </pic:spPr>
+                </pic:pic>
+              </a:graphicData>
+            </a:graphic>
+          </wp:inline>
+        </w:drawing>
+      </w:r>
+    </w:p>
+    <w:p>
+      <w:r>
+        <w:br w:type="page"/>
+      </w:r>
+    </w:p>
     <w:p>
       <w:pPr>
         <w:pStyle w:val="Heading4"/>
       </w:pPr>
       <w:r>
+        <w:lastRenderedPageBreak/>
         <w:t>Diagrama de secuencia</w:t>
       </w:r>
     </w:p>
+    <w:p/>
+    <w:p>
+      <w:r>
+        <w:rPr>
+          <w:noProof/>
+        </w:rPr>
+        <w:drawing>
+          <wp:inline distT="0" distB="0" distL="0" distR="0" wp14:anchorId="318E2C81" wp14:editId="6A4A2FB8">
+            <wp:extent cx="5760085" cy="5764530"/>
+            <wp:effectExtent l="0" t="0" r="0" b="7620"/>
+            <wp:docPr id="614977826" name="Picture 2" descr="A screenshot of a computer screen&#10;&#10;Description automatically generated"/>
+            <wp:cNvGraphicFramePr>
+              <a:graphicFrameLocks xmlns:a="http://schemas.openxmlformats.org/drawingml/2006/main" noChangeAspect="1"/>
+            </wp:cNvGraphicFramePr>
+            <a:graphic xmlns:a="http://schemas.openxmlformats.org/drawingml/2006/main">
+              <a:graphicData uri="http://schemas.openxmlformats.org/drawingml/2006/picture">
+                <pic:pic xmlns:pic="http://schemas.openxmlformats.org/drawingml/2006/picture">
+                  <pic:nvPicPr>
+                    <pic:cNvPr id="614977826" name="Picture 2" descr="A screenshot of a computer screen&#10;&#10;Description automatically generated"/>
+                    <pic:cNvPicPr/>
+                  </pic:nvPicPr>
+                  <pic:blipFill>
+                    <a:blip r:embed="rId34">
+                      <a:extLst>
+                        <a:ext uri="{28A0092B-C50C-407E-A947-70E740481C1C}">
+                          <a14:useLocalDpi xmlns:a14="http://schemas.microsoft.com/office/drawing/2010/main" val="0"/>
+                        </a:ext>
+                      </a:extLst>
+                    </a:blip>
+                    <a:stretch>
+                      <a:fillRect/>
+                    </a:stretch>
+                  </pic:blipFill>
+                  <pic:spPr>
+                    <a:xfrm>
+                      <a:off x="0" y="0"/>
+                      <a:ext cx="5760085" cy="5764530"/>
+                    </a:xfrm>
+                    <a:prstGeom prst="rect">
+                      <a:avLst/>
+                    </a:prstGeom>
+                  </pic:spPr>
+                </pic:pic>
+              </a:graphicData>
+            </a:graphic>
+          </wp:inline>
+        </w:drawing>
+      </w:r>
+    </w:p>
+    <w:p>
+      <w:r>
+        <w:br w:type="page"/>
+      </w:r>
+    </w:p>
     <w:p>
       <w:pPr>
         <w:pStyle w:val="Heading4"/>
       </w:pPr>
       <w:r>
+        <w:lastRenderedPageBreak/>
         <w:t>DER</w:t>
       </w:r>
     </w:p>
@@ -11371,7 +11887,6 @@
     <w:p/>
     <w:p>
       <w:r>
-        <w:lastRenderedPageBreak/>
         <w:br w:type="page"/>
       </w:r>
     </w:p>
@@ -11435,7 +11950,7 @@
                     <pic:cNvPicPr/>
                   </pic:nvPicPr>
                   <pic:blipFill>
-                    <a:blip r:embed="rId33">
+                    <a:blip r:embed="rId35">
                       <a:extLst>
                         <a:ext uri="{28A0092B-C50C-407E-A947-70E740481C1C}">
                           <a14:useLocalDpi xmlns:a14="http://schemas.microsoft.com/office/drawing/2010/main" val="0"/>
@@ -11768,31 +12283,7 @@
         <w:ind w:firstLine="709"/>
       </w:pPr>
       <w:r>
-        <w:t xml:space="preserve">Al ser ADO desconectado, implica que los datos son leídos de la base de datos, se almacenan en un objeto </w:t>
-      </w:r>
-      <w:proofErr w:type="spellStart"/>
-      <w:r>
-        <w:t>DataTable</w:t>
-      </w:r>
-      <w:proofErr w:type="spellEnd"/>
-      <w:r>
-        <w:t xml:space="preserve"> a través del método </w:t>
-      </w:r>
-      <w:proofErr w:type="spellStart"/>
-      <w:r>
-        <w:t>Fill</w:t>
-      </w:r>
-      <w:proofErr w:type="spellEnd"/>
-      <w:r>
-        <w:t xml:space="preserve"> de la clase </w:t>
-      </w:r>
-      <w:proofErr w:type="spellStart"/>
-      <w:r>
-        <w:t>SQLDataAdapter</w:t>
-      </w:r>
-      <w:proofErr w:type="spellEnd"/>
-      <w:r>
-        <w:t xml:space="preserve"> y son manipulados luego de forma offline. Por lo que el tiempo que estamos ocupando la base de datos es muy bajo, logrando un mayor rendimiento al evitar una conexión activa con dicha base. </w:t>
+        <w:t xml:space="preserve">Al ser ADO desconectado, implica que los datos son leídos de la base de datos, se almacenan en un objeto DataTable a través del método Fill de la clase SQLDataAdapter y son manipulados luego de forma offline. Por lo que el tiempo que estamos ocupando la base de datos es muy bajo, logrando un mayor rendimiento al evitar una conexión activa con dicha base. </w:t>
       </w:r>
     </w:p>
     <w:p>
@@ -11831,7 +12322,7 @@
                     <pic:cNvPicPr/>
                   </pic:nvPicPr>
                   <pic:blipFill>
-                    <a:blip r:embed="rId34">
+                    <a:blip r:embed="rId36">
                       <a:extLst>
                         <a:ext uri="{28A0092B-C50C-407E-A947-70E740481C1C}">
                           <a14:useLocalDpi xmlns:a14="http://schemas.microsoft.com/office/drawing/2010/main" val="0"/>
@@ -11874,15 +12365,7 @@
       </w:pPr>
       <w:bookmarkStart w:id="41" w:name="_Toc165980208"/>
       <w:r>
-        <w:t xml:space="preserve">T02. Gestión de Log In / Log </w:t>
-      </w:r>
-      <w:proofErr w:type="spellStart"/>
-      <w:r>
-        <w:t>Out</w:t>
-      </w:r>
-      <w:proofErr w:type="spellEnd"/>
-      <w:r>
-        <w:t xml:space="preserve"> del Sistema</w:t>
+        <w:t>T02. Gestión de Log In / Log Out del Sistema</w:t>
       </w:r>
       <w:bookmarkEnd w:id="41"/>
     </w:p>
@@ -12021,7 +12504,7 @@
                     <pic:cNvPicPr/>
                   </pic:nvPicPr>
                   <pic:blipFill>
-                    <a:blip r:embed="rId35">
+                    <a:blip r:embed="rId37">
                       <a:extLst>
                         <a:ext uri="{28A0092B-C50C-407E-A947-70E740481C1C}">
                           <a14:useLocalDpi xmlns:a14="http://schemas.microsoft.com/office/drawing/2010/main" val="0"/>
@@ -12085,7 +12568,7 @@
                     <pic:cNvPicPr/>
                   </pic:nvPicPr>
                   <pic:blipFill>
-                    <a:blip r:embed="rId36">
+                    <a:blip r:embed="rId38">
                       <a:extLst>
                         <a:ext uri="{28A0092B-C50C-407E-A947-70E740481C1C}">
                           <a14:useLocalDpi xmlns:a14="http://schemas.microsoft.com/office/drawing/2010/main" val="0"/>
@@ -12119,14 +12602,9 @@
       <w:bookmarkStart w:id="46" w:name="_Toc165980213"/>
       <w:r>
         <w:lastRenderedPageBreak/>
-        <w:t xml:space="preserve">Diagrama de secuencia </w:t>
-      </w:r>
-      <w:proofErr w:type="spellStart"/>
-      <w:r>
-        <w:t>Logout</w:t>
+        <w:t>Diagrama de secuencia Logout</w:t>
       </w:r>
       <w:bookmarkEnd w:id="46"/>
-      <w:proofErr w:type="spellEnd"/>
     </w:p>
     <w:p>
       <w:pPr>
@@ -12152,7 +12630,7 @@
                     <pic:cNvPicPr/>
                   </pic:nvPicPr>
                   <pic:blipFill>
-                    <a:blip r:embed="rId37">
+                    <a:blip r:embed="rId39">
                       <a:extLst>
                         <a:ext uri="{28A0092B-C50C-407E-A947-70E740481C1C}">
                           <a14:useLocalDpi xmlns:a14="http://schemas.microsoft.com/office/drawing/2010/main" val="0"/>
@@ -12276,23 +12754,7 @@
         <w:t xml:space="preserve"> mediante una llave única privada para la encriptación la cual será almacenada de forma segura en el equipo principal del restaurante.</w:t>
       </w:r>
       <w:r>
-        <w:t xml:space="preserve"> El modo de cifrado será el CBC (del inglés </w:t>
-      </w:r>
-      <w:proofErr w:type="spellStart"/>
-      <w:r>
-        <w:t>Cipher</w:t>
-      </w:r>
-      <w:proofErr w:type="spellEnd"/>
-      <w:r>
-        <w:t xml:space="preserve"> Block </w:t>
-      </w:r>
-      <w:proofErr w:type="spellStart"/>
-      <w:r>
-        <w:t>Chainning</w:t>
-      </w:r>
-      <w:proofErr w:type="spellEnd"/>
-      <w:r>
-        <w:t>). Este funciona de la siguiente manera:</w:t>
+        <w:t xml:space="preserve"> El modo de cifrado será el CBC (del inglés Cipher Block Chainning). Este funciona de la siguiente manera:</w:t>
       </w:r>
     </w:p>
     <w:p>
@@ -12354,7 +12816,7 @@
                     <pic:cNvPicPr/>
                   </pic:nvPicPr>
                   <pic:blipFill>
-                    <a:blip r:embed="rId38">
+                    <a:blip r:embed="rId40">
                       <a:extLst>
                         <a:ext uri="{28A0092B-C50C-407E-A947-70E740481C1C}">
                           <a14:useLocalDpi xmlns:a14="http://schemas.microsoft.com/office/drawing/2010/main" val="0"/>
@@ -12383,7 +12845,7 @@
     </w:p>
     <w:p/>
     <w:sectPr>
-      <w:headerReference w:type="default" r:id="rId39"/>
+      <w:headerReference w:type="default" r:id="rId41"/>
       <w:pgSz w:w="11906" w:h="16838"/>
       <w:pgMar w:top="2268" w:right="1134" w:bottom="851" w:left="1701" w:header="709" w:footer="709" w:gutter="0"/>
       <w:cols w:space="708"/>
@@ -13058,7 +13520,7 @@
   <w:abstractNum w:abstractNumId="2" w15:restartNumberingAfterBreak="0">
     <w:nsid w:val="136F3B5C"/>
     <w:multiLevelType w:val="multilevel"/>
-    <w:tmpl w:val="0C3C9576"/>
+    <w:tmpl w:val="29D8A92E"/>
     <w:lvl w:ilvl="0">
       <w:start w:val="1"/>
       <w:numFmt w:val="decimal"/>
@@ -13067,12 +13529,15 @@
       <w:pPr>
         <w:ind w:left="720" w:hanging="360"/>
       </w:pPr>
+      <w:rPr>
+        <w:rFonts w:hint="default"/>
+      </w:rPr>
     </w:lvl>
     <w:lvl w:ilvl="1">
       <w:start w:val="1"/>
       <w:numFmt w:val="decimal"/>
       <w:isLgl/>
-      <w:lvlText w:val="%1.%2."/>
+      <w:lvlText w:val="2.%2."/>
       <w:lvlJc w:val="left"/>
       <w:pPr>
         <w:ind w:left="1080" w:hanging="720"/>
@@ -13295,6 +13760,127 @@
     </w:lvl>
   </w:abstractNum>
   <w:abstractNum w:abstractNumId="4" w15:restartNumberingAfterBreak="0">
+    <w:nsid w:val="1CA22986"/>
+    <w:multiLevelType w:val="multilevel"/>
+    <w:tmpl w:val="AD24AC5C"/>
+    <w:lvl w:ilvl="0">
+      <w:start w:val="1"/>
+      <w:numFmt w:val="decimal"/>
+      <w:lvlText w:val="%1."/>
+      <w:lvlJc w:val="left"/>
+      <w:pPr>
+        <w:ind w:left="720" w:hanging="360"/>
+      </w:pPr>
+      <w:rPr>
+        <w:rFonts w:hint="default"/>
+      </w:rPr>
+    </w:lvl>
+    <w:lvl w:ilvl="1">
+      <w:start w:val="1"/>
+      <w:numFmt w:val="decimal"/>
+      <w:isLgl/>
+      <w:lvlText w:val="5.%2."/>
+      <w:lvlJc w:val="left"/>
+      <w:pPr>
+        <w:ind w:left="1080" w:hanging="720"/>
+      </w:pPr>
+      <w:rPr>
+        <w:rFonts w:hint="default"/>
+      </w:rPr>
+    </w:lvl>
+    <w:lvl w:ilvl="2">
+      <w:start w:val="1"/>
+      <w:numFmt w:val="decimal"/>
+      <w:isLgl/>
+      <w:lvlText w:val="%1.%2.%3."/>
+      <w:lvlJc w:val="left"/>
+      <w:pPr>
+        <w:ind w:left="1440" w:hanging="1080"/>
+      </w:pPr>
+      <w:rPr>
+        <w:rFonts w:hint="default"/>
+      </w:rPr>
+    </w:lvl>
+    <w:lvl w:ilvl="3">
+      <w:start w:val="1"/>
+      <w:numFmt w:val="decimal"/>
+      <w:isLgl/>
+      <w:lvlText w:val="%1.%2.%3.%4."/>
+      <w:lvlJc w:val="left"/>
+      <w:pPr>
+        <w:ind w:left="1440" w:hanging="1080"/>
+      </w:pPr>
+      <w:rPr>
+        <w:rFonts w:hint="default"/>
+      </w:rPr>
+    </w:lvl>
+    <w:lvl w:ilvl="4">
+      <w:start w:val="1"/>
+      <w:numFmt w:val="decimal"/>
+      <w:isLgl/>
+      <w:lvlText w:val="%1.%2.%3.%4.%5."/>
+      <w:lvlJc w:val="left"/>
+      <w:pPr>
+        <w:ind w:left="1800" w:hanging="1440"/>
+      </w:pPr>
+      <w:rPr>
+        <w:rFonts w:hint="default"/>
+      </w:rPr>
+    </w:lvl>
+    <w:lvl w:ilvl="5">
+      <w:start w:val="1"/>
+      <w:numFmt w:val="decimal"/>
+      <w:isLgl/>
+      <w:lvlText w:val="%1.%2.%3.%4.%5.%6."/>
+      <w:lvlJc w:val="left"/>
+      <w:pPr>
+        <w:ind w:left="2160" w:hanging="1800"/>
+      </w:pPr>
+      <w:rPr>
+        <w:rFonts w:hint="default"/>
+      </w:rPr>
+    </w:lvl>
+    <w:lvl w:ilvl="6">
+      <w:start w:val="1"/>
+      <w:numFmt w:val="decimal"/>
+      <w:isLgl/>
+      <w:lvlText w:val="%1.%2.%3.%4.%5.%6.%7."/>
+      <w:lvlJc w:val="left"/>
+      <w:pPr>
+        <w:ind w:left="2520" w:hanging="2160"/>
+      </w:pPr>
+      <w:rPr>
+        <w:rFonts w:hint="default"/>
+      </w:rPr>
+    </w:lvl>
+    <w:lvl w:ilvl="7">
+      <w:start w:val="1"/>
+      <w:numFmt w:val="decimal"/>
+      <w:isLgl/>
+      <w:lvlText w:val="%1.%2.%3.%4.%5.%6.%7.%8."/>
+      <w:lvlJc w:val="left"/>
+      <w:pPr>
+        <w:ind w:left="2520" w:hanging="2160"/>
+      </w:pPr>
+      <w:rPr>
+        <w:rFonts w:hint="default"/>
+      </w:rPr>
+    </w:lvl>
+    <w:lvl w:ilvl="8">
+      <w:start w:val="1"/>
+      <w:numFmt w:val="decimal"/>
+      <w:isLgl/>
+      <w:lvlText w:val="%1.%2.%3.%4.%5.%6.%7.%8.%9."/>
+      <w:lvlJc w:val="left"/>
+      <w:pPr>
+        <w:ind w:left="2880" w:hanging="2520"/>
+      </w:pPr>
+      <w:rPr>
+        <w:rFonts w:hint="default"/>
+      </w:rPr>
+    </w:lvl>
+  </w:abstractNum>
+  <w:abstractNum w:abstractNumId="5" w15:restartNumberingAfterBreak="0">
     <w:nsid w:val="1D770922"/>
     <w:multiLevelType w:val="hybridMultilevel"/>
     <w:tmpl w:val="3F5E42EE"/>
@@ -13407,7 +13993,7 @@
       </w:rPr>
     </w:lvl>
   </w:abstractNum>
-  <w:abstractNum w:abstractNumId="5" w15:restartNumberingAfterBreak="0">
+  <w:abstractNum w:abstractNumId="6" w15:restartNumberingAfterBreak="0">
     <w:nsid w:val="253F2411"/>
     <w:multiLevelType w:val="hybridMultilevel"/>
     <w:tmpl w:val="9D00AE60"/>
@@ -13520,7 +14106,7 @@
       </w:rPr>
     </w:lvl>
   </w:abstractNum>
-  <w:abstractNum w:abstractNumId="6" w15:restartNumberingAfterBreak="0">
+  <w:abstractNum w:abstractNumId="7" w15:restartNumberingAfterBreak="0">
     <w:nsid w:val="3046318B"/>
     <w:multiLevelType w:val="multilevel"/>
     <w:tmpl w:val="1BA872E2"/>
@@ -13641,7 +14227,7 @@
       </w:rPr>
     </w:lvl>
   </w:abstractNum>
-  <w:abstractNum w:abstractNumId="7" w15:restartNumberingAfterBreak="0">
+  <w:abstractNum w:abstractNumId="8" w15:restartNumberingAfterBreak="0">
     <w:nsid w:val="3305084E"/>
     <w:multiLevelType w:val="hybridMultilevel"/>
     <w:tmpl w:val="7074765C"/>
@@ -13754,7 +14340,7 @@
       </w:rPr>
     </w:lvl>
   </w:abstractNum>
-  <w:abstractNum w:abstractNumId="8" w15:restartNumberingAfterBreak="0">
+  <w:abstractNum w:abstractNumId="9" w15:restartNumberingAfterBreak="0">
     <w:nsid w:val="47942F19"/>
     <w:multiLevelType w:val="hybridMultilevel"/>
     <w:tmpl w:val="06D6934A"/>
@@ -13867,7 +14453,7 @@
       </w:rPr>
     </w:lvl>
   </w:abstractNum>
-  <w:abstractNum w:abstractNumId="9" w15:restartNumberingAfterBreak="0">
+  <w:abstractNum w:abstractNumId="10" w15:restartNumberingAfterBreak="0">
     <w:nsid w:val="4ABA7908"/>
     <w:multiLevelType w:val="multilevel"/>
     <w:tmpl w:val="01BE34EA"/>
@@ -13988,7 +14574,7 @@
       </w:rPr>
     </w:lvl>
   </w:abstractNum>
-  <w:abstractNum w:abstractNumId="10" w15:restartNumberingAfterBreak="0">
+  <w:abstractNum w:abstractNumId="11" w15:restartNumberingAfterBreak="0">
     <w:nsid w:val="53E6689A"/>
     <w:multiLevelType w:val="hybridMultilevel"/>
     <w:tmpl w:val="72E8A19C"/>
@@ -14101,7 +14687,7 @@
       </w:rPr>
     </w:lvl>
   </w:abstractNum>
-  <w:abstractNum w:abstractNumId="11" w15:restartNumberingAfterBreak="0">
+  <w:abstractNum w:abstractNumId="12" w15:restartNumberingAfterBreak="0">
     <w:nsid w:val="552B2848"/>
     <w:multiLevelType w:val="multilevel"/>
     <w:tmpl w:val="6B1A562C"/>
@@ -14222,7 +14808,7 @@
       </w:rPr>
     </w:lvl>
   </w:abstractNum>
-  <w:abstractNum w:abstractNumId="12" w15:restartNumberingAfterBreak="0">
+  <w:abstractNum w:abstractNumId="13" w15:restartNumberingAfterBreak="0">
     <w:nsid w:val="57163541"/>
     <w:multiLevelType w:val="multilevel"/>
     <w:tmpl w:val="29EEDE8E"/>
@@ -14343,7 +14929,7 @@
       </w:rPr>
     </w:lvl>
   </w:abstractNum>
-  <w:abstractNum w:abstractNumId="13" w15:restartNumberingAfterBreak="0">
+  <w:abstractNum w:abstractNumId="14" w15:restartNumberingAfterBreak="0">
     <w:nsid w:val="5E5E7FD1"/>
     <w:multiLevelType w:val="hybridMultilevel"/>
     <w:tmpl w:val="8DF8DB72"/>
@@ -14456,7 +15042,7 @@
       </w:rPr>
     </w:lvl>
   </w:abstractNum>
-  <w:abstractNum w:abstractNumId="14" w15:restartNumberingAfterBreak="0">
+  <w:abstractNum w:abstractNumId="15" w15:restartNumberingAfterBreak="0">
     <w:nsid w:val="62372207"/>
     <w:multiLevelType w:val="multilevel"/>
     <w:tmpl w:val="05BC684E"/>
@@ -14577,7 +15163,7 @@
       </w:rPr>
     </w:lvl>
   </w:abstractNum>
-  <w:abstractNum w:abstractNumId="15" w15:restartNumberingAfterBreak="0">
+  <w:abstractNum w:abstractNumId="16" w15:restartNumberingAfterBreak="0">
     <w:nsid w:val="65901927"/>
     <w:multiLevelType w:val="hybridMultilevel"/>
     <w:tmpl w:val="5E7291AC"/>
@@ -14690,7 +15276,7 @@
       </w:rPr>
     </w:lvl>
   </w:abstractNum>
-  <w:abstractNum w:abstractNumId="16" w15:restartNumberingAfterBreak="0">
+  <w:abstractNum w:abstractNumId="17" w15:restartNumberingAfterBreak="0">
     <w:nsid w:val="664A613A"/>
     <w:multiLevelType w:val="multilevel"/>
     <w:tmpl w:val="2A8A6D74"/>
@@ -14811,7 +15397,7 @@
       </w:rPr>
     </w:lvl>
   </w:abstractNum>
-  <w:abstractNum w:abstractNumId="17" w15:restartNumberingAfterBreak="0">
+  <w:abstractNum w:abstractNumId="18" w15:restartNumberingAfterBreak="0">
     <w:nsid w:val="69441247"/>
     <w:multiLevelType w:val="multilevel"/>
     <w:tmpl w:val="0C3C9576"/>
@@ -14929,7 +15515,7 @@
       </w:rPr>
     </w:lvl>
   </w:abstractNum>
-  <w:abstractNum w:abstractNumId="18" w15:restartNumberingAfterBreak="0">
+  <w:abstractNum w:abstractNumId="19" w15:restartNumberingAfterBreak="0">
     <w:nsid w:val="6AC1321A"/>
     <w:multiLevelType w:val="multilevel"/>
     <w:tmpl w:val="C55AB426"/>
@@ -15050,7 +15636,7 @@
       </w:rPr>
     </w:lvl>
   </w:abstractNum>
-  <w:abstractNum w:abstractNumId="19" w15:restartNumberingAfterBreak="0">
+  <w:abstractNum w:abstractNumId="20" w15:restartNumberingAfterBreak="0">
     <w:nsid w:val="7595291E"/>
     <w:multiLevelType w:val="hybridMultilevel"/>
     <w:tmpl w:val="608C43AA"/>
@@ -15163,7 +15749,7 @@
       </w:rPr>
     </w:lvl>
   </w:abstractNum>
-  <w:abstractNum w:abstractNumId="20" w15:restartNumberingAfterBreak="0">
+  <w:abstractNum w:abstractNumId="21" w15:restartNumberingAfterBreak="0">
     <w:nsid w:val="7B5676DC"/>
     <w:multiLevelType w:val="hybridMultilevel"/>
     <w:tmpl w:val="4308DD82"/>
@@ -15276,7 +15862,7 @@
       </w:rPr>
     </w:lvl>
   </w:abstractNum>
-  <w:abstractNum w:abstractNumId="21" w15:restartNumberingAfterBreak="0">
+  <w:abstractNum w:abstractNumId="22" w15:restartNumberingAfterBreak="0">
     <w:nsid w:val="7C466D36"/>
     <w:multiLevelType w:val="multilevel"/>
     <w:tmpl w:val="DE50436E"/>
@@ -15397,7 +15983,7 @@
       </w:rPr>
     </w:lvl>
   </w:abstractNum>
-  <w:abstractNum w:abstractNumId="22" w15:restartNumberingAfterBreak="0">
+  <w:abstractNum w:abstractNumId="23" w15:restartNumberingAfterBreak="0">
     <w:nsid w:val="7D7F3D92"/>
     <w:multiLevelType w:val="hybridMultilevel"/>
     <w:tmpl w:val="9D0A1270"/>
@@ -15484,73 +16070,76 @@
     </w:lvl>
   </w:abstractNum>
   <w:num w:numId="1" w16cid:durableId="913780847">
-    <w:abstractNumId w:val="10"/>
+    <w:abstractNumId w:val="11"/>
   </w:num>
   <w:num w:numId="2" w16cid:durableId="58525959">
-    <w:abstractNumId w:val="19"/>
+    <w:abstractNumId w:val="20"/>
   </w:num>
   <w:num w:numId="3" w16cid:durableId="851795585">
-    <w:abstractNumId w:val="8"/>
+    <w:abstractNumId w:val="9"/>
   </w:num>
   <w:num w:numId="4" w16cid:durableId="1260602405">
     <w:abstractNumId w:val="0"/>
   </w:num>
   <w:num w:numId="5" w16cid:durableId="1361474638">
-    <w:abstractNumId w:val="7"/>
+    <w:abstractNumId w:val="8"/>
   </w:num>
   <w:num w:numId="6" w16cid:durableId="2140831735">
     <w:abstractNumId w:val="1"/>
   </w:num>
   <w:num w:numId="7" w16cid:durableId="2105415069">
-    <w:abstractNumId w:val="13"/>
+    <w:abstractNumId w:val="14"/>
   </w:num>
   <w:num w:numId="8" w16cid:durableId="1356616655">
-    <w:abstractNumId w:val="15"/>
+    <w:abstractNumId w:val="16"/>
   </w:num>
   <w:num w:numId="9" w16cid:durableId="1820880260">
-    <w:abstractNumId w:val="4"/>
+    <w:abstractNumId w:val="5"/>
   </w:num>
   <w:num w:numId="10" w16cid:durableId="1280330914">
-    <w:abstractNumId w:val="5"/>
+    <w:abstractNumId w:val="6"/>
   </w:num>
   <w:num w:numId="11" w16cid:durableId="700321875">
-    <w:abstractNumId w:val="20"/>
+    <w:abstractNumId w:val="21"/>
   </w:num>
   <w:num w:numId="12" w16cid:durableId="894510408">
+    <w:abstractNumId w:val="23"/>
+  </w:num>
+  <w:num w:numId="13" w16cid:durableId="319771751">
+    <w:abstractNumId w:val="18"/>
+  </w:num>
+  <w:num w:numId="14" w16cid:durableId="174460693">
     <w:abstractNumId w:val="22"/>
   </w:num>
-  <w:num w:numId="13" w16cid:durableId="319771751">
-    <w:abstractNumId w:val="17"/>
-  </w:num>
-  <w:num w:numId="14" w16cid:durableId="174460693">
-    <w:abstractNumId w:val="21"/>
-  </w:num>
   <w:num w:numId="15" w16cid:durableId="1308823757">
-    <w:abstractNumId w:val="6"/>
+    <w:abstractNumId w:val="7"/>
   </w:num>
   <w:num w:numId="16" w16cid:durableId="534195032">
-    <w:abstractNumId w:val="14"/>
+    <w:abstractNumId w:val="15"/>
   </w:num>
   <w:num w:numId="17" w16cid:durableId="1814322574">
     <w:abstractNumId w:val="2"/>
   </w:num>
   <w:num w:numId="18" w16cid:durableId="47842396">
-    <w:abstractNumId w:val="18"/>
+    <w:abstractNumId w:val="19"/>
   </w:num>
   <w:num w:numId="19" w16cid:durableId="2052486403">
-    <w:abstractNumId w:val="9"/>
+    <w:abstractNumId w:val="10"/>
   </w:num>
   <w:num w:numId="20" w16cid:durableId="940717748">
-    <w:abstractNumId w:val="12"/>
+    <w:abstractNumId w:val="13"/>
   </w:num>
   <w:num w:numId="21" w16cid:durableId="1724016772">
     <w:abstractNumId w:val="3"/>
   </w:num>
   <w:num w:numId="22" w16cid:durableId="1618634067">
-    <w:abstractNumId w:val="16"/>
+    <w:abstractNumId w:val="17"/>
   </w:num>
   <w:num w:numId="23" w16cid:durableId="75052320">
-    <w:abstractNumId w:val="11"/>
+    <w:abstractNumId w:val="12"/>
+  </w:num>
+  <w:num w:numId="24" w16cid:durableId="721827617">
+    <w:abstractNumId w:val="4"/>
   </w:num>
 </w:numbering>
 </file>

</xml_diff>

<commit_message>
Agregue la opcion de cambiar contraseña
</commit_message>
<xml_diff>
--- a/TP final.docx
+++ b/TP final.docx
@@ -453,7 +453,7 @@
           <w:r>
             <w:fldChar w:fldCharType="separate"/>
           </w:r>
-          <w:hyperlink w:anchor="_Toc165980168" w:history="1">
+          <w:hyperlink w:anchor="_Toc167708920" w:history="1">
             <w:r>
               <w:rPr>
                 <w:rStyle w:val="Hyperlink"/>
@@ -480,7 +480,7 @@
                 <w:noProof/>
                 <w:webHidden/>
               </w:rPr>
-              <w:instrText xml:space="preserve"> PAGEREF _Toc165980168 \h </w:instrText>
+              <w:instrText xml:space="preserve"> PAGEREF _Toc167708920 \h </w:instrText>
             </w:r>
             <w:r>
               <w:rPr>
@@ -525,7 +525,7 @@
               <w:lang w:eastAsia="es-AR"/>
             </w:rPr>
           </w:pPr>
-          <w:hyperlink w:anchor="_Toc165980169" w:history="1">
+          <w:hyperlink w:anchor="_Toc167708921" w:history="1">
             <w:r>
               <w:rPr>
                 <w:rStyle w:val="Hyperlink"/>
@@ -552,7 +552,7 @@
                 <w:noProof/>
                 <w:webHidden/>
               </w:rPr>
-              <w:instrText xml:space="preserve"> PAGEREF _Toc165980169 \h </w:instrText>
+              <w:instrText xml:space="preserve"> PAGEREF _Toc167708921 \h </w:instrText>
             </w:r>
             <w:r>
               <w:rPr>
@@ -597,7 +597,7 @@
               <w:lang w:eastAsia="es-AR"/>
             </w:rPr>
           </w:pPr>
-          <w:hyperlink w:anchor="_Toc165980170" w:history="1">
+          <w:hyperlink w:anchor="_Toc167708922" w:history="1">
             <w:r>
               <w:rPr>
                 <w:rStyle w:val="Hyperlink"/>
@@ -624,7 +624,7 @@
                 <w:noProof/>
                 <w:webHidden/>
               </w:rPr>
-              <w:instrText xml:space="preserve"> PAGEREF _Toc165980170 \h </w:instrText>
+              <w:instrText xml:space="preserve"> PAGEREF _Toc167708922 \h </w:instrText>
             </w:r>
             <w:r>
               <w:rPr>
@@ -669,7 +669,7 @@
               <w:lang w:eastAsia="es-AR"/>
             </w:rPr>
           </w:pPr>
-          <w:hyperlink w:anchor="_Toc165980171" w:history="1">
+          <w:hyperlink w:anchor="_Toc167708923" w:history="1">
             <w:r>
               <w:rPr>
                 <w:rStyle w:val="Hyperlink"/>
@@ -696,7 +696,7 @@
                 <w:noProof/>
                 <w:webHidden/>
               </w:rPr>
-              <w:instrText xml:space="preserve"> PAGEREF _Toc165980171 \h </w:instrText>
+              <w:instrText xml:space="preserve"> PAGEREF _Toc167708923 \h </w:instrText>
             </w:r>
             <w:r>
               <w:rPr>
@@ -742,7 +742,7 @@
               <w14:ligatures w14:val="standardContextual"/>
             </w:rPr>
           </w:pPr>
-          <w:hyperlink w:anchor="_Toc165980172" w:history="1">
+          <w:hyperlink w:anchor="_Toc167708924" w:history="1">
             <w:r>
               <w:rPr>
                 <w:rStyle w:val="Hyperlink"/>
@@ -769,7 +769,7 @@
                 <w:noProof/>
                 <w:webHidden/>
               </w:rPr>
-              <w:instrText xml:space="preserve"> PAGEREF _Toc165980172 \h </w:instrText>
+              <w:instrText xml:space="preserve"> PAGEREF _Toc167708924 \h </w:instrText>
             </w:r>
             <w:r>
               <w:rPr>
@@ -815,7 +815,7 @@
               <w14:ligatures w14:val="standardContextual"/>
             </w:rPr>
           </w:pPr>
-          <w:hyperlink w:anchor="_Toc165980173" w:history="1">
+          <w:hyperlink w:anchor="_Toc167708925" w:history="1">
             <w:r>
               <w:rPr>
                 <w:rStyle w:val="Hyperlink"/>
@@ -842,7 +842,7 @@
                 <w:noProof/>
                 <w:webHidden/>
               </w:rPr>
-              <w:instrText xml:space="preserve"> PAGEREF _Toc165980173 \h </w:instrText>
+              <w:instrText xml:space="preserve"> PAGEREF _Toc167708925 \h </w:instrText>
             </w:r>
             <w:r>
               <w:rPr>
@@ -887,7 +887,7 @@
               <w:lang w:eastAsia="es-AR"/>
             </w:rPr>
           </w:pPr>
-          <w:hyperlink w:anchor="_Toc165980174" w:history="1">
+          <w:hyperlink w:anchor="_Toc167708926" w:history="1">
             <w:r>
               <w:rPr>
                 <w:rStyle w:val="Hyperlink"/>
@@ -914,7 +914,7 @@
                 <w:noProof/>
                 <w:webHidden/>
               </w:rPr>
-              <w:instrText xml:space="preserve"> PAGEREF _Toc165980174 \h </w:instrText>
+              <w:instrText xml:space="preserve"> PAGEREF _Toc167708926 \h </w:instrText>
             </w:r>
             <w:r>
               <w:rPr>
@@ -960,7 +960,7 @@
               <w14:ligatures w14:val="standardContextual"/>
             </w:rPr>
           </w:pPr>
-          <w:hyperlink w:anchor="_Toc165980175" w:history="1">
+          <w:hyperlink w:anchor="_Toc167708927" w:history="1">
             <w:r>
               <w:rPr>
                 <w:rStyle w:val="Hyperlink"/>
@@ -987,7 +987,7 @@
                 <w:noProof/>
                 <w:webHidden/>
               </w:rPr>
-              <w:instrText xml:space="preserve"> PAGEREF _Toc165980175 \h </w:instrText>
+              <w:instrText xml:space="preserve"> PAGEREF _Toc167708927 \h </w:instrText>
             </w:r>
             <w:r>
               <w:rPr>
@@ -1032,7 +1032,7 @@
               <w:lang w:eastAsia="es-AR"/>
             </w:rPr>
           </w:pPr>
-          <w:hyperlink w:anchor="_Toc165980176" w:history="1">
+          <w:hyperlink w:anchor="_Toc167708928" w:history="1">
             <w:r>
               <w:rPr>
                 <w:rStyle w:val="Hyperlink"/>
@@ -1059,7 +1059,7 @@
                 <w:noProof/>
                 <w:webHidden/>
               </w:rPr>
-              <w:instrText xml:space="preserve"> PAGEREF _Toc165980176 \h </w:instrText>
+              <w:instrText xml:space="preserve"> PAGEREF _Toc167708928 \h </w:instrText>
             </w:r>
             <w:r>
               <w:rPr>
@@ -1104,7 +1104,7 @@
               <w:lang w:eastAsia="es-AR"/>
             </w:rPr>
           </w:pPr>
-          <w:hyperlink w:anchor="_Toc165980177" w:history="1">
+          <w:hyperlink w:anchor="_Toc167708929" w:history="1">
             <w:r>
               <w:rPr>
                 <w:rStyle w:val="Hyperlink"/>
@@ -1131,7 +1131,7 @@
                 <w:noProof/>
                 <w:webHidden/>
               </w:rPr>
-              <w:instrText xml:space="preserve"> PAGEREF _Toc165980177 \h </w:instrText>
+              <w:instrText xml:space="preserve"> PAGEREF _Toc167708929 \h </w:instrText>
             </w:r>
             <w:r>
               <w:rPr>
@@ -1177,7 +1177,7 @@
               <w14:ligatures w14:val="standardContextual"/>
             </w:rPr>
           </w:pPr>
-          <w:hyperlink w:anchor="_Toc165980178" w:history="1">
+          <w:hyperlink w:anchor="_Toc167708930" w:history="1">
             <w:r>
               <w:rPr>
                 <w:rStyle w:val="Hyperlink"/>
@@ -1204,7 +1204,7 @@
                 <w:noProof/>
                 <w:webHidden/>
               </w:rPr>
-              <w:instrText xml:space="preserve"> PAGEREF _Toc165980178 \h </w:instrText>
+              <w:instrText xml:space="preserve"> PAGEREF _Toc167708930 \h </w:instrText>
             </w:r>
             <w:r>
               <w:rPr>
@@ -1250,7 +1250,7 @@
               <w14:ligatures w14:val="standardContextual"/>
             </w:rPr>
           </w:pPr>
-          <w:hyperlink w:anchor="_Toc165980179" w:history="1">
+          <w:hyperlink w:anchor="_Toc167708931" w:history="1">
             <w:r>
               <w:rPr>
                 <w:rStyle w:val="Hyperlink"/>
@@ -1277,7 +1277,7 @@
                 <w:noProof/>
                 <w:webHidden/>
               </w:rPr>
-              <w:instrText xml:space="preserve"> PAGEREF _Toc165980179 \h </w:instrText>
+              <w:instrText xml:space="preserve"> PAGEREF _Toc167708931 \h </w:instrText>
             </w:r>
             <w:r>
               <w:rPr>
@@ -1323,7 +1323,7 @@
               <w14:ligatures w14:val="standardContextual"/>
             </w:rPr>
           </w:pPr>
-          <w:hyperlink w:anchor="_Toc165980180" w:history="1">
+          <w:hyperlink w:anchor="_Toc167708932" w:history="1">
             <w:r>
               <w:rPr>
                 <w:rStyle w:val="Hyperlink"/>
@@ -1350,7 +1350,7 @@
                 <w:noProof/>
                 <w:webHidden/>
               </w:rPr>
-              <w:instrText xml:space="preserve"> PAGEREF _Toc165980180 \h </w:instrText>
+              <w:instrText xml:space="preserve"> PAGEREF _Toc167708932 \h </w:instrText>
             </w:r>
             <w:r>
               <w:rPr>
@@ -1396,7 +1396,7 @@
               <w14:ligatures w14:val="standardContextual"/>
             </w:rPr>
           </w:pPr>
-          <w:hyperlink w:anchor="_Toc165980181" w:history="1">
+          <w:hyperlink w:anchor="_Toc167708933" w:history="1">
             <w:r>
               <w:rPr>
                 <w:rStyle w:val="Hyperlink"/>
@@ -1423,7 +1423,7 @@
                 <w:noProof/>
                 <w:webHidden/>
               </w:rPr>
-              <w:instrText xml:space="preserve"> PAGEREF _Toc165980181 \h </w:instrText>
+              <w:instrText xml:space="preserve"> PAGEREF _Toc167708933 \h </w:instrText>
             </w:r>
             <w:r>
               <w:rPr>
@@ -1469,7 +1469,7 @@
               <w14:ligatures w14:val="standardContextual"/>
             </w:rPr>
           </w:pPr>
-          <w:hyperlink w:anchor="_Toc165980182" w:history="1">
+          <w:hyperlink w:anchor="_Toc167708934" w:history="1">
             <w:r>
               <w:rPr>
                 <w:rStyle w:val="Hyperlink"/>
@@ -1496,7 +1496,7 @@
                 <w:noProof/>
                 <w:webHidden/>
               </w:rPr>
-              <w:instrText xml:space="preserve"> PAGEREF _Toc165980182 \h </w:instrText>
+              <w:instrText xml:space="preserve"> PAGEREF _Toc167708934 \h </w:instrText>
             </w:r>
             <w:r>
               <w:rPr>
@@ -1542,7 +1542,7 @@
               <w14:ligatures w14:val="standardContextual"/>
             </w:rPr>
           </w:pPr>
-          <w:hyperlink w:anchor="_Toc165980183" w:history="1">
+          <w:hyperlink w:anchor="_Toc167708935" w:history="1">
             <w:r>
               <w:rPr>
                 <w:rStyle w:val="Hyperlink"/>
@@ -1569,7 +1569,7 @@
                 <w:noProof/>
                 <w:webHidden/>
               </w:rPr>
-              <w:instrText xml:space="preserve"> PAGEREF _Toc165980183 \h </w:instrText>
+              <w:instrText xml:space="preserve"> PAGEREF _Toc167708935 \h </w:instrText>
             </w:r>
             <w:r>
               <w:rPr>
@@ -1615,7 +1615,7 @@
               <w14:ligatures w14:val="standardContextual"/>
             </w:rPr>
           </w:pPr>
-          <w:hyperlink w:anchor="_Toc165980184" w:history="1">
+          <w:hyperlink w:anchor="_Toc167708936" w:history="1">
             <w:r>
               <w:rPr>
                 <w:rStyle w:val="Hyperlink"/>
@@ -1642,7 +1642,7 @@
                 <w:noProof/>
                 <w:webHidden/>
               </w:rPr>
-              <w:instrText xml:space="preserve"> PAGEREF _Toc165980184 \h </w:instrText>
+              <w:instrText xml:space="preserve"> PAGEREF _Toc167708936 \h </w:instrText>
             </w:r>
             <w:r>
               <w:rPr>
@@ -1688,7 +1688,7 @@
               <w14:ligatures w14:val="standardContextual"/>
             </w:rPr>
           </w:pPr>
-          <w:hyperlink w:anchor="_Toc165980185" w:history="1">
+          <w:hyperlink w:anchor="_Toc167708937" w:history="1">
             <w:r>
               <w:rPr>
                 <w:rStyle w:val="Hyperlink"/>
@@ -1715,7 +1715,7 @@
                 <w:noProof/>
                 <w:webHidden/>
               </w:rPr>
-              <w:instrText xml:space="preserve"> PAGEREF _Toc165980185 \h </w:instrText>
+              <w:instrText xml:space="preserve"> PAGEREF _Toc167708937 \h </w:instrText>
             </w:r>
             <w:r>
               <w:rPr>
@@ -1761,7 +1761,7 @@
               <w14:ligatures w14:val="standardContextual"/>
             </w:rPr>
           </w:pPr>
-          <w:hyperlink w:anchor="_Toc165980186" w:history="1">
+          <w:hyperlink w:anchor="_Toc167708938" w:history="1">
             <w:r>
               <w:rPr>
                 <w:rStyle w:val="Hyperlink"/>
@@ -1788,7 +1788,7 @@
                 <w:noProof/>
                 <w:webHidden/>
               </w:rPr>
-              <w:instrText xml:space="preserve"> PAGEREF _Toc165980186 \h </w:instrText>
+              <w:instrText xml:space="preserve"> PAGEREF _Toc167708938 \h </w:instrText>
             </w:r>
             <w:r>
               <w:rPr>
@@ -1833,7 +1833,7 @@
               <w:lang w:eastAsia="es-AR"/>
             </w:rPr>
           </w:pPr>
-          <w:hyperlink w:anchor="_Toc165980187" w:history="1">
+          <w:hyperlink w:anchor="_Toc167708939" w:history="1">
             <w:r>
               <w:rPr>
                 <w:rStyle w:val="Hyperlink"/>
@@ -1860,7 +1860,7 @@
                 <w:noProof/>
                 <w:webHidden/>
               </w:rPr>
-              <w:instrText xml:space="preserve"> PAGEREF _Toc165980187 \h </w:instrText>
+              <w:instrText xml:space="preserve"> PAGEREF _Toc167708939 \h </w:instrText>
             </w:r>
             <w:r>
               <w:rPr>
@@ -1905,7 +1905,7 @@
               <w:lang w:eastAsia="es-AR"/>
             </w:rPr>
           </w:pPr>
-          <w:hyperlink w:anchor="_Toc165980188" w:history="1">
+          <w:hyperlink w:anchor="_Toc167708940" w:history="1">
             <w:r>
               <w:rPr>
                 <w:rStyle w:val="Hyperlink"/>
@@ -1932,7 +1932,7 @@
                 <w:noProof/>
                 <w:webHidden/>
               </w:rPr>
-              <w:instrText xml:space="preserve"> PAGEREF _Toc165980188 \h </w:instrText>
+              <w:instrText xml:space="preserve"> PAGEREF _Toc167708940 \h </w:instrText>
             </w:r>
             <w:r>
               <w:rPr>
@@ -1978,7 +1978,7 @@
               <w14:ligatures w14:val="standardContextual"/>
             </w:rPr>
           </w:pPr>
-          <w:hyperlink w:anchor="_Toc165980189" w:history="1">
+          <w:hyperlink w:anchor="_Toc167708941" w:history="1">
             <w:r>
               <w:rPr>
                 <w:rStyle w:val="Hyperlink"/>
@@ -2005,7 +2005,7 @@
                 <w:noProof/>
                 <w:webHidden/>
               </w:rPr>
-              <w:instrText xml:space="preserve"> PAGEREF _Toc165980189 \h </w:instrText>
+              <w:instrText xml:space="preserve"> PAGEREF _Toc167708941 \h </w:instrText>
             </w:r>
             <w:r>
               <w:rPr>
@@ -2051,7 +2051,7 @@
               <w14:ligatures w14:val="standardContextual"/>
             </w:rPr>
           </w:pPr>
-          <w:hyperlink w:anchor="_Toc165980190" w:history="1">
+          <w:hyperlink w:anchor="_Toc167708942" w:history="1">
             <w:r>
               <w:rPr>
                 <w:rStyle w:val="Hyperlink"/>
@@ -2078,7 +2078,7 @@
                 <w:noProof/>
                 <w:webHidden/>
               </w:rPr>
-              <w:instrText xml:space="preserve"> PAGEREF _Toc165980190 \h </w:instrText>
+              <w:instrText xml:space="preserve"> PAGEREF _Toc167708942 \h </w:instrText>
             </w:r>
             <w:r>
               <w:rPr>
@@ -2124,7 +2124,7 @@
               <w14:ligatures w14:val="standardContextual"/>
             </w:rPr>
           </w:pPr>
-          <w:hyperlink w:anchor="_Toc165980191" w:history="1">
+          <w:hyperlink w:anchor="_Toc167708943" w:history="1">
             <w:r>
               <w:rPr>
                 <w:rStyle w:val="Hyperlink"/>
@@ -2151,7 +2151,7 @@
                 <w:noProof/>
                 <w:webHidden/>
               </w:rPr>
-              <w:instrText xml:space="preserve"> PAGEREF _Toc165980191 \h </w:instrText>
+              <w:instrText xml:space="preserve"> PAGEREF _Toc167708943 \h </w:instrText>
             </w:r>
             <w:r>
               <w:rPr>
@@ -2197,7 +2197,7 @@
               <w14:ligatures w14:val="standardContextual"/>
             </w:rPr>
           </w:pPr>
-          <w:hyperlink w:anchor="_Toc165980192" w:history="1">
+          <w:hyperlink w:anchor="_Toc167708944" w:history="1">
             <w:r>
               <w:rPr>
                 <w:rStyle w:val="Hyperlink"/>
@@ -2224,7 +2224,7 @@
                 <w:noProof/>
                 <w:webHidden/>
               </w:rPr>
-              <w:instrText xml:space="preserve"> PAGEREF _Toc165980192 \h </w:instrText>
+              <w:instrText xml:space="preserve"> PAGEREF _Toc167708944 \h </w:instrText>
             </w:r>
             <w:r>
               <w:rPr>
@@ -2270,7 +2270,7 @@
               <w14:ligatures w14:val="standardContextual"/>
             </w:rPr>
           </w:pPr>
-          <w:hyperlink w:anchor="_Toc165980193" w:history="1">
+          <w:hyperlink w:anchor="_Toc167708945" w:history="1">
             <w:r>
               <w:rPr>
                 <w:rStyle w:val="Hyperlink"/>
@@ -2297,7 +2297,7 @@
                 <w:noProof/>
                 <w:webHidden/>
               </w:rPr>
-              <w:instrText xml:space="preserve"> PAGEREF _Toc165980193 \h </w:instrText>
+              <w:instrText xml:space="preserve"> PAGEREF _Toc167708945 \h </w:instrText>
             </w:r>
             <w:r>
               <w:rPr>
@@ -2343,7 +2343,7 @@
               <w14:ligatures w14:val="standardContextual"/>
             </w:rPr>
           </w:pPr>
-          <w:hyperlink w:anchor="_Toc165980194" w:history="1">
+          <w:hyperlink w:anchor="_Toc167708946" w:history="1">
             <w:r>
               <w:rPr>
                 <w:rStyle w:val="Hyperlink"/>
@@ -2370,7 +2370,7 @@
                 <w:noProof/>
                 <w:webHidden/>
               </w:rPr>
-              <w:instrText xml:space="preserve"> PAGEREF _Toc165980194 \h </w:instrText>
+              <w:instrText xml:space="preserve"> PAGEREF _Toc167708946 \h </w:instrText>
             </w:r>
             <w:r>
               <w:rPr>
@@ -2416,7 +2416,7 @@
               <w14:ligatures w14:val="standardContextual"/>
             </w:rPr>
           </w:pPr>
-          <w:hyperlink w:anchor="_Toc165980195" w:history="1">
+          <w:hyperlink w:anchor="_Toc167708947" w:history="1">
             <w:r>
               <w:rPr>
                 <w:rStyle w:val="Hyperlink"/>
@@ -2443,7 +2443,7 @@
                 <w:noProof/>
                 <w:webHidden/>
               </w:rPr>
-              <w:instrText xml:space="preserve"> PAGEREF _Toc165980195 \h </w:instrText>
+              <w:instrText xml:space="preserve"> PAGEREF _Toc167708947 \h </w:instrText>
             </w:r>
             <w:r>
               <w:rPr>
@@ -2489,7 +2489,7 @@
               <w14:ligatures w14:val="standardContextual"/>
             </w:rPr>
           </w:pPr>
-          <w:hyperlink w:anchor="_Toc165980196" w:history="1">
+          <w:hyperlink w:anchor="_Toc167708948" w:history="1">
             <w:r>
               <w:rPr>
                 <w:rStyle w:val="Hyperlink"/>
@@ -2516,7 +2516,7 @@
                 <w:noProof/>
                 <w:webHidden/>
               </w:rPr>
-              <w:instrText xml:space="preserve"> PAGEREF _Toc165980196 \h </w:instrText>
+              <w:instrText xml:space="preserve"> PAGEREF _Toc167708948 \h </w:instrText>
             </w:r>
             <w:r>
               <w:rPr>
@@ -2537,78 +2537,6 @@
                 <w:webHidden/>
               </w:rPr>
               <w:t>19</w:t>
-            </w:r>
-            <w:r>
-              <w:rPr>
-                <w:noProof/>
-                <w:webHidden/>
-              </w:rPr>
-              <w:fldChar w:fldCharType="end"/>
-            </w:r>
-          </w:hyperlink>
-        </w:p>
-        <w:p>
-          <w:pPr>
-            <w:pStyle w:val="TOC1"/>
-            <w:tabs>
-              <w:tab w:val="right" w:leader="dot" w:pos="9061"/>
-            </w:tabs>
-            <w:rPr>
-              <w:rFonts w:asciiTheme="minorHAnsi" w:eastAsiaTheme="minorEastAsia" w:hAnsiTheme="minorHAnsi"/>
-              <w:noProof/>
-              <w:sz w:val="24"/>
-              <w:szCs w:val="24"/>
-              <w:lang w:eastAsia="es-AR"/>
-            </w:rPr>
-          </w:pPr>
-          <w:hyperlink w:anchor="_Toc165980197" w:history="1">
-            <w:r>
-              <w:rPr>
-                <w:rStyle w:val="Hyperlink"/>
-                <w:noProof/>
-              </w:rPr>
-              <w:t>N02. Especificaciones de Casos de Uso del sistema</w:t>
-            </w:r>
-            <w:r>
-              <w:rPr>
-                <w:noProof/>
-                <w:webHidden/>
-              </w:rPr>
-              <w:tab/>
-            </w:r>
-            <w:r>
-              <w:rPr>
-                <w:noProof/>
-                <w:webHidden/>
-              </w:rPr>
-              <w:fldChar w:fldCharType="begin"/>
-            </w:r>
-            <w:r>
-              <w:rPr>
-                <w:noProof/>
-                <w:webHidden/>
-              </w:rPr>
-              <w:instrText xml:space="preserve"> PAGEREF _Toc165980197 \h </w:instrText>
-            </w:r>
-            <w:r>
-              <w:rPr>
-                <w:noProof/>
-                <w:webHidden/>
-              </w:rPr>
-            </w:r>
-            <w:r>
-              <w:rPr>
-                <w:noProof/>
-                <w:webHidden/>
-              </w:rPr>
-              <w:fldChar w:fldCharType="separate"/>
-            </w:r>
-            <w:r>
-              <w:rPr>
-                <w:noProof/>
-                <w:webHidden/>
-              </w:rPr>
-              <w:t>20</w:t>
             </w:r>
             <w:r>
               <w:rPr>
@@ -2634,13 +2562,13 @@
               <w14:ligatures w14:val="standardContextual"/>
             </w:rPr>
           </w:pPr>
-          <w:hyperlink w:anchor="_Toc165980198" w:history="1">
+          <w:hyperlink w:anchor="_Toc167708949" w:history="1">
             <w:r>
               <w:rPr>
                 <w:rStyle w:val="Hyperlink"/>
                 <w:noProof/>
               </w:rPr>
-              <w:t>N02.A Especificaciones de casos de uso del sistema para “Gestionar Pedido”</w:t>
+              <w:t>N01.B Proceso de negocio “Comprar productos”</w:t>
             </w:r>
             <w:r>
               <w:rPr>
@@ -2661,7 +2589,7 @@
                 <w:noProof/>
                 <w:webHidden/>
               </w:rPr>
-              <w:instrText xml:space="preserve"> PAGEREF _Toc165980198 \h </w:instrText>
+              <w:instrText xml:space="preserve"> PAGEREF _Toc167708949 \h </w:instrText>
             </w:r>
             <w:r>
               <w:rPr>
@@ -2707,13 +2635,13 @@
               <w14:ligatures w14:val="standardContextual"/>
             </w:rPr>
           </w:pPr>
-          <w:hyperlink w:anchor="_Toc165980199" w:history="1">
+          <w:hyperlink w:anchor="_Toc167708950" w:history="1">
             <w:r>
               <w:rPr>
                 <w:rStyle w:val="Hyperlink"/>
                 <w:noProof/>
               </w:rPr>
-              <w:t>Diagrama general de casos de uso</w:t>
+              <w:t>Especificación funcional del proceso</w:t>
             </w:r>
             <w:r>
               <w:rPr>
@@ -2734,7 +2662,7 @@
                 <w:noProof/>
                 <w:webHidden/>
               </w:rPr>
-              <w:instrText xml:space="preserve"> PAGEREF _Toc165980199 \h </w:instrText>
+              <w:instrText xml:space="preserve"> PAGEREF _Toc167708950 \h </w:instrText>
             </w:r>
             <w:r>
               <w:rPr>
@@ -2780,13 +2708,13 @@
               <w14:ligatures w14:val="standardContextual"/>
             </w:rPr>
           </w:pPr>
-          <w:hyperlink w:anchor="_Toc165980200" w:history="1">
+          <w:hyperlink w:anchor="_Toc167708951" w:history="1">
             <w:r>
               <w:rPr>
                 <w:rStyle w:val="Hyperlink"/>
                 <w:noProof/>
               </w:rPr>
-              <w:t>Caso de uso del sistema CU01 Registrar pedido</w:t>
+              <w:t>Bosquejo de diagrama de actividad del proceso</w:t>
             </w:r>
             <w:r>
               <w:rPr>
@@ -2807,7 +2735,7 @@
                 <w:noProof/>
                 <w:webHidden/>
               </w:rPr>
-              <w:instrText xml:space="preserve"> PAGEREF _Toc165980200 \h </w:instrText>
+              <w:instrText xml:space="preserve"> PAGEREF _Toc167708951 \h </w:instrText>
             </w:r>
             <w:r>
               <w:rPr>
@@ -2828,6 +2756,79 @@
                 <w:webHidden/>
               </w:rPr>
               <w:t>21</w:t>
+            </w:r>
+            <w:r>
+              <w:rPr>
+                <w:noProof/>
+                <w:webHidden/>
+              </w:rPr>
+              <w:fldChar w:fldCharType="end"/>
+            </w:r>
+          </w:hyperlink>
+        </w:p>
+        <w:p>
+          <w:pPr>
+            <w:pStyle w:val="TOC2"/>
+            <w:tabs>
+              <w:tab w:val="right" w:leader="dot" w:pos="9061"/>
+            </w:tabs>
+            <w:rPr>
+              <w:rFonts w:cstheme="minorBidi"/>
+              <w:noProof/>
+              <w:kern w:val="2"/>
+              <w:sz w:val="24"/>
+              <w:szCs w:val="24"/>
+              <w14:ligatures w14:val="standardContextual"/>
+            </w:rPr>
+          </w:pPr>
+          <w:hyperlink w:anchor="_Toc167708952" w:history="1">
+            <w:r>
+              <w:rPr>
+                <w:rStyle w:val="Hyperlink"/>
+                <w:noProof/>
+              </w:rPr>
+              <w:t>N01.C Proceso de negocio “Realizar arqueo de caja”</w:t>
+            </w:r>
+            <w:r>
+              <w:rPr>
+                <w:noProof/>
+                <w:webHidden/>
+              </w:rPr>
+              <w:tab/>
+            </w:r>
+            <w:r>
+              <w:rPr>
+                <w:noProof/>
+                <w:webHidden/>
+              </w:rPr>
+              <w:fldChar w:fldCharType="begin"/>
+            </w:r>
+            <w:r>
+              <w:rPr>
+                <w:noProof/>
+                <w:webHidden/>
+              </w:rPr>
+              <w:instrText xml:space="preserve"> PAGEREF _Toc167708952 \h </w:instrText>
+            </w:r>
+            <w:r>
+              <w:rPr>
+                <w:noProof/>
+                <w:webHidden/>
+              </w:rPr>
+            </w:r>
+            <w:r>
+              <w:rPr>
+                <w:noProof/>
+                <w:webHidden/>
+              </w:rPr>
+              <w:fldChar w:fldCharType="separate"/>
+            </w:r>
+            <w:r>
+              <w:rPr>
+                <w:noProof/>
+                <w:webHidden/>
+              </w:rPr>
+              <w:t>22</w:t>
             </w:r>
             <w:r>
               <w:rPr>
@@ -2853,13 +2854,13 @@
               <w14:ligatures w14:val="standardContextual"/>
             </w:rPr>
           </w:pPr>
-          <w:hyperlink w:anchor="_Toc165980201" w:history="1">
+          <w:hyperlink w:anchor="_Toc167708953" w:history="1">
             <w:r>
               <w:rPr>
                 <w:rStyle w:val="Hyperlink"/>
                 <w:noProof/>
               </w:rPr>
-              <w:t>Caso de uso del sistema CU02 Verificar disponibilidad</w:t>
+              <w:t>Especificación funcional del proceso</w:t>
             </w:r>
             <w:r>
               <w:rPr>
@@ -2880,7 +2881,7 @@
                 <w:noProof/>
                 <w:webHidden/>
               </w:rPr>
-              <w:instrText xml:space="preserve"> PAGEREF _Toc165980201 \h </w:instrText>
+              <w:instrText xml:space="preserve"> PAGEREF _Toc167708953 \h </w:instrText>
             </w:r>
             <w:r>
               <w:rPr>
@@ -2900,7 +2901,7 @@
                 <w:noProof/>
                 <w:webHidden/>
               </w:rPr>
-              <w:t>26</w:t>
+              <w:t>22</w:t>
             </w:r>
             <w:r>
               <w:rPr>
@@ -2926,13 +2927,13 @@
               <w14:ligatures w14:val="standardContextual"/>
             </w:rPr>
           </w:pPr>
-          <w:hyperlink w:anchor="_Toc165980202" w:history="1">
+          <w:hyperlink w:anchor="_Toc167708954" w:history="1">
             <w:r>
               <w:rPr>
                 <w:rStyle w:val="Hyperlink"/>
                 <w:noProof/>
               </w:rPr>
-              <w:t>Caso de uso del sistema CU05 Cobrar pedido</w:t>
+              <w:t>Bosquejo de diagrama de actividad del proceso</w:t>
             </w:r>
             <w:r>
               <w:rPr>
@@ -2953,7 +2954,7 @@
                 <w:noProof/>
                 <w:webHidden/>
               </w:rPr>
-              <w:instrText xml:space="preserve"> PAGEREF _Toc165980202 \h </w:instrText>
+              <w:instrText xml:space="preserve"> PAGEREF _Toc167708954 \h </w:instrText>
             </w:r>
             <w:r>
               <w:rPr>
@@ -2973,7 +2974,152 @@
                 <w:noProof/>
                 <w:webHidden/>
               </w:rPr>
-              <w:t>30</w:t>
+              <w:t>23</w:t>
+            </w:r>
+            <w:r>
+              <w:rPr>
+                <w:noProof/>
+                <w:webHidden/>
+              </w:rPr>
+              <w:fldChar w:fldCharType="end"/>
+            </w:r>
+          </w:hyperlink>
+        </w:p>
+        <w:p>
+          <w:pPr>
+            <w:pStyle w:val="TOC1"/>
+            <w:tabs>
+              <w:tab w:val="right" w:leader="dot" w:pos="9061"/>
+            </w:tabs>
+            <w:rPr>
+              <w:rFonts w:asciiTheme="minorHAnsi" w:eastAsiaTheme="minorEastAsia" w:hAnsiTheme="minorHAnsi"/>
+              <w:noProof/>
+              <w:sz w:val="24"/>
+              <w:szCs w:val="24"/>
+              <w:lang w:eastAsia="es-AR"/>
+            </w:rPr>
+          </w:pPr>
+          <w:hyperlink w:anchor="_Toc167708955" w:history="1">
+            <w:r>
+              <w:rPr>
+                <w:rStyle w:val="Hyperlink"/>
+                <w:noProof/>
+              </w:rPr>
+              <w:t>N02. Especificaciones de Casos de Uso del sistema</w:t>
+            </w:r>
+            <w:r>
+              <w:rPr>
+                <w:noProof/>
+                <w:webHidden/>
+              </w:rPr>
+              <w:tab/>
+            </w:r>
+            <w:r>
+              <w:rPr>
+                <w:noProof/>
+                <w:webHidden/>
+              </w:rPr>
+              <w:fldChar w:fldCharType="begin"/>
+            </w:r>
+            <w:r>
+              <w:rPr>
+                <w:noProof/>
+                <w:webHidden/>
+              </w:rPr>
+              <w:instrText xml:space="preserve"> PAGEREF _Toc167708955 \h </w:instrText>
+            </w:r>
+            <w:r>
+              <w:rPr>
+                <w:noProof/>
+                <w:webHidden/>
+              </w:rPr>
+            </w:r>
+            <w:r>
+              <w:rPr>
+                <w:noProof/>
+                <w:webHidden/>
+              </w:rPr>
+              <w:fldChar w:fldCharType="separate"/>
+            </w:r>
+            <w:r>
+              <w:rPr>
+                <w:noProof/>
+                <w:webHidden/>
+              </w:rPr>
+              <w:t>24</w:t>
+            </w:r>
+            <w:r>
+              <w:rPr>
+                <w:noProof/>
+                <w:webHidden/>
+              </w:rPr>
+              <w:fldChar w:fldCharType="end"/>
+            </w:r>
+          </w:hyperlink>
+        </w:p>
+        <w:p>
+          <w:pPr>
+            <w:pStyle w:val="TOC2"/>
+            <w:tabs>
+              <w:tab w:val="right" w:leader="dot" w:pos="9061"/>
+            </w:tabs>
+            <w:rPr>
+              <w:rFonts w:cstheme="minorBidi"/>
+              <w:noProof/>
+              <w:kern w:val="2"/>
+              <w:sz w:val="24"/>
+              <w:szCs w:val="24"/>
+              <w14:ligatures w14:val="standardContextual"/>
+            </w:rPr>
+          </w:pPr>
+          <w:hyperlink w:anchor="_Toc167708956" w:history="1">
+            <w:r>
+              <w:rPr>
+                <w:rStyle w:val="Hyperlink"/>
+                <w:noProof/>
+              </w:rPr>
+              <w:t>N02.A Especificaciones de casos de uso del sistema para “Gestionar Pedido”</w:t>
+            </w:r>
+            <w:r>
+              <w:rPr>
+                <w:noProof/>
+                <w:webHidden/>
+              </w:rPr>
+              <w:tab/>
+            </w:r>
+            <w:r>
+              <w:rPr>
+                <w:noProof/>
+                <w:webHidden/>
+              </w:rPr>
+              <w:fldChar w:fldCharType="begin"/>
+            </w:r>
+            <w:r>
+              <w:rPr>
+                <w:noProof/>
+                <w:webHidden/>
+              </w:rPr>
+              <w:instrText xml:space="preserve"> PAGEREF _Toc167708956 \h </w:instrText>
+            </w:r>
+            <w:r>
+              <w:rPr>
+                <w:noProof/>
+                <w:webHidden/>
+              </w:rPr>
+            </w:r>
+            <w:r>
+              <w:rPr>
+                <w:noProof/>
+                <w:webHidden/>
+              </w:rPr>
+              <w:fldChar w:fldCharType="separate"/>
+            </w:r>
+            <w:r>
+              <w:rPr>
+                <w:noProof/>
+                <w:webHidden/>
+              </w:rPr>
+              <w:t>24</w:t>
             </w:r>
             <w:r>
               <w:rPr>
@@ -2999,13 +3145,13 @@
               <w14:ligatures w14:val="standardContextual"/>
             </w:rPr>
           </w:pPr>
-          <w:hyperlink w:anchor="_Toc165980203" w:history="1">
+          <w:hyperlink w:anchor="_Toc167708957" w:history="1">
             <w:r>
               <w:rPr>
                 <w:rStyle w:val="Hyperlink"/>
                 <w:noProof/>
               </w:rPr>
-              <w:t>Caso de uso del sistema CU07 Ordenar preparación</w:t>
+              <w:t>Diagrama general de casos de uso</w:t>
             </w:r>
             <w:r>
               <w:rPr>
@@ -3026,7 +3172,7 @@
                 <w:noProof/>
                 <w:webHidden/>
               </w:rPr>
-              <w:instrText xml:space="preserve"> PAGEREF _Toc165980203 \h </w:instrText>
+              <w:instrText xml:space="preserve"> PAGEREF _Toc167708957 \h </w:instrText>
             </w:r>
             <w:r>
               <w:rPr>
@@ -3046,7 +3192,7 @@
                 <w:noProof/>
                 <w:webHidden/>
               </w:rPr>
-              <w:t>35</w:t>
+              <w:t>24</w:t>
             </w:r>
             <w:r>
               <w:rPr>
@@ -3072,12 +3218,304 @@
               <w14:ligatures w14:val="standardContextual"/>
             </w:rPr>
           </w:pPr>
-          <w:hyperlink w:anchor="_Toc165980204" w:history="1">
+          <w:hyperlink w:anchor="_Toc167708958" w:history="1">
             <w:r>
               <w:rPr>
                 <w:rStyle w:val="Hyperlink"/>
                 <w:noProof/>
               </w:rPr>
+              <w:t>Caso de uso del sistema CU01 Registrar pedido</w:t>
+            </w:r>
+            <w:r>
+              <w:rPr>
+                <w:noProof/>
+                <w:webHidden/>
+              </w:rPr>
+              <w:tab/>
+            </w:r>
+            <w:r>
+              <w:rPr>
+                <w:noProof/>
+                <w:webHidden/>
+              </w:rPr>
+              <w:fldChar w:fldCharType="begin"/>
+            </w:r>
+            <w:r>
+              <w:rPr>
+                <w:noProof/>
+                <w:webHidden/>
+              </w:rPr>
+              <w:instrText xml:space="preserve"> PAGEREF _Toc167708958 \h </w:instrText>
+            </w:r>
+            <w:r>
+              <w:rPr>
+                <w:noProof/>
+                <w:webHidden/>
+              </w:rPr>
+            </w:r>
+            <w:r>
+              <w:rPr>
+                <w:noProof/>
+                <w:webHidden/>
+              </w:rPr>
+              <w:fldChar w:fldCharType="separate"/>
+            </w:r>
+            <w:r>
+              <w:rPr>
+                <w:noProof/>
+                <w:webHidden/>
+              </w:rPr>
+              <w:t>25</w:t>
+            </w:r>
+            <w:r>
+              <w:rPr>
+                <w:noProof/>
+                <w:webHidden/>
+              </w:rPr>
+              <w:fldChar w:fldCharType="end"/>
+            </w:r>
+          </w:hyperlink>
+        </w:p>
+        <w:p>
+          <w:pPr>
+            <w:pStyle w:val="TOC3"/>
+            <w:tabs>
+              <w:tab w:val="right" w:leader="dot" w:pos="9061"/>
+            </w:tabs>
+            <w:rPr>
+              <w:rFonts w:cstheme="minorBidi"/>
+              <w:noProof/>
+              <w:kern w:val="2"/>
+              <w:sz w:val="24"/>
+              <w:szCs w:val="24"/>
+              <w14:ligatures w14:val="standardContextual"/>
+            </w:rPr>
+          </w:pPr>
+          <w:hyperlink w:anchor="_Toc167708959" w:history="1">
+            <w:r>
+              <w:rPr>
+                <w:rStyle w:val="Hyperlink"/>
+                <w:noProof/>
+              </w:rPr>
+              <w:t>Caso de uso del sistema CU02 Verificar disponibilidad</w:t>
+            </w:r>
+            <w:r>
+              <w:rPr>
+                <w:noProof/>
+                <w:webHidden/>
+              </w:rPr>
+              <w:tab/>
+            </w:r>
+            <w:r>
+              <w:rPr>
+                <w:noProof/>
+                <w:webHidden/>
+              </w:rPr>
+              <w:fldChar w:fldCharType="begin"/>
+            </w:r>
+            <w:r>
+              <w:rPr>
+                <w:noProof/>
+                <w:webHidden/>
+              </w:rPr>
+              <w:instrText xml:space="preserve"> PAGEREF _Toc167708959 \h </w:instrText>
+            </w:r>
+            <w:r>
+              <w:rPr>
+                <w:noProof/>
+                <w:webHidden/>
+              </w:rPr>
+            </w:r>
+            <w:r>
+              <w:rPr>
+                <w:noProof/>
+                <w:webHidden/>
+              </w:rPr>
+              <w:fldChar w:fldCharType="separate"/>
+            </w:r>
+            <w:r>
+              <w:rPr>
+                <w:noProof/>
+                <w:webHidden/>
+              </w:rPr>
+              <w:t>34</w:t>
+            </w:r>
+            <w:r>
+              <w:rPr>
+                <w:noProof/>
+                <w:webHidden/>
+              </w:rPr>
+              <w:fldChar w:fldCharType="end"/>
+            </w:r>
+          </w:hyperlink>
+        </w:p>
+        <w:p>
+          <w:pPr>
+            <w:pStyle w:val="TOC3"/>
+            <w:tabs>
+              <w:tab w:val="right" w:leader="dot" w:pos="9061"/>
+            </w:tabs>
+            <w:rPr>
+              <w:rFonts w:cstheme="minorBidi"/>
+              <w:noProof/>
+              <w:kern w:val="2"/>
+              <w:sz w:val="24"/>
+              <w:szCs w:val="24"/>
+              <w14:ligatures w14:val="standardContextual"/>
+            </w:rPr>
+          </w:pPr>
+          <w:hyperlink w:anchor="_Toc167708960" w:history="1">
+            <w:r>
+              <w:rPr>
+                <w:rStyle w:val="Hyperlink"/>
+                <w:noProof/>
+              </w:rPr>
+              <w:t>Caso de uso del sistema CU05 Cobrar pedido</w:t>
+            </w:r>
+            <w:r>
+              <w:rPr>
+                <w:noProof/>
+                <w:webHidden/>
+              </w:rPr>
+              <w:tab/>
+            </w:r>
+            <w:r>
+              <w:rPr>
+                <w:noProof/>
+                <w:webHidden/>
+              </w:rPr>
+              <w:fldChar w:fldCharType="begin"/>
+            </w:r>
+            <w:r>
+              <w:rPr>
+                <w:noProof/>
+                <w:webHidden/>
+              </w:rPr>
+              <w:instrText xml:space="preserve"> PAGEREF _Toc167708960 \h </w:instrText>
+            </w:r>
+            <w:r>
+              <w:rPr>
+                <w:noProof/>
+                <w:webHidden/>
+              </w:rPr>
+            </w:r>
+            <w:r>
+              <w:rPr>
+                <w:noProof/>
+                <w:webHidden/>
+              </w:rPr>
+              <w:fldChar w:fldCharType="separate"/>
+            </w:r>
+            <w:r>
+              <w:rPr>
+                <w:noProof/>
+                <w:webHidden/>
+              </w:rPr>
+              <w:t>43</w:t>
+            </w:r>
+            <w:r>
+              <w:rPr>
+                <w:noProof/>
+                <w:webHidden/>
+              </w:rPr>
+              <w:fldChar w:fldCharType="end"/>
+            </w:r>
+          </w:hyperlink>
+        </w:p>
+        <w:p>
+          <w:pPr>
+            <w:pStyle w:val="TOC3"/>
+            <w:tabs>
+              <w:tab w:val="right" w:leader="dot" w:pos="9061"/>
+            </w:tabs>
+            <w:rPr>
+              <w:rFonts w:cstheme="minorBidi"/>
+              <w:noProof/>
+              <w:kern w:val="2"/>
+              <w:sz w:val="24"/>
+              <w:szCs w:val="24"/>
+              <w14:ligatures w14:val="standardContextual"/>
+            </w:rPr>
+          </w:pPr>
+          <w:hyperlink w:anchor="_Toc167708961" w:history="1">
+            <w:r>
+              <w:rPr>
+                <w:rStyle w:val="Hyperlink"/>
+                <w:noProof/>
+              </w:rPr>
+              <w:t>Caso de uso del sistema CU07 Ordenar preparación</w:t>
+            </w:r>
+            <w:r>
+              <w:rPr>
+                <w:noProof/>
+                <w:webHidden/>
+              </w:rPr>
+              <w:tab/>
+            </w:r>
+            <w:r>
+              <w:rPr>
+                <w:noProof/>
+                <w:webHidden/>
+              </w:rPr>
+              <w:fldChar w:fldCharType="begin"/>
+            </w:r>
+            <w:r>
+              <w:rPr>
+                <w:noProof/>
+                <w:webHidden/>
+              </w:rPr>
+              <w:instrText xml:space="preserve"> PAGEREF _Toc167708961 \h </w:instrText>
+            </w:r>
+            <w:r>
+              <w:rPr>
+                <w:noProof/>
+                <w:webHidden/>
+              </w:rPr>
+            </w:r>
+            <w:r>
+              <w:rPr>
+                <w:noProof/>
+                <w:webHidden/>
+              </w:rPr>
+              <w:fldChar w:fldCharType="separate"/>
+            </w:r>
+            <w:r>
+              <w:rPr>
+                <w:noProof/>
+                <w:webHidden/>
+              </w:rPr>
+              <w:t>52</w:t>
+            </w:r>
+            <w:r>
+              <w:rPr>
+                <w:noProof/>
+                <w:webHidden/>
+              </w:rPr>
+              <w:fldChar w:fldCharType="end"/>
+            </w:r>
+          </w:hyperlink>
+        </w:p>
+        <w:p>
+          <w:pPr>
+            <w:pStyle w:val="TOC3"/>
+            <w:tabs>
+              <w:tab w:val="right" w:leader="dot" w:pos="9061"/>
+            </w:tabs>
+            <w:rPr>
+              <w:rFonts w:cstheme="minorBidi"/>
+              <w:noProof/>
+              <w:kern w:val="2"/>
+              <w:sz w:val="24"/>
+              <w:szCs w:val="24"/>
+              <w14:ligatures w14:val="standardContextual"/>
+            </w:rPr>
+          </w:pPr>
+          <w:hyperlink w:anchor="_Toc167708962" w:history="1">
+            <w:r>
+              <w:rPr>
+                <w:rStyle w:val="Hyperlink"/>
+                <w:noProof/>
+              </w:rPr>
               <w:t>Caso de uso del sistema CU08 Verificar pedido terminado</w:t>
             </w:r>
             <w:r>
@@ -3099,7 +3537,7 @@
                 <w:noProof/>
                 <w:webHidden/>
               </w:rPr>
-              <w:instrText xml:space="preserve"> PAGEREF _Toc165980204 \h </w:instrText>
+              <w:instrText xml:space="preserve"> PAGEREF _Toc167708962 \h </w:instrText>
             </w:r>
             <w:r>
               <w:rPr>
@@ -3119,7 +3557,7 @@
                 <w:noProof/>
                 <w:webHidden/>
               </w:rPr>
-              <w:t>36</w:t>
+              <w:t>61</w:t>
             </w:r>
             <w:r>
               <w:rPr>
@@ -3144,7 +3582,7 @@
               <w:lang w:eastAsia="es-AR"/>
             </w:rPr>
           </w:pPr>
-          <w:hyperlink w:anchor="_Toc165980205" w:history="1">
+          <w:hyperlink w:anchor="_Toc167708963" w:history="1">
             <w:r>
               <w:rPr>
                 <w:rStyle w:val="Hyperlink"/>
@@ -3171,7 +3609,7 @@
                 <w:noProof/>
                 <w:webHidden/>
               </w:rPr>
-              <w:instrText xml:space="preserve"> PAGEREF _Toc165980205 \h </w:instrText>
+              <w:instrText xml:space="preserve"> PAGEREF _Toc167708963 \h </w:instrText>
             </w:r>
             <w:r>
               <w:rPr>
@@ -3191,7 +3629,7 @@
                 <w:noProof/>
                 <w:webHidden/>
               </w:rPr>
-              <w:t>37</w:t>
+              <w:t>70</w:t>
             </w:r>
             <w:r>
               <w:rPr>
@@ -3216,7 +3654,7 @@
               <w:lang w:eastAsia="es-AR"/>
             </w:rPr>
           </w:pPr>
-          <w:hyperlink w:anchor="_Toc165980206" w:history="1">
+          <w:hyperlink w:anchor="_Toc167708964" w:history="1">
             <w:r>
               <w:rPr>
                 <w:rStyle w:val="Hyperlink"/>
@@ -3243,7 +3681,7 @@
                 <w:noProof/>
                 <w:webHidden/>
               </w:rPr>
-              <w:instrText xml:space="preserve"> PAGEREF _Toc165980206 \h </w:instrText>
+              <w:instrText xml:space="preserve"> PAGEREF _Toc167708964 \h </w:instrText>
             </w:r>
             <w:r>
               <w:rPr>
@@ -3263,7 +3701,7 @@
                 <w:noProof/>
                 <w:webHidden/>
               </w:rPr>
-              <w:t>37</w:t>
+              <w:t>70</w:t>
             </w:r>
             <w:r>
               <w:rPr>
@@ -3289,7 +3727,7 @@
               <w14:ligatures w14:val="standardContextual"/>
             </w:rPr>
           </w:pPr>
-          <w:hyperlink w:anchor="_Toc165980207" w:history="1">
+          <w:hyperlink w:anchor="_Toc167708965" w:history="1">
             <w:r>
               <w:rPr>
                 <w:rStyle w:val="Hyperlink"/>
@@ -3316,7 +3754,7 @@
                 <w:noProof/>
                 <w:webHidden/>
               </w:rPr>
-              <w:instrText xml:space="preserve"> PAGEREF _Toc165980207 \h </w:instrText>
+              <w:instrText xml:space="preserve"> PAGEREF _Toc167708965 \h </w:instrText>
             </w:r>
             <w:r>
               <w:rPr>
@@ -3336,79 +3774,7 @@
                 <w:noProof/>
                 <w:webHidden/>
               </w:rPr>
-              <w:t>39</w:t>
-            </w:r>
-            <w:r>
-              <w:rPr>
-                <w:noProof/>
-                <w:webHidden/>
-              </w:rPr>
-              <w:fldChar w:fldCharType="end"/>
-            </w:r>
-          </w:hyperlink>
-        </w:p>
-        <w:p>
-          <w:pPr>
-            <w:pStyle w:val="TOC1"/>
-            <w:tabs>
-              <w:tab w:val="right" w:leader="dot" w:pos="9061"/>
-            </w:tabs>
-            <w:rPr>
-              <w:rFonts w:asciiTheme="minorHAnsi" w:eastAsiaTheme="minorEastAsia" w:hAnsiTheme="minorHAnsi"/>
-              <w:noProof/>
-              <w:sz w:val="24"/>
-              <w:szCs w:val="24"/>
-              <w:lang w:eastAsia="es-AR"/>
-            </w:rPr>
-          </w:pPr>
-          <w:hyperlink w:anchor="_Toc165980208" w:history="1">
-            <w:r>
-              <w:rPr>
-                <w:rStyle w:val="Hyperlink"/>
-                <w:noProof/>
-              </w:rPr>
-              <w:t>T02. Gestión de Log In / Log Out del Sistema</w:t>
-            </w:r>
-            <w:r>
-              <w:rPr>
-                <w:noProof/>
-                <w:webHidden/>
-              </w:rPr>
-              <w:tab/>
-            </w:r>
-            <w:r>
-              <w:rPr>
-                <w:noProof/>
-                <w:webHidden/>
-              </w:rPr>
-              <w:fldChar w:fldCharType="begin"/>
-            </w:r>
-            <w:r>
-              <w:rPr>
-                <w:noProof/>
-                <w:webHidden/>
-              </w:rPr>
-              <w:instrText xml:space="preserve"> PAGEREF _Toc165980208 \h </w:instrText>
-            </w:r>
-            <w:r>
-              <w:rPr>
-                <w:noProof/>
-                <w:webHidden/>
-              </w:rPr>
-            </w:r>
-            <w:r>
-              <w:rPr>
-                <w:noProof/>
-                <w:webHidden/>
-              </w:rPr>
-              <w:fldChar w:fldCharType="separate"/>
-            </w:r>
-            <w:r>
-              <w:rPr>
-                <w:noProof/>
-                <w:webHidden/>
-              </w:rPr>
-              <w:t>40</w:t>
+              <w:t>71</w:t>
             </w:r>
             <w:r>
               <w:rPr>
@@ -3434,13 +3800,13 @@
               <w14:ligatures w14:val="standardContextual"/>
             </w:rPr>
           </w:pPr>
-          <w:hyperlink w:anchor="_Toc165980209" w:history="1">
+          <w:hyperlink w:anchor="_Toc167708966" w:history="1">
             <w:r>
               <w:rPr>
                 <w:rStyle w:val="Hyperlink"/>
                 <w:noProof/>
               </w:rPr>
-              <w:t>Objetivo</w:t>
+              <w:t>Mapa de navegación</w:t>
             </w:r>
             <w:r>
               <w:rPr>
@@ -3461,7 +3827,7 @@
                 <w:noProof/>
                 <w:webHidden/>
               </w:rPr>
-              <w:instrText xml:space="preserve"> PAGEREF _Toc165980209 \h </w:instrText>
+              <w:instrText xml:space="preserve"> PAGEREF _Toc167708966 \h </w:instrText>
             </w:r>
             <w:r>
               <w:rPr>
@@ -3481,7 +3847,79 @@
                 <w:noProof/>
                 <w:webHidden/>
               </w:rPr>
-              <w:t>40</w:t>
+              <w:t>74</w:t>
+            </w:r>
+            <w:r>
+              <w:rPr>
+                <w:noProof/>
+                <w:webHidden/>
+              </w:rPr>
+              <w:fldChar w:fldCharType="end"/>
+            </w:r>
+          </w:hyperlink>
+        </w:p>
+        <w:p>
+          <w:pPr>
+            <w:pStyle w:val="TOC1"/>
+            <w:tabs>
+              <w:tab w:val="right" w:leader="dot" w:pos="9061"/>
+            </w:tabs>
+            <w:rPr>
+              <w:rFonts w:asciiTheme="minorHAnsi" w:eastAsiaTheme="minorEastAsia" w:hAnsiTheme="minorHAnsi"/>
+              <w:noProof/>
+              <w:sz w:val="24"/>
+              <w:szCs w:val="24"/>
+              <w:lang w:eastAsia="es-AR"/>
+            </w:rPr>
+          </w:pPr>
+          <w:hyperlink w:anchor="_Toc167708967" w:history="1">
+            <w:r>
+              <w:rPr>
+                <w:rStyle w:val="Hyperlink"/>
+                <w:noProof/>
+              </w:rPr>
+              <w:t>T02. Gestión de Log In / Log Out del Sistema</w:t>
+            </w:r>
+            <w:r>
+              <w:rPr>
+                <w:noProof/>
+                <w:webHidden/>
+              </w:rPr>
+              <w:tab/>
+            </w:r>
+            <w:r>
+              <w:rPr>
+                <w:noProof/>
+                <w:webHidden/>
+              </w:rPr>
+              <w:fldChar w:fldCharType="begin"/>
+            </w:r>
+            <w:r>
+              <w:rPr>
+                <w:noProof/>
+                <w:webHidden/>
+              </w:rPr>
+              <w:instrText xml:space="preserve"> PAGEREF _Toc167708967 \h </w:instrText>
+            </w:r>
+            <w:r>
+              <w:rPr>
+                <w:noProof/>
+                <w:webHidden/>
+              </w:rPr>
+            </w:r>
+            <w:r>
+              <w:rPr>
+                <w:noProof/>
+                <w:webHidden/>
+              </w:rPr>
+              <w:fldChar w:fldCharType="separate"/>
+            </w:r>
+            <w:r>
+              <w:rPr>
+                <w:noProof/>
+                <w:webHidden/>
+              </w:rPr>
+              <w:t>75</w:t>
             </w:r>
             <w:r>
               <w:rPr>
@@ -3507,13 +3945,13 @@
               <w14:ligatures w14:val="standardContextual"/>
             </w:rPr>
           </w:pPr>
-          <w:hyperlink w:anchor="_Toc165980210" w:history="1">
+          <w:hyperlink w:anchor="_Toc167708968" w:history="1">
             <w:r>
               <w:rPr>
                 <w:rStyle w:val="Hyperlink"/>
                 <w:noProof/>
               </w:rPr>
-              <w:t>Descripción detallada de cómo funciona</w:t>
+              <w:t>Objetivo</w:t>
             </w:r>
             <w:r>
               <w:rPr>
@@ -3534,7 +3972,7 @@
                 <w:noProof/>
                 <w:webHidden/>
               </w:rPr>
-              <w:instrText xml:space="preserve"> PAGEREF _Toc165980210 \h </w:instrText>
+              <w:instrText xml:space="preserve"> PAGEREF _Toc167708968 \h </w:instrText>
             </w:r>
             <w:r>
               <w:rPr>
@@ -3554,7 +3992,7 @@
                 <w:noProof/>
                 <w:webHidden/>
               </w:rPr>
-              <w:t>41</w:t>
+              <w:t>75</w:t>
             </w:r>
             <w:r>
               <w:rPr>
@@ -3580,13 +4018,13 @@
               <w14:ligatures w14:val="standardContextual"/>
             </w:rPr>
           </w:pPr>
-          <w:hyperlink w:anchor="_Toc165980211" w:history="1">
+          <w:hyperlink w:anchor="_Toc167708969" w:history="1">
             <w:r>
               <w:rPr>
                 <w:rStyle w:val="Hyperlink"/>
                 <w:noProof/>
               </w:rPr>
-              <w:t>Diagrama de clases</w:t>
+              <w:t>Descripción detallada de cómo funciona</w:t>
             </w:r>
             <w:r>
               <w:rPr>
@@ -3607,7 +4045,7 @@
                 <w:noProof/>
                 <w:webHidden/>
               </w:rPr>
-              <w:instrText xml:space="preserve"> PAGEREF _Toc165980211 \h </w:instrText>
+              <w:instrText xml:space="preserve"> PAGEREF _Toc167708969 \h </w:instrText>
             </w:r>
             <w:r>
               <w:rPr>
@@ -3627,7 +4065,7 @@
                 <w:noProof/>
                 <w:webHidden/>
               </w:rPr>
-              <w:t>41</w:t>
+              <w:t>75</w:t>
             </w:r>
             <w:r>
               <w:rPr>
@@ -3653,13 +4091,13 @@
               <w14:ligatures w14:val="standardContextual"/>
             </w:rPr>
           </w:pPr>
-          <w:hyperlink w:anchor="_Toc165980212" w:history="1">
+          <w:hyperlink w:anchor="_Toc167708970" w:history="1">
             <w:r>
               <w:rPr>
                 <w:rStyle w:val="Hyperlink"/>
                 <w:noProof/>
               </w:rPr>
-              <w:t>Diagrama de secuencia Login</w:t>
+              <w:t>Diagrama de clases</w:t>
             </w:r>
             <w:r>
               <w:rPr>
@@ -3680,7 +4118,7 @@
                 <w:noProof/>
                 <w:webHidden/>
               </w:rPr>
-              <w:instrText xml:space="preserve"> PAGEREF _Toc165980212 \h </w:instrText>
+              <w:instrText xml:space="preserve"> PAGEREF _Toc167708970 \h </w:instrText>
             </w:r>
             <w:r>
               <w:rPr>
@@ -3700,7 +4138,7 @@
                 <w:noProof/>
                 <w:webHidden/>
               </w:rPr>
-              <w:t>42</w:t>
+              <w:t>76</w:t>
             </w:r>
             <w:r>
               <w:rPr>
@@ -3726,13 +4164,13 @@
               <w14:ligatures w14:val="standardContextual"/>
             </w:rPr>
           </w:pPr>
-          <w:hyperlink w:anchor="_Toc165980213" w:history="1">
+          <w:hyperlink w:anchor="_Toc167708971" w:history="1">
             <w:r>
               <w:rPr>
                 <w:rStyle w:val="Hyperlink"/>
                 <w:noProof/>
               </w:rPr>
-              <w:t>Diagrama de secuencia Logout</w:t>
+              <w:t>Diagrama de secuencia Login</w:t>
             </w:r>
             <w:r>
               <w:rPr>
@@ -3753,7 +4191,7 @@
                 <w:noProof/>
                 <w:webHidden/>
               </w:rPr>
-              <w:instrText xml:space="preserve"> PAGEREF _Toc165980213 \h </w:instrText>
+              <w:instrText xml:space="preserve"> PAGEREF _Toc167708971 \h </w:instrText>
             </w:r>
             <w:r>
               <w:rPr>
@@ -3773,79 +4211,7 @@
                 <w:noProof/>
                 <w:webHidden/>
               </w:rPr>
-              <w:t>43</w:t>
-            </w:r>
-            <w:r>
-              <w:rPr>
-                <w:noProof/>
-                <w:webHidden/>
-              </w:rPr>
-              <w:fldChar w:fldCharType="end"/>
-            </w:r>
-          </w:hyperlink>
-        </w:p>
-        <w:p>
-          <w:pPr>
-            <w:pStyle w:val="TOC1"/>
-            <w:tabs>
-              <w:tab w:val="right" w:leader="dot" w:pos="9061"/>
-            </w:tabs>
-            <w:rPr>
-              <w:rFonts w:asciiTheme="minorHAnsi" w:eastAsiaTheme="minorEastAsia" w:hAnsiTheme="minorHAnsi"/>
-              <w:noProof/>
-              <w:sz w:val="24"/>
-              <w:szCs w:val="24"/>
-              <w:lang w:eastAsia="es-AR"/>
-            </w:rPr>
-          </w:pPr>
-          <w:hyperlink w:anchor="_Toc165980214" w:history="1">
-            <w:r>
-              <w:rPr>
-                <w:rStyle w:val="Hyperlink"/>
-                <w:noProof/>
-              </w:rPr>
-              <w:t>T03. Gestión de Encriptado</w:t>
-            </w:r>
-            <w:r>
-              <w:rPr>
-                <w:noProof/>
-                <w:webHidden/>
-              </w:rPr>
-              <w:tab/>
-            </w:r>
-            <w:r>
-              <w:rPr>
-                <w:noProof/>
-                <w:webHidden/>
-              </w:rPr>
-              <w:fldChar w:fldCharType="begin"/>
-            </w:r>
-            <w:r>
-              <w:rPr>
-                <w:noProof/>
-                <w:webHidden/>
-              </w:rPr>
-              <w:instrText xml:space="preserve"> PAGEREF _Toc165980214 \h </w:instrText>
-            </w:r>
-            <w:r>
-              <w:rPr>
-                <w:noProof/>
-                <w:webHidden/>
-              </w:rPr>
-            </w:r>
-            <w:r>
-              <w:rPr>
-                <w:noProof/>
-                <w:webHidden/>
-              </w:rPr>
-              <w:fldChar w:fldCharType="separate"/>
-            </w:r>
-            <w:r>
-              <w:rPr>
-                <w:noProof/>
-                <w:webHidden/>
-              </w:rPr>
-              <w:t>43</w:t>
+              <w:t>77</w:t>
             </w:r>
             <w:r>
               <w:rPr>
@@ -3871,13 +4237,13 @@
               <w14:ligatures w14:val="standardContextual"/>
             </w:rPr>
           </w:pPr>
-          <w:hyperlink w:anchor="_Toc165980215" w:history="1">
+          <w:hyperlink w:anchor="_Toc167708972" w:history="1">
             <w:r>
               <w:rPr>
                 <w:rStyle w:val="Hyperlink"/>
                 <w:noProof/>
               </w:rPr>
-              <w:t>Objetivo</w:t>
+              <w:t>Diagrama de secuencia Logout</w:t>
             </w:r>
             <w:r>
               <w:rPr>
@@ -3898,7 +4264,7 @@
                 <w:noProof/>
                 <w:webHidden/>
               </w:rPr>
-              <w:instrText xml:space="preserve"> PAGEREF _Toc165980215 \h </w:instrText>
+              <w:instrText xml:space="preserve"> PAGEREF _Toc167708972 \h </w:instrText>
             </w:r>
             <w:r>
               <w:rPr>
@@ -3918,7 +4284,79 @@
                 <w:noProof/>
                 <w:webHidden/>
               </w:rPr>
-              <w:t>43</w:t>
+              <w:t>78</w:t>
+            </w:r>
+            <w:r>
+              <w:rPr>
+                <w:noProof/>
+                <w:webHidden/>
+              </w:rPr>
+              <w:fldChar w:fldCharType="end"/>
+            </w:r>
+          </w:hyperlink>
+        </w:p>
+        <w:p>
+          <w:pPr>
+            <w:pStyle w:val="TOC1"/>
+            <w:tabs>
+              <w:tab w:val="right" w:leader="dot" w:pos="9061"/>
+            </w:tabs>
+            <w:rPr>
+              <w:rFonts w:asciiTheme="minorHAnsi" w:eastAsiaTheme="minorEastAsia" w:hAnsiTheme="minorHAnsi"/>
+              <w:noProof/>
+              <w:sz w:val="24"/>
+              <w:szCs w:val="24"/>
+              <w:lang w:eastAsia="es-AR"/>
+            </w:rPr>
+          </w:pPr>
+          <w:hyperlink w:anchor="_Toc167708973" w:history="1">
+            <w:r>
+              <w:rPr>
+                <w:rStyle w:val="Hyperlink"/>
+                <w:noProof/>
+              </w:rPr>
+              <w:t>T03. Gestión de Encriptado</w:t>
+            </w:r>
+            <w:r>
+              <w:rPr>
+                <w:noProof/>
+                <w:webHidden/>
+              </w:rPr>
+              <w:tab/>
+            </w:r>
+            <w:r>
+              <w:rPr>
+                <w:noProof/>
+                <w:webHidden/>
+              </w:rPr>
+              <w:fldChar w:fldCharType="begin"/>
+            </w:r>
+            <w:r>
+              <w:rPr>
+                <w:noProof/>
+                <w:webHidden/>
+              </w:rPr>
+              <w:instrText xml:space="preserve"> PAGEREF _Toc167708973 \h </w:instrText>
+            </w:r>
+            <w:r>
+              <w:rPr>
+                <w:noProof/>
+                <w:webHidden/>
+              </w:rPr>
+            </w:r>
+            <w:r>
+              <w:rPr>
+                <w:noProof/>
+                <w:webHidden/>
+              </w:rPr>
+              <w:fldChar w:fldCharType="separate"/>
+            </w:r>
+            <w:r>
+              <w:rPr>
+                <w:noProof/>
+                <w:webHidden/>
+              </w:rPr>
+              <w:t>79</w:t>
             </w:r>
             <w:r>
               <w:rPr>
@@ -3944,13 +4382,13 @@
               <w14:ligatures w14:val="standardContextual"/>
             </w:rPr>
           </w:pPr>
-          <w:hyperlink w:anchor="_Toc165980216" w:history="1">
+          <w:hyperlink w:anchor="_Toc167708974" w:history="1">
             <w:r>
               <w:rPr>
                 <w:rStyle w:val="Hyperlink"/>
                 <w:noProof/>
               </w:rPr>
-              <w:t>Descripción detallada de cómo funciona</w:t>
+              <w:t>Objetivo</w:t>
             </w:r>
             <w:r>
               <w:rPr>
@@ -3971,7 +4409,7 @@
                 <w:noProof/>
                 <w:webHidden/>
               </w:rPr>
-              <w:instrText xml:space="preserve"> PAGEREF _Toc165980216 \h </w:instrText>
+              <w:instrText xml:space="preserve"> PAGEREF _Toc167708974 \h </w:instrText>
             </w:r>
             <w:r>
               <w:rPr>
@@ -3991,7 +4429,7 @@
                 <w:noProof/>
                 <w:webHidden/>
               </w:rPr>
-              <w:t>43</w:t>
+              <w:t>79</w:t>
             </w:r>
             <w:r>
               <w:rPr>
@@ -4017,12 +4455,85 @@
               <w14:ligatures w14:val="standardContextual"/>
             </w:rPr>
           </w:pPr>
-          <w:hyperlink w:anchor="_Toc165980217" w:history="1">
+          <w:hyperlink w:anchor="_Toc167708975" w:history="1">
             <w:r>
               <w:rPr>
                 <w:rStyle w:val="Hyperlink"/>
                 <w:noProof/>
               </w:rPr>
+              <w:t>Descripción detallada de cómo funciona</w:t>
+            </w:r>
+            <w:r>
+              <w:rPr>
+                <w:noProof/>
+                <w:webHidden/>
+              </w:rPr>
+              <w:tab/>
+            </w:r>
+            <w:r>
+              <w:rPr>
+                <w:noProof/>
+                <w:webHidden/>
+              </w:rPr>
+              <w:fldChar w:fldCharType="begin"/>
+            </w:r>
+            <w:r>
+              <w:rPr>
+                <w:noProof/>
+                <w:webHidden/>
+              </w:rPr>
+              <w:instrText xml:space="preserve"> PAGEREF _Toc167708975 \h </w:instrText>
+            </w:r>
+            <w:r>
+              <w:rPr>
+                <w:noProof/>
+                <w:webHidden/>
+              </w:rPr>
+            </w:r>
+            <w:r>
+              <w:rPr>
+                <w:noProof/>
+                <w:webHidden/>
+              </w:rPr>
+              <w:fldChar w:fldCharType="separate"/>
+            </w:r>
+            <w:r>
+              <w:rPr>
+                <w:noProof/>
+                <w:webHidden/>
+              </w:rPr>
+              <w:t>79</w:t>
+            </w:r>
+            <w:r>
+              <w:rPr>
+                <w:noProof/>
+                <w:webHidden/>
+              </w:rPr>
+              <w:fldChar w:fldCharType="end"/>
+            </w:r>
+          </w:hyperlink>
+        </w:p>
+        <w:p>
+          <w:pPr>
+            <w:pStyle w:val="TOC2"/>
+            <w:tabs>
+              <w:tab w:val="right" w:leader="dot" w:pos="9061"/>
+            </w:tabs>
+            <w:rPr>
+              <w:rFonts w:cstheme="minorBidi"/>
+              <w:noProof/>
+              <w:kern w:val="2"/>
+              <w:sz w:val="24"/>
+              <w:szCs w:val="24"/>
+              <w14:ligatures w14:val="standardContextual"/>
+            </w:rPr>
+          </w:pPr>
+          <w:hyperlink w:anchor="_Toc167708976" w:history="1">
+            <w:r>
+              <w:rPr>
+                <w:rStyle w:val="Hyperlink"/>
+                <w:noProof/>
+              </w:rPr>
               <w:t>Diagrama de clases</w:t>
             </w:r>
             <w:r>
@@ -4044,7 +4555,7 @@
                 <w:noProof/>
                 <w:webHidden/>
               </w:rPr>
-              <w:instrText xml:space="preserve"> PAGEREF _Toc165980217 \h </w:instrText>
+              <w:instrText xml:space="preserve"> PAGEREF _Toc167708976 \h </w:instrText>
             </w:r>
             <w:r>
               <w:rPr>
@@ -4064,7 +4575,7 @@
                 <w:noProof/>
                 <w:webHidden/>
               </w:rPr>
-              <w:t>44</w:t>
+              <w:t>79</w:t>
             </w:r>
             <w:r>
               <w:rPr>
@@ -4095,7 +4606,7 @@
       <w:pPr>
         <w:pStyle w:val="Titulos"/>
       </w:pPr>
-      <w:bookmarkStart w:id="1" w:name="_Toc165980168"/>
+      <w:bookmarkStart w:id="1" w:name="_Toc167708920"/>
       <w:r>
         <w:lastRenderedPageBreak/>
         <w:t>Historial de Revisión</w:t>
@@ -4204,7 +4715,13 @@
           </w:tcPr>
           <w:p>
             <w:r>
-              <w:t>24/05/2024</w:t>
+              <w:t>2</w:t>
+            </w:r>
+            <w:r>
+              <w:t>7</w:t>
+            </w:r>
+            <w:r>
+              <w:t>/05/2024</w:t>
             </w:r>
           </w:p>
         </w:tc>
@@ -4246,7 +4763,7 @@
       <w:pPr>
         <w:pStyle w:val="Titulos"/>
       </w:pPr>
-      <w:bookmarkStart w:id="2" w:name="_Toc165980169"/>
+      <w:bookmarkStart w:id="2" w:name="_Toc167708921"/>
       <w:r>
         <w:lastRenderedPageBreak/>
         <w:t>G00. Descripción Global del Producto</w:t>
@@ -4336,7 +4853,7 @@
       <w:pPr>
         <w:pStyle w:val="Heading1"/>
       </w:pPr>
-      <w:bookmarkStart w:id="3" w:name="_Toc165980170"/>
+      <w:bookmarkStart w:id="3" w:name="_Toc167708922"/>
       <w:r>
         <w:lastRenderedPageBreak/>
         <w:t>G01. Propósito</w:t>
@@ -4377,7 +4894,7 @@
       <w:pPr>
         <w:pStyle w:val="Heading1"/>
       </w:pPr>
-      <w:bookmarkStart w:id="4" w:name="_Toc165980171"/>
+      <w:bookmarkStart w:id="4" w:name="_Toc167708923"/>
       <w:r>
         <w:lastRenderedPageBreak/>
         <w:t>G02. Descripción funcional del producto y Alcance</w:t>
@@ -4389,7 +4906,7 @@
       <w:pPr>
         <w:pStyle w:val="Heading2"/>
       </w:pPr>
-      <w:bookmarkStart w:id="5" w:name="_Toc165980172"/>
+      <w:bookmarkStart w:id="5" w:name="_Toc167708924"/>
       <w:r>
         <w:t>Requisitos Funcionales</w:t>
       </w:r>
@@ -4758,7 +5275,15 @@
         <w:t xml:space="preserve">: </w:t>
       </w:r>
       <w:r>
-        <w:t>El sistema permitirá el registro del conteo de dinero en caja, junto a los registros físicos de las transacciones realizadas por posnet, para su comparación con el arqueo automático del sistema.</w:t>
+        <w:t xml:space="preserve">El sistema permitirá el registro del conteo de dinero en caja, junto a los registros físicos de las transacciones realizadas por </w:t>
+      </w:r>
+      <w:proofErr w:type="spellStart"/>
+      <w:r>
+        <w:t>posnet</w:t>
+      </w:r>
+      <w:proofErr w:type="spellEnd"/>
+      <w:r>
+        <w:t>, para su comparación con el arqueo automático del sistema.</w:t>
       </w:r>
     </w:p>
     <w:p/>
@@ -4766,7 +5291,7 @@
       <w:pPr>
         <w:pStyle w:val="Heading2"/>
       </w:pPr>
-      <w:bookmarkStart w:id="6" w:name="_Toc165980173"/>
+      <w:bookmarkStart w:id="6" w:name="_Toc167708925"/>
       <w:r>
         <w:lastRenderedPageBreak/>
         <w:t>Alcance</w:t>
@@ -4778,7 +5303,15 @@
         <w:ind w:firstLine="709"/>
       </w:pPr>
       <w:r>
-        <w:t>Como se definió en el punto anterior, el sistema contara solo con lo siguientes módulos:</w:t>
+        <w:t xml:space="preserve">Como se definió en el punto anterior, el sistema contara solo con </w:t>
+      </w:r>
+      <w:proofErr w:type="spellStart"/>
+      <w:r>
+        <w:t>lo</w:t>
+      </w:r>
+      <w:proofErr w:type="spellEnd"/>
+      <w:r>
+        <w:t xml:space="preserve"> siguientes módulos:</w:t>
       </w:r>
     </w:p>
     <w:p>
@@ -4849,7 +5382,15 @@
     </w:p>
     <w:p>
       <w:r>
-        <w:t>Todo lo que son reservas, pedidos por mesa y por delivery no serán parte del sistema.</w:t>
+        <w:t xml:space="preserve">Todo lo que son reservas, pedidos por mesa y por </w:t>
+      </w:r>
+      <w:proofErr w:type="spellStart"/>
+      <w:r>
+        <w:t>delivery</w:t>
+      </w:r>
+      <w:proofErr w:type="spellEnd"/>
+      <w:r>
+        <w:t xml:space="preserve"> no serán parte del sistema.</w:t>
       </w:r>
     </w:p>
     <w:p>
@@ -4861,7 +5402,7 @@
       <w:pPr>
         <w:pStyle w:val="Heading1"/>
       </w:pPr>
-      <w:bookmarkStart w:id="7" w:name="_Toc165980174"/>
+      <w:bookmarkStart w:id="7" w:name="_Toc167708926"/>
       <w:r>
         <w:lastRenderedPageBreak/>
         <w:t>G03. Definiciones, Acrónimos, y Abreviaciones</w:t>
@@ -4873,7 +5414,7 @@
       <w:pPr>
         <w:pStyle w:val="Heading2"/>
       </w:pPr>
-      <w:bookmarkStart w:id="8" w:name="_Toc165980175"/>
+      <w:bookmarkStart w:id="8" w:name="_Toc167708927"/>
       <w:r>
         <w:t>Definiciones:</w:t>
       </w:r>
@@ -5027,7 +5568,6 @@
       </w:r>
     </w:p>
     <w:p>
-      <w:bookmarkStart w:id="9" w:name="_Toc165980176"/>
       <w:r>
         <w:rPr>
           <w:b/>
@@ -5039,6 +5579,7 @@
       <w:pPr>
         <w:pStyle w:val="Heading1"/>
       </w:pPr>
+      <w:bookmarkStart w:id="9" w:name="_Toc167708928"/>
       <w:r>
         <w:lastRenderedPageBreak/>
         <w:t>G04. Descripción de las personas participantes en el desarrollo del sistema de información y los usuarios (Roles)</w:t>
@@ -5969,7 +6510,7 @@
       <w:pPr>
         <w:pStyle w:val="Heading1"/>
       </w:pPr>
-      <w:bookmarkStart w:id="10" w:name="_Toc165980177"/>
+      <w:bookmarkStart w:id="10" w:name="_Toc167708929"/>
       <w:r>
         <w:lastRenderedPageBreak/>
         <w:t>G05. Otros Requisitos</w:t>
@@ -6123,7 +6664,7 @@
       <w:pPr>
         <w:pStyle w:val="Heading2"/>
       </w:pPr>
-      <w:bookmarkStart w:id="11" w:name="_Toc165980178"/>
+      <w:bookmarkStart w:id="11" w:name="_Toc167708930"/>
       <w:r>
         <w:t>Requisitos del producto</w:t>
       </w:r>
@@ -6133,7 +6674,7 @@
       <w:pPr>
         <w:pStyle w:val="Heading3"/>
       </w:pPr>
-      <w:bookmarkStart w:id="12" w:name="_Toc165980179"/>
+      <w:bookmarkStart w:id="12" w:name="_Toc167708931"/>
       <w:r>
         <w:t>Estándares aplicables</w:t>
       </w:r>
@@ -6248,7 +6789,7 @@
       <w:pPr>
         <w:pStyle w:val="Heading3"/>
       </w:pPr>
-      <w:bookmarkStart w:id="13" w:name="_Toc165980180"/>
+      <w:bookmarkStart w:id="13" w:name="_Toc167708932"/>
       <w:r>
         <w:t>Requisitos del sistema</w:t>
       </w:r>
@@ -6259,7 +6800,23 @@
         <w:ind w:firstLine="709"/>
       </w:pPr>
       <w:r>
-        <w:t>El sistema será compatible con el sistema operativo Windows 10 en adelante al ser desarrollado sobre .NET framework 4.8 usando Winforms. Este funcionará</w:t>
+        <w:t xml:space="preserve">El sistema será compatible con el sistema operativo Windows 10 en adelante al ser desarrollado sobre .NET </w:t>
+      </w:r>
+      <w:proofErr w:type="spellStart"/>
+      <w:r>
+        <w:t>framework</w:t>
+      </w:r>
+      <w:proofErr w:type="spellEnd"/>
+      <w:r>
+        <w:t xml:space="preserve"> 4.8 usando </w:t>
+      </w:r>
+      <w:proofErr w:type="spellStart"/>
+      <w:r>
+        <w:t>Winforms</w:t>
+      </w:r>
+      <w:proofErr w:type="spellEnd"/>
+      <w:r>
+        <w:t>. Este funcionará</w:t>
       </w:r>
       <w:r>
         <w:t xml:space="preserve"> con SQL server </w:t>
@@ -6288,7 +6845,7 @@
       <w:pPr>
         <w:pStyle w:val="Heading3"/>
       </w:pPr>
-      <w:bookmarkStart w:id="14" w:name="_Toc165980181"/>
+      <w:bookmarkStart w:id="14" w:name="_Toc167708933"/>
       <w:r>
         <w:lastRenderedPageBreak/>
         <w:t>Requisitos de desempeño</w:t>
@@ -6318,7 +6875,7 @@
       <w:pPr>
         <w:pStyle w:val="Heading3"/>
       </w:pPr>
-      <w:bookmarkStart w:id="15" w:name="_Toc165980182"/>
+      <w:bookmarkStart w:id="15" w:name="_Toc167708934"/>
       <w:r>
         <w:t>Requisitos de entorno</w:t>
       </w:r>
@@ -6329,7 +6886,23 @@
         <w:ind w:firstLine="709"/>
       </w:pPr>
       <w:r>
-        <w:t xml:space="preserve">Se deberá contar con Windows 10 de 32 o 64 bits para las PCs, Microsoft SQL server 2022 Standard Edition y conexión LAN. Se deberá contar con al menos 8GB de </w:t>
+        <w:t xml:space="preserve">Se deberá contar con Windows 10 de 32 o 64 bits para las </w:t>
+      </w:r>
+      <w:proofErr w:type="spellStart"/>
+      <w:r>
+        <w:t>PCs</w:t>
+      </w:r>
+      <w:proofErr w:type="spellEnd"/>
+      <w:r>
+        <w:t xml:space="preserve">, Microsoft SQL server 2022 Standard </w:t>
+      </w:r>
+      <w:proofErr w:type="spellStart"/>
+      <w:r>
+        <w:t>Edition</w:t>
+      </w:r>
+      <w:proofErr w:type="spellEnd"/>
+      <w:r>
+        <w:t xml:space="preserve"> y conexión LAN. Se deberá contar con al menos 8GB de </w:t>
       </w:r>
       <w:r>
         <w:t>RAM para el correcto desempeño del sistema y contar con 1GB de almacenamiento. Deberá tener acceso a internet para el procesamiento de los pagos y las consultas a realizar con los proveedores.</w:t>
@@ -6340,7 +6913,7 @@
       <w:pPr>
         <w:pStyle w:val="Heading2"/>
       </w:pPr>
-      <w:bookmarkStart w:id="16" w:name="_Toc165980183"/>
+      <w:bookmarkStart w:id="16" w:name="_Toc167708935"/>
       <w:r>
         <w:t>Requisitos de documentación</w:t>
       </w:r>
@@ -6350,7 +6923,7 @@
       <w:pPr>
         <w:pStyle w:val="Heading3"/>
       </w:pPr>
-      <w:bookmarkStart w:id="17" w:name="_Toc165980184"/>
+      <w:bookmarkStart w:id="17" w:name="_Toc167708936"/>
       <w:r>
         <w:t>Manual de usuario</w:t>
       </w:r>
@@ -6361,7 +6934,15 @@
         <w:ind w:firstLine="709"/>
       </w:pPr>
       <w:r>
-        <w:t xml:space="preserve">Se entregará un manual de usuario en formato pdf que consistirá de la explicacion detallada de cada </w:t>
+        <w:t xml:space="preserve">Se entregará un manual de usuario en formato pdf que </w:t>
+      </w:r>
+      <w:proofErr w:type="gramStart"/>
+      <w:r>
+        <w:t>consistirá de</w:t>
+      </w:r>
+      <w:proofErr w:type="gramEnd"/>
+      <w:r>
+        <w:t xml:space="preserve"> la explicacion detallada de cada </w:t>
       </w:r>
       <w:r>
         <w:t>módulo</w:t>
@@ -6379,7 +6960,7 @@
       <w:pPr>
         <w:pStyle w:val="Heading3"/>
       </w:pPr>
-      <w:bookmarkStart w:id="18" w:name="_Toc165980185"/>
+      <w:bookmarkStart w:id="18" w:name="_Toc167708937"/>
       <w:r>
         <w:t>Ayuda en línea</w:t>
       </w:r>
@@ -6402,7 +6983,7 @@
       <w:pPr>
         <w:pStyle w:val="Heading3"/>
       </w:pPr>
-      <w:bookmarkStart w:id="19" w:name="_Toc165980186"/>
+      <w:bookmarkStart w:id="19" w:name="_Toc167708938"/>
       <w:r>
         <w:t>Guias de instalación, configuración, y fichero README.</w:t>
       </w:r>
@@ -6422,7 +7003,7 @@
       <w:pPr>
         <w:pStyle w:val="Titulos"/>
       </w:pPr>
-      <w:bookmarkStart w:id="20" w:name="_Toc165980187"/>
+      <w:bookmarkStart w:id="20" w:name="_Toc167708939"/>
       <w:r>
         <w:lastRenderedPageBreak/>
         <w:t>N00. Procesos de negocio</w:t>
@@ -6493,7 +7074,7 @@
       <w:pPr>
         <w:pStyle w:val="Heading1"/>
       </w:pPr>
-      <w:bookmarkStart w:id="21" w:name="_Toc165980188"/>
+      <w:bookmarkStart w:id="21" w:name="_Toc167708940"/>
       <w:r>
         <w:t>N01. Especificación funcional por proceso de negocio</w:t>
       </w:r>
@@ -6504,7 +7085,7 @@
       <w:pPr>
         <w:pStyle w:val="Heading2"/>
       </w:pPr>
-      <w:bookmarkStart w:id="22" w:name="_Toc165980189"/>
+      <w:bookmarkStart w:id="22" w:name="_Toc167708941"/>
       <w:r>
         <w:t>N01.A Proceso de negocio</w:t>
       </w:r>
@@ -6517,7 +7098,7 @@
       <w:pPr>
         <w:pStyle w:val="Heading3"/>
       </w:pPr>
-      <w:bookmarkStart w:id="23" w:name="_Toc165980190"/>
+      <w:bookmarkStart w:id="23" w:name="_Toc167708942"/>
       <w:r>
         <w:t>Roles intervinientes</w:t>
       </w:r>
@@ -6604,7 +7185,7 @@
       <w:pPr>
         <w:pStyle w:val="Heading3"/>
       </w:pPr>
-      <w:bookmarkStart w:id="24" w:name="_Toc165980191"/>
+      <w:bookmarkStart w:id="24" w:name="_Toc167708943"/>
       <w:r>
         <w:lastRenderedPageBreak/>
         <w:t>Diagrama de roles</w:t>
@@ -6671,7 +7252,7 @@
       <w:pPr>
         <w:pStyle w:val="Heading3"/>
       </w:pPr>
-      <w:bookmarkStart w:id="25" w:name="_Toc165980192"/>
+      <w:bookmarkStart w:id="25" w:name="_Toc167708944"/>
       <w:r>
         <w:lastRenderedPageBreak/>
         <w:t>Diagrama de secuencia del proceso de negocio “Gestionar Pedido”</w:t>
@@ -6734,7 +7315,7 @@
       <w:pPr>
         <w:pStyle w:val="Heading3"/>
       </w:pPr>
-      <w:bookmarkStart w:id="26" w:name="_Toc165980193"/>
+      <w:bookmarkStart w:id="26" w:name="_Toc167708945"/>
       <w:r>
         <w:lastRenderedPageBreak/>
         <w:t>Diagrama Entrada-Comportamiento-Salida</w:t>
@@ -6765,7 +7346,7 @@
       <w:pPr>
         <w:pStyle w:val="Heading3"/>
       </w:pPr>
-      <w:bookmarkStart w:id="27" w:name="_Toc165980194"/>
+      <w:bookmarkStart w:id="27" w:name="_Toc167708946"/>
       <w:r>
         <w:t>Especificación funcional del proceso</w:t>
       </w:r>
@@ -6801,8 +7382,13 @@
         <w:t>fono celular</w:t>
       </w:r>
       <w:r>
-        <w:t>, dni</w:t>
-      </w:r>
+        <w:t xml:space="preserve">, </w:t>
+      </w:r>
+      <w:proofErr w:type="spellStart"/>
+      <w:r>
+        <w:t>dni</w:t>
+      </w:r>
+      <w:proofErr w:type="spellEnd"/>
       <w:r>
         <w:t>.</w:t>
       </w:r>
@@ -6828,7 +7414,15 @@
         </w:numPr>
       </w:pPr>
       <w:r>
-        <w:t>El jefe de cocina se encarga de analizar la orden de pedido, verificando del catalogo de productos que todo esté disponible para la preparación de dicho pedido.</w:t>
+        <w:t xml:space="preserve">El jefe de cocina se encarga de analizar la orden de pedido, verificando del </w:t>
+      </w:r>
+      <w:proofErr w:type="spellStart"/>
+      <w:r>
+        <w:t>catalogo</w:t>
+      </w:r>
+      <w:proofErr w:type="spellEnd"/>
+      <w:r>
+        <w:t xml:space="preserve"> de productos que todo esté disponible para la preparación de dicho pedido.</w:t>
       </w:r>
     </w:p>
     <w:p>
@@ -6917,7 +7511,7 @@
       <w:pPr>
         <w:pStyle w:val="Heading3"/>
       </w:pPr>
-      <w:bookmarkStart w:id="28" w:name="_Toc165980195"/>
+      <w:bookmarkStart w:id="28" w:name="_Toc167708947"/>
       <w:r>
         <w:lastRenderedPageBreak/>
         <w:t>Diagrama de actividades del proceso de negocio</w:t>
@@ -6980,7 +7574,7 @@
       <w:pPr>
         <w:pStyle w:val="Heading3"/>
       </w:pPr>
-      <w:bookmarkStart w:id="29" w:name="_Toc165980196"/>
+      <w:bookmarkStart w:id="29" w:name="_Toc167708948"/>
       <w:r>
         <w:lastRenderedPageBreak/>
         <w:t>Modelo conceptual</w:t>
@@ -7044,6 +7638,7 @@
       <w:pPr>
         <w:pStyle w:val="Heading2"/>
       </w:pPr>
+      <w:bookmarkStart w:id="30" w:name="_Toc167708949"/>
       <w:r>
         <w:lastRenderedPageBreak/>
         <w:t>N01.B Proceso de negocio “</w:t>
@@ -7054,14 +7649,17 @@
       <w:r>
         <w:t>”</w:t>
       </w:r>
+      <w:bookmarkEnd w:id="30"/>
     </w:p>
     <w:p>
       <w:pPr>
         <w:pStyle w:val="Heading3"/>
       </w:pPr>
+      <w:bookmarkStart w:id="31" w:name="_Toc167708950"/>
       <w:r>
         <w:t>Especificación funcional del proceso</w:t>
       </w:r>
+      <w:bookmarkEnd w:id="31"/>
     </w:p>
     <w:p/>
     <w:p>
@@ -7193,10 +7791,12 @@
       <w:pPr>
         <w:pStyle w:val="Heading3"/>
       </w:pPr>
+      <w:bookmarkStart w:id="32" w:name="_Toc167708951"/>
       <w:r>
         <w:lastRenderedPageBreak/>
         <w:t>Bosquejo de diagrama de actividad del proceso</w:t>
       </w:r>
+      <w:bookmarkEnd w:id="32"/>
     </w:p>
     <w:p>
       <w:r>
@@ -7255,6 +7855,7 @@
       <w:pPr>
         <w:pStyle w:val="Heading2"/>
       </w:pPr>
+      <w:bookmarkStart w:id="33" w:name="_Toc167708952"/>
       <w:r>
         <w:lastRenderedPageBreak/>
         <w:t>N01.C Proceso de negocio “</w:t>
@@ -7265,14 +7866,17 @@
       <w:r>
         <w:t>”</w:t>
       </w:r>
+      <w:bookmarkEnd w:id="33"/>
     </w:p>
     <w:p>
       <w:pPr>
         <w:pStyle w:val="Heading3"/>
       </w:pPr>
+      <w:bookmarkStart w:id="34" w:name="_Toc167708953"/>
       <w:r>
         <w:t>Especificación funcional del proceso</w:t>
       </w:r>
+      <w:bookmarkEnd w:id="34"/>
     </w:p>
     <w:p/>
     <w:p>
@@ -7368,10 +7972,12 @@
       <w:pPr>
         <w:pStyle w:val="Heading3"/>
       </w:pPr>
+      <w:bookmarkStart w:id="35" w:name="_Toc167708954"/>
       <w:r>
         <w:lastRenderedPageBreak/>
         <w:t>Bosquejo de diagrama de actividad del proceso</w:t>
       </w:r>
+      <w:bookmarkEnd w:id="35"/>
     </w:p>
     <w:p>
       <w:r>
@@ -7430,7 +8036,7 @@
       <w:pPr>
         <w:pStyle w:val="Heading1"/>
       </w:pPr>
-      <w:bookmarkStart w:id="30" w:name="_Toc165980197"/>
+      <w:bookmarkStart w:id="36" w:name="_Toc167708955"/>
       <w:r>
         <w:lastRenderedPageBreak/>
         <w:t>N02. Especificaciones de Casos de Uso</w:t>
@@ -7438,29 +8044,29 @@
       <w:r>
         <w:t xml:space="preserve"> del sistema</w:t>
       </w:r>
-      <w:bookmarkEnd w:id="30"/>
+      <w:bookmarkEnd w:id="36"/>
     </w:p>
     <w:p/>
     <w:p>
       <w:pPr>
         <w:pStyle w:val="Heading2"/>
       </w:pPr>
-      <w:bookmarkStart w:id="31" w:name="_Toc165980198"/>
+      <w:bookmarkStart w:id="37" w:name="_Toc167708956"/>
       <w:r>
         <w:t>N02.A Especificaciones de casos de uso del sistema para “Gestionar Pedido”</w:t>
       </w:r>
-      <w:bookmarkEnd w:id="31"/>
+      <w:bookmarkEnd w:id="37"/>
     </w:p>
     <w:p/>
     <w:p>
       <w:pPr>
         <w:pStyle w:val="Heading3"/>
       </w:pPr>
-      <w:bookmarkStart w:id="32" w:name="_Toc165980199"/>
+      <w:bookmarkStart w:id="38" w:name="_Toc167708957"/>
       <w:r>
         <w:t>Diagrama general de casos de uso</w:t>
       </w:r>
-      <w:bookmarkEnd w:id="32"/>
+      <w:bookmarkEnd w:id="38"/>
     </w:p>
     <w:p>
       <w:pPr>
@@ -7517,12 +8123,12 @@
       <w:pPr>
         <w:pStyle w:val="Heading3"/>
       </w:pPr>
-      <w:bookmarkStart w:id="33" w:name="_Toc165980200"/>
+      <w:bookmarkStart w:id="39" w:name="_Toc167708958"/>
       <w:r>
         <w:lastRenderedPageBreak/>
         <w:t>Caso de uso del sistema CU01 Registrar pedido</w:t>
       </w:r>
-      <w:bookmarkEnd w:id="33"/>
+      <w:bookmarkEnd w:id="39"/>
     </w:p>
     <w:p/>
     <w:p>
@@ -8546,12 +9152,12 @@
       <w:pPr>
         <w:pStyle w:val="Heading3"/>
       </w:pPr>
-      <w:bookmarkStart w:id="34" w:name="_Toc165980201"/>
+      <w:bookmarkStart w:id="40" w:name="_Toc167708959"/>
       <w:r>
         <w:lastRenderedPageBreak/>
         <w:t>Caso de uso del sistema CU02 Verificar disponibilidad</w:t>
       </w:r>
-      <w:bookmarkEnd w:id="34"/>
+      <w:bookmarkEnd w:id="40"/>
     </w:p>
     <w:p/>
     <w:p>
@@ -8977,11 +9583,19 @@
               </w:rPr>
               <w:t xml:space="preserve">: </w:t>
             </w:r>
+            <w:proofErr w:type="gramStart"/>
             <w:r>
               <w:rPr>
                 <w:rFonts w:cs="Arial"/>
               </w:rPr>
-              <w:t>Jefe de cocina</w:t>
+              <w:t>Jefe</w:t>
+            </w:r>
+            <w:proofErr w:type="gramEnd"/>
+            <w:r>
+              <w:rPr>
+                <w:rFonts w:cs="Arial"/>
+              </w:rPr>
+              <w:t xml:space="preserve"> de cocina</w:t>
             </w:r>
           </w:p>
         </w:tc>
@@ -9633,10 +10247,10 @@
           <w:noProof/>
         </w:rPr>
         <w:drawing>
-          <wp:inline distT="0" distB="0" distL="0" distR="0" wp14:anchorId="0A571375" wp14:editId="691554CC">
-            <wp:extent cx="5760085" cy="3693160"/>
-            <wp:effectExtent l="0" t="0" r="0" b="2540"/>
-            <wp:docPr id="1050149700" name="Picture 1"/>
+          <wp:inline distT="0" distB="0" distL="0" distR="0" wp14:anchorId="305A88C8" wp14:editId="0CA31A4C">
+            <wp:extent cx="5760085" cy="2794635"/>
+            <wp:effectExtent l="0" t="0" r="0" b="5715"/>
+            <wp:docPr id="1949536440" name="Picture 1"/>
             <wp:cNvGraphicFramePr>
               <a:graphicFrameLocks xmlns:a="http://schemas.openxmlformats.org/drawingml/2006/main" noChangeAspect="1"/>
             </wp:cNvGraphicFramePr>
@@ -9644,7 +10258,7 @@
               <a:graphicData uri="http://schemas.openxmlformats.org/drawingml/2006/picture">
                 <pic:pic xmlns:pic="http://schemas.openxmlformats.org/drawingml/2006/picture">
                   <pic:nvPicPr>
-                    <pic:cNvPr id="1050149700" name=""/>
+                    <pic:cNvPr id="1949536440" name=""/>
                     <pic:cNvPicPr/>
                   </pic:nvPicPr>
                   <pic:blipFill>
@@ -9656,7 +10270,7 @@
                   <pic:spPr>
                     <a:xfrm>
                       <a:off x="0" y="0"/>
-                      <a:ext cx="5760085" cy="3693160"/>
+                      <a:ext cx="5760085" cy="2794635"/>
                     </a:xfrm>
                     <a:prstGeom prst="rect">
                       <a:avLst/>
@@ -9678,12 +10292,12 @@
       <w:pPr>
         <w:pStyle w:val="Heading3"/>
       </w:pPr>
-      <w:bookmarkStart w:id="35" w:name="_Toc165980202"/>
+      <w:bookmarkStart w:id="41" w:name="_Toc167708960"/>
       <w:r>
         <w:lastRenderedPageBreak/>
         <w:t>Caso de uso del sistema CU05 Cobrar pedido</w:t>
       </w:r>
-      <w:bookmarkEnd w:id="35"/>
+      <w:bookmarkEnd w:id="41"/>
     </w:p>
     <w:p/>
     <w:p>
@@ -10738,12 +11352,12 @@
       <w:pPr>
         <w:pStyle w:val="Heading3"/>
       </w:pPr>
-      <w:bookmarkStart w:id="36" w:name="_Toc165980203"/>
+      <w:bookmarkStart w:id="42" w:name="_Toc167708961"/>
       <w:r>
         <w:lastRenderedPageBreak/>
         <w:t>Caso de uso del sistema CU07 Ordenar preparación</w:t>
       </w:r>
-      <w:bookmarkEnd w:id="36"/>
+      <w:bookmarkEnd w:id="42"/>
     </w:p>
     <w:p/>
     <w:p>
@@ -11187,6 +11801,7 @@
               </w:rPr>
               <w:t xml:space="preserve">: </w:t>
             </w:r>
+            <w:proofErr w:type="gramStart"/>
             <w:r>
               <w:rPr>
                 <w:rFonts w:cs="Arial"/>
@@ -11199,6 +11814,7 @@
               </w:rPr>
               <w:t>efe</w:t>
             </w:r>
+            <w:proofErr w:type="gramEnd"/>
             <w:r>
               <w:rPr>
                 <w:rFonts w:cs="Arial"/>
@@ -11743,12 +12359,12 @@
       <w:pPr>
         <w:pStyle w:val="Heading3"/>
       </w:pPr>
-      <w:bookmarkStart w:id="37" w:name="_Toc165980204"/>
+      <w:bookmarkStart w:id="43" w:name="_Toc167708962"/>
       <w:r>
         <w:lastRenderedPageBreak/>
         <w:t>Caso de uso del sistema CU08 Verificar pedido terminado</w:t>
       </w:r>
-      <w:bookmarkEnd w:id="37"/>
+      <w:bookmarkEnd w:id="43"/>
     </w:p>
     <w:p/>
     <w:p>
@@ -12202,11 +12818,19 @@
               </w:rPr>
               <w:t xml:space="preserve">: </w:t>
             </w:r>
+            <w:proofErr w:type="gramStart"/>
             <w:r>
               <w:rPr>
                 <w:rFonts w:cs="Arial"/>
               </w:rPr>
-              <w:t>Jefe de cocina</w:t>
+              <w:t>Jefe</w:t>
+            </w:r>
+            <w:proofErr w:type="gramEnd"/>
+            <w:r>
+              <w:rPr>
+                <w:rFonts w:cs="Arial"/>
+              </w:rPr>
+              <w:t xml:space="preserve"> de cocina</w:t>
             </w:r>
           </w:p>
         </w:tc>
@@ -12808,22 +13432,22 @@
       <w:pPr>
         <w:pStyle w:val="Titulos"/>
       </w:pPr>
-      <w:bookmarkStart w:id="38" w:name="_Toc165980205"/>
+      <w:bookmarkStart w:id="44" w:name="_Toc167708963"/>
       <w:r>
         <w:lastRenderedPageBreak/>
         <w:t>T00. Documentos de aspectos técnicos que provee el sistema de información.</w:t>
       </w:r>
-      <w:bookmarkEnd w:id="38"/>
+      <w:bookmarkEnd w:id="44"/>
     </w:p>
     <w:p>
       <w:pPr>
         <w:pStyle w:val="Heading1"/>
       </w:pPr>
-      <w:bookmarkStart w:id="39" w:name="_Toc165980206"/>
+      <w:bookmarkStart w:id="45" w:name="_Toc167708964"/>
       <w:r>
         <w:t>T01. Arquitectura Base</w:t>
       </w:r>
-      <w:bookmarkEnd w:id="39"/>
+      <w:bookmarkEnd w:id="45"/>
     </w:p>
     <w:p/>
     <w:p>
@@ -13104,11 +13728,11 @@
       <w:pPr>
         <w:pStyle w:val="Heading2"/>
       </w:pPr>
-      <w:bookmarkStart w:id="40" w:name="_Toc165980207"/>
+      <w:bookmarkStart w:id="46" w:name="_Toc167708965"/>
       <w:r>
         <w:t>Persistencia</w:t>
       </w:r>
-      <w:bookmarkEnd w:id="40"/>
+      <w:bookmarkEnd w:id="46"/>
     </w:p>
     <w:p>
       <w:pPr>
@@ -13197,7 +13821,31 @@
         <w:ind w:firstLine="709"/>
       </w:pPr>
       <w:r>
-        <w:t xml:space="preserve">Al ser ADO desconectado, implica que los datos son leídos de la base de datos, se almacenan en un objeto DataTable a través del método Fill de la clase SQLDataAdapter y son manipulados luego de forma offline. Por lo que el tiempo que estamos ocupando la base de datos es muy bajo, logrando un mayor rendimiento al evitar una conexión activa con dicha base. </w:t>
+        <w:t xml:space="preserve">Al ser ADO desconectado, implica que los datos son leídos de la base de datos, se almacenan en un objeto </w:t>
+      </w:r>
+      <w:proofErr w:type="spellStart"/>
+      <w:r>
+        <w:t>DataTable</w:t>
+      </w:r>
+      <w:proofErr w:type="spellEnd"/>
+      <w:r>
+        <w:t xml:space="preserve"> a través del método </w:t>
+      </w:r>
+      <w:proofErr w:type="spellStart"/>
+      <w:r>
+        <w:t>Fill</w:t>
+      </w:r>
+      <w:proofErr w:type="spellEnd"/>
+      <w:r>
+        <w:t xml:space="preserve"> de la clase </w:t>
+      </w:r>
+      <w:proofErr w:type="spellStart"/>
+      <w:r>
+        <w:t>SQLDataAdapter</w:t>
+      </w:r>
+      <w:proofErr w:type="spellEnd"/>
+      <w:r>
+        <w:t xml:space="preserve"> y son manipulados luego de forma offline. Por lo que el tiempo que estamos ocupando la base de datos es muy bajo, logrando un mayor rendimiento al evitar una conexión activa con dicha base. </w:t>
       </w:r>
     </w:p>
     <w:p>
@@ -13341,11 +13989,12 @@
           <w:lang w:val="en-029"/>
         </w:rPr>
       </w:pPr>
-      <w:bookmarkStart w:id="41" w:name="_Toc165980208"/>
+      <w:bookmarkStart w:id="47" w:name="_Toc167708966"/>
       <w:r>
         <w:lastRenderedPageBreak/>
         <w:t>Mapa de navegación</w:t>
       </w:r>
+      <w:bookmarkEnd w:id="47"/>
     </w:p>
     <w:p>
       <w:pPr>
@@ -13392,20 +14041,29 @@
       <w:pPr>
         <w:pStyle w:val="Heading1"/>
       </w:pPr>
-      <w:r>
-        <w:t>T02. Gestión de Log In / Log Out del Sistema</w:t>
-      </w:r>
-      <w:bookmarkEnd w:id="41"/>
+      <w:bookmarkStart w:id="48" w:name="_Toc167708967"/>
+      <w:r>
+        <w:t xml:space="preserve">T02. Gestión de Log In / Log </w:t>
+      </w:r>
+      <w:proofErr w:type="spellStart"/>
+      <w:r>
+        <w:t>Out</w:t>
+      </w:r>
+      <w:proofErr w:type="spellEnd"/>
+      <w:r>
+        <w:t xml:space="preserve"> del Sistema</w:t>
+      </w:r>
+      <w:bookmarkEnd w:id="48"/>
     </w:p>
     <w:p>
       <w:pPr>
         <w:pStyle w:val="Heading2"/>
       </w:pPr>
-      <w:bookmarkStart w:id="42" w:name="_Toc165980209"/>
+      <w:bookmarkStart w:id="49" w:name="_Toc167708968"/>
       <w:r>
         <w:t>Objetivo</w:t>
       </w:r>
-      <w:bookmarkEnd w:id="42"/>
+      <w:bookmarkEnd w:id="49"/>
     </w:p>
     <w:p>
       <w:pPr>
@@ -13423,11 +14081,11 @@
       <w:pPr>
         <w:pStyle w:val="Heading2"/>
       </w:pPr>
-      <w:bookmarkStart w:id="43" w:name="_Toc165980210"/>
+      <w:bookmarkStart w:id="50" w:name="_Toc167708969"/>
       <w:r>
         <w:t>Descripción detallada de cómo funciona</w:t>
       </w:r>
-      <w:bookmarkEnd w:id="43"/>
+      <w:bookmarkEnd w:id="50"/>
     </w:p>
     <w:p>
       <w:pPr>
@@ -13498,12 +14156,12 @@
           <w:lang w:val="en-029"/>
         </w:rPr>
       </w:pPr>
-      <w:bookmarkStart w:id="44" w:name="_Toc165980211"/>
+      <w:bookmarkStart w:id="51" w:name="_Toc167708970"/>
       <w:r>
         <w:lastRenderedPageBreak/>
         <w:t>Diagrama de clases</w:t>
       </w:r>
-      <w:bookmarkEnd w:id="44"/>
+      <w:bookmarkEnd w:id="51"/>
     </w:p>
     <w:p>
       <w:pPr>
@@ -13563,15 +14221,20 @@
       <w:pPr>
         <w:pStyle w:val="Heading2"/>
       </w:pPr>
-      <w:bookmarkStart w:id="45" w:name="_Toc165980212"/>
+      <w:bookmarkStart w:id="52" w:name="_Toc167708971"/>
       <w:r>
         <w:lastRenderedPageBreak/>
         <w:t>Diagrama de secuencia</w:t>
       </w:r>
       <w:r>
-        <w:t xml:space="preserve"> Login</w:t>
-      </w:r>
-      <w:bookmarkEnd w:id="45"/>
+        <w:t xml:space="preserve"> </w:t>
+      </w:r>
+      <w:proofErr w:type="spellStart"/>
+      <w:r>
+        <w:t>Login</w:t>
+      </w:r>
+      <w:bookmarkEnd w:id="52"/>
+      <w:proofErr w:type="spellEnd"/>
     </w:p>
     <w:p>
       <w:pPr>
@@ -13628,12 +14291,17 @@
       <w:pPr>
         <w:pStyle w:val="Heading2"/>
       </w:pPr>
-      <w:bookmarkStart w:id="46" w:name="_Toc165980213"/>
+      <w:bookmarkStart w:id="53" w:name="_Toc167708972"/>
       <w:r>
         <w:lastRenderedPageBreak/>
-        <w:t>Diagrama de secuencia Logout</w:t>
-      </w:r>
-      <w:bookmarkEnd w:id="46"/>
+        <w:t xml:space="preserve">Diagrama de secuencia </w:t>
+      </w:r>
+      <w:proofErr w:type="spellStart"/>
+      <w:r>
+        <w:t>Logout</w:t>
+      </w:r>
+      <w:bookmarkEnd w:id="53"/>
+      <w:proofErr w:type="spellEnd"/>
     </w:p>
     <w:p>
       <w:pPr>
@@ -13695,22 +14363,22 @@
       <w:pPr>
         <w:pStyle w:val="Heading1"/>
       </w:pPr>
-      <w:bookmarkStart w:id="47" w:name="_Toc165980214"/>
+      <w:bookmarkStart w:id="54" w:name="_Toc167708973"/>
       <w:r>
         <w:lastRenderedPageBreak/>
         <w:t>T03. Gestión de Encriptado</w:t>
       </w:r>
-      <w:bookmarkEnd w:id="47"/>
+      <w:bookmarkEnd w:id="54"/>
     </w:p>
     <w:p>
       <w:pPr>
         <w:pStyle w:val="Heading2"/>
       </w:pPr>
-      <w:bookmarkStart w:id="48" w:name="_Toc165980215"/>
+      <w:bookmarkStart w:id="55" w:name="_Toc167708974"/>
       <w:r>
         <w:t>Objetivo</w:t>
       </w:r>
-      <w:bookmarkEnd w:id="48"/>
+      <w:bookmarkEnd w:id="55"/>
     </w:p>
     <w:p>
       <w:pPr>
@@ -13729,11 +14397,11 @@
       <w:pPr>
         <w:pStyle w:val="Heading2"/>
       </w:pPr>
-      <w:bookmarkStart w:id="49" w:name="_Toc165980216"/>
+      <w:bookmarkStart w:id="56" w:name="_Toc167708975"/>
       <w:r>
         <w:t>Descripción detallada de cómo funciona</w:t>
       </w:r>
-      <w:bookmarkEnd w:id="49"/>
+      <w:bookmarkEnd w:id="56"/>
     </w:p>
     <w:p>
       <w:pPr>
@@ -13757,7 +14425,23 @@
         <w:ind w:firstLine="709"/>
       </w:pPr>
       <w:r>
-        <w:t>Para el encriptado de las contraseñas, como ya mencionamos antes, se utilizará una función HASH. Específicamente, se utilizará el algoritmo de reducción criptográfico de 128 bits MD5 (Message-Digest Algorithm 5) siendo este ampliamente usado en la criptografía por su bajo requerimiento de poder computacional.</w:t>
+        <w:t>Para el encriptado de las contraseñas, como ya mencionamos antes, se utilizará una función HASH. Específicamente, se utilizará el algoritmo de reducción criptográfico de 128 bits MD5 (</w:t>
+      </w:r>
+      <w:proofErr w:type="spellStart"/>
+      <w:r>
+        <w:t>Message-Digest</w:t>
+      </w:r>
+      <w:proofErr w:type="spellEnd"/>
+      <w:r>
+        <w:t xml:space="preserve"> </w:t>
+      </w:r>
+      <w:proofErr w:type="spellStart"/>
+      <w:r>
+        <w:t>Algorithm</w:t>
+      </w:r>
+      <w:proofErr w:type="spellEnd"/>
+      <w:r>
+        <w:t xml:space="preserve"> 5) siendo este ampliamente usado en la criptografía por su bajo requerimiento de poder computacional.</w:t>
       </w:r>
     </w:p>
     <w:p>
@@ -13783,7 +14467,23 @@
         <w:t xml:space="preserve"> mediante una llave única privada para la encriptación la cual será almacenada de forma segura en el equipo principal del restaurante.</w:t>
       </w:r>
       <w:r>
-        <w:t xml:space="preserve"> El modo de cifrado será el CBC (del inglés Cipher Block Chainning). Este funciona de la siguiente manera:</w:t>
+        <w:t xml:space="preserve"> El modo de cifrado será el CBC (del inglés </w:t>
+      </w:r>
+      <w:proofErr w:type="spellStart"/>
+      <w:r>
+        <w:t>Cipher</w:t>
+      </w:r>
+      <w:proofErr w:type="spellEnd"/>
+      <w:r>
+        <w:t xml:space="preserve"> Block </w:t>
+      </w:r>
+      <w:proofErr w:type="spellStart"/>
+      <w:r>
+        <w:t>Chainning</w:t>
+      </w:r>
+      <w:proofErr w:type="spellEnd"/>
+      <w:r>
+        <w:t>). Este funciona de la siguiente manera:</w:t>
       </w:r>
     </w:p>
     <w:p>
@@ -13815,11 +14515,11 @@
       <w:pPr>
         <w:pStyle w:val="Heading2"/>
       </w:pPr>
-      <w:bookmarkStart w:id="50" w:name="_Toc165980217"/>
+      <w:bookmarkStart w:id="57" w:name="_Toc167708976"/>
       <w:r>
         <w:t>Diagrama de clases</w:t>
       </w:r>
-      <w:bookmarkEnd w:id="50"/>
+      <w:bookmarkEnd w:id="57"/>
     </w:p>
     <w:p>
       <w:pPr>
@@ -13872,7 +14572,6 @@
         </w:drawing>
       </w:r>
     </w:p>
-    <w:p/>
     <w:sectPr>
       <w:headerReference w:type="default" r:id="rId59"/>
       <w:pgSz w:w="11906" w:h="16838"/>

</xml_diff>

<commit_message>
Cambie a sha256, y empece la verificacion de roles
</commit_message>
<xml_diff>
--- a/TP final.docx
+++ b/TP final.docx
@@ -5275,15 +5275,7 @@
         <w:t xml:space="preserve">: </w:t>
       </w:r>
       <w:r>
-        <w:t xml:space="preserve">El sistema permitirá el registro del conteo de dinero en caja, junto a los registros físicos de las transacciones realizadas por </w:t>
-      </w:r>
-      <w:proofErr w:type="spellStart"/>
-      <w:r>
-        <w:t>posnet</w:t>
-      </w:r>
-      <w:proofErr w:type="spellEnd"/>
-      <w:r>
-        <w:t>, para su comparación con el arqueo automático del sistema.</w:t>
+        <w:t>El sistema permitirá el registro del conteo de dinero en caja, junto a los registros físicos de las transacciones realizadas por posnet, para su comparación con el arqueo automático del sistema.</w:t>
       </w:r>
     </w:p>
     <w:p/>
@@ -5303,15 +5295,7 @@
         <w:ind w:firstLine="709"/>
       </w:pPr>
       <w:r>
-        <w:t xml:space="preserve">Como se definió en el punto anterior, el sistema contara solo con </w:t>
-      </w:r>
-      <w:proofErr w:type="spellStart"/>
-      <w:r>
-        <w:t>lo</w:t>
-      </w:r>
-      <w:proofErr w:type="spellEnd"/>
-      <w:r>
-        <w:t xml:space="preserve"> siguientes módulos:</w:t>
+        <w:t>Como se definió en el punto anterior, el sistema contara solo con lo siguientes módulos:</w:t>
       </w:r>
     </w:p>
     <w:p>
@@ -5382,15 +5366,7 @@
     </w:p>
     <w:p>
       <w:r>
-        <w:t xml:space="preserve">Todo lo que son reservas, pedidos por mesa y por </w:t>
-      </w:r>
-      <w:proofErr w:type="spellStart"/>
-      <w:r>
-        <w:t>delivery</w:t>
-      </w:r>
-      <w:proofErr w:type="spellEnd"/>
-      <w:r>
-        <w:t xml:space="preserve"> no serán parte del sistema.</w:t>
+        <w:t>Todo lo que son reservas, pedidos por mesa y por delivery no serán parte del sistema.</w:t>
       </w:r>
     </w:p>
     <w:p>
@@ -6800,23 +6776,7 @@
         <w:ind w:firstLine="709"/>
       </w:pPr>
       <w:r>
-        <w:t xml:space="preserve">El sistema será compatible con el sistema operativo Windows 10 en adelante al ser desarrollado sobre .NET </w:t>
-      </w:r>
-      <w:proofErr w:type="spellStart"/>
-      <w:r>
-        <w:t>framework</w:t>
-      </w:r>
-      <w:proofErr w:type="spellEnd"/>
-      <w:r>
-        <w:t xml:space="preserve"> 4.8 usando </w:t>
-      </w:r>
-      <w:proofErr w:type="spellStart"/>
-      <w:r>
-        <w:t>Winforms</w:t>
-      </w:r>
-      <w:proofErr w:type="spellEnd"/>
-      <w:r>
-        <w:t>. Este funcionará</w:t>
+        <w:t>El sistema será compatible con el sistema operativo Windows 10 en adelante al ser desarrollado sobre .NET framework 4.8 usando Winforms. Este funcionará</w:t>
       </w:r>
       <w:r>
         <w:t xml:space="preserve"> con SQL server </w:t>
@@ -6886,23 +6846,7 @@
         <w:ind w:firstLine="709"/>
       </w:pPr>
       <w:r>
-        <w:t xml:space="preserve">Se deberá contar con Windows 10 de 32 o 64 bits para las </w:t>
-      </w:r>
-      <w:proofErr w:type="spellStart"/>
-      <w:r>
-        <w:t>PCs</w:t>
-      </w:r>
-      <w:proofErr w:type="spellEnd"/>
-      <w:r>
-        <w:t xml:space="preserve">, Microsoft SQL server 2022 Standard </w:t>
-      </w:r>
-      <w:proofErr w:type="spellStart"/>
-      <w:r>
-        <w:t>Edition</w:t>
-      </w:r>
-      <w:proofErr w:type="spellEnd"/>
-      <w:r>
-        <w:t xml:space="preserve"> y conexión LAN. Se deberá contar con al menos 8GB de </w:t>
+        <w:t xml:space="preserve">Se deberá contar con Windows 10 de 32 o 64 bits para las PCs, Microsoft SQL server 2022 Standard Edition y conexión LAN. Se deberá contar con al menos 8GB de </w:t>
       </w:r>
       <w:r>
         <w:t>RAM para el correcto desempeño del sistema y contar con 1GB de almacenamiento. Deberá tener acceso a internet para el procesamiento de los pagos y las consultas a realizar con los proveedores.</w:t>
@@ -6934,15 +6878,7 @@
         <w:ind w:firstLine="709"/>
       </w:pPr>
       <w:r>
-        <w:t xml:space="preserve">Se entregará un manual de usuario en formato pdf que </w:t>
-      </w:r>
-      <w:proofErr w:type="gramStart"/>
-      <w:r>
-        <w:t>consistirá de</w:t>
-      </w:r>
-      <w:proofErr w:type="gramEnd"/>
-      <w:r>
-        <w:t xml:space="preserve"> la explicacion detallada de cada </w:t>
+        <w:t xml:space="preserve">Se entregará un manual de usuario en formato pdf que consistirá de la explicacion detallada de cada </w:t>
       </w:r>
       <w:r>
         <w:t>módulo</w:t>
@@ -7382,13 +7318,8 @@
         <w:t>fono celular</w:t>
       </w:r>
       <w:r>
-        <w:t xml:space="preserve">, </w:t>
-      </w:r>
-      <w:proofErr w:type="spellStart"/>
-      <w:r>
-        <w:t>dni</w:t>
-      </w:r>
-      <w:proofErr w:type="spellEnd"/>
+        <w:t>, dni</w:t>
+      </w:r>
       <w:r>
         <w:t>.</w:t>
       </w:r>
@@ -7414,15 +7345,7 @@
         </w:numPr>
       </w:pPr>
       <w:r>
-        <w:t xml:space="preserve">El jefe de cocina se encarga de analizar la orden de pedido, verificando del </w:t>
-      </w:r>
-      <w:proofErr w:type="spellStart"/>
-      <w:r>
-        <w:t>catalogo</w:t>
-      </w:r>
-      <w:proofErr w:type="spellEnd"/>
-      <w:r>
-        <w:t xml:space="preserve"> de productos que todo esté disponible para la preparación de dicho pedido.</w:t>
+        <w:t>El jefe de cocina se encarga de analizar la orden de pedido, verificando del catalogo de productos que todo esté disponible para la preparación de dicho pedido.</w:t>
       </w:r>
     </w:p>
     <w:p>
@@ -9583,19 +9506,11 @@
               </w:rPr>
               <w:t xml:space="preserve">: </w:t>
             </w:r>
-            <w:proofErr w:type="gramStart"/>
             <w:r>
               <w:rPr>
                 <w:rFonts w:cs="Arial"/>
               </w:rPr>
-              <w:t>Jefe</w:t>
-            </w:r>
-            <w:proofErr w:type="gramEnd"/>
-            <w:r>
-              <w:rPr>
-                <w:rFonts w:cs="Arial"/>
-              </w:rPr>
-              <w:t xml:space="preserve"> de cocina</w:t>
+              <w:t>Jefe de cocina</w:t>
             </w:r>
           </w:p>
         </w:tc>
@@ -11801,7 +11716,6 @@
               </w:rPr>
               <w:t xml:space="preserve">: </w:t>
             </w:r>
-            <w:proofErr w:type="gramStart"/>
             <w:r>
               <w:rPr>
                 <w:rFonts w:cs="Arial"/>
@@ -11814,7 +11728,6 @@
               </w:rPr>
               <w:t>efe</w:t>
             </w:r>
-            <w:proofErr w:type="gramEnd"/>
             <w:r>
               <w:rPr>
                 <w:rFonts w:cs="Arial"/>
@@ -12818,19 +12731,11 @@
               </w:rPr>
               <w:t xml:space="preserve">: </w:t>
             </w:r>
-            <w:proofErr w:type="gramStart"/>
             <w:r>
               <w:rPr>
                 <w:rFonts w:cs="Arial"/>
               </w:rPr>
-              <w:t>Jefe</w:t>
-            </w:r>
-            <w:proofErr w:type="gramEnd"/>
-            <w:r>
-              <w:rPr>
-                <w:rFonts w:cs="Arial"/>
-              </w:rPr>
-              <w:t xml:space="preserve"> de cocina</w:t>
+              <w:t>Jefe de cocina</w:t>
             </w:r>
           </w:p>
         </w:tc>
@@ -13821,31 +13726,7 @@
         <w:ind w:firstLine="709"/>
       </w:pPr>
       <w:r>
-        <w:t xml:space="preserve">Al ser ADO desconectado, implica que los datos son leídos de la base de datos, se almacenan en un objeto </w:t>
-      </w:r>
-      <w:proofErr w:type="spellStart"/>
-      <w:r>
-        <w:t>DataTable</w:t>
-      </w:r>
-      <w:proofErr w:type="spellEnd"/>
-      <w:r>
-        <w:t xml:space="preserve"> a través del método </w:t>
-      </w:r>
-      <w:proofErr w:type="spellStart"/>
-      <w:r>
-        <w:t>Fill</w:t>
-      </w:r>
-      <w:proofErr w:type="spellEnd"/>
-      <w:r>
-        <w:t xml:space="preserve"> de la clase </w:t>
-      </w:r>
-      <w:proofErr w:type="spellStart"/>
-      <w:r>
-        <w:t>SQLDataAdapter</w:t>
-      </w:r>
-      <w:proofErr w:type="spellEnd"/>
-      <w:r>
-        <w:t xml:space="preserve"> y son manipulados luego de forma offline. Por lo que el tiempo que estamos ocupando la base de datos es muy bajo, logrando un mayor rendimiento al evitar una conexión activa con dicha base. </w:t>
+        <w:t xml:space="preserve">Al ser ADO desconectado, implica que los datos son leídos de la base de datos, se almacenan en un objeto DataTable a través del método Fill de la clase SQLDataAdapter y son manipulados luego de forma offline. Por lo que el tiempo que estamos ocupando la base de datos es muy bajo, logrando un mayor rendimiento al evitar una conexión activa con dicha base. </w:t>
       </w:r>
     </w:p>
     <w:p>
@@ -14043,15 +13924,7 @@
       </w:pPr>
       <w:bookmarkStart w:id="48" w:name="_Toc167708967"/>
       <w:r>
-        <w:t xml:space="preserve">T02. Gestión de Log In / Log </w:t>
-      </w:r>
-      <w:proofErr w:type="spellStart"/>
-      <w:r>
-        <w:t>Out</w:t>
-      </w:r>
-      <w:proofErr w:type="spellEnd"/>
-      <w:r>
-        <w:t xml:space="preserve"> del Sistema</w:t>
+        <w:t>T02. Gestión de Log In / Log Out del Sistema</w:t>
       </w:r>
       <w:bookmarkEnd w:id="48"/>
     </w:p>
@@ -14227,14 +14100,9 @@
         <w:t>Diagrama de secuencia</w:t>
       </w:r>
       <w:r>
-        <w:t xml:space="preserve"> </w:t>
-      </w:r>
-      <w:proofErr w:type="spellStart"/>
-      <w:r>
-        <w:t>Login</w:t>
+        <w:t xml:space="preserve"> Login</w:t>
       </w:r>
       <w:bookmarkEnd w:id="52"/>
-      <w:proofErr w:type="spellEnd"/>
     </w:p>
     <w:p>
       <w:pPr>
@@ -14294,14 +14162,9 @@
       <w:bookmarkStart w:id="53" w:name="_Toc167708972"/>
       <w:r>
         <w:lastRenderedPageBreak/>
-        <w:t xml:space="preserve">Diagrama de secuencia </w:t>
-      </w:r>
-      <w:proofErr w:type="spellStart"/>
-      <w:r>
-        <w:t>Logout</w:t>
+        <w:t>Diagrama de secuencia Logout</w:t>
       </w:r>
       <w:bookmarkEnd w:id="53"/>
-      <w:proofErr w:type="spellEnd"/>
     </w:p>
     <w:p>
       <w:pPr>
@@ -14425,23 +14288,40 @@
         <w:ind w:firstLine="709"/>
       </w:pPr>
       <w:r>
-        <w:t>Para el encriptado de las contraseñas, como ya mencionamos antes, se utilizará una función HASH. Específicamente, se utilizará el algoritmo de reducción criptográfico de 128 bits MD5 (</w:t>
-      </w:r>
-      <w:proofErr w:type="spellStart"/>
-      <w:r>
-        <w:t>Message-Digest</w:t>
-      </w:r>
-      <w:proofErr w:type="spellEnd"/>
+        <w:t xml:space="preserve">Para el encriptado de las contraseñas, como ya mencionamos antes, se utilizará una función HASH. Específicamente, se utilizará el algoritmo criptográfico de </w:t>
+      </w:r>
+      <w:r>
+        <w:t>256</w:t>
+      </w:r>
+      <w:r>
+        <w:t xml:space="preserve"> bits </w:t>
+      </w:r>
+      <w:r>
+        <w:t>de salida SHA-256</w:t>
+      </w:r>
+      <w:r>
+        <w:t>(</w:t>
+      </w:r>
+      <w:r>
+        <w:t>Secure Hash Algorithm</w:t>
+      </w:r>
       <w:r>
         <w:t xml:space="preserve"> </w:t>
       </w:r>
-      <w:proofErr w:type="spellStart"/>
-      <w:r>
-        <w:t>Algorithm</w:t>
-      </w:r>
-      <w:proofErr w:type="spellEnd"/>
-      <w:r>
-        <w:t xml:space="preserve"> 5) siendo este ampliamente usado en la criptografía por su bajo requerimiento de poder computacional.</w:t>
+      <w:r>
+        <w:t>256</w:t>
+      </w:r>
+      <w:r>
+        <w:t>)</w:t>
+      </w:r>
+      <w:r>
+        <w:t xml:space="preserve">, el cual ofrece un </w:t>
+      </w:r>
+      <w:r>
+        <w:t>buen equilibrio entre seguridad y rendimiento, siendo suficientemente rápido para muchas aplicaciones mientras mantiene un alto nivel de seguridad</w:t>
+      </w:r>
+      <w:r>
+        <w:t>.</w:t>
       </w:r>
     </w:p>
     <w:p>
@@ -14467,23 +14347,7 @@
         <w:t xml:space="preserve"> mediante una llave única privada para la encriptación la cual será almacenada de forma segura en el equipo principal del restaurante.</w:t>
       </w:r>
       <w:r>
-        <w:t xml:space="preserve"> El modo de cifrado será el CBC (del inglés </w:t>
-      </w:r>
-      <w:proofErr w:type="spellStart"/>
-      <w:r>
-        <w:t>Cipher</w:t>
-      </w:r>
-      <w:proofErr w:type="spellEnd"/>
-      <w:r>
-        <w:t xml:space="preserve"> Block </w:t>
-      </w:r>
-      <w:proofErr w:type="spellStart"/>
-      <w:r>
-        <w:t>Chainning</w:t>
-      </w:r>
-      <w:proofErr w:type="spellEnd"/>
-      <w:r>
-        <w:t>). Este funciona de la siguiente manera:</w:t>
+        <w:t xml:space="preserve"> El modo de cifrado será el CBC (del inglés Cipher Block Chainning). Este funciona de la siguiente manera:</w:t>
       </w:r>
     </w:p>
     <w:p>

</xml_diff>

<commit_message>
Termine el primer caso de uso 'Registrar pedido'
</commit_message>
<xml_diff>
--- a/TP final.docx
+++ b/TP final.docx
@@ -5275,7 +5275,15 @@
         <w:t xml:space="preserve">: </w:t>
       </w:r>
       <w:r>
-        <w:t>El sistema permitirá el registro del conteo de dinero en caja, junto a los registros físicos de las transacciones realizadas por posnet, para su comparación con el arqueo automático del sistema.</w:t>
+        <w:t xml:space="preserve">El sistema permitirá el registro del conteo de dinero en caja, junto a los registros físicos de las transacciones realizadas por </w:t>
+      </w:r>
+      <w:proofErr w:type="spellStart"/>
+      <w:r>
+        <w:t>posnet</w:t>
+      </w:r>
+      <w:proofErr w:type="spellEnd"/>
+      <w:r>
+        <w:t>, para su comparación con el arqueo automático del sistema.</w:t>
       </w:r>
     </w:p>
     <w:p/>
@@ -5295,7 +5303,15 @@
         <w:ind w:firstLine="709"/>
       </w:pPr>
       <w:r>
-        <w:t>Como se definió en el punto anterior, el sistema contara solo con lo siguientes módulos:</w:t>
+        <w:t xml:space="preserve">Como se definió en el punto anterior, el sistema contara solo con </w:t>
+      </w:r>
+      <w:proofErr w:type="spellStart"/>
+      <w:r>
+        <w:t>lo</w:t>
+      </w:r>
+      <w:proofErr w:type="spellEnd"/>
+      <w:r>
+        <w:t xml:space="preserve"> siguientes módulos:</w:t>
       </w:r>
     </w:p>
     <w:p>
@@ -5366,7 +5382,15 @@
     </w:p>
     <w:p>
       <w:r>
-        <w:t>Todo lo que son reservas, pedidos por mesa y por delivery no serán parte del sistema.</w:t>
+        <w:t xml:space="preserve">Todo lo que son reservas, pedidos por mesa y por </w:t>
+      </w:r>
+      <w:proofErr w:type="spellStart"/>
+      <w:r>
+        <w:t>delivery</w:t>
+      </w:r>
+      <w:proofErr w:type="spellEnd"/>
+      <w:r>
+        <w:t xml:space="preserve"> no serán parte del sistema.</w:t>
       </w:r>
     </w:p>
     <w:p>
@@ -6776,7 +6800,23 @@
         <w:ind w:firstLine="709"/>
       </w:pPr>
       <w:r>
-        <w:t>El sistema será compatible con el sistema operativo Windows 10 en adelante al ser desarrollado sobre .NET framework 4.8 usando Winforms. Este funcionará</w:t>
+        <w:t xml:space="preserve">El sistema será compatible con el sistema operativo Windows 10 en adelante al ser desarrollado sobre .NET </w:t>
+      </w:r>
+      <w:proofErr w:type="spellStart"/>
+      <w:r>
+        <w:t>framework</w:t>
+      </w:r>
+      <w:proofErr w:type="spellEnd"/>
+      <w:r>
+        <w:t xml:space="preserve"> 4.8 usando </w:t>
+      </w:r>
+      <w:proofErr w:type="spellStart"/>
+      <w:r>
+        <w:t>Winforms</w:t>
+      </w:r>
+      <w:proofErr w:type="spellEnd"/>
+      <w:r>
+        <w:t>. Este funcionará</w:t>
       </w:r>
       <w:r>
         <w:t xml:space="preserve"> con SQL server </w:t>
@@ -6846,7 +6886,23 @@
         <w:ind w:firstLine="709"/>
       </w:pPr>
       <w:r>
-        <w:t xml:space="preserve">Se deberá contar con Windows 10 de 32 o 64 bits para las PCs, Microsoft SQL server 2022 Standard Edition y conexión LAN. Se deberá contar con al menos 8GB de </w:t>
+        <w:t xml:space="preserve">Se deberá contar con Windows 10 de 32 o 64 bits para las </w:t>
+      </w:r>
+      <w:proofErr w:type="spellStart"/>
+      <w:r>
+        <w:t>PCs</w:t>
+      </w:r>
+      <w:proofErr w:type="spellEnd"/>
+      <w:r>
+        <w:t xml:space="preserve">, Microsoft SQL server 2022 Standard </w:t>
+      </w:r>
+      <w:proofErr w:type="spellStart"/>
+      <w:r>
+        <w:t>Edition</w:t>
+      </w:r>
+      <w:proofErr w:type="spellEnd"/>
+      <w:r>
+        <w:t xml:space="preserve"> y conexión LAN. Se deberá contar con al menos 8GB de </w:t>
       </w:r>
       <w:r>
         <w:t>RAM para el correcto desempeño del sistema y contar con 1GB de almacenamiento. Deberá tener acceso a internet para el procesamiento de los pagos y las consultas a realizar con los proveedores.</w:t>
@@ -6878,7 +6934,15 @@
         <w:ind w:firstLine="709"/>
       </w:pPr>
       <w:r>
-        <w:t xml:space="preserve">Se entregará un manual de usuario en formato pdf que consistirá de la explicacion detallada de cada </w:t>
+        <w:t xml:space="preserve">Se entregará un manual de usuario en formato pdf que </w:t>
+      </w:r>
+      <w:proofErr w:type="gramStart"/>
+      <w:r>
+        <w:t>consistirá de</w:t>
+      </w:r>
+      <w:proofErr w:type="gramEnd"/>
+      <w:r>
+        <w:t xml:space="preserve"> la explicacion detallada de cada </w:t>
       </w:r>
       <w:r>
         <w:t>módulo</w:t>
@@ -7318,8 +7382,13 @@
         <w:t>fono celular</w:t>
       </w:r>
       <w:r>
-        <w:t>, dni</w:t>
-      </w:r>
+        <w:t xml:space="preserve">, </w:t>
+      </w:r>
+      <w:proofErr w:type="spellStart"/>
+      <w:r>
+        <w:t>dni</w:t>
+      </w:r>
+      <w:proofErr w:type="spellEnd"/>
       <w:r>
         <w:t>.</w:t>
       </w:r>
@@ -7345,7 +7414,15 @@
         </w:numPr>
       </w:pPr>
       <w:r>
-        <w:t>El jefe de cocina se encarga de analizar la orden de pedido, verificando del catalogo de productos que todo esté disponible para la preparación de dicho pedido.</w:t>
+        <w:t xml:space="preserve">El jefe de cocina se encarga de analizar la orden de pedido, verificando del </w:t>
+      </w:r>
+      <w:proofErr w:type="spellStart"/>
+      <w:r>
+        <w:t>catalogo</w:t>
+      </w:r>
+      <w:proofErr w:type="spellEnd"/>
+      <w:r>
+        <w:t xml:space="preserve"> de productos que todo esté disponible para la preparación de dicho pedido.</w:t>
       </w:r>
     </w:p>
     <w:p>
@@ -8842,10 +8919,10 @@
           <w:noProof/>
         </w:rPr>
         <w:drawing>
-          <wp:inline distT="0" distB="0" distL="0" distR="0" wp14:anchorId="5570DAE3" wp14:editId="5DDC5C6C">
-            <wp:extent cx="5760085" cy="5246370"/>
-            <wp:effectExtent l="0" t="0" r="0" b="0"/>
-            <wp:docPr id="1708271368" name="Picture 3" descr="A diagram of a computer&#10;&#10;Description automatically generated"/>
+          <wp:inline distT="0" distB="0" distL="0" distR="0" wp14:anchorId="571EB8CE" wp14:editId="3703425E">
+            <wp:extent cx="5760085" cy="6227445"/>
+            <wp:effectExtent l="0" t="0" r="0" b="1905"/>
+            <wp:docPr id="21710025" name="Picture 1" descr="A diagram of a computer&#10;&#10;Description automatically generated with medium confidence"/>
             <wp:cNvGraphicFramePr>
               <a:graphicFrameLocks xmlns:a="http://schemas.openxmlformats.org/drawingml/2006/main" noChangeAspect="1"/>
             </wp:cNvGraphicFramePr>
@@ -8853,7 +8930,7 @@
               <a:graphicData uri="http://schemas.openxmlformats.org/drawingml/2006/picture">
                 <pic:pic xmlns:pic="http://schemas.openxmlformats.org/drawingml/2006/picture">
                   <pic:nvPicPr>
-                    <pic:cNvPr id="1708271368" name="Picture 3" descr="A diagram of a computer&#10;&#10;Description automatically generated"/>
+                    <pic:cNvPr id="21710025" name="Picture 1" descr="A diagram of a computer&#10;&#10;Description automatically generated with medium confidence"/>
                     <pic:cNvPicPr/>
                   </pic:nvPicPr>
                   <pic:blipFill>
@@ -8871,7 +8948,7 @@
                   <pic:spPr>
                     <a:xfrm>
                       <a:off x="0" y="0"/>
-                      <a:ext cx="5760085" cy="5246370"/>
+                      <a:ext cx="5760085" cy="6227445"/>
                     </a:xfrm>
                     <a:prstGeom prst="rect">
                       <a:avLst/>
@@ -9506,11 +9583,19 @@
               </w:rPr>
               <w:t xml:space="preserve">: </w:t>
             </w:r>
+            <w:proofErr w:type="gramStart"/>
             <w:r>
               <w:rPr>
                 <w:rFonts w:cs="Arial"/>
               </w:rPr>
-              <w:t>Jefe de cocina</w:t>
+              <w:t>Jefe</w:t>
+            </w:r>
+            <w:proofErr w:type="gramEnd"/>
+            <w:r>
+              <w:rPr>
+                <w:rFonts w:cs="Arial"/>
+              </w:rPr>
+              <w:t xml:space="preserve"> de cocina</w:t>
             </w:r>
           </w:p>
         </w:tc>
@@ -11716,6 +11801,7 @@
               </w:rPr>
               <w:t xml:space="preserve">: </w:t>
             </w:r>
+            <w:proofErr w:type="gramStart"/>
             <w:r>
               <w:rPr>
                 <w:rFonts w:cs="Arial"/>
@@ -11728,6 +11814,7 @@
               </w:rPr>
               <w:t>efe</w:t>
             </w:r>
+            <w:proofErr w:type="gramEnd"/>
             <w:r>
               <w:rPr>
                 <w:rFonts w:cs="Arial"/>
@@ -12731,11 +12818,19 @@
               </w:rPr>
               <w:t xml:space="preserve">: </w:t>
             </w:r>
+            <w:proofErr w:type="gramStart"/>
             <w:r>
               <w:rPr>
                 <w:rFonts w:cs="Arial"/>
               </w:rPr>
-              <w:t>Jefe de cocina</w:t>
+              <w:t>Jefe</w:t>
+            </w:r>
+            <w:proofErr w:type="gramEnd"/>
+            <w:r>
+              <w:rPr>
+                <w:rFonts w:cs="Arial"/>
+              </w:rPr>
+              <w:t xml:space="preserve"> de cocina</w:t>
             </w:r>
           </w:p>
         </w:tc>
@@ -13726,7 +13821,31 @@
         <w:ind w:firstLine="709"/>
       </w:pPr>
       <w:r>
-        <w:t xml:space="preserve">Al ser ADO desconectado, implica que los datos son leídos de la base de datos, se almacenan en un objeto DataTable a través del método Fill de la clase SQLDataAdapter y son manipulados luego de forma offline. Por lo que el tiempo que estamos ocupando la base de datos es muy bajo, logrando un mayor rendimiento al evitar una conexión activa con dicha base. </w:t>
+        <w:t xml:space="preserve">Al ser ADO desconectado, implica que los datos son leídos de la base de datos, se almacenan en un objeto </w:t>
+      </w:r>
+      <w:proofErr w:type="spellStart"/>
+      <w:r>
+        <w:t>DataTable</w:t>
+      </w:r>
+      <w:proofErr w:type="spellEnd"/>
+      <w:r>
+        <w:t xml:space="preserve"> a través del método </w:t>
+      </w:r>
+      <w:proofErr w:type="spellStart"/>
+      <w:r>
+        <w:t>Fill</w:t>
+      </w:r>
+      <w:proofErr w:type="spellEnd"/>
+      <w:r>
+        <w:t xml:space="preserve"> de la clase </w:t>
+      </w:r>
+      <w:proofErr w:type="spellStart"/>
+      <w:r>
+        <w:t>SQLDataAdapter</w:t>
+      </w:r>
+      <w:proofErr w:type="spellEnd"/>
+      <w:r>
+        <w:t xml:space="preserve"> y son manipulados luego de forma offline. Por lo que el tiempo que estamos ocupando la base de datos es muy bajo, logrando un mayor rendimiento al evitar una conexión activa con dicha base. </w:t>
       </w:r>
     </w:p>
     <w:p>
@@ -13924,7 +14043,15 @@
       </w:pPr>
       <w:bookmarkStart w:id="48" w:name="_Toc167708967"/>
       <w:r>
-        <w:t>T02. Gestión de Log In / Log Out del Sistema</w:t>
+        <w:t xml:space="preserve">T02. Gestión de Log In / Log </w:t>
+      </w:r>
+      <w:proofErr w:type="spellStart"/>
+      <w:r>
+        <w:t>Out</w:t>
+      </w:r>
+      <w:proofErr w:type="spellEnd"/>
+      <w:r>
+        <w:t xml:space="preserve"> del Sistema</w:t>
       </w:r>
       <w:bookmarkEnd w:id="48"/>
     </w:p>
@@ -14100,9 +14227,14 @@
         <w:t>Diagrama de secuencia</w:t>
       </w:r>
       <w:r>
-        <w:t xml:space="preserve"> Login</w:t>
+        <w:t xml:space="preserve"> </w:t>
+      </w:r>
+      <w:proofErr w:type="spellStart"/>
+      <w:r>
+        <w:t>Login</w:t>
       </w:r>
       <w:bookmarkEnd w:id="52"/>
+      <w:proofErr w:type="spellEnd"/>
     </w:p>
     <w:p>
       <w:pPr>
@@ -14162,9 +14294,14 @@
       <w:bookmarkStart w:id="53" w:name="_Toc167708972"/>
       <w:r>
         <w:lastRenderedPageBreak/>
-        <w:t>Diagrama de secuencia Logout</w:t>
+        <w:t xml:space="preserve">Diagrama de secuencia </w:t>
+      </w:r>
+      <w:proofErr w:type="spellStart"/>
+      <w:r>
+        <w:t>Logout</w:t>
       </w:r>
       <w:bookmarkEnd w:id="53"/>
+      <w:proofErr w:type="spellEnd"/>
     </w:p>
     <w:p>
       <w:pPr>
@@ -14302,9 +14439,19 @@
       <w:r>
         <w:t>(</w:t>
       </w:r>
-      <w:r>
-        <w:t>Secure Hash Algorithm</w:t>
-      </w:r>
+      <w:proofErr w:type="spellStart"/>
+      <w:r>
+        <w:t>Secure</w:t>
+      </w:r>
+      <w:proofErr w:type="spellEnd"/>
+      <w:r>
+        <w:t xml:space="preserve"> Hash </w:t>
+      </w:r>
+      <w:proofErr w:type="spellStart"/>
+      <w:r>
+        <w:t>Algorithm</w:t>
+      </w:r>
+      <w:proofErr w:type="spellEnd"/>
       <w:r>
         <w:t xml:space="preserve"> </w:t>
       </w:r>
@@ -14347,7 +14494,23 @@
         <w:t xml:space="preserve"> mediante una llave única privada para la encriptación la cual será almacenada de forma segura en el equipo principal del restaurante.</w:t>
       </w:r>
       <w:r>
-        <w:t xml:space="preserve"> El modo de cifrado será el CBC (del inglés Cipher Block Chainning). Este funciona de la siguiente manera:</w:t>
+        <w:t xml:space="preserve"> El modo de cifrado será el CBC (del inglés </w:t>
+      </w:r>
+      <w:proofErr w:type="spellStart"/>
+      <w:r>
+        <w:t>Cipher</w:t>
+      </w:r>
+      <w:proofErr w:type="spellEnd"/>
+      <w:r>
+        <w:t xml:space="preserve"> Block </w:t>
+      </w:r>
+      <w:proofErr w:type="spellStart"/>
+      <w:r>
+        <w:t>Chainning</w:t>
+      </w:r>
+      <w:proofErr w:type="spellEnd"/>
+      <w:r>
+        <w:t>). Este funciona de la siguiente manera:</w:t>
       </w:r>
     </w:p>
     <w:p>

</xml_diff>

<commit_message>
Las cantidades se suman en el CU de Crear Orden y en el CU verificar pedido se listan todas las estructuras Pedido/producto/ingrediente
</commit_message>
<xml_diff>
--- a/TP final.docx
+++ b/TP final.docx
@@ -371,7 +371,7 @@
           <w:sz w:val="28"/>
           <w:szCs w:val="28"/>
         </w:rPr>
-        <w:t>7</w:t>
+        <w:t>4</w:t>
       </w:r>
       <w:r>
         <w:rPr>
@@ -380,7 +380,16 @@
           <w:sz w:val="28"/>
           <w:szCs w:val="28"/>
         </w:rPr>
-        <w:t>/05</w:t>
+        <w:t>/0</w:t>
+      </w:r>
+      <w:r>
+        <w:rPr>
+          <w:b/>
+          <w:bCs/>
+          <w:sz w:val="28"/>
+          <w:szCs w:val="28"/>
+        </w:rPr>
+        <w:t>6</w:t>
       </w:r>
       <w:r>
         <w:rPr>
@@ -14175,10 +14184,10 @@
           <w:lang w:val="en-029"/>
         </w:rPr>
         <w:drawing>
-          <wp:inline distT="0" distB="0" distL="0" distR="0" wp14:anchorId="4FAC33FB" wp14:editId="1D2BBE76">
-            <wp:extent cx="5760085" cy="4048760"/>
-            <wp:effectExtent l="0" t="0" r="0" b="8890"/>
-            <wp:docPr id="1994309353" name="Picture 4" descr="A screenshot of a computer&#10;&#10;Description automatically generated"/>
+          <wp:inline distT="0" distB="0" distL="0" distR="0" wp14:anchorId="60F02A5D" wp14:editId="59603AE3">
+            <wp:extent cx="5760085" cy="4324350"/>
+            <wp:effectExtent l="0" t="0" r="0" b="0"/>
+            <wp:docPr id="1504965623" name="Picture 1"/>
             <wp:cNvGraphicFramePr>
               <a:graphicFrameLocks xmlns:a="http://schemas.openxmlformats.org/drawingml/2006/main" noChangeAspect="1"/>
             </wp:cNvGraphicFramePr>
@@ -14186,7 +14195,7 @@
               <a:graphicData uri="http://schemas.openxmlformats.org/drawingml/2006/picture">
                 <pic:pic xmlns:pic="http://schemas.openxmlformats.org/drawingml/2006/picture">
                   <pic:nvPicPr>
-                    <pic:cNvPr id="1994309353" name="Picture 4" descr="A screenshot of a computer&#10;&#10;Description automatically generated"/>
+                    <pic:cNvPr id="1504965623" name="Picture 1504965623"/>
                     <pic:cNvPicPr/>
                   </pic:nvPicPr>
                   <pic:blipFill>
@@ -14204,7 +14213,7 @@
                   <pic:spPr>
                     <a:xfrm>
                       <a:off x="0" y="0"/>
-                      <a:ext cx="5760085" cy="4048760"/>
+                      <a:ext cx="5760085" cy="4324350"/>
                     </a:xfrm>
                     <a:prstGeom prst="rect">
                       <a:avLst/>
@@ -14599,8 +14608,3358 @@
         </w:drawing>
       </w:r>
     </w:p>
+    <w:p>
+      <w:pPr>
+        <w:pStyle w:val="Heading1"/>
+      </w:pPr>
+      <w:r>
+        <w:lastRenderedPageBreak/>
+        <w:t>T04. Gestión de perfiles de usuario</w:t>
+      </w:r>
+    </w:p>
+    <w:p>
+      <w:pPr>
+        <w:pStyle w:val="Heading2"/>
+      </w:pPr>
+      <w:r>
+        <w:t>Objetivo</w:t>
+      </w:r>
+    </w:p>
+    <w:p>
+      <w:pPr>
+        <w:ind w:firstLine="709"/>
+      </w:pPr>
+      <w:r>
+        <w:t>P</w:t>
+      </w:r>
+      <w:r>
+        <w:t>ermit</w:t>
+      </w:r>
+      <w:r>
+        <w:t>ir</w:t>
+      </w:r>
+      <w:r>
+        <w:t xml:space="preserve"> un control de acceso detallado y organizado, mejorando la seguridad al restringir funciones y datos sensibles a usuarios autorizados, y facilitando la administración al agrupar permisos en roles específicos. Este enfoque flexible y escalable simplifica la asignación y revocación de permisos, manteniendo una estructura clara y permitiendo una fácil delegación de responsabilidades dentro del sistema. </w:t>
+      </w:r>
+    </w:p>
+    <w:p/>
+    <w:p>
+      <w:pPr>
+        <w:pStyle w:val="Heading2"/>
+      </w:pPr>
+      <w:r>
+        <w:t>Descripción detallada de cómo funciona</w:t>
+      </w:r>
+    </w:p>
+    <w:p/>
+    <w:p>
+      <w:pPr>
+        <w:ind w:firstLine="709"/>
+      </w:pPr>
+      <w:r>
+        <w:t xml:space="preserve">El sistema clasifica las acciones que puede realizar un usuario a través de permisos, y grupos (roles). Cada función del sistema tiene un permiso relacionado, y estos son asignados a los distintos usuarios dependiendo del rol que tengan por cumplir dentro del sistema. </w:t>
+      </w:r>
+    </w:p>
+    <w:p>
+      <w:pPr>
+        <w:ind w:firstLine="709"/>
+      </w:pPr>
+      <w:r>
+        <w:t>Los grupos son, como su nombre lo indica, agrupaciones de permisos los cuales también se pueden asignar a los usuarios para simplicidad. Tanto los grupos como los permisos son considerados el mismo tipo de componente, por lo que cada usuario posee internamente un conjunto de grupos y permisos asociados a él.</w:t>
+      </w:r>
+      <w:r>
+        <w:t xml:space="preserve"> </w:t>
+      </w:r>
+    </w:p>
+    <w:p>
+      <w:pPr>
+        <w:ind w:firstLine="709"/>
+      </w:pPr>
+      <w:r>
+        <w:t xml:space="preserve">Cada permiso o grupo se encuentra identificado unívocamente por un ID, y ademas, poseen un nombre. </w:t>
+      </w:r>
+    </w:p>
+    <w:p>
+      <w:pPr>
+        <w:ind w:firstLine="709"/>
+      </w:pPr>
+      <w:r>
+        <w:t xml:space="preserve">En cuanto a la interacción usuario-sistema, al momento de iniciar </w:t>
+      </w:r>
+      <w:r>
+        <w:t>sesión</w:t>
+      </w:r>
+      <w:r>
+        <w:t xml:space="preserve">, se trae de la base de datos el conjunto de permisos y grupos que tiene asociado dicho usuario y en base a eso se le habilitan los módulos correspondientes del software. </w:t>
+      </w:r>
+    </w:p>
+    <w:p>
+      <w:pPr>
+        <w:ind w:firstLine="709"/>
+      </w:pPr>
+      <w:r>
+        <w:t xml:space="preserve">El rol mas importante es el </w:t>
+      </w:r>
+      <w:proofErr w:type="spellStart"/>
+      <w:r>
+        <w:rPr>
+          <w:b/>
+          <w:bCs/>
+        </w:rPr>
+        <w:t>admin</w:t>
+      </w:r>
+      <w:proofErr w:type="spellEnd"/>
+      <w:r>
+        <w:t>, siendo este quien posee acceso total a las funcionalidades del sistema y quien se encarga inicialmente de asignarle los permisos a los demás usuarios. Si bien los permisos atómicos, digase los permisos que habilitan individualmente una sección del software, son fijos</w:t>
+      </w:r>
+      <w:r>
+        <w:t xml:space="preserve">, los grupos se pueden crear y asignarle los permisos y otros grupos que se ameriten. </w:t>
+      </w:r>
+    </w:p>
+    <w:p>
+      <w:pPr>
+        <w:ind w:firstLine="709"/>
+      </w:pPr>
+      <w:r>
+        <w:t>Dentro del sistema, en total, se encuentran 16 permisos atómicos y 5 grupos. Son los siguientes:</w:t>
+      </w:r>
+    </w:p>
+    <w:p/>
+    <w:p/>
+    <w:p/>
+    <w:p/>
+    <w:p/>
+    <w:p/>
+    <w:tbl>
+      <w:tblPr>
+        <w:tblW w:w="3860" w:type="dxa"/>
+        <w:jc w:val="center"/>
+        <w:tblCellMar>
+          <w:left w:w="70" w:type="dxa"/>
+          <w:right w:w="70" w:type="dxa"/>
+        </w:tblCellMar>
+        <w:tblLook w:val="04A0" w:firstRow="1" w:lastRow="0" w:firstColumn="1" w:lastColumn="0" w:noHBand="0" w:noVBand="1"/>
+      </w:tblPr>
+      <w:tblGrid>
+        <w:gridCol w:w="1060"/>
+        <w:gridCol w:w="1932"/>
+        <w:gridCol w:w="960"/>
+      </w:tblGrid>
+      <w:tr>
+        <w:trPr>
+          <w:trHeight w:val="315"/>
+          <w:jc w:val="center"/>
+        </w:trPr>
+        <w:tc>
+          <w:tcPr>
+            <w:tcW w:w="1060" w:type="dxa"/>
+            <w:tcBorders>
+              <w:top w:val="single" w:sz="8" w:space="0" w:color="auto"/>
+              <w:left w:val="single" w:sz="8" w:space="0" w:color="auto"/>
+              <w:bottom w:val="single" w:sz="8" w:space="0" w:color="auto"/>
+              <w:right w:val="single" w:sz="4" w:space="0" w:color="auto"/>
+            </w:tcBorders>
+            <w:shd w:val="clear" w:color="000000" w:fill="FFFFFF"/>
+            <w:noWrap/>
+            <w:vAlign w:val="bottom"/>
+            <w:hideMark/>
+          </w:tcPr>
+          <w:p>
+            <w:pPr>
+              <w:spacing w:after="0" w:line="240" w:lineRule="auto"/>
+              <w:jc w:val="center"/>
+              <w:rPr>
+                <w:rFonts w:ascii="Aptos Narrow" w:eastAsia="Times New Roman" w:hAnsi="Aptos Narrow" w:cs="Times New Roman"/>
+                <w:b/>
+                <w:bCs/>
+                <w:color w:val="000000"/>
+                <w:kern w:val="0"/>
+                <w:lang w:eastAsia="es-AR"/>
+                <w14:ligatures w14:val="none"/>
+              </w:rPr>
+            </w:pPr>
+            <w:r>
+              <w:rPr>
+                <w:rFonts w:ascii="Aptos Narrow" w:eastAsia="Times New Roman" w:hAnsi="Aptos Narrow" w:cs="Times New Roman"/>
+                <w:b/>
+                <w:bCs/>
+                <w:color w:val="000000"/>
+                <w:kern w:val="0"/>
+                <w:lang w:eastAsia="es-AR"/>
+                <w14:ligatures w14:val="none"/>
+              </w:rPr>
+              <w:lastRenderedPageBreak/>
+              <w:t>ID</w:t>
+            </w:r>
+          </w:p>
+        </w:tc>
+        <w:tc>
+          <w:tcPr>
+            <w:tcW w:w="1840" w:type="dxa"/>
+            <w:tcBorders>
+              <w:top w:val="single" w:sz="8" w:space="0" w:color="auto"/>
+              <w:left w:val="nil"/>
+              <w:bottom w:val="single" w:sz="8" w:space="0" w:color="auto"/>
+              <w:right w:val="single" w:sz="4" w:space="0" w:color="auto"/>
+            </w:tcBorders>
+            <w:shd w:val="clear" w:color="000000" w:fill="FFFFFF"/>
+            <w:noWrap/>
+            <w:vAlign w:val="bottom"/>
+            <w:hideMark/>
+          </w:tcPr>
+          <w:p>
+            <w:pPr>
+              <w:spacing w:after="0" w:line="240" w:lineRule="auto"/>
+              <w:rPr>
+                <w:rFonts w:ascii="Aptos Narrow" w:eastAsia="Times New Roman" w:hAnsi="Aptos Narrow" w:cs="Times New Roman"/>
+                <w:b/>
+                <w:bCs/>
+                <w:color w:val="000000"/>
+                <w:kern w:val="0"/>
+                <w:lang w:eastAsia="es-AR"/>
+                <w14:ligatures w14:val="none"/>
+              </w:rPr>
+            </w:pPr>
+            <w:r>
+              <w:rPr>
+                <w:rFonts w:ascii="Aptos Narrow" w:eastAsia="Times New Roman" w:hAnsi="Aptos Narrow" w:cs="Times New Roman"/>
+                <w:b/>
+                <w:bCs/>
+                <w:color w:val="000000"/>
+                <w:kern w:val="0"/>
+                <w:lang w:eastAsia="es-AR"/>
+                <w14:ligatures w14:val="none"/>
+              </w:rPr>
+              <w:t>NOMBRE</w:t>
+            </w:r>
+          </w:p>
+        </w:tc>
+        <w:tc>
+          <w:tcPr>
+            <w:tcW w:w="960" w:type="dxa"/>
+            <w:tcBorders>
+              <w:top w:val="single" w:sz="8" w:space="0" w:color="auto"/>
+              <w:left w:val="nil"/>
+              <w:bottom w:val="single" w:sz="8" w:space="0" w:color="auto"/>
+              <w:right w:val="single" w:sz="8" w:space="0" w:color="auto"/>
+            </w:tcBorders>
+            <w:shd w:val="clear" w:color="000000" w:fill="FFFFFF"/>
+            <w:noWrap/>
+            <w:vAlign w:val="bottom"/>
+            <w:hideMark/>
+          </w:tcPr>
+          <w:p>
+            <w:pPr>
+              <w:spacing w:after="0" w:line="240" w:lineRule="auto"/>
+              <w:jc w:val="center"/>
+              <w:rPr>
+                <w:rFonts w:ascii="Aptos Narrow" w:eastAsia="Times New Roman" w:hAnsi="Aptos Narrow" w:cs="Times New Roman"/>
+                <w:b/>
+                <w:bCs/>
+                <w:color w:val="000000"/>
+                <w:kern w:val="0"/>
+                <w:lang w:eastAsia="es-AR"/>
+                <w14:ligatures w14:val="none"/>
+              </w:rPr>
+            </w:pPr>
+            <w:r>
+              <w:rPr>
+                <w:rFonts w:ascii="Aptos Narrow" w:eastAsia="Times New Roman" w:hAnsi="Aptos Narrow" w:cs="Times New Roman"/>
+                <w:b/>
+                <w:bCs/>
+                <w:color w:val="000000"/>
+                <w:kern w:val="0"/>
+                <w:lang w:eastAsia="es-AR"/>
+                <w14:ligatures w14:val="none"/>
+              </w:rPr>
+              <w:t>TIPO</w:t>
+            </w:r>
+          </w:p>
+        </w:tc>
+      </w:tr>
+      <w:tr>
+        <w:trPr>
+          <w:trHeight w:val="300"/>
+          <w:jc w:val="center"/>
+        </w:trPr>
+        <w:tc>
+          <w:tcPr>
+            <w:tcW w:w="1060" w:type="dxa"/>
+            <w:tcBorders>
+              <w:top w:val="nil"/>
+              <w:left w:val="single" w:sz="8" w:space="0" w:color="auto"/>
+              <w:bottom w:val="single" w:sz="4" w:space="0" w:color="auto"/>
+              <w:right w:val="single" w:sz="4" w:space="0" w:color="auto"/>
+            </w:tcBorders>
+            <w:shd w:val="clear" w:color="000000" w:fill="FFFFFF"/>
+            <w:noWrap/>
+            <w:vAlign w:val="bottom"/>
+            <w:hideMark/>
+          </w:tcPr>
+          <w:p>
+            <w:pPr>
+              <w:spacing w:after="0" w:line="240" w:lineRule="auto"/>
+              <w:jc w:val="center"/>
+              <w:rPr>
+                <w:rFonts w:ascii="Aptos Narrow" w:eastAsia="Times New Roman" w:hAnsi="Aptos Narrow" w:cs="Times New Roman"/>
+                <w:color w:val="000000"/>
+                <w:kern w:val="0"/>
+                <w:lang w:eastAsia="es-AR"/>
+                <w14:ligatures w14:val="none"/>
+              </w:rPr>
+            </w:pPr>
+            <w:r>
+              <w:rPr>
+                <w:rFonts w:ascii="Aptos Narrow" w:eastAsia="Times New Roman" w:hAnsi="Aptos Narrow" w:cs="Times New Roman"/>
+                <w:color w:val="000000"/>
+                <w:kern w:val="0"/>
+                <w:lang w:eastAsia="es-AR"/>
+                <w14:ligatures w14:val="none"/>
+              </w:rPr>
+              <w:t>1</w:t>
+            </w:r>
+          </w:p>
+        </w:tc>
+        <w:tc>
+          <w:tcPr>
+            <w:tcW w:w="1840" w:type="dxa"/>
+            <w:tcBorders>
+              <w:top w:val="nil"/>
+              <w:left w:val="nil"/>
+              <w:bottom w:val="single" w:sz="4" w:space="0" w:color="auto"/>
+              <w:right w:val="single" w:sz="4" w:space="0" w:color="auto"/>
+            </w:tcBorders>
+            <w:shd w:val="clear" w:color="000000" w:fill="FFFFFF"/>
+            <w:noWrap/>
+            <w:vAlign w:val="bottom"/>
+            <w:hideMark/>
+          </w:tcPr>
+          <w:p>
+            <w:pPr>
+              <w:spacing w:after="0" w:line="240" w:lineRule="auto"/>
+              <w:rPr>
+                <w:rFonts w:ascii="Aptos Narrow" w:eastAsia="Times New Roman" w:hAnsi="Aptos Narrow" w:cs="Times New Roman"/>
+                <w:color w:val="000000"/>
+                <w:kern w:val="0"/>
+                <w:lang w:eastAsia="es-AR"/>
+                <w14:ligatures w14:val="none"/>
+              </w:rPr>
+            </w:pPr>
+            <w:proofErr w:type="spellStart"/>
+            <w:r>
+              <w:rPr>
+                <w:rFonts w:ascii="Aptos Narrow" w:eastAsia="Times New Roman" w:hAnsi="Aptos Narrow" w:cs="Times New Roman"/>
+                <w:color w:val="000000"/>
+                <w:kern w:val="0"/>
+                <w:lang w:eastAsia="es-AR"/>
+                <w14:ligatures w14:val="none"/>
+              </w:rPr>
+              <w:t>CrearPedido</w:t>
+            </w:r>
+            <w:proofErr w:type="spellEnd"/>
+          </w:p>
+        </w:tc>
+        <w:tc>
+          <w:tcPr>
+            <w:tcW w:w="960" w:type="dxa"/>
+            <w:tcBorders>
+              <w:top w:val="nil"/>
+              <w:left w:val="nil"/>
+              <w:bottom w:val="single" w:sz="4" w:space="0" w:color="auto"/>
+              <w:right w:val="single" w:sz="8" w:space="0" w:color="auto"/>
+            </w:tcBorders>
+            <w:shd w:val="clear" w:color="000000" w:fill="FFFFFF"/>
+            <w:noWrap/>
+            <w:vAlign w:val="bottom"/>
+            <w:hideMark/>
+          </w:tcPr>
+          <w:p>
+            <w:pPr>
+              <w:spacing w:after="0" w:line="240" w:lineRule="auto"/>
+              <w:jc w:val="center"/>
+              <w:rPr>
+                <w:rFonts w:ascii="Aptos Narrow" w:eastAsia="Times New Roman" w:hAnsi="Aptos Narrow" w:cs="Times New Roman"/>
+                <w:color w:val="000000"/>
+                <w:kern w:val="0"/>
+                <w:lang w:eastAsia="es-AR"/>
+                <w14:ligatures w14:val="none"/>
+              </w:rPr>
+            </w:pPr>
+            <w:r>
+              <w:rPr>
+                <w:rFonts w:ascii="Aptos Narrow" w:eastAsia="Times New Roman" w:hAnsi="Aptos Narrow" w:cs="Times New Roman"/>
+                <w:color w:val="000000"/>
+                <w:kern w:val="0"/>
+                <w:lang w:eastAsia="es-AR"/>
+                <w14:ligatures w14:val="none"/>
+              </w:rPr>
+              <w:t>P</w:t>
+            </w:r>
+          </w:p>
+        </w:tc>
+      </w:tr>
+      <w:tr>
+        <w:trPr>
+          <w:trHeight w:val="300"/>
+          <w:jc w:val="center"/>
+        </w:trPr>
+        <w:tc>
+          <w:tcPr>
+            <w:tcW w:w="1060" w:type="dxa"/>
+            <w:tcBorders>
+              <w:top w:val="nil"/>
+              <w:left w:val="single" w:sz="8" w:space="0" w:color="auto"/>
+              <w:bottom w:val="single" w:sz="4" w:space="0" w:color="auto"/>
+              <w:right w:val="single" w:sz="4" w:space="0" w:color="auto"/>
+            </w:tcBorders>
+            <w:shd w:val="clear" w:color="000000" w:fill="FFFFFF"/>
+            <w:noWrap/>
+            <w:vAlign w:val="bottom"/>
+            <w:hideMark/>
+          </w:tcPr>
+          <w:p>
+            <w:pPr>
+              <w:spacing w:after="0" w:line="240" w:lineRule="auto"/>
+              <w:jc w:val="center"/>
+              <w:rPr>
+                <w:rFonts w:ascii="Aptos Narrow" w:eastAsia="Times New Roman" w:hAnsi="Aptos Narrow" w:cs="Times New Roman"/>
+                <w:color w:val="000000"/>
+                <w:kern w:val="0"/>
+                <w:lang w:eastAsia="es-AR"/>
+                <w14:ligatures w14:val="none"/>
+              </w:rPr>
+            </w:pPr>
+            <w:r>
+              <w:rPr>
+                <w:rFonts w:ascii="Aptos Narrow" w:eastAsia="Times New Roman" w:hAnsi="Aptos Narrow" w:cs="Times New Roman"/>
+                <w:color w:val="000000"/>
+                <w:kern w:val="0"/>
+                <w:lang w:eastAsia="es-AR"/>
+                <w14:ligatures w14:val="none"/>
+              </w:rPr>
+              <w:t>2</w:t>
+            </w:r>
+          </w:p>
+        </w:tc>
+        <w:tc>
+          <w:tcPr>
+            <w:tcW w:w="1840" w:type="dxa"/>
+            <w:tcBorders>
+              <w:top w:val="nil"/>
+              <w:left w:val="nil"/>
+              <w:bottom w:val="single" w:sz="4" w:space="0" w:color="auto"/>
+              <w:right w:val="single" w:sz="4" w:space="0" w:color="auto"/>
+            </w:tcBorders>
+            <w:shd w:val="clear" w:color="000000" w:fill="FFFFFF"/>
+            <w:noWrap/>
+            <w:vAlign w:val="bottom"/>
+            <w:hideMark/>
+          </w:tcPr>
+          <w:p>
+            <w:pPr>
+              <w:spacing w:after="0" w:line="240" w:lineRule="auto"/>
+              <w:rPr>
+                <w:rFonts w:ascii="Aptos Narrow" w:eastAsia="Times New Roman" w:hAnsi="Aptos Narrow" w:cs="Times New Roman"/>
+                <w:color w:val="000000"/>
+                <w:kern w:val="0"/>
+                <w:lang w:eastAsia="es-AR"/>
+                <w14:ligatures w14:val="none"/>
+              </w:rPr>
+            </w:pPr>
+            <w:proofErr w:type="spellStart"/>
+            <w:r>
+              <w:rPr>
+                <w:rFonts w:ascii="Aptos Narrow" w:eastAsia="Times New Roman" w:hAnsi="Aptos Narrow" w:cs="Times New Roman"/>
+                <w:color w:val="000000"/>
+                <w:kern w:val="0"/>
+                <w:lang w:eastAsia="es-AR"/>
+                <w14:ligatures w14:val="none"/>
+              </w:rPr>
+              <w:t>VerPedidos</w:t>
+            </w:r>
+            <w:proofErr w:type="spellEnd"/>
+          </w:p>
+        </w:tc>
+        <w:tc>
+          <w:tcPr>
+            <w:tcW w:w="960" w:type="dxa"/>
+            <w:tcBorders>
+              <w:top w:val="nil"/>
+              <w:left w:val="nil"/>
+              <w:bottom w:val="single" w:sz="4" w:space="0" w:color="auto"/>
+              <w:right w:val="single" w:sz="8" w:space="0" w:color="auto"/>
+            </w:tcBorders>
+            <w:shd w:val="clear" w:color="000000" w:fill="FFFFFF"/>
+            <w:noWrap/>
+            <w:vAlign w:val="bottom"/>
+            <w:hideMark/>
+          </w:tcPr>
+          <w:p>
+            <w:pPr>
+              <w:spacing w:after="0" w:line="240" w:lineRule="auto"/>
+              <w:jc w:val="center"/>
+              <w:rPr>
+                <w:rFonts w:ascii="Aptos Narrow" w:eastAsia="Times New Roman" w:hAnsi="Aptos Narrow" w:cs="Times New Roman"/>
+                <w:color w:val="000000"/>
+                <w:kern w:val="0"/>
+                <w:lang w:eastAsia="es-AR"/>
+                <w14:ligatures w14:val="none"/>
+              </w:rPr>
+            </w:pPr>
+            <w:r>
+              <w:rPr>
+                <w:rFonts w:ascii="Aptos Narrow" w:eastAsia="Times New Roman" w:hAnsi="Aptos Narrow" w:cs="Times New Roman"/>
+                <w:color w:val="000000"/>
+                <w:kern w:val="0"/>
+                <w:lang w:eastAsia="es-AR"/>
+                <w14:ligatures w14:val="none"/>
+              </w:rPr>
+              <w:t>P</w:t>
+            </w:r>
+          </w:p>
+        </w:tc>
+      </w:tr>
+      <w:tr>
+        <w:trPr>
+          <w:trHeight w:val="315"/>
+          <w:jc w:val="center"/>
+        </w:trPr>
+        <w:tc>
+          <w:tcPr>
+            <w:tcW w:w="1060" w:type="dxa"/>
+            <w:tcBorders>
+              <w:top w:val="nil"/>
+              <w:left w:val="single" w:sz="8" w:space="0" w:color="auto"/>
+              <w:bottom w:val="single" w:sz="4" w:space="0" w:color="auto"/>
+              <w:right w:val="single" w:sz="4" w:space="0" w:color="auto"/>
+            </w:tcBorders>
+            <w:shd w:val="clear" w:color="000000" w:fill="FFFFFF"/>
+            <w:noWrap/>
+            <w:vAlign w:val="bottom"/>
+            <w:hideMark/>
+          </w:tcPr>
+          <w:p>
+            <w:pPr>
+              <w:spacing w:after="0" w:line="240" w:lineRule="auto"/>
+              <w:jc w:val="center"/>
+              <w:rPr>
+                <w:rFonts w:ascii="Aptos Narrow" w:eastAsia="Times New Roman" w:hAnsi="Aptos Narrow" w:cs="Times New Roman"/>
+                <w:color w:val="000000"/>
+                <w:kern w:val="0"/>
+                <w:lang w:eastAsia="es-AR"/>
+                <w14:ligatures w14:val="none"/>
+              </w:rPr>
+            </w:pPr>
+            <w:r>
+              <w:rPr>
+                <w:rFonts w:ascii="Aptos Narrow" w:eastAsia="Times New Roman" w:hAnsi="Aptos Narrow" w:cs="Times New Roman"/>
+                <w:color w:val="000000"/>
+                <w:kern w:val="0"/>
+                <w:lang w:eastAsia="es-AR"/>
+                <w14:ligatures w14:val="none"/>
+              </w:rPr>
+              <w:t>3</w:t>
+            </w:r>
+          </w:p>
+        </w:tc>
+        <w:tc>
+          <w:tcPr>
+            <w:tcW w:w="1840" w:type="dxa"/>
+            <w:tcBorders>
+              <w:top w:val="nil"/>
+              <w:left w:val="nil"/>
+              <w:bottom w:val="single" w:sz="4" w:space="0" w:color="auto"/>
+              <w:right w:val="single" w:sz="4" w:space="0" w:color="auto"/>
+            </w:tcBorders>
+            <w:shd w:val="clear" w:color="000000" w:fill="FFFFFF"/>
+            <w:noWrap/>
+            <w:vAlign w:val="bottom"/>
+            <w:hideMark/>
+          </w:tcPr>
+          <w:p>
+            <w:pPr>
+              <w:spacing w:after="0" w:line="240" w:lineRule="auto"/>
+              <w:rPr>
+                <w:rFonts w:ascii="Aptos Narrow" w:eastAsia="Times New Roman" w:hAnsi="Aptos Narrow" w:cs="Times New Roman"/>
+                <w:color w:val="000000"/>
+                <w:kern w:val="0"/>
+                <w:lang w:eastAsia="es-AR"/>
+                <w14:ligatures w14:val="none"/>
+              </w:rPr>
+            </w:pPr>
+            <w:proofErr w:type="spellStart"/>
+            <w:r>
+              <w:rPr>
+                <w:rFonts w:ascii="Aptos Narrow" w:eastAsia="Times New Roman" w:hAnsi="Aptos Narrow" w:cs="Times New Roman"/>
+                <w:color w:val="000000"/>
+                <w:kern w:val="0"/>
+                <w:lang w:eastAsia="es-AR"/>
+                <w14:ligatures w14:val="none"/>
+              </w:rPr>
+              <w:t>CobrarPedido</w:t>
+            </w:r>
+            <w:proofErr w:type="spellEnd"/>
+          </w:p>
+        </w:tc>
+        <w:tc>
+          <w:tcPr>
+            <w:tcW w:w="960" w:type="dxa"/>
+            <w:tcBorders>
+              <w:top w:val="nil"/>
+              <w:left w:val="nil"/>
+              <w:bottom w:val="single" w:sz="4" w:space="0" w:color="auto"/>
+              <w:right w:val="single" w:sz="8" w:space="0" w:color="auto"/>
+            </w:tcBorders>
+            <w:shd w:val="clear" w:color="000000" w:fill="FFFFFF"/>
+            <w:noWrap/>
+            <w:vAlign w:val="bottom"/>
+            <w:hideMark/>
+          </w:tcPr>
+          <w:p>
+            <w:pPr>
+              <w:spacing w:after="0" w:line="240" w:lineRule="auto"/>
+              <w:jc w:val="center"/>
+              <w:rPr>
+                <w:rFonts w:ascii="Aptos Narrow" w:eastAsia="Times New Roman" w:hAnsi="Aptos Narrow" w:cs="Times New Roman"/>
+                <w:color w:val="000000"/>
+                <w:kern w:val="0"/>
+                <w:lang w:eastAsia="es-AR"/>
+                <w14:ligatures w14:val="none"/>
+              </w:rPr>
+            </w:pPr>
+            <w:r>
+              <w:rPr>
+                <w:rFonts w:ascii="Aptos Narrow" w:eastAsia="Times New Roman" w:hAnsi="Aptos Narrow" w:cs="Times New Roman"/>
+                <w:color w:val="000000"/>
+                <w:kern w:val="0"/>
+                <w:lang w:eastAsia="es-AR"/>
+                <w14:ligatures w14:val="none"/>
+              </w:rPr>
+              <w:t>P</w:t>
+            </w:r>
+          </w:p>
+        </w:tc>
+      </w:tr>
+      <w:tr>
+        <w:trPr>
+          <w:trHeight w:val="300"/>
+          <w:jc w:val="center"/>
+        </w:trPr>
+        <w:tc>
+          <w:tcPr>
+            <w:tcW w:w="1060" w:type="dxa"/>
+            <w:tcBorders>
+              <w:top w:val="nil"/>
+              <w:left w:val="single" w:sz="8" w:space="0" w:color="auto"/>
+              <w:bottom w:val="single" w:sz="4" w:space="0" w:color="auto"/>
+              <w:right w:val="single" w:sz="4" w:space="0" w:color="auto"/>
+            </w:tcBorders>
+            <w:shd w:val="clear" w:color="000000" w:fill="FFFFFF"/>
+            <w:noWrap/>
+            <w:vAlign w:val="bottom"/>
+            <w:hideMark/>
+          </w:tcPr>
+          <w:p>
+            <w:pPr>
+              <w:spacing w:after="0" w:line="240" w:lineRule="auto"/>
+              <w:jc w:val="center"/>
+              <w:rPr>
+                <w:rFonts w:ascii="Aptos Narrow" w:eastAsia="Times New Roman" w:hAnsi="Aptos Narrow" w:cs="Times New Roman"/>
+                <w:color w:val="000000"/>
+                <w:kern w:val="0"/>
+                <w:lang w:eastAsia="es-AR"/>
+                <w14:ligatures w14:val="none"/>
+              </w:rPr>
+            </w:pPr>
+            <w:r>
+              <w:rPr>
+                <w:rFonts w:ascii="Aptos Narrow" w:eastAsia="Times New Roman" w:hAnsi="Aptos Narrow" w:cs="Times New Roman"/>
+                <w:color w:val="000000"/>
+                <w:kern w:val="0"/>
+                <w:lang w:eastAsia="es-AR"/>
+                <w14:ligatures w14:val="none"/>
+              </w:rPr>
+              <w:t>4</w:t>
+            </w:r>
+          </w:p>
+        </w:tc>
+        <w:tc>
+          <w:tcPr>
+            <w:tcW w:w="1840" w:type="dxa"/>
+            <w:tcBorders>
+              <w:top w:val="nil"/>
+              <w:left w:val="nil"/>
+              <w:bottom w:val="single" w:sz="4" w:space="0" w:color="auto"/>
+              <w:right w:val="single" w:sz="4" w:space="0" w:color="auto"/>
+            </w:tcBorders>
+            <w:shd w:val="clear" w:color="000000" w:fill="FFFFFF"/>
+            <w:noWrap/>
+            <w:vAlign w:val="bottom"/>
+            <w:hideMark/>
+          </w:tcPr>
+          <w:p>
+            <w:pPr>
+              <w:spacing w:after="0" w:line="240" w:lineRule="auto"/>
+              <w:rPr>
+                <w:rFonts w:ascii="Aptos Narrow" w:eastAsia="Times New Roman" w:hAnsi="Aptos Narrow" w:cs="Times New Roman"/>
+                <w:color w:val="000000"/>
+                <w:kern w:val="0"/>
+                <w:lang w:eastAsia="es-AR"/>
+                <w14:ligatures w14:val="none"/>
+              </w:rPr>
+            </w:pPr>
+            <w:r>
+              <w:rPr>
+                <w:rFonts w:ascii="Aptos Narrow" w:eastAsia="Times New Roman" w:hAnsi="Aptos Narrow" w:cs="Times New Roman"/>
+                <w:color w:val="000000"/>
+                <w:kern w:val="0"/>
+                <w:lang w:eastAsia="es-AR"/>
+                <w14:ligatures w14:val="none"/>
+              </w:rPr>
+              <w:t>Cajero</w:t>
+            </w:r>
+          </w:p>
+        </w:tc>
+        <w:tc>
+          <w:tcPr>
+            <w:tcW w:w="960" w:type="dxa"/>
+            <w:tcBorders>
+              <w:top w:val="nil"/>
+              <w:left w:val="nil"/>
+              <w:bottom w:val="single" w:sz="4" w:space="0" w:color="auto"/>
+              <w:right w:val="single" w:sz="8" w:space="0" w:color="auto"/>
+            </w:tcBorders>
+            <w:shd w:val="clear" w:color="000000" w:fill="FFFFFF"/>
+            <w:noWrap/>
+            <w:vAlign w:val="bottom"/>
+            <w:hideMark/>
+          </w:tcPr>
+          <w:p>
+            <w:pPr>
+              <w:spacing w:after="0" w:line="240" w:lineRule="auto"/>
+              <w:jc w:val="center"/>
+              <w:rPr>
+                <w:rFonts w:ascii="Aptos Narrow" w:eastAsia="Times New Roman" w:hAnsi="Aptos Narrow" w:cs="Times New Roman"/>
+                <w:color w:val="000000"/>
+                <w:kern w:val="0"/>
+                <w:lang w:eastAsia="es-AR"/>
+                <w14:ligatures w14:val="none"/>
+              </w:rPr>
+            </w:pPr>
+            <w:r>
+              <w:rPr>
+                <w:rFonts w:ascii="Aptos Narrow" w:eastAsia="Times New Roman" w:hAnsi="Aptos Narrow" w:cs="Times New Roman"/>
+                <w:color w:val="000000"/>
+                <w:kern w:val="0"/>
+                <w:lang w:eastAsia="es-AR"/>
+                <w14:ligatures w14:val="none"/>
+              </w:rPr>
+              <w:t>G</w:t>
+            </w:r>
+          </w:p>
+        </w:tc>
+      </w:tr>
+      <w:tr>
+        <w:trPr>
+          <w:trHeight w:val="300"/>
+          <w:jc w:val="center"/>
+        </w:trPr>
+        <w:tc>
+          <w:tcPr>
+            <w:tcW w:w="1060" w:type="dxa"/>
+            <w:tcBorders>
+              <w:top w:val="nil"/>
+              <w:left w:val="single" w:sz="8" w:space="0" w:color="auto"/>
+              <w:bottom w:val="single" w:sz="4" w:space="0" w:color="auto"/>
+              <w:right w:val="single" w:sz="4" w:space="0" w:color="auto"/>
+            </w:tcBorders>
+            <w:shd w:val="clear" w:color="000000" w:fill="FFFFFF"/>
+            <w:noWrap/>
+            <w:vAlign w:val="bottom"/>
+            <w:hideMark/>
+          </w:tcPr>
+          <w:p>
+            <w:pPr>
+              <w:spacing w:after="0" w:line="240" w:lineRule="auto"/>
+              <w:jc w:val="center"/>
+              <w:rPr>
+                <w:rFonts w:ascii="Aptos Narrow" w:eastAsia="Times New Roman" w:hAnsi="Aptos Narrow" w:cs="Times New Roman"/>
+                <w:color w:val="000000"/>
+                <w:kern w:val="0"/>
+                <w:lang w:eastAsia="es-AR"/>
+                <w14:ligatures w14:val="none"/>
+              </w:rPr>
+            </w:pPr>
+            <w:r>
+              <w:rPr>
+                <w:rFonts w:ascii="Aptos Narrow" w:eastAsia="Times New Roman" w:hAnsi="Aptos Narrow" w:cs="Times New Roman"/>
+                <w:color w:val="000000"/>
+                <w:kern w:val="0"/>
+                <w:lang w:eastAsia="es-AR"/>
+                <w14:ligatures w14:val="none"/>
+              </w:rPr>
+              <w:t>5</w:t>
+            </w:r>
+          </w:p>
+        </w:tc>
+        <w:tc>
+          <w:tcPr>
+            <w:tcW w:w="1840" w:type="dxa"/>
+            <w:tcBorders>
+              <w:top w:val="nil"/>
+              <w:left w:val="nil"/>
+              <w:bottom w:val="single" w:sz="4" w:space="0" w:color="auto"/>
+              <w:right w:val="single" w:sz="4" w:space="0" w:color="auto"/>
+            </w:tcBorders>
+            <w:shd w:val="clear" w:color="000000" w:fill="FFFFFF"/>
+            <w:noWrap/>
+            <w:vAlign w:val="bottom"/>
+            <w:hideMark/>
+          </w:tcPr>
+          <w:p>
+            <w:pPr>
+              <w:spacing w:after="0" w:line="240" w:lineRule="auto"/>
+              <w:rPr>
+                <w:rFonts w:ascii="Aptos Narrow" w:eastAsia="Times New Roman" w:hAnsi="Aptos Narrow" w:cs="Times New Roman"/>
+                <w:color w:val="000000"/>
+                <w:kern w:val="0"/>
+                <w:lang w:eastAsia="es-AR"/>
+                <w14:ligatures w14:val="none"/>
+              </w:rPr>
+            </w:pPr>
+            <w:proofErr w:type="spellStart"/>
+            <w:r>
+              <w:rPr>
+                <w:rFonts w:ascii="Aptos Narrow" w:eastAsia="Times New Roman" w:hAnsi="Aptos Narrow" w:cs="Times New Roman"/>
+                <w:color w:val="000000"/>
+                <w:kern w:val="0"/>
+                <w:lang w:eastAsia="es-AR"/>
+                <w14:ligatures w14:val="none"/>
+              </w:rPr>
+              <w:t>JefeDeCocina</w:t>
+            </w:r>
+            <w:proofErr w:type="spellEnd"/>
+          </w:p>
+        </w:tc>
+        <w:tc>
+          <w:tcPr>
+            <w:tcW w:w="960" w:type="dxa"/>
+            <w:tcBorders>
+              <w:top w:val="nil"/>
+              <w:left w:val="nil"/>
+              <w:bottom w:val="single" w:sz="4" w:space="0" w:color="auto"/>
+              <w:right w:val="single" w:sz="8" w:space="0" w:color="auto"/>
+            </w:tcBorders>
+            <w:shd w:val="clear" w:color="000000" w:fill="FFFFFF"/>
+            <w:noWrap/>
+            <w:vAlign w:val="bottom"/>
+            <w:hideMark/>
+          </w:tcPr>
+          <w:p>
+            <w:pPr>
+              <w:spacing w:after="0" w:line="240" w:lineRule="auto"/>
+              <w:jc w:val="center"/>
+              <w:rPr>
+                <w:rFonts w:ascii="Aptos Narrow" w:eastAsia="Times New Roman" w:hAnsi="Aptos Narrow" w:cs="Times New Roman"/>
+                <w:color w:val="000000"/>
+                <w:kern w:val="0"/>
+                <w:lang w:eastAsia="es-AR"/>
+                <w14:ligatures w14:val="none"/>
+              </w:rPr>
+            </w:pPr>
+            <w:r>
+              <w:rPr>
+                <w:rFonts w:ascii="Aptos Narrow" w:eastAsia="Times New Roman" w:hAnsi="Aptos Narrow" w:cs="Times New Roman"/>
+                <w:color w:val="000000"/>
+                <w:kern w:val="0"/>
+                <w:lang w:eastAsia="es-AR"/>
+                <w14:ligatures w14:val="none"/>
+              </w:rPr>
+              <w:t>G</w:t>
+            </w:r>
+          </w:p>
+        </w:tc>
+      </w:tr>
+      <w:tr>
+        <w:trPr>
+          <w:trHeight w:val="300"/>
+          <w:jc w:val="center"/>
+        </w:trPr>
+        <w:tc>
+          <w:tcPr>
+            <w:tcW w:w="1060" w:type="dxa"/>
+            <w:tcBorders>
+              <w:top w:val="nil"/>
+              <w:left w:val="single" w:sz="8" w:space="0" w:color="auto"/>
+              <w:bottom w:val="single" w:sz="4" w:space="0" w:color="auto"/>
+              <w:right w:val="single" w:sz="4" w:space="0" w:color="auto"/>
+            </w:tcBorders>
+            <w:shd w:val="clear" w:color="000000" w:fill="FFFFFF"/>
+            <w:noWrap/>
+            <w:vAlign w:val="bottom"/>
+            <w:hideMark/>
+          </w:tcPr>
+          <w:p>
+            <w:pPr>
+              <w:spacing w:after="0" w:line="240" w:lineRule="auto"/>
+              <w:jc w:val="center"/>
+              <w:rPr>
+                <w:rFonts w:ascii="Aptos Narrow" w:eastAsia="Times New Roman" w:hAnsi="Aptos Narrow" w:cs="Times New Roman"/>
+                <w:color w:val="000000"/>
+                <w:kern w:val="0"/>
+                <w:lang w:eastAsia="es-AR"/>
+                <w14:ligatures w14:val="none"/>
+              </w:rPr>
+            </w:pPr>
+            <w:r>
+              <w:rPr>
+                <w:rFonts w:ascii="Aptos Narrow" w:eastAsia="Times New Roman" w:hAnsi="Aptos Narrow" w:cs="Times New Roman"/>
+                <w:color w:val="000000"/>
+                <w:kern w:val="0"/>
+                <w:lang w:eastAsia="es-AR"/>
+                <w14:ligatures w14:val="none"/>
+              </w:rPr>
+              <w:t>6</w:t>
+            </w:r>
+          </w:p>
+        </w:tc>
+        <w:tc>
+          <w:tcPr>
+            <w:tcW w:w="1840" w:type="dxa"/>
+            <w:tcBorders>
+              <w:top w:val="nil"/>
+              <w:left w:val="nil"/>
+              <w:bottom w:val="single" w:sz="4" w:space="0" w:color="auto"/>
+              <w:right w:val="single" w:sz="4" w:space="0" w:color="auto"/>
+            </w:tcBorders>
+            <w:shd w:val="clear" w:color="000000" w:fill="FFFFFF"/>
+            <w:noWrap/>
+            <w:vAlign w:val="bottom"/>
+            <w:hideMark/>
+          </w:tcPr>
+          <w:p>
+            <w:pPr>
+              <w:spacing w:after="0" w:line="240" w:lineRule="auto"/>
+              <w:rPr>
+                <w:rFonts w:ascii="Aptos Narrow" w:eastAsia="Times New Roman" w:hAnsi="Aptos Narrow" w:cs="Times New Roman"/>
+                <w:color w:val="000000"/>
+                <w:kern w:val="0"/>
+                <w:lang w:eastAsia="es-AR"/>
+                <w14:ligatures w14:val="none"/>
+              </w:rPr>
+            </w:pPr>
+            <w:proofErr w:type="spellStart"/>
+            <w:r>
+              <w:rPr>
+                <w:rFonts w:ascii="Aptos Narrow" w:eastAsia="Times New Roman" w:hAnsi="Aptos Narrow" w:cs="Times New Roman"/>
+                <w:color w:val="000000"/>
+                <w:kern w:val="0"/>
+                <w:lang w:eastAsia="es-AR"/>
+                <w14:ligatures w14:val="none"/>
+              </w:rPr>
+              <w:t>Admin</w:t>
+            </w:r>
+            <w:proofErr w:type="spellEnd"/>
+          </w:p>
+        </w:tc>
+        <w:tc>
+          <w:tcPr>
+            <w:tcW w:w="960" w:type="dxa"/>
+            <w:tcBorders>
+              <w:top w:val="nil"/>
+              <w:left w:val="nil"/>
+              <w:bottom w:val="single" w:sz="4" w:space="0" w:color="auto"/>
+              <w:right w:val="single" w:sz="8" w:space="0" w:color="auto"/>
+            </w:tcBorders>
+            <w:shd w:val="clear" w:color="000000" w:fill="FFFFFF"/>
+            <w:noWrap/>
+            <w:vAlign w:val="bottom"/>
+            <w:hideMark/>
+          </w:tcPr>
+          <w:p>
+            <w:pPr>
+              <w:spacing w:after="0" w:line="240" w:lineRule="auto"/>
+              <w:jc w:val="center"/>
+              <w:rPr>
+                <w:rFonts w:ascii="Aptos Narrow" w:eastAsia="Times New Roman" w:hAnsi="Aptos Narrow" w:cs="Times New Roman"/>
+                <w:color w:val="000000"/>
+                <w:kern w:val="0"/>
+                <w:lang w:eastAsia="es-AR"/>
+                <w14:ligatures w14:val="none"/>
+              </w:rPr>
+            </w:pPr>
+            <w:r>
+              <w:rPr>
+                <w:rFonts w:ascii="Aptos Narrow" w:eastAsia="Times New Roman" w:hAnsi="Aptos Narrow" w:cs="Times New Roman"/>
+                <w:color w:val="000000"/>
+                <w:kern w:val="0"/>
+                <w:lang w:eastAsia="es-AR"/>
+                <w14:ligatures w14:val="none"/>
+              </w:rPr>
+              <w:t>G</w:t>
+            </w:r>
+          </w:p>
+        </w:tc>
+      </w:tr>
+      <w:tr>
+        <w:trPr>
+          <w:trHeight w:val="300"/>
+          <w:jc w:val="center"/>
+        </w:trPr>
+        <w:tc>
+          <w:tcPr>
+            <w:tcW w:w="1060" w:type="dxa"/>
+            <w:tcBorders>
+              <w:top w:val="nil"/>
+              <w:left w:val="single" w:sz="8" w:space="0" w:color="auto"/>
+              <w:bottom w:val="single" w:sz="4" w:space="0" w:color="auto"/>
+              <w:right w:val="single" w:sz="4" w:space="0" w:color="auto"/>
+            </w:tcBorders>
+            <w:shd w:val="clear" w:color="000000" w:fill="FFFFFF"/>
+            <w:noWrap/>
+            <w:vAlign w:val="bottom"/>
+            <w:hideMark/>
+          </w:tcPr>
+          <w:p>
+            <w:pPr>
+              <w:spacing w:after="0" w:line="240" w:lineRule="auto"/>
+              <w:jc w:val="center"/>
+              <w:rPr>
+                <w:rFonts w:ascii="Aptos Narrow" w:eastAsia="Times New Roman" w:hAnsi="Aptos Narrow" w:cs="Times New Roman"/>
+                <w:color w:val="000000"/>
+                <w:kern w:val="0"/>
+                <w:lang w:eastAsia="es-AR"/>
+                <w14:ligatures w14:val="none"/>
+              </w:rPr>
+            </w:pPr>
+            <w:r>
+              <w:rPr>
+                <w:rFonts w:ascii="Aptos Narrow" w:eastAsia="Times New Roman" w:hAnsi="Aptos Narrow" w:cs="Times New Roman"/>
+                <w:color w:val="000000"/>
+                <w:kern w:val="0"/>
+                <w:lang w:eastAsia="es-AR"/>
+                <w14:ligatures w14:val="none"/>
+              </w:rPr>
+              <w:t>7</w:t>
+            </w:r>
+          </w:p>
+        </w:tc>
+        <w:tc>
+          <w:tcPr>
+            <w:tcW w:w="1840" w:type="dxa"/>
+            <w:tcBorders>
+              <w:top w:val="nil"/>
+              <w:left w:val="nil"/>
+              <w:bottom w:val="single" w:sz="4" w:space="0" w:color="auto"/>
+              <w:right w:val="single" w:sz="4" w:space="0" w:color="auto"/>
+            </w:tcBorders>
+            <w:shd w:val="clear" w:color="000000" w:fill="FFFFFF"/>
+            <w:noWrap/>
+            <w:vAlign w:val="bottom"/>
+            <w:hideMark/>
+          </w:tcPr>
+          <w:p>
+            <w:pPr>
+              <w:spacing w:after="0" w:line="240" w:lineRule="auto"/>
+              <w:rPr>
+                <w:rFonts w:ascii="Aptos Narrow" w:eastAsia="Times New Roman" w:hAnsi="Aptos Narrow" w:cs="Times New Roman"/>
+                <w:color w:val="000000"/>
+                <w:kern w:val="0"/>
+                <w:lang w:eastAsia="es-AR"/>
+                <w14:ligatures w14:val="none"/>
+              </w:rPr>
+            </w:pPr>
+            <w:proofErr w:type="spellStart"/>
+            <w:r>
+              <w:rPr>
+                <w:rFonts w:ascii="Aptos Narrow" w:eastAsia="Times New Roman" w:hAnsi="Aptos Narrow" w:cs="Times New Roman"/>
+                <w:color w:val="000000"/>
+                <w:kern w:val="0"/>
+                <w:lang w:eastAsia="es-AR"/>
+                <w14:ligatures w14:val="none"/>
+              </w:rPr>
+              <w:t>VerProductos</w:t>
+            </w:r>
+            <w:proofErr w:type="spellEnd"/>
+          </w:p>
+        </w:tc>
+        <w:tc>
+          <w:tcPr>
+            <w:tcW w:w="960" w:type="dxa"/>
+            <w:tcBorders>
+              <w:top w:val="nil"/>
+              <w:left w:val="nil"/>
+              <w:bottom w:val="single" w:sz="4" w:space="0" w:color="auto"/>
+              <w:right w:val="single" w:sz="8" w:space="0" w:color="auto"/>
+            </w:tcBorders>
+            <w:shd w:val="clear" w:color="000000" w:fill="FFFFFF"/>
+            <w:noWrap/>
+            <w:vAlign w:val="bottom"/>
+            <w:hideMark/>
+          </w:tcPr>
+          <w:p>
+            <w:pPr>
+              <w:spacing w:after="0" w:line="240" w:lineRule="auto"/>
+              <w:jc w:val="center"/>
+              <w:rPr>
+                <w:rFonts w:ascii="Aptos Narrow" w:eastAsia="Times New Roman" w:hAnsi="Aptos Narrow" w:cs="Times New Roman"/>
+                <w:color w:val="000000"/>
+                <w:kern w:val="0"/>
+                <w:lang w:eastAsia="es-AR"/>
+                <w14:ligatures w14:val="none"/>
+              </w:rPr>
+            </w:pPr>
+            <w:r>
+              <w:rPr>
+                <w:rFonts w:ascii="Aptos Narrow" w:eastAsia="Times New Roman" w:hAnsi="Aptos Narrow" w:cs="Times New Roman"/>
+                <w:color w:val="000000"/>
+                <w:kern w:val="0"/>
+                <w:lang w:eastAsia="es-AR"/>
+                <w14:ligatures w14:val="none"/>
+              </w:rPr>
+              <w:t>P</w:t>
+            </w:r>
+          </w:p>
+        </w:tc>
+      </w:tr>
+      <w:tr>
+        <w:trPr>
+          <w:trHeight w:val="300"/>
+          <w:jc w:val="center"/>
+        </w:trPr>
+        <w:tc>
+          <w:tcPr>
+            <w:tcW w:w="1060" w:type="dxa"/>
+            <w:tcBorders>
+              <w:top w:val="nil"/>
+              <w:left w:val="single" w:sz="8" w:space="0" w:color="auto"/>
+              <w:bottom w:val="single" w:sz="4" w:space="0" w:color="auto"/>
+              <w:right w:val="single" w:sz="4" w:space="0" w:color="auto"/>
+            </w:tcBorders>
+            <w:shd w:val="clear" w:color="000000" w:fill="FFFFFF"/>
+            <w:noWrap/>
+            <w:vAlign w:val="bottom"/>
+            <w:hideMark/>
+          </w:tcPr>
+          <w:p>
+            <w:pPr>
+              <w:spacing w:after="0" w:line="240" w:lineRule="auto"/>
+              <w:jc w:val="center"/>
+              <w:rPr>
+                <w:rFonts w:ascii="Aptos Narrow" w:eastAsia="Times New Roman" w:hAnsi="Aptos Narrow" w:cs="Times New Roman"/>
+                <w:color w:val="000000"/>
+                <w:kern w:val="0"/>
+                <w:lang w:eastAsia="es-AR"/>
+                <w14:ligatures w14:val="none"/>
+              </w:rPr>
+            </w:pPr>
+            <w:r>
+              <w:rPr>
+                <w:rFonts w:ascii="Aptos Narrow" w:eastAsia="Times New Roman" w:hAnsi="Aptos Narrow" w:cs="Times New Roman"/>
+                <w:color w:val="000000"/>
+                <w:kern w:val="0"/>
+                <w:lang w:eastAsia="es-AR"/>
+                <w14:ligatures w14:val="none"/>
+              </w:rPr>
+              <w:t>8</w:t>
+            </w:r>
+          </w:p>
+        </w:tc>
+        <w:tc>
+          <w:tcPr>
+            <w:tcW w:w="1840" w:type="dxa"/>
+            <w:tcBorders>
+              <w:top w:val="nil"/>
+              <w:left w:val="nil"/>
+              <w:bottom w:val="single" w:sz="4" w:space="0" w:color="auto"/>
+              <w:right w:val="single" w:sz="4" w:space="0" w:color="auto"/>
+            </w:tcBorders>
+            <w:shd w:val="clear" w:color="000000" w:fill="FFFFFF"/>
+            <w:noWrap/>
+            <w:vAlign w:val="bottom"/>
+            <w:hideMark/>
+          </w:tcPr>
+          <w:p>
+            <w:pPr>
+              <w:spacing w:after="0" w:line="240" w:lineRule="auto"/>
+              <w:rPr>
+                <w:rFonts w:ascii="Aptos Narrow" w:eastAsia="Times New Roman" w:hAnsi="Aptos Narrow" w:cs="Times New Roman"/>
+                <w:color w:val="000000"/>
+                <w:kern w:val="0"/>
+                <w:lang w:eastAsia="es-AR"/>
+                <w14:ligatures w14:val="none"/>
+              </w:rPr>
+            </w:pPr>
+            <w:proofErr w:type="spellStart"/>
+            <w:r>
+              <w:rPr>
+                <w:rFonts w:ascii="Aptos Narrow" w:eastAsia="Times New Roman" w:hAnsi="Aptos Narrow" w:cs="Times New Roman"/>
+                <w:color w:val="000000"/>
+                <w:kern w:val="0"/>
+                <w:lang w:eastAsia="es-AR"/>
+                <w14:ligatures w14:val="none"/>
+              </w:rPr>
+              <w:t>VerIngredientes</w:t>
+            </w:r>
+            <w:proofErr w:type="spellEnd"/>
+          </w:p>
+        </w:tc>
+        <w:tc>
+          <w:tcPr>
+            <w:tcW w:w="960" w:type="dxa"/>
+            <w:tcBorders>
+              <w:top w:val="nil"/>
+              <w:left w:val="nil"/>
+              <w:bottom w:val="single" w:sz="4" w:space="0" w:color="auto"/>
+              <w:right w:val="single" w:sz="8" w:space="0" w:color="auto"/>
+            </w:tcBorders>
+            <w:shd w:val="clear" w:color="000000" w:fill="FFFFFF"/>
+            <w:noWrap/>
+            <w:vAlign w:val="bottom"/>
+            <w:hideMark/>
+          </w:tcPr>
+          <w:p>
+            <w:pPr>
+              <w:spacing w:after="0" w:line="240" w:lineRule="auto"/>
+              <w:jc w:val="center"/>
+              <w:rPr>
+                <w:rFonts w:ascii="Aptos Narrow" w:eastAsia="Times New Roman" w:hAnsi="Aptos Narrow" w:cs="Times New Roman"/>
+                <w:color w:val="000000"/>
+                <w:kern w:val="0"/>
+                <w:lang w:eastAsia="es-AR"/>
+                <w14:ligatures w14:val="none"/>
+              </w:rPr>
+            </w:pPr>
+            <w:r>
+              <w:rPr>
+                <w:rFonts w:ascii="Aptos Narrow" w:eastAsia="Times New Roman" w:hAnsi="Aptos Narrow" w:cs="Times New Roman"/>
+                <w:color w:val="000000"/>
+                <w:kern w:val="0"/>
+                <w:lang w:eastAsia="es-AR"/>
+                <w14:ligatures w14:val="none"/>
+              </w:rPr>
+              <w:t>P</w:t>
+            </w:r>
+          </w:p>
+        </w:tc>
+      </w:tr>
+      <w:tr>
+        <w:trPr>
+          <w:trHeight w:val="300"/>
+          <w:jc w:val="center"/>
+        </w:trPr>
+        <w:tc>
+          <w:tcPr>
+            <w:tcW w:w="1060" w:type="dxa"/>
+            <w:tcBorders>
+              <w:top w:val="nil"/>
+              <w:left w:val="single" w:sz="8" w:space="0" w:color="auto"/>
+              <w:bottom w:val="single" w:sz="4" w:space="0" w:color="auto"/>
+              <w:right w:val="single" w:sz="4" w:space="0" w:color="auto"/>
+            </w:tcBorders>
+            <w:shd w:val="clear" w:color="000000" w:fill="FFFFFF"/>
+            <w:noWrap/>
+            <w:vAlign w:val="bottom"/>
+            <w:hideMark/>
+          </w:tcPr>
+          <w:p>
+            <w:pPr>
+              <w:spacing w:after="0" w:line="240" w:lineRule="auto"/>
+              <w:jc w:val="center"/>
+              <w:rPr>
+                <w:rFonts w:ascii="Aptos Narrow" w:eastAsia="Times New Roman" w:hAnsi="Aptos Narrow" w:cs="Times New Roman"/>
+                <w:color w:val="000000"/>
+                <w:kern w:val="0"/>
+                <w:lang w:eastAsia="es-AR"/>
+                <w14:ligatures w14:val="none"/>
+              </w:rPr>
+            </w:pPr>
+            <w:r>
+              <w:rPr>
+                <w:rFonts w:ascii="Aptos Narrow" w:eastAsia="Times New Roman" w:hAnsi="Aptos Narrow" w:cs="Times New Roman"/>
+                <w:color w:val="000000"/>
+                <w:kern w:val="0"/>
+                <w:lang w:eastAsia="es-AR"/>
+                <w14:ligatures w14:val="none"/>
+              </w:rPr>
+              <w:t>9</w:t>
+            </w:r>
+          </w:p>
+        </w:tc>
+        <w:tc>
+          <w:tcPr>
+            <w:tcW w:w="1840" w:type="dxa"/>
+            <w:tcBorders>
+              <w:top w:val="nil"/>
+              <w:left w:val="nil"/>
+              <w:bottom w:val="single" w:sz="4" w:space="0" w:color="auto"/>
+              <w:right w:val="single" w:sz="4" w:space="0" w:color="auto"/>
+            </w:tcBorders>
+            <w:shd w:val="clear" w:color="000000" w:fill="FFFFFF"/>
+            <w:noWrap/>
+            <w:vAlign w:val="bottom"/>
+            <w:hideMark/>
+          </w:tcPr>
+          <w:p>
+            <w:pPr>
+              <w:spacing w:after="0" w:line="240" w:lineRule="auto"/>
+              <w:rPr>
+                <w:rFonts w:ascii="Aptos Narrow" w:eastAsia="Times New Roman" w:hAnsi="Aptos Narrow" w:cs="Times New Roman"/>
+                <w:color w:val="000000"/>
+                <w:kern w:val="0"/>
+                <w:lang w:eastAsia="es-AR"/>
+                <w14:ligatures w14:val="none"/>
+              </w:rPr>
+            </w:pPr>
+            <w:proofErr w:type="spellStart"/>
+            <w:r>
+              <w:rPr>
+                <w:rFonts w:ascii="Aptos Narrow" w:eastAsia="Times New Roman" w:hAnsi="Aptos Narrow" w:cs="Times New Roman"/>
+                <w:color w:val="000000"/>
+                <w:kern w:val="0"/>
+                <w:lang w:eastAsia="es-AR"/>
+                <w14:ligatures w14:val="none"/>
+              </w:rPr>
+              <w:t>NotificarPedidoListo</w:t>
+            </w:r>
+            <w:proofErr w:type="spellEnd"/>
+          </w:p>
+        </w:tc>
+        <w:tc>
+          <w:tcPr>
+            <w:tcW w:w="960" w:type="dxa"/>
+            <w:tcBorders>
+              <w:top w:val="nil"/>
+              <w:left w:val="nil"/>
+              <w:bottom w:val="single" w:sz="4" w:space="0" w:color="auto"/>
+              <w:right w:val="single" w:sz="8" w:space="0" w:color="auto"/>
+            </w:tcBorders>
+            <w:shd w:val="clear" w:color="000000" w:fill="FFFFFF"/>
+            <w:noWrap/>
+            <w:vAlign w:val="bottom"/>
+            <w:hideMark/>
+          </w:tcPr>
+          <w:p>
+            <w:pPr>
+              <w:spacing w:after="0" w:line="240" w:lineRule="auto"/>
+              <w:jc w:val="center"/>
+              <w:rPr>
+                <w:rFonts w:ascii="Aptos Narrow" w:eastAsia="Times New Roman" w:hAnsi="Aptos Narrow" w:cs="Times New Roman"/>
+                <w:color w:val="000000"/>
+                <w:kern w:val="0"/>
+                <w:lang w:eastAsia="es-AR"/>
+                <w14:ligatures w14:val="none"/>
+              </w:rPr>
+            </w:pPr>
+            <w:r>
+              <w:rPr>
+                <w:rFonts w:ascii="Aptos Narrow" w:eastAsia="Times New Roman" w:hAnsi="Aptos Narrow" w:cs="Times New Roman"/>
+                <w:color w:val="000000"/>
+                <w:kern w:val="0"/>
+                <w:lang w:eastAsia="es-AR"/>
+                <w14:ligatures w14:val="none"/>
+              </w:rPr>
+              <w:t>P</w:t>
+            </w:r>
+          </w:p>
+        </w:tc>
+      </w:tr>
+      <w:tr>
+        <w:trPr>
+          <w:trHeight w:val="300"/>
+          <w:jc w:val="center"/>
+        </w:trPr>
+        <w:tc>
+          <w:tcPr>
+            <w:tcW w:w="1060" w:type="dxa"/>
+            <w:tcBorders>
+              <w:top w:val="nil"/>
+              <w:left w:val="single" w:sz="8" w:space="0" w:color="auto"/>
+              <w:bottom w:val="single" w:sz="4" w:space="0" w:color="auto"/>
+              <w:right w:val="single" w:sz="4" w:space="0" w:color="auto"/>
+            </w:tcBorders>
+            <w:shd w:val="clear" w:color="000000" w:fill="FFFFFF"/>
+            <w:noWrap/>
+            <w:vAlign w:val="bottom"/>
+            <w:hideMark/>
+          </w:tcPr>
+          <w:p>
+            <w:pPr>
+              <w:spacing w:after="0" w:line="240" w:lineRule="auto"/>
+              <w:jc w:val="center"/>
+              <w:rPr>
+                <w:rFonts w:ascii="Aptos Narrow" w:eastAsia="Times New Roman" w:hAnsi="Aptos Narrow" w:cs="Times New Roman"/>
+                <w:color w:val="000000"/>
+                <w:kern w:val="0"/>
+                <w:lang w:eastAsia="es-AR"/>
+                <w14:ligatures w14:val="none"/>
+              </w:rPr>
+            </w:pPr>
+            <w:r>
+              <w:rPr>
+                <w:rFonts w:ascii="Aptos Narrow" w:eastAsia="Times New Roman" w:hAnsi="Aptos Narrow" w:cs="Times New Roman"/>
+                <w:color w:val="000000"/>
+                <w:kern w:val="0"/>
+                <w:lang w:eastAsia="es-AR"/>
+                <w14:ligatures w14:val="none"/>
+              </w:rPr>
+              <w:t>10</w:t>
+            </w:r>
+          </w:p>
+        </w:tc>
+        <w:tc>
+          <w:tcPr>
+            <w:tcW w:w="1840" w:type="dxa"/>
+            <w:tcBorders>
+              <w:top w:val="nil"/>
+              <w:left w:val="nil"/>
+              <w:bottom w:val="single" w:sz="4" w:space="0" w:color="auto"/>
+              <w:right w:val="single" w:sz="4" w:space="0" w:color="auto"/>
+            </w:tcBorders>
+            <w:shd w:val="clear" w:color="000000" w:fill="FFFFFF"/>
+            <w:noWrap/>
+            <w:vAlign w:val="bottom"/>
+            <w:hideMark/>
+          </w:tcPr>
+          <w:p>
+            <w:pPr>
+              <w:spacing w:after="0" w:line="240" w:lineRule="auto"/>
+              <w:rPr>
+                <w:rFonts w:ascii="Aptos Narrow" w:eastAsia="Times New Roman" w:hAnsi="Aptos Narrow" w:cs="Times New Roman"/>
+                <w:color w:val="000000"/>
+                <w:kern w:val="0"/>
+                <w:lang w:eastAsia="es-AR"/>
+                <w14:ligatures w14:val="none"/>
+              </w:rPr>
+            </w:pPr>
+            <w:proofErr w:type="spellStart"/>
+            <w:r>
+              <w:rPr>
+                <w:rFonts w:ascii="Aptos Narrow" w:eastAsia="Times New Roman" w:hAnsi="Aptos Narrow" w:cs="Times New Roman"/>
+                <w:color w:val="000000"/>
+                <w:kern w:val="0"/>
+                <w:lang w:eastAsia="es-AR"/>
+                <w14:ligatures w14:val="none"/>
+              </w:rPr>
+              <w:t>VerificarPedido</w:t>
+            </w:r>
+            <w:proofErr w:type="spellEnd"/>
+          </w:p>
+        </w:tc>
+        <w:tc>
+          <w:tcPr>
+            <w:tcW w:w="960" w:type="dxa"/>
+            <w:tcBorders>
+              <w:top w:val="nil"/>
+              <w:left w:val="nil"/>
+              <w:bottom w:val="single" w:sz="4" w:space="0" w:color="auto"/>
+              <w:right w:val="single" w:sz="8" w:space="0" w:color="auto"/>
+            </w:tcBorders>
+            <w:shd w:val="clear" w:color="000000" w:fill="FFFFFF"/>
+            <w:noWrap/>
+            <w:vAlign w:val="bottom"/>
+            <w:hideMark/>
+          </w:tcPr>
+          <w:p>
+            <w:pPr>
+              <w:spacing w:after="0" w:line="240" w:lineRule="auto"/>
+              <w:jc w:val="center"/>
+              <w:rPr>
+                <w:rFonts w:ascii="Aptos Narrow" w:eastAsia="Times New Roman" w:hAnsi="Aptos Narrow" w:cs="Times New Roman"/>
+                <w:color w:val="000000"/>
+                <w:kern w:val="0"/>
+                <w:lang w:eastAsia="es-AR"/>
+                <w14:ligatures w14:val="none"/>
+              </w:rPr>
+            </w:pPr>
+            <w:r>
+              <w:rPr>
+                <w:rFonts w:ascii="Aptos Narrow" w:eastAsia="Times New Roman" w:hAnsi="Aptos Narrow" w:cs="Times New Roman"/>
+                <w:color w:val="000000"/>
+                <w:kern w:val="0"/>
+                <w:lang w:eastAsia="es-AR"/>
+                <w14:ligatures w14:val="none"/>
+              </w:rPr>
+              <w:t>P</w:t>
+            </w:r>
+          </w:p>
+        </w:tc>
+      </w:tr>
+      <w:tr>
+        <w:trPr>
+          <w:trHeight w:val="300"/>
+          <w:jc w:val="center"/>
+        </w:trPr>
+        <w:tc>
+          <w:tcPr>
+            <w:tcW w:w="1060" w:type="dxa"/>
+            <w:tcBorders>
+              <w:top w:val="nil"/>
+              <w:left w:val="single" w:sz="8" w:space="0" w:color="auto"/>
+              <w:bottom w:val="single" w:sz="4" w:space="0" w:color="auto"/>
+              <w:right w:val="single" w:sz="4" w:space="0" w:color="auto"/>
+            </w:tcBorders>
+            <w:shd w:val="clear" w:color="000000" w:fill="FFFFFF"/>
+            <w:noWrap/>
+            <w:vAlign w:val="bottom"/>
+            <w:hideMark/>
+          </w:tcPr>
+          <w:p>
+            <w:pPr>
+              <w:spacing w:after="0" w:line="240" w:lineRule="auto"/>
+              <w:jc w:val="center"/>
+              <w:rPr>
+                <w:rFonts w:ascii="Aptos Narrow" w:eastAsia="Times New Roman" w:hAnsi="Aptos Narrow" w:cs="Times New Roman"/>
+                <w:color w:val="000000"/>
+                <w:kern w:val="0"/>
+                <w:lang w:eastAsia="es-AR"/>
+                <w14:ligatures w14:val="none"/>
+              </w:rPr>
+            </w:pPr>
+            <w:r>
+              <w:rPr>
+                <w:rFonts w:ascii="Aptos Narrow" w:eastAsia="Times New Roman" w:hAnsi="Aptos Narrow" w:cs="Times New Roman"/>
+                <w:color w:val="000000"/>
+                <w:kern w:val="0"/>
+                <w:lang w:eastAsia="es-AR"/>
+                <w14:ligatures w14:val="none"/>
+              </w:rPr>
+              <w:t>11</w:t>
+            </w:r>
+          </w:p>
+        </w:tc>
+        <w:tc>
+          <w:tcPr>
+            <w:tcW w:w="1840" w:type="dxa"/>
+            <w:tcBorders>
+              <w:top w:val="nil"/>
+              <w:left w:val="nil"/>
+              <w:bottom w:val="single" w:sz="4" w:space="0" w:color="auto"/>
+              <w:right w:val="single" w:sz="4" w:space="0" w:color="auto"/>
+            </w:tcBorders>
+            <w:shd w:val="clear" w:color="000000" w:fill="FFFFFF"/>
+            <w:noWrap/>
+            <w:vAlign w:val="bottom"/>
+            <w:hideMark/>
+          </w:tcPr>
+          <w:p>
+            <w:pPr>
+              <w:spacing w:after="0" w:line="240" w:lineRule="auto"/>
+              <w:rPr>
+                <w:rFonts w:ascii="Aptos Narrow" w:eastAsia="Times New Roman" w:hAnsi="Aptos Narrow" w:cs="Times New Roman"/>
+                <w:color w:val="000000"/>
+                <w:kern w:val="0"/>
+                <w:lang w:eastAsia="es-AR"/>
+                <w14:ligatures w14:val="none"/>
+              </w:rPr>
+            </w:pPr>
+            <w:proofErr w:type="spellStart"/>
+            <w:r>
+              <w:rPr>
+                <w:rFonts w:ascii="Aptos Narrow" w:eastAsia="Times New Roman" w:hAnsi="Aptos Narrow" w:cs="Times New Roman"/>
+                <w:color w:val="000000"/>
+                <w:kern w:val="0"/>
+                <w:lang w:eastAsia="es-AR"/>
+                <w14:ligatures w14:val="none"/>
+              </w:rPr>
+              <w:t>GenerarComanda</w:t>
+            </w:r>
+            <w:proofErr w:type="spellEnd"/>
+          </w:p>
+        </w:tc>
+        <w:tc>
+          <w:tcPr>
+            <w:tcW w:w="960" w:type="dxa"/>
+            <w:tcBorders>
+              <w:top w:val="nil"/>
+              <w:left w:val="nil"/>
+              <w:bottom w:val="single" w:sz="4" w:space="0" w:color="auto"/>
+              <w:right w:val="single" w:sz="8" w:space="0" w:color="auto"/>
+            </w:tcBorders>
+            <w:shd w:val="clear" w:color="000000" w:fill="FFFFFF"/>
+            <w:noWrap/>
+            <w:vAlign w:val="bottom"/>
+            <w:hideMark/>
+          </w:tcPr>
+          <w:p>
+            <w:pPr>
+              <w:spacing w:after="0" w:line="240" w:lineRule="auto"/>
+              <w:jc w:val="center"/>
+              <w:rPr>
+                <w:rFonts w:ascii="Aptos Narrow" w:eastAsia="Times New Roman" w:hAnsi="Aptos Narrow" w:cs="Times New Roman"/>
+                <w:color w:val="000000"/>
+                <w:kern w:val="0"/>
+                <w:lang w:eastAsia="es-AR"/>
+                <w14:ligatures w14:val="none"/>
+              </w:rPr>
+            </w:pPr>
+            <w:r>
+              <w:rPr>
+                <w:rFonts w:ascii="Aptos Narrow" w:eastAsia="Times New Roman" w:hAnsi="Aptos Narrow" w:cs="Times New Roman"/>
+                <w:color w:val="000000"/>
+                <w:kern w:val="0"/>
+                <w:lang w:eastAsia="es-AR"/>
+                <w14:ligatures w14:val="none"/>
+              </w:rPr>
+              <w:t>P</w:t>
+            </w:r>
+          </w:p>
+        </w:tc>
+      </w:tr>
+      <w:tr>
+        <w:trPr>
+          <w:trHeight w:val="300"/>
+          <w:jc w:val="center"/>
+        </w:trPr>
+        <w:tc>
+          <w:tcPr>
+            <w:tcW w:w="1060" w:type="dxa"/>
+            <w:tcBorders>
+              <w:top w:val="nil"/>
+              <w:left w:val="single" w:sz="8" w:space="0" w:color="auto"/>
+              <w:bottom w:val="single" w:sz="4" w:space="0" w:color="auto"/>
+              <w:right w:val="single" w:sz="4" w:space="0" w:color="auto"/>
+            </w:tcBorders>
+            <w:shd w:val="clear" w:color="000000" w:fill="FFFFFF"/>
+            <w:noWrap/>
+            <w:vAlign w:val="bottom"/>
+            <w:hideMark/>
+          </w:tcPr>
+          <w:p>
+            <w:pPr>
+              <w:spacing w:after="0" w:line="240" w:lineRule="auto"/>
+              <w:jc w:val="center"/>
+              <w:rPr>
+                <w:rFonts w:ascii="Aptos Narrow" w:eastAsia="Times New Roman" w:hAnsi="Aptos Narrow" w:cs="Times New Roman"/>
+                <w:color w:val="000000"/>
+                <w:kern w:val="0"/>
+                <w:lang w:eastAsia="es-AR"/>
+                <w14:ligatures w14:val="none"/>
+              </w:rPr>
+            </w:pPr>
+            <w:r>
+              <w:rPr>
+                <w:rFonts w:ascii="Aptos Narrow" w:eastAsia="Times New Roman" w:hAnsi="Aptos Narrow" w:cs="Times New Roman"/>
+                <w:color w:val="000000"/>
+                <w:kern w:val="0"/>
+                <w:lang w:eastAsia="es-AR"/>
+                <w14:ligatures w14:val="none"/>
+              </w:rPr>
+              <w:t>12</w:t>
+            </w:r>
+          </w:p>
+        </w:tc>
+        <w:tc>
+          <w:tcPr>
+            <w:tcW w:w="1840" w:type="dxa"/>
+            <w:tcBorders>
+              <w:top w:val="nil"/>
+              <w:left w:val="nil"/>
+              <w:bottom w:val="single" w:sz="4" w:space="0" w:color="auto"/>
+              <w:right w:val="single" w:sz="4" w:space="0" w:color="auto"/>
+            </w:tcBorders>
+            <w:shd w:val="clear" w:color="000000" w:fill="FFFFFF"/>
+            <w:noWrap/>
+            <w:vAlign w:val="bottom"/>
+            <w:hideMark/>
+          </w:tcPr>
+          <w:p>
+            <w:pPr>
+              <w:spacing w:after="0" w:line="240" w:lineRule="auto"/>
+              <w:rPr>
+                <w:rFonts w:ascii="Aptos Narrow" w:eastAsia="Times New Roman" w:hAnsi="Aptos Narrow" w:cs="Times New Roman"/>
+                <w:color w:val="000000"/>
+                <w:kern w:val="0"/>
+                <w:lang w:eastAsia="es-AR"/>
+                <w14:ligatures w14:val="none"/>
+              </w:rPr>
+            </w:pPr>
+            <w:proofErr w:type="spellStart"/>
+            <w:r>
+              <w:rPr>
+                <w:rFonts w:ascii="Aptos Narrow" w:eastAsia="Times New Roman" w:hAnsi="Aptos Narrow" w:cs="Times New Roman"/>
+                <w:color w:val="000000"/>
+                <w:kern w:val="0"/>
+                <w:lang w:eastAsia="es-AR"/>
+                <w14:ligatures w14:val="none"/>
+              </w:rPr>
+              <w:t>VerComanda</w:t>
+            </w:r>
+            <w:proofErr w:type="spellEnd"/>
+          </w:p>
+        </w:tc>
+        <w:tc>
+          <w:tcPr>
+            <w:tcW w:w="960" w:type="dxa"/>
+            <w:tcBorders>
+              <w:top w:val="nil"/>
+              <w:left w:val="nil"/>
+              <w:bottom w:val="single" w:sz="4" w:space="0" w:color="auto"/>
+              <w:right w:val="single" w:sz="8" w:space="0" w:color="auto"/>
+            </w:tcBorders>
+            <w:shd w:val="clear" w:color="000000" w:fill="FFFFFF"/>
+            <w:noWrap/>
+            <w:vAlign w:val="bottom"/>
+            <w:hideMark/>
+          </w:tcPr>
+          <w:p>
+            <w:pPr>
+              <w:spacing w:after="0" w:line="240" w:lineRule="auto"/>
+              <w:jc w:val="center"/>
+              <w:rPr>
+                <w:rFonts w:ascii="Aptos Narrow" w:eastAsia="Times New Roman" w:hAnsi="Aptos Narrow" w:cs="Times New Roman"/>
+                <w:color w:val="000000"/>
+                <w:kern w:val="0"/>
+                <w:lang w:eastAsia="es-AR"/>
+                <w14:ligatures w14:val="none"/>
+              </w:rPr>
+            </w:pPr>
+            <w:r>
+              <w:rPr>
+                <w:rFonts w:ascii="Aptos Narrow" w:eastAsia="Times New Roman" w:hAnsi="Aptos Narrow" w:cs="Times New Roman"/>
+                <w:color w:val="000000"/>
+                <w:kern w:val="0"/>
+                <w:lang w:eastAsia="es-AR"/>
+                <w14:ligatures w14:val="none"/>
+              </w:rPr>
+              <w:t>P</w:t>
+            </w:r>
+          </w:p>
+        </w:tc>
+      </w:tr>
+      <w:tr>
+        <w:trPr>
+          <w:trHeight w:val="300"/>
+          <w:jc w:val="center"/>
+        </w:trPr>
+        <w:tc>
+          <w:tcPr>
+            <w:tcW w:w="1060" w:type="dxa"/>
+            <w:tcBorders>
+              <w:top w:val="nil"/>
+              <w:left w:val="single" w:sz="8" w:space="0" w:color="auto"/>
+              <w:bottom w:val="single" w:sz="4" w:space="0" w:color="auto"/>
+              <w:right w:val="single" w:sz="4" w:space="0" w:color="auto"/>
+            </w:tcBorders>
+            <w:shd w:val="clear" w:color="000000" w:fill="FFFFFF"/>
+            <w:noWrap/>
+            <w:vAlign w:val="bottom"/>
+            <w:hideMark/>
+          </w:tcPr>
+          <w:p>
+            <w:pPr>
+              <w:spacing w:after="0" w:line="240" w:lineRule="auto"/>
+              <w:jc w:val="center"/>
+              <w:rPr>
+                <w:rFonts w:ascii="Aptos Narrow" w:eastAsia="Times New Roman" w:hAnsi="Aptos Narrow" w:cs="Times New Roman"/>
+                <w:color w:val="000000"/>
+                <w:kern w:val="0"/>
+                <w:lang w:eastAsia="es-AR"/>
+                <w14:ligatures w14:val="none"/>
+              </w:rPr>
+            </w:pPr>
+            <w:r>
+              <w:rPr>
+                <w:rFonts w:ascii="Aptos Narrow" w:eastAsia="Times New Roman" w:hAnsi="Aptos Narrow" w:cs="Times New Roman"/>
+                <w:color w:val="000000"/>
+                <w:kern w:val="0"/>
+                <w:lang w:eastAsia="es-AR"/>
+                <w14:ligatures w14:val="none"/>
+              </w:rPr>
+              <w:t>13</w:t>
+            </w:r>
+          </w:p>
+        </w:tc>
+        <w:tc>
+          <w:tcPr>
+            <w:tcW w:w="1840" w:type="dxa"/>
+            <w:tcBorders>
+              <w:top w:val="nil"/>
+              <w:left w:val="nil"/>
+              <w:bottom w:val="single" w:sz="4" w:space="0" w:color="auto"/>
+              <w:right w:val="single" w:sz="4" w:space="0" w:color="auto"/>
+            </w:tcBorders>
+            <w:shd w:val="clear" w:color="000000" w:fill="FFFFFF"/>
+            <w:noWrap/>
+            <w:vAlign w:val="bottom"/>
+            <w:hideMark/>
+          </w:tcPr>
+          <w:p>
+            <w:pPr>
+              <w:spacing w:after="0" w:line="240" w:lineRule="auto"/>
+              <w:rPr>
+                <w:rFonts w:ascii="Aptos Narrow" w:eastAsia="Times New Roman" w:hAnsi="Aptos Narrow" w:cs="Times New Roman"/>
+                <w:color w:val="000000"/>
+                <w:kern w:val="0"/>
+                <w:lang w:eastAsia="es-AR"/>
+                <w14:ligatures w14:val="none"/>
+              </w:rPr>
+            </w:pPr>
+            <w:proofErr w:type="spellStart"/>
+            <w:r>
+              <w:rPr>
+                <w:rFonts w:ascii="Aptos Narrow" w:eastAsia="Times New Roman" w:hAnsi="Aptos Narrow" w:cs="Times New Roman"/>
+                <w:color w:val="000000"/>
+                <w:kern w:val="0"/>
+                <w:lang w:eastAsia="es-AR"/>
+                <w14:ligatures w14:val="none"/>
+              </w:rPr>
+              <w:t>GestorUsuario</w:t>
+            </w:r>
+            <w:proofErr w:type="spellEnd"/>
+          </w:p>
+        </w:tc>
+        <w:tc>
+          <w:tcPr>
+            <w:tcW w:w="960" w:type="dxa"/>
+            <w:tcBorders>
+              <w:top w:val="nil"/>
+              <w:left w:val="nil"/>
+              <w:bottom w:val="single" w:sz="4" w:space="0" w:color="auto"/>
+              <w:right w:val="single" w:sz="8" w:space="0" w:color="auto"/>
+            </w:tcBorders>
+            <w:shd w:val="clear" w:color="000000" w:fill="FFFFFF"/>
+            <w:noWrap/>
+            <w:vAlign w:val="bottom"/>
+            <w:hideMark/>
+          </w:tcPr>
+          <w:p>
+            <w:pPr>
+              <w:spacing w:after="0" w:line="240" w:lineRule="auto"/>
+              <w:jc w:val="center"/>
+              <w:rPr>
+                <w:rFonts w:ascii="Aptos Narrow" w:eastAsia="Times New Roman" w:hAnsi="Aptos Narrow" w:cs="Times New Roman"/>
+                <w:color w:val="000000"/>
+                <w:kern w:val="0"/>
+                <w:lang w:eastAsia="es-AR"/>
+                <w14:ligatures w14:val="none"/>
+              </w:rPr>
+            </w:pPr>
+            <w:r>
+              <w:rPr>
+                <w:rFonts w:ascii="Aptos Narrow" w:eastAsia="Times New Roman" w:hAnsi="Aptos Narrow" w:cs="Times New Roman"/>
+                <w:color w:val="000000"/>
+                <w:kern w:val="0"/>
+                <w:lang w:eastAsia="es-AR"/>
+                <w14:ligatures w14:val="none"/>
+              </w:rPr>
+              <w:t>P</w:t>
+            </w:r>
+          </w:p>
+        </w:tc>
+      </w:tr>
+      <w:tr>
+        <w:trPr>
+          <w:trHeight w:val="300"/>
+          <w:jc w:val="center"/>
+        </w:trPr>
+        <w:tc>
+          <w:tcPr>
+            <w:tcW w:w="1060" w:type="dxa"/>
+            <w:tcBorders>
+              <w:top w:val="nil"/>
+              <w:left w:val="single" w:sz="8" w:space="0" w:color="auto"/>
+              <w:bottom w:val="single" w:sz="4" w:space="0" w:color="auto"/>
+              <w:right w:val="single" w:sz="4" w:space="0" w:color="auto"/>
+            </w:tcBorders>
+            <w:shd w:val="clear" w:color="000000" w:fill="FFFFFF"/>
+            <w:noWrap/>
+            <w:vAlign w:val="bottom"/>
+            <w:hideMark/>
+          </w:tcPr>
+          <w:p>
+            <w:pPr>
+              <w:spacing w:after="0" w:line="240" w:lineRule="auto"/>
+              <w:jc w:val="center"/>
+              <w:rPr>
+                <w:rFonts w:ascii="Aptos Narrow" w:eastAsia="Times New Roman" w:hAnsi="Aptos Narrow" w:cs="Times New Roman"/>
+                <w:color w:val="000000"/>
+                <w:kern w:val="0"/>
+                <w:lang w:eastAsia="es-AR"/>
+                <w14:ligatures w14:val="none"/>
+              </w:rPr>
+            </w:pPr>
+            <w:r>
+              <w:rPr>
+                <w:rFonts w:ascii="Aptos Narrow" w:eastAsia="Times New Roman" w:hAnsi="Aptos Narrow" w:cs="Times New Roman"/>
+                <w:color w:val="000000"/>
+                <w:kern w:val="0"/>
+                <w:lang w:eastAsia="es-AR"/>
+                <w14:ligatures w14:val="none"/>
+              </w:rPr>
+              <w:t>14</w:t>
+            </w:r>
+          </w:p>
+        </w:tc>
+        <w:tc>
+          <w:tcPr>
+            <w:tcW w:w="1840" w:type="dxa"/>
+            <w:tcBorders>
+              <w:top w:val="nil"/>
+              <w:left w:val="nil"/>
+              <w:bottom w:val="single" w:sz="4" w:space="0" w:color="auto"/>
+              <w:right w:val="single" w:sz="4" w:space="0" w:color="auto"/>
+            </w:tcBorders>
+            <w:shd w:val="clear" w:color="000000" w:fill="FFFFFF"/>
+            <w:noWrap/>
+            <w:vAlign w:val="bottom"/>
+            <w:hideMark/>
+          </w:tcPr>
+          <w:p>
+            <w:pPr>
+              <w:spacing w:after="0" w:line="240" w:lineRule="auto"/>
+              <w:rPr>
+                <w:rFonts w:ascii="Aptos Narrow" w:eastAsia="Times New Roman" w:hAnsi="Aptos Narrow" w:cs="Times New Roman"/>
+                <w:color w:val="000000"/>
+                <w:kern w:val="0"/>
+                <w:lang w:eastAsia="es-AR"/>
+                <w14:ligatures w14:val="none"/>
+              </w:rPr>
+            </w:pPr>
+            <w:proofErr w:type="spellStart"/>
+            <w:r>
+              <w:rPr>
+                <w:rFonts w:ascii="Aptos Narrow" w:eastAsia="Times New Roman" w:hAnsi="Aptos Narrow" w:cs="Times New Roman"/>
+                <w:color w:val="000000"/>
+                <w:kern w:val="0"/>
+                <w:lang w:eastAsia="es-AR"/>
+                <w14:ligatures w14:val="none"/>
+              </w:rPr>
+              <w:t>GestorPerfil</w:t>
+            </w:r>
+            <w:proofErr w:type="spellEnd"/>
+          </w:p>
+        </w:tc>
+        <w:tc>
+          <w:tcPr>
+            <w:tcW w:w="960" w:type="dxa"/>
+            <w:tcBorders>
+              <w:top w:val="nil"/>
+              <w:left w:val="nil"/>
+              <w:bottom w:val="single" w:sz="4" w:space="0" w:color="auto"/>
+              <w:right w:val="single" w:sz="8" w:space="0" w:color="auto"/>
+            </w:tcBorders>
+            <w:shd w:val="clear" w:color="000000" w:fill="FFFFFF"/>
+            <w:noWrap/>
+            <w:vAlign w:val="bottom"/>
+            <w:hideMark/>
+          </w:tcPr>
+          <w:p>
+            <w:pPr>
+              <w:spacing w:after="0" w:line="240" w:lineRule="auto"/>
+              <w:jc w:val="center"/>
+              <w:rPr>
+                <w:rFonts w:ascii="Aptos Narrow" w:eastAsia="Times New Roman" w:hAnsi="Aptos Narrow" w:cs="Times New Roman"/>
+                <w:color w:val="000000"/>
+                <w:kern w:val="0"/>
+                <w:lang w:eastAsia="es-AR"/>
+                <w14:ligatures w14:val="none"/>
+              </w:rPr>
+            </w:pPr>
+            <w:r>
+              <w:rPr>
+                <w:rFonts w:ascii="Aptos Narrow" w:eastAsia="Times New Roman" w:hAnsi="Aptos Narrow" w:cs="Times New Roman"/>
+                <w:color w:val="000000"/>
+                <w:kern w:val="0"/>
+                <w:lang w:eastAsia="es-AR"/>
+                <w14:ligatures w14:val="none"/>
+              </w:rPr>
+              <w:t>P</w:t>
+            </w:r>
+          </w:p>
+        </w:tc>
+      </w:tr>
+      <w:tr>
+        <w:trPr>
+          <w:trHeight w:val="300"/>
+          <w:jc w:val="center"/>
+        </w:trPr>
+        <w:tc>
+          <w:tcPr>
+            <w:tcW w:w="1060" w:type="dxa"/>
+            <w:tcBorders>
+              <w:top w:val="nil"/>
+              <w:left w:val="single" w:sz="8" w:space="0" w:color="auto"/>
+              <w:bottom w:val="single" w:sz="4" w:space="0" w:color="auto"/>
+              <w:right w:val="single" w:sz="4" w:space="0" w:color="auto"/>
+            </w:tcBorders>
+            <w:shd w:val="clear" w:color="000000" w:fill="FFFFFF"/>
+            <w:noWrap/>
+            <w:vAlign w:val="bottom"/>
+            <w:hideMark/>
+          </w:tcPr>
+          <w:p>
+            <w:pPr>
+              <w:spacing w:after="0" w:line="240" w:lineRule="auto"/>
+              <w:jc w:val="center"/>
+              <w:rPr>
+                <w:rFonts w:ascii="Aptos Narrow" w:eastAsia="Times New Roman" w:hAnsi="Aptos Narrow" w:cs="Times New Roman"/>
+                <w:color w:val="000000"/>
+                <w:kern w:val="0"/>
+                <w:lang w:eastAsia="es-AR"/>
+                <w14:ligatures w14:val="none"/>
+              </w:rPr>
+            </w:pPr>
+            <w:r>
+              <w:rPr>
+                <w:rFonts w:ascii="Aptos Narrow" w:eastAsia="Times New Roman" w:hAnsi="Aptos Narrow" w:cs="Times New Roman"/>
+                <w:color w:val="000000"/>
+                <w:kern w:val="0"/>
+                <w:lang w:eastAsia="es-AR"/>
+                <w14:ligatures w14:val="none"/>
+              </w:rPr>
+              <w:t>15</w:t>
+            </w:r>
+          </w:p>
+        </w:tc>
+        <w:tc>
+          <w:tcPr>
+            <w:tcW w:w="1840" w:type="dxa"/>
+            <w:tcBorders>
+              <w:top w:val="nil"/>
+              <w:left w:val="nil"/>
+              <w:bottom w:val="single" w:sz="4" w:space="0" w:color="auto"/>
+              <w:right w:val="single" w:sz="4" w:space="0" w:color="auto"/>
+            </w:tcBorders>
+            <w:shd w:val="clear" w:color="000000" w:fill="FFFFFF"/>
+            <w:noWrap/>
+            <w:vAlign w:val="bottom"/>
+            <w:hideMark/>
+          </w:tcPr>
+          <w:p>
+            <w:pPr>
+              <w:spacing w:after="0" w:line="240" w:lineRule="auto"/>
+              <w:rPr>
+                <w:rFonts w:ascii="Aptos Narrow" w:eastAsia="Times New Roman" w:hAnsi="Aptos Narrow" w:cs="Times New Roman"/>
+                <w:color w:val="000000"/>
+                <w:kern w:val="0"/>
+                <w:lang w:eastAsia="es-AR"/>
+                <w14:ligatures w14:val="none"/>
+              </w:rPr>
+            </w:pPr>
+            <w:proofErr w:type="spellStart"/>
+            <w:r>
+              <w:rPr>
+                <w:rFonts w:ascii="Aptos Narrow" w:eastAsia="Times New Roman" w:hAnsi="Aptos Narrow" w:cs="Times New Roman"/>
+                <w:color w:val="000000"/>
+                <w:kern w:val="0"/>
+                <w:lang w:eastAsia="es-AR"/>
+                <w14:ligatures w14:val="none"/>
+              </w:rPr>
+              <w:t>GestorIdioma</w:t>
+            </w:r>
+            <w:proofErr w:type="spellEnd"/>
+          </w:p>
+        </w:tc>
+        <w:tc>
+          <w:tcPr>
+            <w:tcW w:w="960" w:type="dxa"/>
+            <w:tcBorders>
+              <w:top w:val="nil"/>
+              <w:left w:val="nil"/>
+              <w:bottom w:val="single" w:sz="4" w:space="0" w:color="auto"/>
+              <w:right w:val="single" w:sz="8" w:space="0" w:color="auto"/>
+            </w:tcBorders>
+            <w:shd w:val="clear" w:color="000000" w:fill="FFFFFF"/>
+            <w:noWrap/>
+            <w:vAlign w:val="bottom"/>
+            <w:hideMark/>
+          </w:tcPr>
+          <w:p>
+            <w:pPr>
+              <w:spacing w:after="0" w:line="240" w:lineRule="auto"/>
+              <w:jc w:val="center"/>
+              <w:rPr>
+                <w:rFonts w:ascii="Aptos Narrow" w:eastAsia="Times New Roman" w:hAnsi="Aptos Narrow" w:cs="Times New Roman"/>
+                <w:color w:val="000000"/>
+                <w:kern w:val="0"/>
+                <w:lang w:eastAsia="es-AR"/>
+                <w14:ligatures w14:val="none"/>
+              </w:rPr>
+            </w:pPr>
+            <w:r>
+              <w:rPr>
+                <w:rFonts w:ascii="Aptos Narrow" w:eastAsia="Times New Roman" w:hAnsi="Aptos Narrow" w:cs="Times New Roman"/>
+                <w:color w:val="000000"/>
+                <w:kern w:val="0"/>
+                <w:lang w:eastAsia="es-AR"/>
+                <w14:ligatures w14:val="none"/>
+              </w:rPr>
+              <w:t>P</w:t>
+            </w:r>
+          </w:p>
+        </w:tc>
+      </w:tr>
+      <w:tr>
+        <w:trPr>
+          <w:trHeight w:val="300"/>
+          <w:jc w:val="center"/>
+        </w:trPr>
+        <w:tc>
+          <w:tcPr>
+            <w:tcW w:w="1060" w:type="dxa"/>
+            <w:tcBorders>
+              <w:top w:val="nil"/>
+              <w:left w:val="single" w:sz="8" w:space="0" w:color="auto"/>
+              <w:bottom w:val="single" w:sz="4" w:space="0" w:color="auto"/>
+              <w:right w:val="single" w:sz="4" w:space="0" w:color="auto"/>
+            </w:tcBorders>
+            <w:shd w:val="clear" w:color="000000" w:fill="FFFFFF"/>
+            <w:noWrap/>
+            <w:vAlign w:val="bottom"/>
+            <w:hideMark/>
+          </w:tcPr>
+          <w:p>
+            <w:pPr>
+              <w:spacing w:after="0" w:line="240" w:lineRule="auto"/>
+              <w:jc w:val="center"/>
+              <w:rPr>
+                <w:rFonts w:ascii="Aptos Narrow" w:eastAsia="Times New Roman" w:hAnsi="Aptos Narrow" w:cs="Times New Roman"/>
+                <w:color w:val="000000"/>
+                <w:kern w:val="0"/>
+                <w:lang w:eastAsia="es-AR"/>
+                <w14:ligatures w14:val="none"/>
+              </w:rPr>
+            </w:pPr>
+            <w:r>
+              <w:rPr>
+                <w:rFonts w:ascii="Aptos Narrow" w:eastAsia="Times New Roman" w:hAnsi="Aptos Narrow" w:cs="Times New Roman"/>
+                <w:color w:val="000000"/>
+                <w:kern w:val="0"/>
+                <w:lang w:eastAsia="es-AR"/>
+                <w14:ligatures w14:val="none"/>
+              </w:rPr>
+              <w:t>16</w:t>
+            </w:r>
+          </w:p>
+        </w:tc>
+        <w:tc>
+          <w:tcPr>
+            <w:tcW w:w="1840" w:type="dxa"/>
+            <w:tcBorders>
+              <w:top w:val="nil"/>
+              <w:left w:val="nil"/>
+              <w:bottom w:val="single" w:sz="4" w:space="0" w:color="auto"/>
+              <w:right w:val="single" w:sz="4" w:space="0" w:color="auto"/>
+            </w:tcBorders>
+            <w:shd w:val="clear" w:color="000000" w:fill="FFFFFF"/>
+            <w:noWrap/>
+            <w:vAlign w:val="bottom"/>
+            <w:hideMark/>
+          </w:tcPr>
+          <w:p>
+            <w:pPr>
+              <w:spacing w:after="0" w:line="240" w:lineRule="auto"/>
+              <w:rPr>
+                <w:rFonts w:ascii="Aptos Narrow" w:eastAsia="Times New Roman" w:hAnsi="Aptos Narrow" w:cs="Times New Roman"/>
+                <w:color w:val="000000"/>
+                <w:kern w:val="0"/>
+                <w:lang w:eastAsia="es-AR"/>
+                <w14:ligatures w14:val="none"/>
+              </w:rPr>
+            </w:pPr>
+            <w:proofErr w:type="spellStart"/>
+            <w:r>
+              <w:rPr>
+                <w:rFonts w:ascii="Aptos Narrow" w:eastAsia="Times New Roman" w:hAnsi="Aptos Narrow" w:cs="Times New Roman"/>
+                <w:color w:val="000000"/>
+                <w:kern w:val="0"/>
+                <w:lang w:eastAsia="es-AR"/>
+                <w14:ligatures w14:val="none"/>
+              </w:rPr>
+              <w:t>GestionarAdmin</w:t>
+            </w:r>
+            <w:proofErr w:type="spellEnd"/>
+          </w:p>
+        </w:tc>
+        <w:tc>
+          <w:tcPr>
+            <w:tcW w:w="960" w:type="dxa"/>
+            <w:tcBorders>
+              <w:top w:val="nil"/>
+              <w:left w:val="nil"/>
+              <w:bottom w:val="single" w:sz="4" w:space="0" w:color="auto"/>
+              <w:right w:val="single" w:sz="8" w:space="0" w:color="auto"/>
+            </w:tcBorders>
+            <w:shd w:val="clear" w:color="000000" w:fill="FFFFFF"/>
+            <w:noWrap/>
+            <w:vAlign w:val="bottom"/>
+            <w:hideMark/>
+          </w:tcPr>
+          <w:p>
+            <w:pPr>
+              <w:spacing w:after="0" w:line="240" w:lineRule="auto"/>
+              <w:jc w:val="center"/>
+              <w:rPr>
+                <w:rFonts w:ascii="Aptos Narrow" w:eastAsia="Times New Roman" w:hAnsi="Aptos Narrow" w:cs="Times New Roman"/>
+                <w:color w:val="000000"/>
+                <w:kern w:val="0"/>
+                <w:lang w:eastAsia="es-AR"/>
+                <w14:ligatures w14:val="none"/>
+              </w:rPr>
+            </w:pPr>
+            <w:r>
+              <w:rPr>
+                <w:rFonts w:ascii="Aptos Narrow" w:eastAsia="Times New Roman" w:hAnsi="Aptos Narrow" w:cs="Times New Roman"/>
+                <w:color w:val="000000"/>
+                <w:kern w:val="0"/>
+                <w:lang w:eastAsia="es-AR"/>
+                <w14:ligatures w14:val="none"/>
+              </w:rPr>
+              <w:t>P</w:t>
+            </w:r>
+          </w:p>
+        </w:tc>
+      </w:tr>
+      <w:tr>
+        <w:trPr>
+          <w:trHeight w:val="300"/>
+          <w:jc w:val="center"/>
+        </w:trPr>
+        <w:tc>
+          <w:tcPr>
+            <w:tcW w:w="1060" w:type="dxa"/>
+            <w:tcBorders>
+              <w:top w:val="nil"/>
+              <w:left w:val="single" w:sz="8" w:space="0" w:color="auto"/>
+              <w:bottom w:val="single" w:sz="4" w:space="0" w:color="auto"/>
+              <w:right w:val="single" w:sz="4" w:space="0" w:color="auto"/>
+            </w:tcBorders>
+            <w:shd w:val="clear" w:color="000000" w:fill="FFFFFF"/>
+            <w:noWrap/>
+            <w:vAlign w:val="bottom"/>
+            <w:hideMark/>
+          </w:tcPr>
+          <w:p>
+            <w:pPr>
+              <w:spacing w:after="0" w:line="240" w:lineRule="auto"/>
+              <w:jc w:val="center"/>
+              <w:rPr>
+                <w:rFonts w:ascii="Aptos Narrow" w:eastAsia="Times New Roman" w:hAnsi="Aptos Narrow" w:cs="Times New Roman"/>
+                <w:color w:val="000000"/>
+                <w:kern w:val="0"/>
+                <w:lang w:eastAsia="es-AR"/>
+                <w14:ligatures w14:val="none"/>
+              </w:rPr>
+            </w:pPr>
+            <w:r>
+              <w:rPr>
+                <w:rFonts w:ascii="Aptos Narrow" w:eastAsia="Times New Roman" w:hAnsi="Aptos Narrow" w:cs="Times New Roman"/>
+                <w:color w:val="000000"/>
+                <w:kern w:val="0"/>
+                <w:lang w:eastAsia="es-AR"/>
+                <w14:ligatures w14:val="none"/>
+              </w:rPr>
+              <w:t>17</w:t>
+            </w:r>
+          </w:p>
+        </w:tc>
+        <w:tc>
+          <w:tcPr>
+            <w:tcW w:w="1840" w:type="dxa"/>
+            <w:tcBorders>
+              <w:top w:val="nil"/>
+              <w:left w:val="nil"/>
+              <w:bottom w:val="single" w:sz="4" w:space="0" w:color="auto"/>
+              <w:right w:val="single" w:sz="4" w:space="0" w:color="auto"/>
+            </w:tcBorders>
+            <w:shd w:val="clear" w:color="000000" w:fill="FFFFFF"/>
+            <w:noWrap/>
+            <w:vAlign w:val="bottom"/>
+            <w:hideMark/>
+          </w:tcPr>
+          <w:p>
+            <w:pPr>
+              <w:spacing w:after="0" w:line="240" w:lineRule="auto"/>
+              <w:rPr>
+                <w:rFonts w:ascii="Aptos Narrow" w:eastAsia="Times New Roman" w:hAnsi="Aptos Narrow" w:cs="Times New Roman"/>
+                <w:color w:val="000000"/>
+                <w:kern w:val="0"/>
+                <w:lang w:eastAsia="es-AR"/>
+                <w14:ligatures w14:val="none"/>
+              </w:rPr>
+            </w:pPr>
+            <w:proofErr w:type="spellStart"/>
+            <w:r>
+              <w:rPr>
+                <w:rFonts w:ascii="Aptos Narrow" w:eastAsia="Times New Roman" w:hAnsi="Aptos Narrow" w:cs="Times New Roman"/>
+                <w:color w:val="000000"/>
+                <w:kern w:val="0"/>
+                <w:lang w:eastAsia="es-AR"/>
+                <w14:ligatures w14:val="none"/>
+              </w:rPr>
+              <w:t>GestionarCatalogos</w:t>
+            </w:r>
+            <w:proofErr w:type="spellEnd"/>
+          </w:p>
+        </w:tc>
+        <w:tc>
+          <w:tcPr>
+            <w:tcW w:w="960" w:type="dxa"/>
+            <w:tcBorders>
+              <w:top w:val="nil"/>
+              <w:left w:val="nil"/>
+              <w:bottom w:val="single" w:sz="4" w:space="0" w:color="auto"/>
+              <w:right w:val="single" w:sz="8" w:space="0" w:color="auto"/>
+            </w:tcBorders>
+            <w:shd w:val="clear" w:color="000000" w:fill="FFFFFF"/>
+            <w:noWrap/>
+            <w:vAlign w:val="bottom"/>
+            <w:hideMark/>
+          </w:tcPr>
+          <w:p>
+            <w:pPr>
+              <w:spacing w:after="0" w:line="240" w:lineRule="auto"/>
+              <w:jc w:val="center"/>
+              <w:rPr>
+                <w:rFonts w:ascii="Aptos Narrow" w:eastAsia="Times New Roman" w:hAnsi="Aptos Narrow" w:cs="Times New Roman"/>
+                <w:color w:val="000000"/>
+                <w:kern w:val="0"/>
+                <w:lang w:eastAsia="es-AR"/>
+                <w14:ligatures w14:val="none"/>
+              </w:rPr>
+            </w:pPr>
+            <w:r>
+              <w:rPr>
+                <w:rFonts w:ascii="Aptos Narrow" w:eastAsia="Times New Roman" w:hAnsi="Aptos Narrow" w:cs="Times New Roman"/>
+                <w:color w:val="000000"/>
+                <w:kern w:val="0"/>
+                <w:lang w:eastAsia="es-AR"/>
+                <w14:ligatures w14:val="none"/>
+              </w:rPr>
+              <w:t>P</w:t>
+            </w:r>
+          </w:p>
+        </w:tc>
+      </w:tr>
+      <w:tr>
+        <w:trPr>
+          <w:trHeight w:val="300"/>
+          <w:jc w:val="center"/>
+        </w:trPr>
+        <w:tc>
+          <w:tcPr>
+            <w:tcW w:w="1060" w:type="dxa"/>
+            <w:tcBorders>
+              <w:top w:val="nil"/>
+              <w:left w:val="single" w:sz="8" w:space="0" w:color="auto"/>
+              <w:bottom w:val="single" w:sz="4" w:space="0" w:color="auto"/>
+              <w:right w:val="single" w:sz="4" w:space="0" w:color="auto"/>
+            </w:tcBorders>
+            <w:shd w:val="clear" w:color="000000" w:fill="FFFFFF"/>
+            <w:noWrap/>
+            <w:vAlign w:val="bottom"/>
+            <w:hideMark/>
+          </w:tcPr>
+          <w:p>
+            <w:pPr>
+              <w:spacing w:after="0" w:line="240" w:lineRule="auto"/>
+              <w:jc w:val="center"/>
+              <w:rPr>
+                <w:rFonts w:ascii="Aptos Narrow" w:eastAsia="Times New Roman" w:hAnsi="Aptos Narrow" w:cs="Times New Roman"/>
+                <w:color w:val="000000"/>
+                <w:kern w:val="0"/>
+                <w:lang w:eastAsia="es-AR"/>
+                <w14:ligatures w14:val="none"/>
+              </w:rPr>
+            </w:pPr>
+            <w:r>
+              <w:rPr>
+                <w:rFonts w:ascii="Aptos Narrow" w:eastAsia="Times New Roman" w:hAnsi="Aptos Narrow" w:cs="Times New Roman"/>
+                <w:color w:val="000000"/>
+                <w:kern w:val="0"/>
+                <w:lang w:eastAsia="es-AR"/>
+                <w14:ligatures w14:val="none"/>
+              </w:rPr>
+              <w:t>18</w:t>
+            </w:r>
+          </w:p>
+        </w:tc>
+        <w:tc>
+          <w:tcPr>
+            <w:tcW w:w="1840" w:type="dxa"/>
+            <w:tcBorders>
+              <w:top w:val="nil"/>
+              <w:left w:val="nil"/>
+              <w:bottom w:val="single" w:sz="4" w:space="0" w:color="auto"/>
+              <w:right w:val="single" w:sz="4" w:space="0" w:color="auto"/>
+            </w:tcBorders>
+            <w:shd w:val="clear" w:color="000000" w:fill="FFFFFF"/>
+            <w:noWrap/>
+            <w:vAlign w:val="bottom"/>
+            <w:hideMark/>
+          </w:tcPr>
+          <w:p>
+            <w:pPr>
+              <w:spacing w:after="0" w:line="240" w:lineRule="auto"/>
+              <w:rPr>
+                <w:rFonts w:ascii="Aptos Narrow" w:eastAsia="Times New Roman" w:hAnsi="Aptos Narrow" w:cs="Times New Roman"/>
+                <w:color w:val="000000"/>
+                <w:kern w:val="0"/>
+                <w:lang w:eastAsia="es-AR"/>
+                <w14:ligatures w14:val="none"/>
+              </w:rPr>
+            </w:pPr>
+            <w:proofErr w:type="spellStart"/>
+            <w:r>
+              <w:rPr>
+                <w:rFonts w:ascii="Aptos Narrow" w:eastAsia="Times New Roman" w:hAnsi="Aptos Narrow" w:cs="Times New Roman"/>
+                <w:color w:val="000000"/>
+                <w:kern w:val="0"/>
+                <w:lang w:eastAsia="es-AR"/>
+                <w14:ligatures w14:val="none"/>
+              </w:rPr>
+              <w:t>GestionarPedido</w:t>
+            </w:r>
+            <w:proofErr w:type="spellEnd"/>
+          </w:p>
+        </w:tc>
+        <w:tc>
+          <w:tcPr>
+            <w:tcW w:w="960" w:type="dxa"/>
+            <w:tcBorders>
+              <w:top w:val="nil"/>
+              <w:left w:val="nil"/>
+              <w:bottom w:val="single" w:sz="4" w:space="0" w:color="auto"/>
+              <w:right w:val="single" w:sz="8" w:space="0" w:color="auto"/>
+            </w:tcBorders>
+            <w:shd w:val="clear" w:color="000000" w:fill="FFFFFF"/>
+            <w:noWrap/>
+            <w:vAlign w:val="bottom"/>
+            <w:hideMark/>
+          </w:tcPr>
+          <w:p>
+            <w:pPr>
+              <w:spacing w:after="0" w:line="240" w:lineRule="auto"/>
+              <w:jc w:val="center"/>
+              <w:rPr>
+                <w:rFonts w:ascii="Aptos Narrow" w:eastAsia="Times New Roman" w:hAnsi="Aptos Narrow" w:cs="Times New Roman"/>
+                <w:color w:val="000000"/>
+                <w:kern w:val="0"/>
+                <w:lang w:eastAsia="es-AR"/>
+                <w14:ligatures w14:val="none"/>
+              </w:rPr>
+            </w:pPr>
+            <w:r>
+              <w:rPr>
+                <w:rFonts w:ascii="Aptos Narrow" w:eastAsia="Times New Roman" w:hAnsi="Aptos Narrow" w:cs="Times New Roman"/>
+                <w:color w:val="000000"/>
+                <w:kern w:val="0"/>
+                <w:lang w:eastAsia="es-AR"/>
+                <w14:ligatures w14:val="none"/>
+              </w:rPr>
+              <w:t>P</w:t>
+            </w:r>
+          </w:p>
+        </w:tc>
+      </w:tr>
+      <w:tr>
+        <w:trPr>
+          <w:trHeight w:val="300"/>
+          <w:jc w:val="center"/>
+        </w:trPr>
+        <w:tc>
+          <w:tcPr>
+            <w:tcW w:w="1060" w:type="dxa"/>
+            <w:tcBorders>
+              <w:top w:val="nil"/>
+              <w:left w:val="single" w:sz="8" w:space="0" w:color="auto"/>
+              <w:bottom w:val="single" w:sz="4" w:space="0" w:color="auto"/>
+              <w:right w:val="single" w:sz="4" w:space="0" w:color="auto"/>
+            </w:tcBorders>
+            <w:shd w:val="clear" w:color="000000" w:fill="FFFFFF"/>
+            <w:noWrap/>
+            <w:vAlign w:val="bottom"/>
+            <w:hideMark/>
+          </w:tcPr>
+          <w:p>
+            <w:pPr>
+              <w:spacing w:after="0" w:line="240" w:lineRule="auto"/>
+              <w:jc w:val="center"/>
+              <w:rPr>
+                <w:rFonts w:ascii="Aptos Narrow" w:eastAsia="Times New Roman" w:hAnsi="Aptos Narrow" w:cs="Times New Roman"/>
+                <w:color w:val="000000"/>
+                <w:kern w:val="0"/>
+                <w:lang w:eastAsia="es-AR"/>
+                <w14:ligatures w14:val="none"/>
+              </w:rPr>
+            </w:pPr>
+            <w:r>
+              <w:rPr>
+                <w:rFonts w:ascii="Aptos Narrow" w:eastAsia="Times New Roman" w:hAnsi="Aptos Narrow" w:cs="Times New Roman"/>
+                <w:color w:val="000000"/>
+                <w:kern w:val="0"/>
+                <w:lang w:eastAsia="es-AR"/>
+                <w14:ligatures w14:val="none"/>
+              </w:rPr>
+              <w:t>19</w:t>
+            </w:r>
+          </w:p>
+        </w:tc>
+        <w:tc>
+          <w:tcPr>
+            <w:tcW w:w="1840" w:type="dxa"/>
+            <w:tcBorders>
+              <w:top w:val="nil"/>
+              <w:left w:val="nil"/>
+              <w:bottom w:val="single" w:sz="4" w:space="0" w:color="auto"/>
+              <w:right w:val="single" w:sz="4" w:space="0" w:color="auto"/>
+            </w:tcBorders>
+            <w:shd w:val="clear" w:color="000000" w:fill="FFFFFF"/>
+            <w:noWrap/>
+            <w:vAlign w:val="bottom"/>
+            <w:hideMark/>
+          </w:tcPr>
+          <w:p>
+            <w:pPr>
+              <w:spacing w:after="0" w:line="240" w:lineRule="auto"/>
+              <w:rPr>
+                <w:rFonts w:ascii="Aptos Narrow" w:eastAsia="Times New Roman" w:hAnsi="Aptos Narrow" w:cs="Times New Roman"/>
+                <w:color w:val="000000"/>
+                <w:kern w:val="0"/>
+                <w:lang w:eastAsia="es-AR"/>
+                <w14:ligatures w14:val="none"/>
+              </w:rPr>
+            </w:pPr>
+            <w:r>
+              <w:rPr>
+                <w:rFonts w:ascii="Aptos Narrow" w:eastAsia="Times New Roman" w:hAnsi="Aptos Narrow" w:cs="Times New Roman"/>
+                <w:color w:val="000000"/>
+                <w:kern w:val="0"/>
+                <w:lang w:eastAsia="es-AR"/>
+                <w14:ligatures w14:val="none"/>
+              </w:rPr>
+              <w:t>Encargado</w:t>
+            </w:r>
+          </w:p>
+        </w:tc>
+        <w:tc>
+          <w:tcPr>
+            <w:tcW w:w="960" w:type="dxa"/>
+            <w:tcBorders>
+              <w:top w:val="nil"/>
+              <w:left w:val="nil"/>
+              <w:bottom w:val="single" w:sz="4" w:space="0" w:color="auto"/>
+              <w:right w:val="single" w:sz="8" w:space="0" w:color="auto"/>
+            </w:tcBorders>
+            <w:shd w:val="clear" w:color="000000" w:fill="FFFFFF"/>
+            <w:noWrap/>
+            <w:vAlign w:val="bottom"/>
+            <w:hideMark/>
+          </w:tcPr>
+          <w:p>
+            <w:pPr>
+              <w:spacing w:after="0" w:line="240" w:lineRule="auto"/>
+              <w:jc w:val="center"/>
+              <w:rPr>
+                <w:rFonts w:ascii="Aptos Narrow" w:eastAsia="Times New Roman" w:hAnsi="Aptos Narrow" w:cs="Times New Roman"/>
+                <w:color w:val="000000"/>
+                <w:kern w:val="0"/>
+                <w:lang w:eastAsia="es-AR"/>
+                <w14:ligatures w14:val="none"/>
+              </w:rPr>
+            </w:pPr>
+            <w:r>
+              <w:rPr>
+                <w:rFonts w:ascii="Aptos Narrow" w:eastAsia="Times New Roman" w:hAnsi="Aptos Narrow" w:cs="Times New Roman"/>
+                <w:color w:val="000000"/>
+                <w:kern w:val="0"/>
+                <w:lang w:eastAsia="es-AR"/>
+                <w14:ligatures w14:val="none"/>
+              </w:rPr>
+              <w:t>G</w:t>
+            </w:r>
+          </w:p>
+        </w:tc>
+      </w:tr>
+      <w:tr>
+        <w:trPr>
+          <w:trHeight w:val="300"/>
+          <w:jc w:val="center"/>
+        </w:trPr>
+        <w:tc>
+          <w:tcPr>
+            <w:tcW w:w="1060" w:type="dxa"/>
+            <w:tcBorders>
+              <w:top w:val="nil"/>
+              <w:left w:val="single" w:sz="8" w:space="0" w:color="auto"/>
+              <w:bottom w:val="single" w:sz="4" w:space="0" w:color="auto"/>
+              <w:right w:val="single" w:sz="4" w:space="0" w:color="auto"/>
+            </w:tcBorders>
+            <w:shd w:val="clear" w:color="000000" w:fill="FFFFFF"/>
+            <w:noWrap/>
+            <w:vAlign w:val="bottom"/>
+            <w:hideMark/>
+          </w:tcPr>
+          <w:p>
+            <w:pPr>
+              <w:spacing w:after="0" w:line="240" w:lineRule="auto"/>
+              <w:jc w:val="center"/>
+              <w:rPr>
+                <w:rFonts w:ascii="Aptos Narrow" w:eastAsia="Times New Roman" w:hAnsi="Aptos Narrow" w:cs="Times New Roman"/>
+                <w:color w:val="000000"/>
+                <w:kern w:val="0"/>
+                <w:lang w:eastAsia="es-AR"/>
+                <w14:ligatures w14:val="none"/>
+              </w:rPr>
+            </w:pPr>
+            <w:r>
+              <w:rPr>
+                <w:rFonts w:ascii="Aptos Narrow" w:eastAsia="Times New Roman" w:hAnsi="Aptos Narrow" w:cs="Times New Roman"/>
+                <w:color w:val="000000"/>
+                <w:kern w:val="0"/>
+                <w:lang w:eastAsia="es-AR"/>
+                <w14:ligatures w14:val="none"/>
+              </w:rPr>
+              <w:t>20</w:t>
+            </w:r>
+          </w:p>
+        </w:tc>
+        <w:tc>
+          <w:tcPr>
+            <w:tcW w:w="1840" w:type="dxa"/>
+            <w:tcBorders>
+              <w:top w:val="nil"/>
+              <w:left w:val="nil"/>
+              <w:bottom w:val="single" w:sz="4" w:space="0" w:color="auto"/>
+              <w:right w:val="single" w:sz="4" w:space="0" w:color="auto"/>
+            </w:tcBorders>
+            <w:shd w:val="clear" w:color="000000" w:fill="FFFFFF"/>
+            <w:noWrap/>
+            <w:vAlign w:val="bottom"/>
+            <w:hideMark/>
+          </w:tcPr>
+          <w:p>
+            <w:pPr>
+              <w:spacing w:after="0" w:line="240" w:lineRule="auto"/>
+              <w:rPr>
+                <w:rFonts w:ascii="Aptos Narrow" w:eastAsia="Times New Roman" w:hAnsi="Aptos Narrow" w:cs="Times New Roman"/>
+                <w:color w:val="000000"/>
+                <w:kern w:val="0"/>
+                <w:lang w:eastAsia="es-AR"/>
+                <w14:ligatures w14:val="none"/>
+              </w:rPr>
+            </w:pPr>
+            <w:r>
+              <w:rPr>
+                <w:rFonts w:ascii="Aptos Narrow" w:eastAsia="Times New Roman" w:hAnsi="Aptos Narrow" w:cs="Times New Roman"/>
+                <w:color w:val="000000"/>
+                <w:kern w:val="0"/>
+                <w:lang w:eastAsia="es-AR"/>
+                <w14:ligatures w14:val="none"/>
+              </w:rPr>
+              <w:t>Cocinero</w:t>
+            </w:r>
+          </w:p>
+        </w:tc>
+        <w:tc>
+          <w:tcPr>
+            <w:tcW w:w="960" w:type="dxa"/>
+            <w:tcBorders>
+              <w:top w:val="nil"/>
+              <w:left w:val="nil"/>
+              <w:bottom w:val="single" w:sz="4" w:space="0" w:color="auto"/>
+              <w:right w:val="single" w:sz="8" w:space="0" w:color="auto"/>
+            </w:tcBorders>
+            <w:shd w:val="clear" w:color="000000" w:fill="FFFFFF"/>
+            <w:noWrap/>
+            <w:vAlign w:val="bottom"/>
+            <w:hideMark/>
+          </w:tcPr>
+          <w:p>
+            <w:pPr>
+              <w:spacing w:after="0" w:line="240" w:lineRule="auto"/>
+              <w:jc w:val="center"/>
+              <w:rPr>
+                <w:rFonts w:ascii="Aptos Narrow" w:eastAsia="Times New Roman" w:hAnsi="Aptos Narrow" w:cs="Times New Roman"/>
+                <w:color w:val="000000"/>
+                <w:kern w:val="0"/>
+                <w:lang w:eastAsia="es-AR"/>
+                <w14:ligatures w14:val="none"/>
+              </w:rPr>
+            </w:pPr>
+            <w:r>
+              <w:rPr>
+                <w:rFonts w:ascii="Aptos Narrow" w:eastAsia="Times New Roman" w:hAnsi="Aptos Narrow" w:cs="Times New Roman"/>
+                <w:color w:val="000000"/>
+                <w:kern w:val="0"/>
+                <w:lang w:eastAsia="es-AR"/>
+                <w14:ligatures w14:val="none"/>
+              </w:rPr>
+              <w:t>G</w:t>
+            </w:r>
+          </w:p>
+        </w:tc>
+      </w:tr>
+      <w:tr>
+        <w:trPr>
+          <w:trHeight w:val="315"/>
+          <w:jc w:val="center"/>
+        </w:trPr>
+        <w:tc>
+          <w:tcPr>
+            <w:tcW w:w="1060" w:type="dxa"/>
+            <w:tcBorders>
+              <w:top w:val="nil"/>
+              <w:left w:val="single" w:sz="8" w:space="0" w:color="auto"/>
+              <w:bottom w:val="single" w:sz="8" w:space="0" w:color="auto"/>
+              <w:right w:val="single" w:sz="4" w:space="0" w:color="auto"/>
+            </w:tcBorders>
+            <w:shd w:val="clear" w:color="000000" w:fill="FFFFFF"/>
+            <w:noWrap/>
+            <w:vAlign w:val="bottom"/>
+            <w:hideMark/>
+          </w:tcPr>
+          <w:p>
+            <w:pPr>
+              <w:spacing w:after="0" w:line="240" w:lineRule="auto"/>
+              <w:jc w:val="center"/>
+              <w:rPr>
+                <w:rFonts w:ascii="Aptos Narrow" w:eastAsia="Times New Roman" w:hAnsi="Aptos Narrow" w:cs="Times New Roman"/>
+                <w:color w:val="000000"/>
+                <w:kern w:val="0"/>
+                <w:lang w:eastAsia="es-AR"/>
+                <w14:ligatures w14:val="none"/>
+              </w:rPr>
+            </w:pPr>
+            <w:r>
+              <w:rPr>
+                <w:rFonts w:ascii="Aptos Narrow" w:eastAsia="Times New Roman" w:hAnsi="Aptos Narrow" w:cs="Times New Roman"/>
+                <w:color w:val="000000"/>
+                <w:kern w:val="0"/>
+                <w:lang w:eastAsia="es-AR"/>
+                <w14:ligatures w14:val="none"/>
+              </w:rPr>
+              <w:t>21</w:t>
+            </w:r>
+          </w:p>
+        </w:tc>
+        <w:tc>
+          <w:tcPr>
+            <w:tcW w:w="1840" w:type="dxa"/>
+            <w:tcBorders>
+              <w:top w:val="nil"/>
+              <w:left w:val="nil"/>
+              <w:bottom w:val="single" w:sz="8" w:space="0" w:color="auto"/>
+              <w:right w:val="single" w:sz="4" w:space="0" w:color="auto"/>
+            </w:tcBorders>
+            <w:shd w:val="clear" w:color="000000" w:fill="FFFFFF"/>
+            <w:noWrap/>
+            <w:vAlign w:val="bottom"/>
+            <w:hideMark/>
+          </w:tcPr>
+          <w:p>
+            <w:pPr>
+              <w:spacing w:after="0" w:line="240" w:lineRule="auto"/>
+              <w:rPr>
+                <w:rFonts w:ascii="Aptos Narrow" w:eastAsia="Times New Roman" w:hAnsi="Aptos Narrow" w:cs="Times New Roman"/>
+                <w:color w:val="000000"/>
+                <w:kern w:val="0"/>
+                <w:lang w:eastAsia="es-AR"/>
+                <w14:ligatures w14:val="none"/>
+              </w:rPr>
+            </w:pPr>
+            <w:proofErr w:type="spellStart"/>
+            <w:r>
+              <w:rPr>
+                <w:rFonts w:ascii="Aptos Narrow" w:eastAsia="Times New Roman" w:hAnsi="Aptos Narrow" w:cs="Times New Roman"/>
+                <w:color w:val="000000"/>
+                <w:kern w:val="0"/>
+                <w:lang w:eastAsia="es-AR"/>
+                <w14:ligatures w14:val="none"/>
+              </w:rPr>
+              <w:t>GestionarComanda</w:t>
+            </w:r>
+            <w:proofErr w:type="spellEnd"/>
+          </w:p>
+        </w:tc>
+        <w:tc>
+          <w:tcPr>
+            <w:tcW w:w="960" w:type="dxa"/>
+            <w:tcBorders>
+              <w:top w:val="nil"/>
+              <w:left w:val="nil"/>
+              <w:bottom w:val="single" w:sz="8" w:space="0" w:color="auto"/>
+              <w:right w:val="single" w:sz="8" w:space="0" w:color="auto"/>
+            </w:tcBorders>
+            <w:shd w:val="clear" w:color="000000" w:fill="FFFFFF"/>
+            <w:noWrap/>
+            <w:vAlign w:val="bottom"/>
+            <w:hideMark/>
+          </w:tcPr>
+          <w:p>
+            <w:pPr>
+              <w:spacing w:after="0" w:line="240" w:lineRule="auto"/>
+              <w:jc w:val="center"/>
+              <w:rPr>
+                <w:rFonts w:ascii="Aptos Narrow" w:eastAsia="Times New Roman" w:hAnsi="Aptos Narrow" w:cs="Times New Roman"/>
+                <w:color w:val="000000"/>
+                <w:kern w:val="0"/>
+                <w:lang w:eastAsia="es-AR"/>
+                <w14:ligatures w14:val="none"/>
+              </w:rPr>
+            </w:pPr>
+            <w:r>
+              <w:rPr>
+                <w:rFonts w:ascii="Aptos Narrow" w:eastAsia="Times New Roman" w:hAnsi="Aptos Narrow" w:cs="Times New Roman"/>
+                <w:color w:val="000000"/>
+                <w:kern w:val="0"/>
+                <w:lang w:eastAsia="es-AR"/>
+                <w14:ligatures w14:val="none"/>
+              </w:rPr>
+              <w:t>P</w:t>
+            </w:r>
+          </w:p>
+        </w:tc>
+      </w:tr>
+    </w:tbl>
+    <w:p/>
+    <w:p>
+      <w:r>
+        <w:t>Los grupos definidos por ahora son los siguientes:</w:t>
+      </w:r>
+    </w:p>
+    <w:p>
+      <w:pPr>
+        <w:pStyle w:val="ListParagraph"/>
+        <w:numPr>
+          <w:ilvl w:val="0"/>
+          <w:numId w:val="27"/>
+        </w:numPr>
+        <w:rPr>
+          <w:b/>
+          <w:bCs/>
+        </w:rPr>
+      </w:pPr>
+      <w:r>
+        <w:rPr>
+          <w:b/>
+          <w:bCs/>
+        </w:rPr>
+        <w:t>Cajero:</w:t>
+      </w:r>
+    </w:p>
+    <w:p>
+      <w:pPr>
+        <w:pStyle w:val="ListParagraph"/>
+        <w:numPr>
+          <w:ilvl w:val="1"/>
+          <w:numId w:val="27"/>
+        </w:numPr>
+      </w:pPr>
+      <w:proofErr w:type="spellStart"/>
+      <w:r>
+        <w:t>CrearPedido</w:t>
+      </w:r>
+      <w:proofErr w:type="spellEnd"/>
+    </w:p>
+    <w:p>
+      <w:pPr>
+        <w:pStyle w:val="ListParagraph"/>
+        <w:numPr>
+          <w:ilvl w:val="1"/>
+          <w:numId w:val="27"/>
+        </w:numPr>
+      </w:pPr>
+      <w:proofErr w:type="spellStart"/>
+      <w:r>
+        <w:t>VerPedidos</w:t>
+      </w:r>
+      <w:proofErr w:type="spellEnd"/>
+    </w:p>
+    <w:p>
+      <w:pPr>
+        <w:pStyle w:val="ListParagraph"/>
+        <w:numPr>
+          <w:ilvl w:val="1"/>
+          <w:numId w:val="27"/>
+        </w:numPr>
+      </w:pPr>
+      <w:proofErr w:type="spellStart"/>
+      <w:r>
+        <w:t>CobrarPedido</w:t>
+      </w:r>
+      <w:proofErr w:type="spellEnd"/>
+    </w:p>
+    <w:p>
+      <w:pPr>
+        <w:pStyle w:val="ListParagraph"/>
+        <w:numPr>
+          <w:ilvl w:val="1"/>
+          <w:numId w:val="27"/>
+        </w:numPr>
+      </w:pPr>
+      <w:proofErr w:type="spellStart"/>
+      <w:r>
+        <w:t>VerProductos</w:t>
+      </w:r>
+      <w:proofErr w:type="spellEnd"/>
+    </w:p>
+    <w:p>
+      <w:pPr>
+        <w:pStyle w:val="ListParagraph"/>
+        <w:numPr>
+          <w:ilvl w:val="1"/>
+          <w:numId w:val="27"/>
+        </w:numPr>
+      </w:pPr>
+      <w:proofErr w:type="spellStart"/>
+      <w:r>
+        <w:t>GestionarCatalogos</w:t>
+      </w:r>
+      <w:proofErr w:type="spellEnd"/>
+    </w:p>
+    <w:p>
+      <w:pPr>
+        <w:pStyle w:val="ListParagraph"/>
+        <w:numPr>
+          <w:ilvl w:val="1"/>
+          <w:numId w:val="27"/>
+        </w:numPr>
+      </w:pPr>
+      <w:proofErr w:type="spellStart"/>
+      <w:r>
+        <w:t>GestionarPedido</w:t>
+      </w:r>
+      <w:proofErr w:type="spellEnd"/>
+    </w:p>
+    <w:p>
+      <w:pPr>
+        <w:pStyle w:val="ListParagraph"/>
+      </w:pPr>
+    </w:p>
+    <w:p>
+      <w:pPr>
+        <w:pStyle w:val="ListParagraph"/>
+        <w:numPr>
+          <w:ilvl w:val="0"/>
+          <w:numId w:val="27"/>
+        </w:numPr>
+        <w:rPr>
+          <w:b/>
+          <w:bCs/>
+        </w:rPr>
+      </w:pPr>
+      <w:proofErr w:type="spellStart"/>
+      <w:r>
+        <w:rPr>
+          <w:b/>
+          <w:bCs/>
+        </w:rPr>
+        <w:t>JefeDeCocina</w:t>
+      </w:r>
+      <w:proofErr w:type="spellEnd"/>
+      <w:r>
+        <w:rPr>
+          <w:b/>
+          <w:bCs/>
+        </w:rPr>
+        <w:t>:</w:t>
+      </w:r>
+    </w:p>
+    <w:p>
+      <w:pPr>
+        <w:pStyle w:val="ListParagraph"/>
+        <w:numPr>
+          <w:ilvl w:val="1"/>
+          <w:numId w:val="27"/>
+        </w:numPr>
+      </w:pPr>
+      <w:proofErr w:type="spellStart"/>
+      <w:r>
+        <w:t>VerPedidos</w:t>
+      </w:r>
+      <w:proofErr w:type="spellEnd"/>
+    </w:p>
+    <w:p>
+      <w:pPr>
+        <w:pStyle w:val="ListParagraph"/>
+        <w:numPr>
+          <w:ilvl w:val="1"/>
+          <w:numId w:val="27"/>
+        </w:numPr>
+      </w:pPr>
+      <w:proofErr w:type="spellStart"/>
+      <w:r>
+        <w:t>VerProductos</w:t>
+      </w:r>
+      <w:proofErr w:type="spellEnd"/>
+    </w:p>
+    <w:p>
+      <w:pPr>
+        <w:pStyle w:val="ListParagraph"/>
+        <w:numPr>
+          <w:ilvl w:val="1"/>
+          <w:numId w:val="27"/>
+        </w:numPr>
+      </w:pPr>
+      <w:proofErr w:type="spellStart"/>
+      <w:r>
+        <w:t>VerIngredientes</w:t>
+      </w:r>
+      <w:proofErr w:type="spellEnd"/>
+    </w:p>
+    <w:p>
+      <w:pPr>
+        <w:pStyle w:val="ListParagraph"/>
+        <w:numPr>
+          <w:ilvl w:val="1"/>
+          <w:numId w:val="27"/>
+        </w:numPr>
+      </w:pPr>
+      <w:proofErr w:type="spellStart"/>
+      <w:r>
+        <w:t>NotificarPedidoListo</w:t>
+      </w:r>
+      <w:proofErr w:type="spellEnd"/>
+    </w:p>
+    <w:p>
+      <w:pPr>
+        <w:pStyle w:val="ListParagraph"/>
+        <w:numPr>
+          <w:ilvl w:val="1"/>
+          <w:numId w:val="27"/>
+        </w:numPr>
+      </w:pPr>
+      <w:proofErr w:type="spellStart"/>
+      <w:r>
+        <w:t>VerificarPedido</w:t>
+      </w:r>
+      <w:proofErr w:type="spellEnd"/>
+    </w:p>
+    <w:p>
+      <w:pPr>
+        <w:pStyle w:val="ListParagraph"/>
+        <w:numPr>
+          <w:ilvl w:val="1"/>
+          <w:numId w:val="27"/>
+        </w:numPr>
+      </w:pPr>
+      <w:proofErr w:type="spellStart"/>
+      <w:r>
+        <w:t>GenerarComanda</w:t>
+      </w:r>
+      <w:proofErr w:type="spellEnd"/>
+    </w:p>
+    <w:p>
+      <w:pPr>
+        <w:pStyle w:val="ListParagraph"/>
+        <w:numPr>
+          <w:ilvl w:val="1"/>
+          <w:numId w:val="27"/>
+        </w:numPr>
+      </w:pPr>
+      <w:proofErr w:type="spellStart"/>
+      <w:r>
+        <w:t>VerComanda</w:t>
+      </w:r>
+      <w:proofErr w:type="spellEnd"/>
+    </w:p>
+    <w:p>
+      <w:pPr>
+        <w:pStyle w:val="ListParagraph"/>
+        <w:numPr>
+          <w:ilvl w:val="1"/>
+          <w:numId w:val="27"/>
+        </w:numPr>
+      </w:pPr>
+      <w:proofErr w:type="spellStart"/>
+      <w:r>
+        <w:t>GestionarCatalogos</w:t>
+      </w:r>
+      <w:proofErr w:type="spellEnd"/>
+    </w:p>
+    <w:p>
+      <w:pPr>
+        <w:pStyle w:val="ListParagraph"/>
+        <w:numPr>
+          <w:ilvl w:val="1"/>
+          <w:numId w:val="27"/>
+        </w:numPr>
+      </w:pPr>
+      <w:proofErr w:type="spellStart"/>
+      <w:r>
+        <w:t>GestionarPedido</w:t>
+      </w:r>
+      <w:proofErr w:type="spellEnd"/>
+    </w:p>
+    <w:p>
+      <w:pPr>
+        <w:pStyle w:val="ListParagraph"/>
+        <w:numPr>
+          <w:ilvl w:val="1"/>
+          <w:numId w:val="27"/>
+        </w:numPr>
+      </w:pPr>
+      <w:proofErr w:type="spellStart"/>
+      <w:r>
+        <w:lastRenderedPageBreak/>
+        <w:t>GestionarComanda</w:t>
+      </w:r>
+      <w:proofErr w:type="spellEnd"/>
+    </w:p>
+    <w:p/>
+    <w:p>
+      <w:pPr>
+        <w:pStyle w:val="ListParagraph"/>
+        <w:numPr>
+          <w:ilvl w:val="0"/>
+          <w:numId w:val="27"/>
+        </w:numPr>
+        <w:rPr>
+          <w:b/>
+          <w:bCs/>
+        </w:rPr>
+      </w:pPr>
+      <w:proofErr w:type="spellStart"/>
+      <w:r>
+        <w:rPr>
+          <w:b/>
+          <w:bCs/>
+        </w:rPr>
+        <w:t>Admin</w:t>
+      </w:r>
+      <w:proofErr w:type="spellEnd"/>
+      <w:r>
+        <w:rPr>
+          <w:b/>
+          <w:bCs/>
+        </w:rPr>
+        <w:t>:</w:t>
+      </w:r>
+    </w:p>
+    <w:p>
+      <w:pPr>
+        <w:pStyle w:val="ListParagraph"/>
+        <w:numPr>
+          <w:ilvl w:val="1"/>
+          <w:numId w:val="27"/>
+        </w:numPr>
+        <w:rPr>
+          <w:b/>
+          <w:bCs/>
+        </w:rPr>
+      </w:pPr>
+      <w:r>
+        <w:rPr>
+          <w:b/>
+          <w:bCs/>
+        </w:rPr>
+        <w:t>Cajero</w:t>
+      </w:r>
+    </w:p>
+    <w:p>
+      <w:pPr>
+        <w:pStyle w:val="ListParagraph"/>
+        <w:numPr>
+          <w:ilvl w:val="1"/>
+          <w:numId w:val="27"/>
+        </w:numPr>
+        <w:rPr>
+          <w:b/>
+          <w:bCs/>
+        </w:rPr>
+      </w:pPr>
+      <w:proofErr w:type="spellStart"/>
+      <w:r>
+        <w:rPr>
+          <w:b/>
+          <w:bCs/>
+        </w:rPr>
+        <w:t>JefeDeCocina</w:t>
+      </w:r>
+      <w:proofErr w:type="spellEnd"/>
+    </w:p>
+    <w:p>
+      <w:pPr>
+        <w:pStyle w:val="ListParagraph"/>
+        <w:numPr>
+          <w:ilvl w:val="1"/>
+          <w:numId w:val="27"/>
+        </w:numPr>
+      </w:pPr>
+      <w:proofErr w:type="spellStart"/>
+      <w:r>
+        <w:t>GestorUsuario</w:t>
+      </w:r>
+      <w:proofErr w:type="spellEnd"/>
+    </w:p>
+    <w:p>
+      <w:pPr>
+        <w:pStyle w:val="ListParagraph"/>
+        <w:numPr>
+          <w:ilvl w:val="1"/>
+          <w:numId w:val="27"/>
+        </w:numPr>
+      </w:pPr>
+      <w:proofErr w:type="spellStart"/>
+      <w:r>
+        <w:t>GestorPerfil</w:t>
+      </w:r>
+      <w:proofErr w:type="spellEnd"/>
+    </w:p>
+    <w:p>
+      <w:pPr>
+        <w:pStyle w:val="ListParagraph"/>
+        <w:numPr>
+          <w:ilvl w:val="1"/>
+          <w:numId w:val="27"/>
+        </w:numPr>
+      </w:pPr>
+      <w:proofErr w:type="spellStart"/>
+      <w:r>
+        <w:t>GestorIdioma</w:t>
+      </w:r>
+      <w:proofErr w:type="spellEnd"/>
+    </w:p>
+    <w:p>
+      <w:pPr>
+        <w:pStyle w:val="ListParagraph"/>
+        <w:numPr>
+          <w:ilvl w:val="1"/>
+          <w:numId w:val="27"/>
+        </w:numPr>
+      </w:pPr>
+      <w:proofErr w:type="spellStart"/>
+      <w:r>
+        <w:t>GestionarAdmin</w:t>
+      </w:r>
+      <w:proofErr w:type="spellEnd"/>
+    </w:p>
+    <w:p/>
+    <w:p>
+      <w:pPr>
+        <w:ind w:firstLine="709"/>
+      </w:pPr>
+      <w:r>
+        <w:t>Los grupos Encargado y Cocinero todavía estan por definir.</w:t>
+      </w:r>
+    </w:p>
+    <w:p>
+      <w:pPr>
+        <w:ind w:firstLine="709"/>
+      </w:pPr>
+    </w:p>
+    <w:p>
+      <w:pPr>
+        <w:pStyle w:val="Heading2"/>
+      </w:pPr>
+      <w:r>
+        <w:t>Diagrama de clases</w:t>
+      </w:r>
+    </w:p>
+    <w:p>
+      <w:r>
+        <w:rPr>
+          <w:noProof/>
+        </w:rPr>
+        <w:drawing>
+          <wp:inline distT="0" distB="0" distL="0" distR="0" wp14:anchorId="6A85A1A8" wp14:editId="7358F145">
+            <wp:extent cx="5760085" cy="4277360"/>
+            <wp:effectExtent l="0" t="0" r="0" b="8890"/>
+            <wp:docPr id="1092320731" name="Picture 2" descr="A diagram of a computer&#10;&#10;Description automatically generated"/>
+            <wp:cNvGraphicFramePr>
+              <a:graphicFrameLocks xmlns:a="http://schemas.openxmlformats.org/drawingml/2006/main" noChangeAspect="1"/>
+            </wp:cNvGraphicFramePr>
+            <a:graphic xmlns:a="http://schemas.openxmlformats.org/drawingml/2006/main">
+              <a:graphicData uri="http://schemas.openxmlformats.org/drawingml/2006/picture">
+                <pic:pic xmlns:pic="http://schemas.openxmlformats.org/drawingml/2006/picture">
+                  <pic:nvPicPr>
+                    <pic:cNvPr id="1092320731" name="Picture 2" descr="A diagram of a computer&#10;&#10;Description automatically generated"/>
+                    <pic:cNvPicPr/>
+                  </pic:nvPicPr>
+                  <pic:blipFill>
+                    <a:blip r:embed="rId59">
+                      <a:extLst>
+                        <a:ext uri="{28A0092B-C50C-407E-A947-70E740481C1C}">
+                          <a14:useLocalDpi xmlns:a14="http://schemas.microsoft.com/office/drawing/2010/main" val="0"/>
+                        </a:ext>
+                      </a:extLst>
+                    </a:blip>
+                    <a:stretch>
+                      <a:fillRect/>
+                    </a:stretch>
+                  </pic:blipFill>
+                  <pic:spPr>
+                    <a:xfrm>
+                      <a:off x="0" y="0"/>
+                      <a:ext cx="5760085" cy="4277360"/>
+                    </a:xfrm>
+                    <a:prstGeom prst="rect">
+                      <a:avLst/>
+                    </a:prstGeom>
+                  </pic:spPr>
+                </pic:pic>
+              </a:graphicData>
+            </a:graphic>
+          </wp:inline>
+        </w:drawing>
+      </w:r>
+    </w:p>
+    <w:p>
+      <w:r>
+        <w:br w:type="page"/>
+      </w:r>
+    </w:p>
+    <w:p>
+      <w:pPr>
+        <w:pStyle w:val="Heading2"/>
+      </w:pPr>
+      <w:r>
+        <w:lastRenderedPageBreak/>
+        <w:t>DER</w:t>
+      </w:r>
+    </w:p>
+    <w:p>
+      <w:r>
+        <w:rPr>
+          <w:noProof/>
+        </w:rPr>
+        <w:drawing>
+          <wp:inline distT="0" distB="0" distL="0" distR="0" wp14:anchorId="19512514" wp14:editId="74CCF603">
+            <wp:extent cx="5760085" cy="4707255"/>
+            <wp:effectExtent l="0" t="0" r="0" b="0"/>
+            <wp:docPr id="295851650" name="Picture 1" descr="A screenshot of a computer&#10;&#10;Description automatically generated"/>
+            <wp:cNvGraphicFramePr>
+              <a:graphicFrameLocks xmlns:a="http://schemas.openxmlformats.org/drawingml/2006/main" noChangeAspect="1"/>
+            </wp:cNvGraphicFramePr>
+            <a:graphic xmlns:a="http://schemas.openxmlformats.org/drawingml/2006/main">
+              <a:graphicData uri="http://schemas.openxmlformats.org/drawingml/2006/picture">
+                <pic:pic xmlns:pic="http://schemas.openxmlformats.org/drawingml/2006/picture">
+                  <pic:nvPicPr>
+                    <pic:cNvPr id="295851650" name="Picture 1" descr="A screenshot of a computer&#10;&#10;Description automatically generated"/>
+                    <pic:cNvPicPr/>
+                  </pic:nvPicPr>
+                  <pic:blipFill>
+                    <a:blip r:embed="rId60">
+                      <a:extLst>
+                        <a:ext uri="{28A0092B-C50C-407E-A947-70E740481C1C}">
+                          <a14:useLocalDpi xmlns:a14="http://schemas.microsoft.com/office/drawing/2010/main" val="0"/>
+                        </a:ext>
+                      </a:extLst>
+                    </a:blip>
+                    <a:stretch>
+                      <a:fillRect/>
+                    </a:stretch>
+                  </pic:blipFill>
+                  <pic:spPr>
+                    <a:xfrm>
+                      <a:off x="0" y="0"/>
+                      <a:ext cx="5760085" cy="4707255"/>
+                    </a:xfrm>
+                    <a:prstGeom prst="rect">
+                      <a:avLst/>
+                    </a:prstGeom>
+                  </pic:spPr>
+                </pic:pic>
+              </a:graphicData>
+            </a:graphic>
+          </wp:inline>
+        </w:drawing>
+      </w:r>
+    </w:p>
     <w:sectPr>
-      <w:headerReference w:type="default" r:id="rId59"/>
+      <w:headerReference w:type="default" r:id="rId61"/>
       <w:pgSz w:w="11906" w:h="16838"/>
       <w:pgMar w:top="2268" w:right="1134" w:bottom="851" w:left="1701" w:header="709" w:footer="709" w:gutter="0"/>
       <w:cols w:space="708"/>
@@ -14796,7 +18155,19 @@
           </w:r>
           <w:r>
             <w:br/>
-            <w:t>27/05/2024</w:t>
+            <w:t>2</w:t>
+          </w:r>
+          <w:r>
+            <w:t>4</w:t>
+          </w:r>
+          <w:r>
+            <w:t>/0</w:t>
+          </w:r>
+          <w:r>
+            <w:t>6</w:t>
+          </w:r>
+          <w:r>
+            <w:t>/2024</w:t>
           </w:r>
         </w:p>
       </w:tc>
@@ -14989,8 +18360,16 @@
             <w:pStyle w:val="Header"/>
           </w:pPr>
           <w:r>
-            <w:t>Versión 1</w:t>
+            <w:t xml:space="preserve">Versión </w:t>
           </w:r>
+          <w:r>
+            <w:t>2</w:t>
+          </w:r>
+        </w:p>
+        <w:p>
+          <w:pPr>
+            <w:pStyle w:val="Header"/>
+          </w:pPr>
         </w:p>
       </w:tc>
     </w:tr>
@@ -17564,6 +20943,119 @@
     </w:lvl>
   </w:abstractNum>
   <w:abstractNum w:abstractNumId="22" w15:restartNumberingAfterBreak="0">
+    <w:nsid w:val="6E144650"/>
+    <w:multiLevelType w:val="hybridMultilevel"/>
+    <w:tmpl w:val="988CD966"/>
+    <w:lvl w:ilvl="0" w:tplc="2C0A0001">
+      <w:start w:val="1"/>
+      <w:numFmt w:val="bullet"/>
+      <w:lvlText w:val=""/>
+      <w:lvlJc w:val="left"/>
+      <w:pPr>
+        <w:ind w:left="720" w:hanging="360"/>
+      </w:pPr>
+      <w:rPr>
+        <w:rFonts w:ascii="Symbol" w:hAnsi="Symbol" w:hint="default"/>
+      </w:rPr>
+    </w:lvl>
+    <w:lvl w:ilvl="1" w:tplc="2C0A0003">
+      <w:start w:val="1"/>
+      <w:numFmt w:val="bullet"/>
+      <w:lvlText w:val="o"/>
+      <w:lvlJc w:val="left"/>
+      <w:pPr>
+        <w:ind w:left="1440" w:hanging="360"/>
+      </w:pPr>
+      <w:rPr>
+        <w:rFonts w:ascii="Courier New" w:hAnsi="Courier New" w:cs="Courier New" w:hint="default"/>
+      </w:rPr>
+    </w:lvl>
+    <w:lvl w:ilvl="2" w:tplc="2C0A0005" w:tentative="1">
+      <w:start w:val="1"/>
+      <w:numFmt w:val="bullet"/>
+      <w:lvlText w:val=""/>
+      <w:lvlJc w:val="left"/>
+      <w:pPr>
+        <w:ind w:left="2160" w:hanging="360"/>
+      </w:pPr>
+      <w:rPr>
+        <w:rFonts w:ascii="Wingdings" w:hAnsi="Wingdings" w:hint="default"/>
+      </w:rPr>
+    </w:lvl>
+    <w:lvl w:ilvl="3" w:tplc="2C0A0001" w:tentative="1">
+      <w:start w:val="1"/>
+      <w:numFmt w:val="bullet"/>
+      <w:lvlText w:val=""/>
+      <w:lvlJc w:val="left"/>
+      <w:pPr>
+        <w:ind w:left="2880" w:hanging="360"/>
+      </w:pPr>
+      <w:rPr>
+        <w:rFonts w:ascii="Symbol" w:hAnsi="Symbol" w:hint="default"/>
+      </w:rPr>
+    </w:lvl>
+    <w:lvl w:ilvl="4" w:tplc="2C0A0003" w:tentative="1">
+      <w:start w:val="1"/>
+      <w:numFmt w:val="bullet"/>
+      <w:lvlText w:val="o"/>
+      <w:lvlJc w:val="left"/>
+      <w:pPr>
+        <w:ind w:left="3600" w:hanging="360"/>
+      </w:pPr>
+      <w:rPr>
+        <w:rFonts w:ascii="Courier New" w:hAnsi="Courier New" w:cs="Courier New" w:hint="default"/>
+      </w:rPr>
+    </w:lvl>
+    <w:lvl w:ilvl="5" w:tplc="2C0A0005" w:tentative="1">
+      <w:start w:val="1"/>
+      <w:numFmt w:val="bullet"/>
+      <w:lvlText w:val=""/>
+      <w:lvlJc w:val="left"/>
+      <w:pPr>
+        <w:ind w:left="4320" w:hanging="360"/>
+      </w:pPr>
+      <w:rPr>
+        <w:rFonts w:ascii="Wingdings" w:hAnsi="Wingdings" w:hint="default"/>
+      </w:rPr>
+    </w:lvl>
+    <w:lvl w:ilvl="6" w:tplc="2C0A0001" w:tentative="1">
+      <w:start w:val="1"/>
+      <w:numFmt w:val="bullet"/>
+      <w:lvlText w:val=""/>
+      <w:lvlJc w:val="left"/>
+      <w:pPr>
+        <w:ind w:left="5040" w:hanging="360"/>
+      </w:pPr>
+      <w:rPr>
+        <w:rFonts w:ascii="Symbol" w:hAnsi="Symbol" w:hint="default"/>
+      </w:rPr>
+    </w:lvl>
+    <w:lvl w:ilvl="7" w:tplc="2C0A0003" w:tentative="1">
+      <w:start w:val="1"/>
+      <w:numFmt w:val="bullet"/>
+      <w:lvlText w:val="o"/>
+      <w:lvlJc w:val="left"/>
+      <w:pPr>
+        <w:ind w:left="5760" w:hanging="360"/>
+      </w:pPr>
+      <w:rPr>
+        <w:rFonts w:ascii="Courier New" w:hAnsi="Courier New" w:cs="Courier New" w:hint="default"/>
+      </w:rPr>
+    </w:lvl>
+    <w:lvl w:ilvl="8" w:tplc="2C0A0005" w:tentative="1">
+      <w:start w:val="1"/>
+      <w:numFmt w:val="bullet"/>
+      <w:lvlText w:val=""/>
+      <w:lvlJc w:val="left"/>
+      <w:pPr>
+        <w:ind w:left="6480" w:hanging="360"/>
+      </w:pPr>
+      <w:rPr>
+        <w:rFonts w:ascii="Wingdings" w:hAnsi="Wingdings" w:hint="default"/>
+      </w:rPr>
+    </w:lvl>
+  </w:abstractNum>
+  <w:abstractNum w:abstractNumId="23" w15:restartNumberingAfterBreak="0">
     <w:nsid w:val="7595291E"/>
     <w:multiLevelType w:val="hybridMultilevel"/>
     <w:tmpl w:val="608C43AA"/>
@@ -17676,7 +21168,7 @@
       </w:rPr>
     </w:lvl>
   </w:abstractNum>
-  <w:abstractNum w:abstractNumId="23" w15:restartNumberingAfterBreak="0">
+  <w:abstractNum w:abstractNumId="24" w15:restartNumberingAfterBreak="0">
     <w:nsid w:val="7B5676DC"/>
     <w:multiLevelType w:val="hybridMultilevel"/>
     <w:tmpl w:val="4308DD82"/>
@@ -17789,7 +21281,7 @@
       </w:rPr>
     </w:lvl>
   </w:abstractNum>
-  <w:abstractNum w:abstractNumId="24" w15:restartNumberingAfterBreak="0">
+  <w:abstractNum w:abstractNumId="25" w15:restartNumberingAfterBreak="0">
     <w:nsid w:val="7C466D36"/>
     <w:multiLevelType w:val="multilevel"/>
     <w:tmpl w:val="DE50436E"/>
@@ -17910,7 +21402,7 @@
       </w:rPr>
     </w:lvl>
   </w:abstractNum>
-  <w:abstractNum w:abstractNumId="25" w15:restartNumberingAfterBreak="0">
+  <w:abstractNum w:abstractNumId="26" w15:restartNumberingAfterBreak="0">
     <w:nsid w:val="7D7F3D92"/>
     <w:multiLevelType w:val="hybridMultilevel"/>
     <w:tmpl w:val="9D0A1270"/>
@@ -18000,7 +21492,7 @@
     <w:abstractNumId w:val="12"/>
   </w:num>
   <w:num w:numId="2" w16cid:durableId="58525959">
-    <w:abstractNumId w:val="22"/>
+    <w:abstractNumId w:val="23"/>
   </w:num>
   <w:num w:numId="3" w16cid:durableId="851795585">
     <w:abstractNumId w:val="10"/>
@@ -18027,16 +21519,16 @@
     <w:abstractNumId w:val="7"/>
   </w:num>
   <w:num w:numId="11" w16cid:durableId="700321875">
-    <w:abstractNumId w:val="23"/>
+    <w:abstractNumId w:val="24"/>
   </w:num>
   <w:num w:numId="12" w16cid:durableId="894510408">
-    <w:abstractNumId w:val="25"/>
+    <w:abstractNumId w:val="26"/>
   </w:num>
   <w:num w:numId="13" w16cid:durableId="319771751">
     <w:abstractNumId w:val="19"/>
   </w:num>
   <w:num w:numId="14" w16cid:durableId="174460693">
-    <w:abstractNumId w:val="24"/>
+    <w:abstractNumId w:val="25"/>
   </w:num>
   <w:num w:numId="15" w16cid:durableId="1308823757">
     <w:abstractNumId w:val="8"/>
@@ -18073,6 +21565,9 @@
   </w:num>
   <w:num w:numId="26" w16cid:durableId="116458398">
     <w:abstractNumId w:val="20"/>
+  </w:num>
+  <w:num w:numId="27" w16cid:durableId="943729856">
+    <w:abstractNumId w:val="22"/>
   </w:num>
 </w:numbering>
 </file>

</xml_diff>

<commit_message>
Agregue traducciones a la pantalla de cobrar pedido
</commit_message>
<xml_diff>
--- a/TP final.docx
+++ b/TP final.docx
@@ -11127,7 +11127,7 @@
           <w:noProof/>
         </w:rPr>
         <w:drawing>
-          <wp:inline distT="0" distB="0" distL="0" distR="0" wp14:anchorId="544DD906" wp14:editId="5C4246FA">
+          <wp:inline distT="0" distB="0" distL="0" distR="0" wp14:anchorId="544DD906" wp14:editId="0B525CFE">
             <wp:extent cx="5760085" cy="7632065"/>
             <wp:effectExtent l="0" t="0" r="0" b="6985"/>
             <wp:docPr id="1693162692" name="Picture 10"/>
@@ -12280,7 +12280,7 @@
           <w:noProof/>
         </w:rPr>
         <w:drawing>
-          <wp:inline distT="0" distB="0" distL="0" distR="0" wp14:anchorId="3DA214C5" wp14:editId="439C3FA4">
+          <wp:inline distT="0" distB="0" distL="0" distR="0" wp14:anchorId="3DA214C5" wp14:editId="33E8F6D7">
             <wp:extent cx="5760085" cy="7345680"/>
             <wp:effectExtent l="0" t="0" r="0" b="7620"/>
             <wp:docPr id="889099138" name="Picture 13" descr="A diagram of a computer program&#10;&#10;Description automatically generated"/>
@@ -13389,7 +13389,7 @@
           <w:noProof/>
         </w:rPr>
         <w:drawing>
-          <wp:inline distT="0" distB="0" distL="0" distR="0" wp14:anchorId="6C5A48D7" wp14:editId="36826653">
+          <wp:inline distT="0" distB="0" distL="0" distR="0" wp14:anchorId="6C5A48D7" wp14:editId="05193A94">
             <wp:extent cx="5760085" cy="4942840"/>
             <wp:effectExtent l="0" t="0" r="0" b="0"/>
             <wp:docPr id="65366117" name="Picture 17"/>
@@ -14422,7 +14422,7 @@
           <w:noProof/>
         </w:rPr>
         <w:drawing>
-          <wp:inline distT="0" distB="0" distL="0" distR="0" wp14:anchorId="1C504486" wp14:editId="435F3509">
+          <wp:inline distT="0" distB="0" distL="0" distR="0" wp14:anchorId="1C504486" wp14:editId="374FA27C">
             <wp:extent cx="5760085" cy="4582160"/>
             <wp:effectExtent l="0" t="0" r="0" b="8890"/>
             <wp:docPr id="1409099484" name="Picture 21" descr="A diagram of a project&#10;&#10;Description automatically generated"/>
@@ -15567,10 +15567,10 @@
           <w:noProof/>
         </w:rPr>
         <w:drawing>
-          <wp:inline distT="0" distB="0" distL="0" distR="0" wp14:anchorId="155899DE" wp14:editId="59DA45C1">
-            <wp:extent cx="5760085" cy="3756660"/>
-            <wp:effectExtent l="0" t="0" r="0" b="0"/>
-            <wp:docPr id="1326709087" name="Picture 1" descr="A screenshot of a computer&#10;&#10;Description automatically generated"/>
+          <wp:inline distT="0" distB="0" distL="0" distR="0" wp14:anchorId="38526830" wp14:editId="6FC7312C">
+            <wp:extent cx="5760085" cy="3447415"/>
+            <wp:effectExtent l="0" t="0" r="0" b="635"/>
+            <wp:docPr id="1989145464" name="Picture 1" descr="A screenshot of a computer&#10;&#10;Description automatically generated"/>
             <wp:cNvGraphicFramePr>
               <a:graphicFrameLocks xmlns:a="http://schemas.openxmlformats.org/drawingml/2006/main" noChangeAspect="1"/>
             </wp:cNvGraphicFramePr>
@@ -15578,11 +15578,11 @@
               <a:graphicData uri="http://schemas.openxmlformats.org/drawingml/2006/picture">
                 <pic:pic xmlns:pic="http://schemas.openxmlformats.org/drawingml/2006/picture">
                   <pic:nvPicPr>
-                    <pic:cNvPr id="1326709087" name="Picture 1" descr="A screenshot of a computer&#10;&#10;Description automatically generated"/>
+                    <pic:cNvPr id="1989145464" name="Picture 1" descr="A screenshot of a computer&#10;&#10;Description automatically generated"/>
                     <pic:cNvPicPr/>
                   </pic:nvPicPr>
                   <pic:blipFill>
-                    <a:blip r:embed="rId46"/>
+                    <a:blip r:embed="rId51"/>
                     <a:stretch>
                       <a:fillRect/>
                     </a:stretch>
@@ -15590,7 +15590,7 @@
                   <pic:spPr>
                     <a:xfrm>
                       <a:off x="0" y="0"/>
-                      <a:ext cx="5760085" cy="3756660"/>
+                      <a:ext cx="5760085" cy="3447415"/>
                     </a:xfrm>
                     <a:prstGeom prst="rect">
                       <a:avLst/>
@@ -15668,7 +15668,7 @@
                     <pic:cNvPicPr/>
                   </pic:nvPicPr>
                   <pic:blipFill>
-                    <a:blip r:embed="rId51">
+                    <a:blip r:embed="rId52">
                       <a:extLst>
                         <a:ext uri="{28A0092B-C50C-407E-A947-70E740481C1C}">
                           <a14:useLocalDpi xmlns:a14="http://schemas.microsoft.com/office/drawing/2010/main" val="0"/>
@@ -16052,7 +16052,7 @@
                     <pic:cNvPicPr/>
                   </pic:nvPicPr>
                   <pic:blipFill>
-                    <a:blip r:embed="rId52">
+                    <a:blip r:embed="rId53">
                       <a:extLst>
                         <a:ext uri="{28A0092B-C50C-407E-A947-70E740481C1C}">
                           <a14:useLocalDpi xmlns:a14="http://schemas.microsoft.com/office/drawing/2010/main" val="0"/>
@@ -16106,7 +16106,7 @@
                     <pic:cNvPicPr/>
                   </pic:nvPicPr>
                   <pic:blipFill>
-                    <a:blip r:embed="rId53">
+                    <a:blip r:embed="rId54">
                       <a:extLst>
                         <a:ext uri="{28A0092B-C50C-407E-A947-70E740481C1C}">
                           <a14:useLocalDpi xmlns:a14="http://schemas.microsoft.com/office/drawing/2010/main" val="0"/>
@@ -16171,7 +16171,7 @@
             <wp:cNvGraphicFramePr/>
             <a:graphic xmlns:a="http://schemas.openxmlformats.org/drawingml/2006/main">
               <a:graphicData uri="http://schemas.openxmlformats.org/drawingml/2006/diagram">
-                <dgm:relIds xmlns:dgm="http://schemas.openxmlformats.org/drawingml/2006/diagram" xmlns:r="http://schemas.openxmlformats.org/officeDocument/2006/relationships" r:dm="rId54" r:lo="rId55" r:qs="rId56" r:cs="rId57"/>
+                <dgm:relIds xmlns:dgm="http://schemas.openxmlformats.org/drawingml/2006/diagram" xmlns:r="http://schemas.openxmlformats.org/officeDocument/2006/relationships" r:dm="rId55" r:lo="rId56" r:qs="rId57" r:cs="rId58"/>
               </a:graphicData>
             </a:graphic>
           </wp:inline>
@@ -16338,7 +16338,7 @@
                     <pic:cNvPicPr/>
                   </pic:nvPicPr>
                   <pic:blipFill>
-                    <a:blip r:embed="rId59">
+                    <a:blip r:embed="rId60">
                       <a:extLst>
                         <a:ext uri="{28A0092B-C50C-407E-A947-70E740481C1C}">
                           <a14:useLocalDpi xmlns:a14="http://schemas.microsoft.com/office/drawing/2010/main" val="0"/>
@@ -16403,7 +16403,7 @@
                     <pic:cNvPicPr/>
                   </pic:nvPicPr>
                   <pic:blipFill>
-                    <a:blip r:embed="rId60">
+                    <a:blip r:embed="rId61">
                       <a:extLst>
                         <a:ext uri="{28A0092B-C50C-407E-A947-70E740481C1C}">
                           <a14:useLocalDpi xmlns:a14="http://schemas.microsoft.com/office/drawing/2010/main" val="0"/>
@@ -16465,7 +16465,7 @@
                     <pic:cNvPicPr/>
                   </pic:nvPicPr>
                   <pic:blipFill>
-                    <a:blip r:embed="rId61">
+                    <a:blip r:embed="rId62">
                       <a:extLst>
                         <a:ext uri="{28A0092B-C50C-407E-A947-70E740481C1C}">
                           <a14:useLocalDpi xmlns:a14="http://schemas.microsoft.com/office/drawing/2010/main" val="0"/>
@@ -16685,7 +16685,7 @@
                     <pic:cNvPicPr/>
                   </pic:nvPicPr>
                   <pic:blipFill>
-                    <a:blip r:embed="rId62">
+                    <a:blip r:embed="rId63">
                       <a:extLst>
                         <a:ext uri="{28A0092B-C50C-407E-A947-70E740481C1C}">
                           <a14:useLocalDpi xmlns:a14="http://schemas.microsoft.com/office/drawing/2010/main" val="0"/>
@@ -20726,7 +20726,7 @@
                     <pic:cNvPicPr/>
                   </pic:nvPicPr>
                   <pic:blipFill>
-                    <a:blip r:embed="rId63">
+                    <a:blip r:embed="rId64">
                       <a:extLst>
                         <a:ext uri="{28A0092B-C50C-407E-A947-70E740481C1C}">
                           <a14:useLocalDpi xmlns:a14="http://schemas.microsoft.com/office/drawing/2010/main" val="0"/>
@@ -20790,7 +20790,7 @@
                     <pic:cNvPicPr/>
                   </pic:nvPicPr>
                   <pic:blipFill>
-                    <a:blip r:embed="rId64">
+                    <a:blip r:embed="rId65">
                       <a:extLst>
                         <a:ext uri="{28A0092B-C50C-407E-A947-70E740481C1C}">
                           <a14:useLocalDpi xmlns:a14="http://schemas.microsoft.com/office/drawing/2010/main" val="0"/>
@@ -20829,16 +20829,7 @@
       <w:bookmarkStart w:id="64" w:name="_Toc170082666"/>
       <w:r>
         <w:lastRenderedPageBreak/>
-        <w:t>T0</w:t>
-      </w:r>
-      <w:r>
-        <w:t>5</w:t>
-      </w:r>
-      <w:r>
-        <w:t xml:space="preserve">. Gestión de </w:t>
-      </w:r>
-      <w:r>
-        <w:t>Múltiples Idiomas</w:t>
+        <w:t>T05. Gestión de Múltiples Idiomas</w:t>
       </w:r>
       <w:bookmarkEnd w:id="64"/>
     </w:p>
@@ -21119,7 +21110,7 @@
                     <pic:cNvPicPr/>
                   </pic:nvPicPr>
                   <pic:blipFill>
-                    <a:blip r:embed="rId65">
+                    <a:blip r:embed="rId66">
                       <a:extLst>
                         <a:ext uri="{28A0092B-C50C-407E-A947-70E740481C1C}">
                           <a14:useLocalDpi xmlns:a14="http://schemas.microsoft.com/office/drawing/2010/main" val="0"/>
@@ -21184,7 +21175,7 @@
                     <pic:cNvPicPr/>
                   </pic:nvPicPr>
                   <pic:blipFill>
-                    <a:blip r:embed="rId66">
+                    <a:blip r:embed="rId67">
                       <a:extLst>
                         <a:ext uri="{28A0092B-C50C-407E-A947-70E740481C1C}">
                           <a14:useLocalDpi xmlns:a14="http://schemas.microsoft.com/office/drawing/2010/main" val="0"/>
@@ -21213,12 +21204,12 @@
     </w:p>
     <w:p/>
     <w:sectPr>
-      <w:headerReference w:type="even" r:id="rId67"/>
-      <w:headerReference w:type="default" r:id="rId68"/>
-      <w:footerReference w:type="even" r:id="rId69"/>
-      <w:footerReference w:type="default" r:id="rId70"/>
-      <w:headerReference w:type="first" r:id="rId71"/>
-      <w:footerReference w:type="first" r:id="rId72"/>
+      <w:headerReference w:type="even" r:id="rId68"/>
+      <w:headerReference w:type="default" r:id="rId69"/>
+      <w:footerReference w:type="even" r:id="rId70"/>
+      <w:footerReference w:type="default" r:id="rId71"/>
+      <w:headerReference w:type="first" r:id="rId72"/>
+      <w:footerReference w:type="first" r:id="rId73"/>
       <w:pgSz w:w="11906" w:h="16838"/>
       <w:pgMar w:top="2268" w:right="1134" w:bottom="851" w:left="1701" w:header="709" w:footer="709" w:gutter="0"/>
       <w:cols w:space="708"/>
@@ -30662,7 +30653,7 @@
   <dgm:whole/>
   <dgm:extLst>
     <a:ext uri="http://schemas.microsoft.com/office/drawing/2008/diagram">
-      <dsp:dataModelExt xmlns:dsp="http://schemas.microsoft.com/office/drawing/2008/diagram" relId="rId58" minVer="http://schemas.openxmlformats.org/drawingml/2006/diagram"/>
+      <dsp:dataModelExt xmlns:dsp="http://schemas.microsoft.com/office/drawing/2008/diagram" relId="rId59" minVer="http://schemas.openxmlformats.org/drawingml/2006/diagram"/>
     </a:ext>
   </dgm:extLst>
 </dgm:dataModel>

</xml_diff>